<commit_message>
Refactored code and changes in documentations.
</commit_message>
<xml_diff>
--- a/src/main/resources/MASTER_WORK.docx
+++ b/src/main/resources/MASTER_WORK.docx
@@ -17455,10 +17455,10 @@
           <w:lang w:val="ru-RU"/>
         </w:rPr>
         <w:object w:dxaOrig="3720" w:dyaOrig="320">
-          <v:shape id="_x0000_i1025" type="#_x0000_t75" style="width:4in;height:27.15pt" o:ole="">
+          <v:shape id="_x0000_i1025" type="#_x0000_t75" style="width:4in;height:27pt" o:ole="">
             <v:imagedata r:id="rId37" o:title=""/>
           </v:shape>
-          <o:OLEObject Type="Embed" ProgID="Equation.3" ShapeID="_x0000_i1025" DrawAspect="Content" ObjectID="_1445776920" r:id="rId38"/>
+          <o:OLEObject Type="Embed" ProgID="Equation.3" ShapeID="_x0000_i1025" DrawAspect="Content" ObjectID="_1445781178" r:id="rId38"/>
         </w:object>
       </w:r>
       <w:r>
@@ -17924,10 +17924,10 @@
           <w:lang w:val="ru-RU"/>
         </w:rPr>
         <w:object w:dxaOrig="2100" w:dyaOrig="320">
-          <v:shape id="_x0000_i1026" type="#_x0000_t75" style="width:180pt;height:27.15pt" o:ole="">
+          <v:shape id="_x0000_i1026" type="#_x0000_t75" style="width:180pt;height:27pt" o:ole="">
             <v:imagedata r:id="rId41" o:title=""/>
           </v:shape>
-          <o:OLEObject Type="Embed" ProgID="Equation.3" ShapeID="_x0000_i1026" DrawAspect="Content" ObjectID="_1445776921" r:id="rId42"/>
+          <o:OLEObject Type="Embed" ProgID="Equation.3" ShapeID="_x0000_i1026" DrawAspect="Content" ObjectID="_1445781179" r:id="rId42"/>
         </w:object>
       </w:r>
       <w:r>
@@ -18236,10 +18236,10 @@
           <w:lang w:val="ru-RU"/>
         </w:rPr>
         <w:object w:dxaOrig="1700" w:dyaOrig="1440">
-          <v:shape id="_x0000_i1027" type="#_x0000_t75" style="width:123.6pt;height:105.95pt" o:ole="">
+          <v:shape id="_x0000_i1027" type="#_x0000_t75" style="width:123.75pt;height:105.75pt" o:ole="">
             <v:imagedata r:id="rId44" o:title=""/>
           </v:shape>
-          <o:OLEObject Type="Embed" ProgID="Equation.3" ShapeID="_x0000_i1027" DrawAspect="Content" ObjectID="_1445776922" r:id="rId45"/>
+          <o:OLEObject Type="Embed" ProgID="Equation.3" ShapeID="_x0000_i1027" DrawAspect="Content" ObjectID="_1445781180" r:id="rId45"/>
         </w:object>
       </w:r>
       <w:r>
@@ -18526,6 +18526,13 @@
       <w:r>
         <w:t>ОХРАНА ТРУДА</w:t>
       </w:r>
+      <w:r>
+        <w:t xml:space="preserve"> И БЕЗОПАСНОСТЬ </w:t>
+      </w:r>
+      <w:r>
+        <w:br/>
+        <w:t>В ЧРЕЗВЫЧАЙНЫХ СИТУАЦИЯХ</w:t>
+      </w:r>
     </w:p>
     <w:p>
       <w:pPr>
@@ -18747,20 +18754,14 @@
         <w:rPr>
           <w:lang w:val="ru-RU"/>
         </w:rPr>
+        <w:lastRenderedPageBreak/>
         <w:t xml:space="preserve">- </w:t>
       </w:r>
       <w:r>
         <w:rPr>
           <w:lang w:val="ru-RU"/>
         </w:rPr>
-        <w:t xml:space="preserve">использования экономических методов управления охраной труда, проведения политики льготного налогообложения, что способствует </w:t>
-      </w:r>
-      <w:r>
-        <w:rPr>
-          <w:lang w:val="ru-RU"/>
-        </w:rPr>
-        <w:lastRenderedPageBreak/>
-        <w:t>созданию безопасных и безвредных условий труда, участия государства в финансировании мероприятий по охране труда;</w:t>
+        <w:t>использования экономических методов управления охраной труда, проведения политики льготного налогообложения, что способствует созданию безопасных и безвредных условий труда, участия государства в финансировании мероприятий по охране труда;</w:t>
       </w:r>
       <w:proofErr w:type="gramEnd"/>
     </w:p>
@@ -18969,10 +18970,10 @@
                 <w:szCs w:val="24"/>
               </w:rPr>
               <w:object w:dxaOrig="1650" w:dyaOrig="630">
-                <v:shape id="_x0000_i1028" type="#_x0000_t75" style="width:124.3pt;height:47.55pt" o:ole="">
+                <v:shape id="_x0000_i1028" type="#_x0000_t75" style="width:124.5pt;height:47.25pt" o:ole="">
                   <v:imagedata r:id="rId46" o:title=""/>
                 </v:shape>
-                <o:OLEObject Type="Embed" ProgID="Equation.3" ShapeID="_x0000_i1028" DrawAspect="Content" ObjectID="_1445776923" r:id="rId47"/>
+                <o:OLEObject Type="Embed" ProgID="Equation.3" ShapeID="_x0000_i1028" DrawAspect="Content" ObjectID="_1445781181" r:id="rId47"/>
               </w:object>
             </w:r>
             <w:r>
@@ -19147,10 +19148,10 @@
                 <w:szCs w:val="24"/>
               </w:rPr>
               <w:object w:dxaOrig="1800" w:dyaOrig="720">
-                <v:shape id="_x0000_i1029" type="#_x0000_t75" style="width:127.7pt;height:50.95pt" o:ole="">
+                <v:shape id="_x0000_i1029" type="#_x0000_t75" style="width:127.5pt;height:51pt" o:ole="">
                   <v:imagedata r:id="rId48" o:title=""/>
                 </v:shape>
-                <o:OLEObject Type="Embed" ProgID="Equation.3" ShapeID="_x0000_i1029" DrawAspect="Content" ObjectID="_1445776924" r:id="rId49"/>
+                <o:OLEObject Type="Embed" ProgID="Equation.3" ShapeID="_x0000_i1029" DrawAspect="Content" ObjectID="_1445781182" r:id="rId49"/>
               </w:object>
             </w:r>
             <w:r>
@@ -19326,10 +19327,10 @@
                 <w:szCs w:val="24"/>
               </w:rPr>
               <w:object w:dxaOrig="2265" w:dyaOrig="630">
-                <v:shape id="_x0000_i1031" type="#_x0000_t75" style="width:137.2pt;height:38.7pt" o:ole="">
+                <v:shape id="_x0000_i1031" type="#_x0000_t75" style="width:137.25pt;height:39pt" o:ole="">
                   <v:imagedata r:id="rId50" o:title=""/>
                 </v:shape>
-                <o:OLEObject Type="Embed" ProgID="Equation.3" ShapeID="_x0000_i1031" DrawAspect="Content" ObjectID="_1445776925" r:id="rId51"/>
+                <o:OLEObject Type="Embed" ProgID="Equation.3" ShapeID="_x0000_i1031" DrawAspect="Content" ObjectID="_1445781183" r:id="rId51"/>
               </w:object>
             </w:r>
             <w:r>
@@ -19395,10 +19396,10 @@
                 <w:szCs w:val="24"/>
               </w:rPr>
               <w:object w:dxaOrig="2460" w:dyaOrig="630">
-                <v:shape id="_x0000_i1030" type="#_x0000_t75" style="width:154.85pt;height:40.1pt" o:ole="">
+                <v:shape id="_x0000_i1030" type="#_x0000_t75" style="width:154.5pt;height:39.75pt" o:ole="">
                   <v:imagedata r:id="rId52" o:title=""/>
                 </v:shape>
-                <o:OLEObject Type="Embed" ProgID="Equation.3" ShapeID="_x0000_i1030" DrawAspect="Content" ObjectID="_1445776926" r:id="rId53"/>
+                <o:OLEObject Type="Embed" ProgID="Equation.3" ShapeID="_x0000_i1030" DrawAspect="Content" ObjectID="_1445781184" r:id="rId53"/>
               </w:object>
             </w:r>
             <w:r>
@@ -22724,10 +22725,10 @@
                 <w:szCs w:val="24"/>
               </w:rPr>
               <w:object w:dxaOrig="2460" w:dyaOrig="795">
-                <v:shape id="_x0000_i1032" type="#_x0000_t75" style="width:158.95pt;height:50.95pt" o:ole="">
+                <v:shape id="_x0000_i1032" type="#_x0000_t75" style="width:159pt;height:51pt" o:ole="">
                   <v:imagedata r:id="rId54" o:title=""/>
                 </v:shape>
-                <o:OLEObject Type="Embed" ProgID="Equation.3" ShapeID="_x0000_i1032" DrawAspect="Content" ObjectID="_1445776927" r:id="rId55"/>
+                <o:OLEObject Type="Embed" ProgID="Equation.3" ShapeID="_x0000_i1032" DrawAspect="Content" ObjectID="_1445781185" r:id="rId55"/>
               </w:object>
             </w:r>
             <w:r>
@@ -23007,10 +23008,10 @@
           <w:szCs w:val="28"/>
         </w:rPr>
         <w:object w:dxaOrig="1620" w:dyaOrig="360">
-          <v:shape id="_x0000_i1033" type="#_x0000_t75" style="width:163.7pt;height:36.7pt" o:ole="">
+          <v:shape id="_x0000_i1033" type="#_x0000_t75" style="width:163.5pt;height:36.75pt" o:ole="">
             <v:imagedata r:id="rId56" o:title=""/>
           </v:shape>
-          <o:OLEObject Type="Embed" ProgID="Equation.DSMT4" ShapeID="_x0000_i1033" DrawAspect="Content" ObjectID="_1445776928" r:id="rId57"/>
+          <o:OLEObject Type="Embed" ProgID="Equation.DSMT4" ShapeID="_x0000_i1033" DrawAspect="Content" ObjectID="_1445781186" r:id="rId57"/>
         </w:object>
       </w:r>
       <w:r>
@@ -23146,10 +23147,10 @@
                 <w:szCs w:val="28"/>
               </w:rPr>
               <w:object w:dxaOrig="2100" w:dyaOrig="360">
-                <v:shape id="_x0000_i1034" type="#_x0000_t75" style="width:167.75pt;height:29.2pt" o:ole="">
+                <v:shape id="_x0000_i1034" type="#_x0000_t75" style="width:168pt;height:29.25pt" o:ole="">
                   <v:imagedata r:id="rId58" o:title=""/>
                 </v:shape>
-                <o:OLEObject Type="Embed" ProgID="Equation.DSMT4" ShapeID="_x0000_i1034" DrawAspect="Content" ObjectID="_1445776929" r:id="rId59"/>
+                <o:OLEObject Type="Embed" ProgID="Equation.DSMT4" ShapeID="_x0000_i1034" DrawAspect="Content" ObjectID="_1445781187" r:id="rId59"/>
               </w:object>
             </w:r>
             <w:r>
@@ -24953,8 +24954,6 @@
             <w:pPr>
               <w:jc w:val="center"/>
             </w:pPr>
-            <w:bookmarkStart w:id="71" w:name="_GoBack"/>
-            <w:bookmarkEnd w:id="71"/>
             <w:r>
               <w:rPr>
                 <w:szCs w:val="28"/>
@@ -25793,22 +25792,28 @@
               <w:rPr>
                 <w:szCs w:val="28"/>
               </w:rPr>
-              <w:t xml:space="preserve">Продолжительность выполнения </w:t>
+              <w:t>Продолжительность выполнения повторяющихся опер</w:t>
+            </w:r>
+            <w:r>
+              <w:rPr>
+                <w:szCs w:val="28"/>
+              </w:rPr>
+              <w:t>а</w:t>
+            </w:r>
+            <w:r>
+              <w:rPr>
+                <w:szCs w:val="28"/>
+              </w:rPr>
+              <w:t xml:space="preserve">ций, </w:t>
             </w:r>
             <w:proofErr w:type="gramStart"/>
             <w:r>
               <w:rPr>
                 <w:szCs w:val="28"/>
               </w:rPr>
-              <w:t>повторяющихся</w:t>
+              <w:t>с</w:t>
             </w:r>
             <w:proofErr w:type="gramEnd"/>
-            <w:r>
-              <w:rPr>
-                <w:szCs w:val="28"/>
-              </w:rPr>
-              <w:t xml:space="preserve"> оперций, с</w:t>
-            </w:r>
           </w:p>
           <w:p>
             <w:pPr>
@@ -27518,7 +27523,23 @@
           <w:color w:val="000000"/>
           <w:szCs w:val="28"/>
         </w:rPr>
-        <w:t>По классу взрывоопоасности помещение, в котором проводятся работы (аудитория №92), относится к наименьшему по возможной взрывоопасности, а именно к</w:t>
+        <w:t xml:space="preserve">По классу </w:t>
+      </w:r>
+      <w:r>
+        <w:rPr>
+          <w:bCs/>
+          <w:color w:val="000000"/>
+          <w:szCs w:val="28"/>
+        </w:rPr>
+        <w:t>взрывоопасности</w:t>
+      </w:r>
+      <w:r>
+        <w:rPr>
+          <w:bCs/>
+          <w:color w:val="000000"/>
+          <w:szCs w:val="28"/>
+        </w:rPr>
+        <w:t xml:space="preserve"> помещение, в котором проводятся работы (аудитория №92), относится к наименьшему по возможной взрывоопасности, а именно к</w:t>
       </w:r>
       <w:proofErr w:type="gramStart"/>
       <w:r>
@@ -27564,118 +27585,2464 @@
     <w:p>
       <w:pPr>
         <w:pStyle w:val="af2"/>
+        <w:spacing w:after="0"/>
+        <w:ind w:left="708" w:firstLine="12"/>
+        <w:jc w:val="both"/>
+        <w:rPr>
+          <w:shd w:val="clear" w:color="auto" w:fill="FFFFFF"/>
+        </w:rPr>
+      </w:pPr>
+      <w:r>
+        <w:t xml:space="preserve">- </w:t>
+      </w:r>
+      <w:r>
+        <w:t xml:space="preserve">метод отвлечения состоит в произвольном переключении внимания с одного объекта на другой. Овладение им необходимо личностям, у которых условия напряженной работы вызывают навязчивые мысли, отрицательные эмоции или </w:t>
+      </w:r>
+      <w:proofErr w:type="gramStart"/>
+      <w:r>
+        <w:t>чрезмерное эмоциональное</w:t>
+      </w:r>
+      <w:proofErr w:type="gramEnd"/>
+      <w:r>
+        <w:t xml:space="preserve"> возбуждение. Каждый работник должен воспитать у себя способность на некоторое время произвольно отвлекаться от процесса работы и связанных с ним отрицательных эмоций и сосредотачивать мысли на какой-либо посторонней теме;</w:t>
+      </w:r>
+    </w:p>
+    <w:p>
+      <w:pPr>
+        <w:pStyle w:val="af2"/>
+        <w:spacing w:after="0"/>
+        <w:ind w:left="708" w:firstLine="12"/>
+        <w:jc w:val="both"/>
+        <w:rPr>
+          <w:shd w:val="clear" w:color="auto" w:fill="FFFFFF"/>
+        </w:rPr>
+      </w:pPr>
+      <w:r>
+        <w:t xml:space="preserve">- </w:t>
+      </w:r>
+      <w:r>
+        <w:t xml:space="preserve">метод самоприказа состоит в сознательном побуждении себя к выполнению очень трудных и сложных действий, в создании внутреннего состояния уверенности в том, что эти действия будут выполнены. Если вам предстоит важное событие, начните работать с формулой за несколько дней до него, а не прямо в день этого события; </w:t>
+      </w:r>
+    </w:p>
+    <w:p>
+      <w:pPr>
+        <w:pStyle w:val="af2"/>
+        <w:spacing w:after="0"/>
+        <w:ind w:left="708" w:firstLine="12"/>
+        <w:jc w:val="both"/>
+        <w:rPr>
+          <w:shd w:val="clear" w:color="auto" w:fill="FFFFFF"/>
+        </w:rPr>
+      </w:pPr>
+      <w:r>
+        <w:lastRenderedPageBreak/>
+        <w:t xml:space="preserve">- </w:t>
+      </w:r>
+      <w:r>
+        <w:t xml:space="preserve">метод регуляции дыхания состоит в повторении сочетаний глубокого вдоха с последующим продолжительным выдохом. Правильно поставленное брюшное дыхание вовлекает в дыхательный акт все легкие, увеличивая емкость, обычно задействованную в дыхании; улучшает насыщение крови кислородом. Двигающаяся диафрагма массирует органы брюшной полости, в первую очередь, печень, оживляя ее кровоснабжение. Спокойное упорядоченное дыхание способствует эмоциональному выравниванию; </w:t>
+      </w:r>
+    </w:p>
+    <w:p>
+      <w:pPr>
+        <w:pStyle w:val="af2"/>
+        <w:spacing w:after="0"/>
+        <w:ind w:left="708" w:firstLine="12"/>
+        <w:jc w:val="both"/>
+        <w:rPr>
+          <w:shd w:val="clear" w:color="auto" w:fill="FFFFFF"/>
+        </w:rPr>
+      </w:pPr>
+      <w:r>
+        <w:t xml:space="preserve">- </w:t>
+      </w:r>
+      <w:r>
+        <w:t>метод мышечного расслабления способствует снятию не только психического, но и физического напряжения;</w:t>
+      </w:r>
+    </w:p>
+    <w:p>
+      <w:pPr>
+        <w:pStyle w:val="af2"/>
+        <w:spacing w:after="0"/>
+        <w:ind w:left="708"/>
+        <w:jc w:val="both"/>
+        <w:rPr>
+          <w:shd w:val="clear" w:color="auto" w:fill="FFFFFF"/>
+        </w:rPr>
+      </w:pPr>
+      <w:r>
+        <w:t xml:space="preserve">- </w:t>
+      </w:r>
+      <w:r>
+        <w:t>выполнение гимнастических упражнений, позволяет снять умственную нагрузку, расслабить кисти рук, снять напряжение в позвоночнике, возникающего в результате постоянного сидячего образа работы.</w:t>
+      </w:r>
+    </w:p>
+    <w:p>
+      <w:pPr>
+        <w:pStyle w:val="A2COKKP"/>
+      </w:pPr>
+      <w:bookmarkStart w:id="71" w:name="_Toc349266935"/>
+      <w:r>
+        <w:t xml:space="preserve">5.3 </w:t>
+      </w:r>
+      <w:r>
+        <w:t>Мероприятия по улучшению условий работы</w:t>
+      </w:r>
+    </w:p>
+    <w:bookmarkEnd w:id="71"/>
+    <w:p>
+      <w:pPr>
+        <w:pStyle w:val="TEXT"/>
+        <w:rPr>
+          <w:lang w:val="ru-RU"/>
+        </w:rPr>
+      </w:pPr>
+      <w:r>
+        <w:rPr>
+          <w:lang w:val="ru-RU"/>
+        </w:rPr>
+        <w:t>Среди мероприятий по улучшению условий труда на рабочем месте следует отметить:</w:t>
+      </w:r>
+    </w:p>
+    <w:p>
+      <w:pPr>
         <w:numPr>
           <w:ilvl w:val="0"/>
-          <w:numId w:val="28"/>
+          <w:numId w:val="35"/>
+        </w:numPr>
+        <w:jc w:val="both"/>
+      </w:pPr>
+      <w:proofErr w:type="gramStart"/>
+      <w:r>
+        <w:rPr>
+          <w:szCs w:val="28"/>
+        </w:rPr>
+        <w:t>технические</w:t>
+      </w:r>
+      <w:r>
+        <w:t>:</w:t>
+      </w:r>
+      <w:proofErr w:type="gramEnd"/>
+    </w:p>
+    <w:p>
+      <w:pPr>
+        <w:pStyle w:val="af6"/>
+        <w:numPr>
+          <w:ilvl w:val="0"/>
+          <w:numId w:val="36"/>
         </w:numPr>
         <w:tabs>
-          <w:tab w:val="num" w:pos="1080"/>
+          <w:tab w:val="clear" w:pos="1494"/>
+          <w:tab w:val="num" w:pos="1620"/>
         </w:tabs>
-        <w:spacing w:after="0"/>
-        <w:ind w:left="1080"/>
-        <w:jc w:val="both"/>
-        <w:rPr>
-          <w:shd w:val="clear" w:color="auto" w:fill="FFFFFF"/>
-        </w:rPr>
-      </w:pPr>
-      <w:r>
-        <w:t xml:space="preserve">метод отвлечения состоит в произвольном переключении внимания с одного объекта на другой. Овладение им необходимо личностям, у которых условия напряженной работы вызывают навязчивые мысли, отрицательные эмоции или </w:t>
+        <w:ind w:left="1620" w:hanging="540"/>
+        <w:rPr>
+          <w:lang w:val="ru-RU"/>
+        </w:rPr>
+      </w:pPr>
+      <w:r>
+        <w:rPr>
+          <w:szCs w:val="28"/>
+          <w:lang w:val="ru-RU"/>
+        </w:rPr>
+        <w:t xml:space="preserve">модернизация оборудования, использование современной высокопроизводительной техники </w:t>
       </w:r>
       <w:proofErr w:type="gramStart"/>
       <w:r>
-        <w:t>чрезмерное эмоциональное</w:t>
+        <w:rPr>
+          <w:szCs w:val="28"/>
+          <w:lang w:val="ru-RU"/>
+        </w:rPr>
+        <w:t>за</w:t>
       </w:r>
       <w:proofErr w:type="gramEnd"/>
       <w:r>
-        <w:t xml:space="preserve"> возбуждение. Каждый работник должен воспитать у себя способность на некоторое время произвольно отвлекаться от процесса работы и связанных с ним отрицательных эмоций и сосредотачивать мысли на какой-либо посторонней теме;</w:t>
-      </w:r>
-    </w:p>
-    <w:p>
-      <w:pPr>
-        <w:pStyle w:val="af2"/>
+        <w:rPr>
+          <w:szCs w:val="28"/>
+          <w:lang w:val="ru-RU"/>
+        </w:rPr>
+        <w:t xml:space="preserve"> </w:t>
+      </w:r>
+      <w:proofErr w:type="gramStart"/>
+      <w:r>
+        <w:rPr>
+          <w:szCs w:val="28"/>
+          <w:lang w:val="ru-RU"/>
+        </w:rPr>
+        <w:t>для</w:t>
+      </w:r>
+      <w:proofErr w:type="gramEnd"/>
+      <w:r>
+        <w:rPr>
+          <w:szCs w:val="28"/>
+          <w:lang w:val="ru-RU"/>
+        </w:rPr>
+        <w:t xml:space="preserve"> уменьшения нагрузки на работников и увеличение производительности труда</w:t>
+      </w:r>
+      <w:r>
+        <w:rPr>
+          <w:lang w:val="ru-RU"/>
+        </w:rPr>
+        <w:t>;</w:t>
+      </w:r>
+    </w:p>
+    <w:p>
+      <w:pPr>
+        <w:pStyle w:val="af6"/>
         <w:numPr>
           <w:ilvl w:val="0"/>
-          <w:numId w:val="28"/>
+          <w:numId w:val="37"/>
         </w:numPr>
         <w:tabs>
-          <w:tab w:val="num" w:pos="1080"/>
+          <w:tab w:val="num" w:pos="1440"/>
         </w:tabs>
-        <w:spacing w:after="0"/>
-        <w:ind w:left="1080"/>
-        <w:jc w:val="both"/>
-        <w:rPr>
-          <w:shd w:val="clear" w:color="auto" w:fill="FFFFFF"/>
-        </w:rPr>
-      </w:pPr>
-      <w:r>
-        <w:t xml:space="preserve">метод самоприказа состоит в сознательном побуждении себя к выполнению очень трудных и сложных действий, в создании внутреннего состояния уверенности в том, что эти действия будут выполнены. Если вам предстоит важное событие, начните работать </w:t>
-      </w:r>
-      <w:r>
-        <w:lastRenderedPageBreak/>
-        <w:t xml:space="preserve">с формулой за несколько дней до него, а не прямо в день этого события; </w:t>
-      </w:r>
-    </w:p>
-    <w:p>
-      <w:pPr>
-        <w:pStyle w:val="af2"/>
+        <w:ind w:left="1620" w:hanging="540"/>
+        <w:rPr>
+          <w:lang w:val="ru-RU"/>
+        </w:rPr>
+      </w:pPr>
+      <w:r>
+        <w:rPr>
+          <w:lang w:val="ru-RU"/>
+        </w:rPr>
+        <w:t xml:space="preserve">  заземления оборудования, что имеет большое значение для нормального функционирования телекоммуникационного оборудования. Правильно выполненное заземление оборудования может обезопасить работников от поражения электрическим током;</w:t>
+      </w:r>
+    </w:p>
+    <w:p>
+      <w:pPr>
         <w:numPr>
           <w:ilvl w:val="0"/>
-          <w:numId w:val="28"/>
+          <w:numId w:val="35"/>
+        </w:numPr>
+        <w:jc w:val="both"/>
+      </w:pPr>
+      <w:proofErr w:type="gramStart"/>
+      <w:r>
+        <w:rPr>
+          <w:szCs w:val="28"/>
+        </w:rPr>
+        <w:t>организационные</w:t>
+      </w:r>
+      <w:r>
+        <w:t>:</w:t>
+      </w:r>
+      <w:proofErr w:type="gramEnd"/>
+    </w:p>
+    <w:p>
+      <w:pPr>
+        <w:pStyle w:val="af6"/>
+        <w:numPr>
+          <w:ilvl w:val="0"/>
+          <w:numId w:val="36"/>
         </w:numPr>
         <w:tabs>
-          <w:tab w:val="num" w:pos="1080"/>
+          <w:tab w:val="clear" w:pos="1494"/>
+          <w:tab w:val="num" w:pos="1620"/>
         </w:tabs>
-        <w:spacing w:after="0"/>
-        <w:ind w:left="1080"/>
-        <w:jc w:val="both"/>
-        <w:rPr>
-          <w:shd w:val="clear" w:color="auto" w:fill="FFFFFF"/>
-        </w:rPr>
-      </w:pPr>
-      <w:r>
-        <w:t xml:space="preserve">метод регуляции дыхания состоит в повторении сочетаний глубокого вдоха с последующим продолжительным выдохом. Правильно поставленное брюшное дыхание вовлекает в дыхательный акт все легкие, увеличивая емкость, обычно задействованную в дыхании; улучшает насыщение крови кислородом. Двигающаяся диафрагма массирует органы брюшной полости, в первую очередь, печень, оживляя ее кровоснабжение. Спокойное упорядоченное дыхание способствует эмоциональному выравниванию; </w:t>
-      </w:r>
-    </w:p>
-    <w:p>
-      <w:pPr>
-        <w:pStyle w:val="af2"/>
+        <w:ind w:left="1620" w:hanging="540"/>
+        <w:rPr>
+          <w:lang w:val="ru-RU"/>
+        </w:rPr>
+      </w:pPr>
+      <w:r>
+        <w:rPr>
+          <w:szCs w:val="28"/>
+          <w:lang w:val="ru-RU"/>
+        </w:rPr>
+        <w:t>обучение приемам работы сотрудников, что повышает их квалификацию и производительность труда</w:t>
+      </w:r>
+      <w:r>
+        <w:rPr>
+          <w:lang w:val="ru-RU"/>
+        </w:rPr>
+        <w:t>;</w:t>
+      </w:r>
+    </w:p>
+    <w:p>
+      <w:pPr>
+        <w:pStyle w:val="af6"/>
         <w:numPr>
           <w:ilvl w:val="0"/>
-          <w:numId w:val="28"/>
+          <w:numId w:val="37"/>
         </w:numPr>
-        <w:tabs>
-          <w:tab w:val="num" w:pos="1080"/>
-        </w:tabs>
-        <w:spacing w:after="0"/>
-        <w:ind w:left="1080"/>
-        <w:jc w:val="both"/>
-        <w:rPr>
-          <w:shd w:val="clear" w:color="auto" w:fill="FFFFFF"/>
-        </w:rPr>
-      </w:pPr>
-      <w:r>
-        <w:t>метод мышечного расслабления способствует снятию не только психического, но и физического напряжения;</w:t>
-      </w:r>
-    </w:p>
-    <w:p>
-      <w:pPr>
-        <w:pStyle w:val="af2"/>
+        <w:rPr>
+          <w:lang w:val="ru-RU"/>
+        </w:rPr>
+      </w:pPr>
+      <w:r>
+        <w:rPr>
+          <w:lang w:val="ru-RU"/>
+        </w:rPr>
+        <w:t xml:space="preserve">  </w:t>
+      </w:r>
+      <w:r>
+        <w:rPr>
+          <w:szCs w:val="28"/>
+          <w:lang w:val="ru-RU"/>
+        </w:rPr>
+        <w:t>профессиональный отбор</w:t>
+      </w:r>
+      <w:r>
+        <w:rPr>
+          <w:lang w:val="ru-RU"/>
+        </w:rPr>
+        <w:t>;</w:t>
+      </w:r>
+    </w:p>
+    <w:p>
+      <w:pPr>
+        <w:pStyle w:val="af6"/>
         <w:numPr>
           <w:ilvl w:val="0"/>
-          <w:numId w:val="28"/>
+          <w:numId w:val="38"/>
         </w:numPr>
+        <w:rPr>
+          <w:lang w:val="ru-RU"/>
+        </w:rPr>
+      </w:pPr>
+      <w:r>
+        <w:rPr>
+          <w:lang w:val="ru-RU"/>
+        </w:rPr>
+        <w:t xml:space="preserve">  </w:t>
+      </w:r>
+      <w:r>
+        <w:rPr>
+          <w:szCs w:val="28"/>
+          <w:lang w:val="ru-RU"/>
+        </w:rPr>
+        <w:t>проведения инструктажей</w:t>
+      </w:r>
+      <w:r>
+        <w:rPr>
+          <w:lang w:val="en-US"/>
+        </w:rPr>
+        <w:t>;</w:t>
+      </w:r>
+    </w:p>
+    <w:p>
+      <w:pPr>
+        <w:numPr>
+          <w:ilvl w:val="0"/>
+          <w:numId w:val="35"/>
+        </w:numPr>
+        <w:jc w:val="both"/>
+      </w:pPr>
+      <w:proofErr w:type="gramStart"/>
+      <w:r>
+        <w:rPr>
+          <w:szCs w:val="28"/>
+        </w:rPr>
+        <w:t>санитарно-производственные</w:t>
+      </w:r>
+      <w:r>
+        <w:t>:</w:t>
+      </w:r>
+      <w:proofErr w:type="gramEnd"/>
+    </w:p>
+    <w:p>
+      <w:pPr>
+        <w:pStyle w:val="af6"/>
+        <w:numPr>
+          <w:ilvl w:val="0"/>
+          <w:numId w:val="36"/>
+        </w:numPr>
+        <w:rPr>
+          <w:lang w:val="ru-RU"/>
+        </w:rPr>
+      </w:pPr>
+      <w:r>
+        <w:rPr>
+          <w:lang w:val="ru-RU"/>
+        </w:rPr>
+        <w:t xml:space="preserve">  </w:t>
+      </w:r>
+      <w:r>
+        <w:rPr>
+          <w:szCs w:val="28"/>
+          <w:lang w:val="ru-RU"/>
+        </w:rPr>
+        <w:t>отопление, вентиляция, кондиционирование воздуха</w:t>
+      </w:r>
+      <w:r>
+        <w:rPr>
+          <w:lang w:val="ru-RU"/>
+        </w:rPr>
+        <w:t>;</w:t>
+      </w:r>
+    </w:p>
+    <w:p>
+      <w:pPr>
+        <w:pStyle w:val="af6"/>
+        <w:numPr>
+          <w:ilvl w:val="0"/>
+          <w:numId w:val="37"/>
+        </w:numPr>
+        <w:rPr>
+          <w:lang w:val="ru-RU"/>
+        </w:rPr>
+      </w:pPr>
+      <w:r>
+        <w:rPr>
+          <w:lang w:val="ru-RU"/>
+        </w:rPr>
+        <w:t xml:space="preserve">  </w:t>
+      </w:r>
+      <w:r>
+        <w:rPr>
+          <w:szCs w:val="28"/>
+          <w:lang w:val="ru-RU"/>
+        </w:rPr>
+        <w:t>обустройство гардеробных</w:t>
+      </w:r>
+      <w:r>
+        <w:rPr>
+          <w:lang w:val="ru-RU"/>
+        </w:rPr>
+        <w:t>;</w:t>
+      </w:r>
+    </w:p>
+    <w:p>
+      <w:pPr>
+        <w:pStyle w:val="af6"/>
+        <w:numPr>
+          <w:ilvl w:val="0"/>
+          <w:numId w:val="38"/>
+        </w:numPr>
+        <w:rPr>
+          <w:lang w:val="ru-RU"/>
+        </w:rPr>
+      </w:pPr>
+      <w:r>
+        <w:rPr>
+          <w:lang w:val="ru-RU"/>
+        </w:rPr>
+        <w:t xml:space="preserve">  </w:t>
+      </w:r>
+      <w:r>
+        <w:rPr>
+          <w:szCs w:val="28"/>
+          <w:lang w:val="ru-RU"/>
+        </w:rPr>
+        <w:t>проведения инструктажей</w:t>
+      </w:r>
+      <w:r>
+        <w:rPr>
+          <w:lang w:val="en-US"/>
+        </w:rPr>
+        <w:t>;</w:t>
+      </w:r>
+    </w:p>
+    <w:p>
+      <w:pPr>
+        <w:numPr>
+          <w:ilvl w:val="0"/>
+          <w:numId w:val="35"/>
+        </w:numPr>
+        <w:jc w:val="both"/>
+      </w:pPr>
+      <w:proofErr w:type="gramStart"/>
+      <w:r>
+        <w:rPr>
+          <w:szCs w:val="28"/>
+        </w:rPr>
+        <w:t>медико-профилактические</w:t>
+      </w:r>
+      <w:r>
+        <w:t>:</w:t>
+      </w:r>
+      <w:proofErr w:type="gramEnd"/>
+    </w:p>
+    <w:p>
+      <w:pPr>
+        <w:pStyle w:val="af6"/>
+        <w:numPr>
+          <w:ilvl w:val="0"/>
+          <w:numId w:val="36"/>
+        </w:numPr>
+        <w:rPr>
+          <w:lang w:val="ru-RU"/>
+        </w:rPr>
+      </w:pPr>
+      <w:r>
+        <w:rPr>
+          <w:lang w:val="ru-RU"/>
+        </w:rPr>
+        <w:t xml:space="preserve">  </w:t>
+      </w:r>
+      <w:r>
+        <w:rPr>
+          <w:szCs w:val="28"/>
+          <w:lang w:val="ru-RU"/>
+        </w:rPr>
+        <w:t>периодические медицинские осмотры.</w:t>
+      </w:r>
+    </w:p>
+    <w:p>
+      <w:pPr>
+        <w:pStyle w:val="A2COKKP"/>
+      </w:pPr>
+      <w:r>
+        <w:lastRenderedPageBreak/>
+        <w:t xml:space="preserve">5.3.1 Расчет  </w:t>
+      </w:r>
+    </w:p>
+    <w:p>
+      <w:pPr>
+        <w:pStyle w:val="TEXT"/>
+        <w:rPr>
+          <w:lang w:eastAsia="ru-RU"/>
+        </w:rPr>
+      </w:pPr>
+      <w:r>
+        <w:rPr>
+          <w:lang w:eastAsia="ru-RU"/>
+        </w:rPr>
+        <w:t>//TODO</w:t>
+      </w:r>
+    </w:p>
+    <w:p>
+      <w:pPr>
+        <w:pStyle w:val="A2COKKP"/>
+      </w:pPr>
+      <w:bookmarkStart w:id="72" w:name="_Toc349266937"/>
+      <w:r>
+        <w:t xml:space="preserve">5.4 </w:t>
+      </w:r>
+      <w:r>
+        <w:t>Обеспечение производственной санитарии в условиях производства</w:t>
+      </w:r>
+      <w:bookmarkEnd w:id="72"/>
+    </w:p>
+    <w:p>
+      <w:pPr>
+        <w:ind w:firstLine="709"/>
+        <w:jc w:val="both"/>
+        <w:rPr>
+          <w:szCs w:val="28"/>
+        </w:rPr>
+      </w:pPr>
+      <w:r>
+        <w:rPr>
+          <w:szCs w:val="28"/>
+        </w:rPr>
+        <w:t>В данном разделе определен ряд важных мер по обеспечению производной санитарии и организации рабочих мест, работающих в данном помещении.</w:t>
+      </w:r>
+    </w:p>
+    <w:p>
+      <w:pPr>
+        <w:ind w:firstLine="709"/>
+        <w:jc w:val="both"/>
+        <w:rPr>
+          <w:szCs w:val="28"/>
+        </w:rPr>
+      </w:pPr>
+      <w:r>
+        <w:rPr>
+          <w:szCs w:val="28"/>
+        </w:rPr>
+        <w:t xml:space="preserve">Рабочие места с ВДТ и ПЭВМ по отношению к световым проемам должны располагаться так, чтобы естественный свет падал сбоку, преимущественно слева. </w:t>
+      </w:r>
+    </w:p>
+    <w:p>
+      <w:pPr>
+        <w:ind w:firstLine="709"/>
+        <w:jc w:val="both"/>
+        <w:rPr>
+          <w:szCs w:val="28"/>
+        </w:rPr>
+      </w:pPr>
+      <w:r>
+        <w:rPr>
+          <w:szCs w:val="28"/>
+        </w:rPr>
+        <w:t xml:space="preserve">Оконные проемы в помещениях использования ВДТ и ПЭВМ должны быть оборудованы регулируемыми устройствами типа: жалюзи, занавесей, внешних козырьков и др. </w:t>
+      </w:r>
+    </w:p>
+    <w:p>
+      <w:pPr>
+        <w:ind w:firstLine="709"/>
+        <w:jc w:val="both"/>
+        <w:rPr>
+          <w:szCs w:val="28"/>
+        </w:rPr>
+      </w:pPr>
+      <w:r>
+        <w:rPr>
+          <w:szCs w:val="28"/>
+        </w:rPr>
+        <w:t xml:space="preserve">Шкафы, сейфы, стеллажи для хранения дисков, дискет, комплектующих деталей, запасных блоков ВДТ и ПЭВМ, инструментов, следует располагать в подсобных помещениях, а также в лаборантских помещениях. </w:t>
+      </w:r>
+    </w:p>
+    <w:p>
+      <w:pPr>
+        <w:ind w:firstLine="709"/>
+        <w:jc w:val="both"/>
+        <w:rPr>
+          <w:szCs w:val="28"/>
+        </w:rPr>
+      </w:pPr>
+      <w:r>
+        <w:rPr>
+          <w:szCs w:val="28"/>
+        </w:rPr>
+        <w:t>Экран видеомонитора должен находиться от глаз пользователя на оптимальном расстоянии 600-</w:t>
+      </w:r>
+      <w:smartTag w:uri="urn:schemas-microsoft-com:office:smarttags" w:element="metricconverter">
+        <w:smartTagPr>
+          <w:attr w:name="ProductID" w:val="700 мм"/>
+        </w:smartTagPr>
+        <w:r>
+          <w:rPr>
+            <w:szCs w:val="28"/>
+          </w:rPr>
+          <w:t>700 мм</w:t>
+        </w:r>
+      </w:smartTag>
+      <w:r>
+        <w:rPr>
+          <w:szCs w:val="28"/>
+        </w:rPr>
+        <w:t xml:space="preserve">, но не ближе </w:t>
+      </w:r>
+      <w:smartTag w:uri="urn:schemas-microsoft-com:office:smarttags" w:element="metricconverter">
+        <w:smartTagPr>
+          <w:attr w:name="ProductID" w:val="500 мм"/>
+        </w:smartTagPr>
+        <w:r>
+          <w:rPr>
+            <w:szCs w:val="28"/>
+          </w:rPr>
+          <w:t>500 мм</w:t>
+        </w:r>
+      </w:smartTag>
+      <w:r>
+        <w:rPr>
+          <w:szCs w:val="28"/>
+        </w:rPr>
+        <w:t xml:space="preserve"> с учетом размеров алфавитно-цифровых знаков и символов. </w:t>
+      </w:r>
+    </w:p>
+    <w:p>
+      <w:pPr>
+        <w:ind w:firstLine="709"/>
+        <w:jc w:val="both"/>
+        <w:rPr>
+          <w:szCs w:val="28"/>
+        </w:rPr>
+      </w:pPr>
+      <w:r>
+        <w:rPr>
+          <w:szCs w:val="28"/>
+        </w:rPr>
+        <w:t xml:space="preserve">В помещениях с ВДТ и ПЭВМ ежедневно должна проводиться влажная уборка. </w:t>
+      </w:r>
+    </w:p>
+    <w:p>
+      <w:pPr>
+        <w:ind w:firstLine="709"/>
+        <w:jc w:val="both"/>
+        <w:rPr>
+          <w:szCs w:val="28"/>
+        </w:rPr>
+      </w:pPr>
+      <w:bookmarkStart w:id="73" w:name="8.2"/>
+      <w:bookmarkEnd w:id="73"/>
+      <w:r>
+        <w:rPr>
+          <w:szCs w:val="28"/>
+        </w:rPr>
+        <w:t>Высота рабочей поверхности стола для взрослых пользователей должна регулироваться в пределах 680-</w:t>
+      </w:r>
+      <w:smartTag w:uri="urn:schemas-microsoft-com:office:smarttags" w:element="metricconverter">
+        <w:smartTagPr>
+          <w:attr w:name="ProductID" w:val="800 мм"/>
+        </w:smartTagPr>
+        <w:r>
+          <w:rPr>
+            <w:szCs w:val="28"/>
+          </w:rPr>
+          <w:t>800 мм</w:t>
+        </w:r>
+      </w:smartTag>
+      <w:r>
+        <w:rPr>
+          <w:szCs w:val="28"/>
+        </w:rPr>
+        <w:t xml:space="preserve">; при отсутствии такой возможности высота рабочей поверхности стола должна составлять </w:t>
+      </w:r>
+      <w:smartTag w:uri="urn:schemas-microsoft-com:office:smarttags" w:element="metricconverter">
+        <w:smartTagPr>
+          <w:attr w:name="ProductID" w:val="725 мм"/>
+        </w:smartTagPr>
+        <w:r>
+          <w:rPr>
+            <w:szCs w:val="28"/>
+          </w:rPr>
+          <w:t>725 мм</w:t>
+        </w:r>
+      </w:smartTag>
+      <w:r>
+        <w:rPr>
+          <w:szCs w:val="28"/>
+        </w:rPr>
+        <w:t xml:space="preserve">. </w:t>
+      </w:r>
+    </w:p>
+    <w:p>
+      <w:pPr>
+        <w:ind w:firstLine="709"/>
+        <w:jc w:val="both"/>
+        <w:rPr>
+          <w:szCs w:val="28"/>
+        </w:rPr>
+      </w:pPr>
+      <w:r>
+        <w:rPr>
+          <w:szCs w:val="28"/>
+        </w:rPr>
+        <w:t xml:space="preserve">Модульными размерами рабочей поверхности стола для ВДТ и ПЭВМ, на основании которых должны рассчитываться конструктивные размеры, следует считать: ширину 800, 1000, 1200 и </w:t>
+      </w:r>
+      <w:smartTag w:uri="urn:schemas-microsoft-com:office:smarttags" w:element="metricconverter">
+        <w:smartTagPr>
+          <w:attr w:name="ProductID" w:val="1400 мм"/>
+        </w:smartTagPr>
+        <w:r>
+          <w:rPr>
+            <w:szCs w:val="28"/>
+          </w:rPr>
+          <w:t>1400 мм</w:t>
+        </w:r>
+      </w:smartTag>
+      <w:r>
+        <w:rPr>
+          <w:szCs w:val="28"/>
+        </w:rPr>
+        <w:t xml:space="preserve">, глубину 800 и </w:t>
+      </w:r>
+      <w:smartTag w:uri="urn:schemas-microsoft-com:office:smarttags" w:element="metricconverter">
+        <w:smartTagPr>
+          <w:attr w:name="ProductID" w:val="1000 мм"/>
+        </w:smartTagPr>
+        <w:r>
+          <w:rPr>
+            <w:szCs w:val="28"/>
+          </w:rPr>
+          <w:t>1000 мм</w:t>
+        </w:r>
+      </w:smartTag>
+      <w:r>
+        <w:rPr>
+          <w:szCs w:val="28"/>
+        </w:rPr>
+        <w:t xml:space="preserve"> при нерегулируемой его высоте, равной </w:t>
+      </w:r>
+      <w:smartTag w:uri="urn:schemas-microsoft-com:office:smarttags" w:element="metricconverter">
+        <w:smartTagPr>
+          <w:attr w:name="ProductID" w:val="725 мм"/>
+        </w:smartTagPr>
+        <w:r>
+          <w:rPr>
+            <w:szCs w:val="28"/>
+          </w:rPr>
+          <w:t>725 мм</w:t>
+        </w:r>
+      </w:smartTag>
+      <w:r>
+        <w:rPr>
+          <w:szCs w:val="28"/>
+        </w:rPr>
+        <w:t xml:space="preserve">. </w:t>
+      </w:r>
+    </w:p>
+    <w:p>
+      <w:pPr>
+        <w:ind w:firstLine="709"/>
+        <w:jc w:val="both"/>
+        <w:rPr>
+          <w:szCs w:val="28"/>
+        </w:rPr>
+      </w:pPr>
+      <w:r>
+        <w:rPr>
+          <w:szCs w:val="28"/>
+        </w:rPr>
+        <w:t xml:space="preserve">Рабочий стол должен иметь пространство для ног высотой не менее </w:t>
+      </w:r>
+      <w:smartTag w:uri="urn:schemas-microsoft-com:office:smarttags" w:element="metricconverter">
+        <w:smartTagPr>
+          <w:attr w:name="ProductID" w:val="600 мм"/>
+        </w:smartTagPr>
+        <w:r>
+          <w:rPr>
+            <w:szCs w:val="28"/>
+          </w:rPr>
+          <w:t>600 мм</w:t>
+        </w:r>
+      </w:smartTag>
+      <w:r>
+        <w:rPr>
+          <w:szCs w:val="28"/>
+        </w:rPr>
+        <w:t xml:space="preserve">, шириной - не менее </w:t>
+      </w:r>
+      <w:smartTag w:uri="urn:schemas-microsoft-com:office:smarttags" w:element="metricconverter">
+        <w:smartTagPr>
+          <w:attr w:name="ProductID" w:val="500 мм"/>
+        </w:smartTagPr>
+        <w:r>
+          <w:rPr>
+            <w:szCs w:val="28"/>
+          </w:rPr>
+          <w:t>500 мм</w:t>
+        </w:r>
+      </w:smartTag>
+      <w:r>
+        <w:rPr>
+          <w:szCs w:val="28"/>
+        </w:rPr>
+        <w:t xml:space="preserve">, глубиной на уровне колен – не менее </w:t>
+      </w:r>
+      <w:smartTag w:uri="urn:schemas-microsoft-com:office:smarttags" w:element="metricconverter">
+        <w:smartTagPr>
+          <w:attr w:name="ProductID" w:val="450 мм"/>
+        </w:smartTagPr>
+        <w:r>
+          <w:rPr>
+            <w:szCs w:val="28"/>
+          </w:rPr>
+          <w:t>450 мм</w:t>
+        </w:r>
+      </w:smartTag>
+      <w:r>
+        <w:rPr>
+          <w:szCs w:val="28"/>
+        </w:rPr>
+        <w:t xml:space="preserve"> и на уровне вытянутых ног – не менее </w:t>
+      </w:r>
+      <w:smartTag w:uri="urn:schemas-microsoft-com:office:smarttags" w:element="metricconverter">
+        <w:smartTagPr>
+          <w:attr w:name="ProductID" w:val="650 мм"/>
+        </w:smartTagPr>
+        <w:r>
+          <w:rPr>
+            <w:szCs w:val="28"/>
+          </w:rPr>
+          <w:t>650 мм</w:t>
+        </w:r>
+      </w:smartTag>
+      <w:r>
+        <w:rPr>
+          <w:szCs w:val="28"/>
+        </w:rPr>
+        <w:t xml:space="preserve">. </w:t>
+      </w:r>
+    </w:p>
+    <w:p>
+      <w:pPr>
+        <w:ind w:firstLine="709"/>
+        <w:jc w:val="both"/>
+        <w:rPr>
+          <w:szCs w:val="28"/>
+        </w:rPr>
+      </w:pPr>
+      <w:r>
+        <w:rPr>
+          <w:szCs w:val="28"/>
+        </w:rPr>
+        <w:t xml:space="preserve">Рабочий стул (кресло) должен быть подъемно-поворотным и регулируемым по высоте и углам наклона сиденья и спинки, а также – расстоянию спинки от переднего края сиденья. </w:t>
+      </w:r>
+    </w:p>
+    <w:p>
+      <w:pPr>
+        <w:ind w:firstLine="709"/>
+        <w:jc w:val="both"/>
+        <w:rPr>
+          <w:szCs w:val="28"/>
+        </w:rPr>
+      </w:pPr>
+      <w:r>
+        <w:rPr>
+          <w:szCs w:val="28"/>
+        </w:rPr>
+        <w:t xml:space="preserve">Конструкция его должна обеспечивать: </w:t>
+      </w:r>
+    </w:p>
+    <w:p>
+      <w:pPr>
+        <w:numPr>
+          <w:ilvl w:val="0"/>
+          <w:numId w:val="39"/>
+        </w:numPr>
+        <w:ind w:left="1134" w:hanging="425"/>
+        <w:jc w:val="both"/>
+        <w:rPr>
+          <w:szCs w:val="28"/>
+        </w:rPr>
+      </w:pPr>
+      <w:r>
+        <w:rPr>
+          <w:szCs w:val="28"/>
+        </w:rPr>
+        <w:t xml:space="preserve">ширину и глубину поверхности сиденья не менее </w:t>
+      </w:r>
+      <w:smartTag w:uri="urn:schemas-microsoft-com:office:smarttags" w:element="metricconverter">
+        <w:smartTagPr>
+          <w:attr w:name="ProductID" w:val="400 мм"/>
+        </w:smartTagPr>
+        <w:r>
+          <w:rPr>
+            <w:szCs w:val="28"/>
+          </w:rPr>
+          <w:t>400 мм</w:t>
+        </w:r>
+      </w:smartTag>
+      <w:r>
+        <w:rPr>
+          <w:szCs w:val="28"/>
+        </w:rPr>
+        <w:t xml:space="preserve">; </w:t>
+      </w:r>
+    </w:p>
+    <w:p>
+      <w:pPr>
+        <w:numPr>
+          <w:ilvl w:val="0"/>
+          <w:numId w:val="39"/>
+        </w:numPr>
+        <w:ind w:left="1134" w:hanging="425"/>
+        <w:jc w:val="both"/>
+        <w:rPr>
+          <w:szCs w:val="28"/>
+        </w:rPr>
+      </w:pPr>
+      <w:r>
+        <w:rPr>
+          <w:szCs w:val="28"/>
+        </w:rPr>
+        <w:t xml:space="preserve">поверхность сиденья с закругленным передним краем; </w:t>
+      </w:r>
+    </w:p>
+    <w:p>
+      <w:pPr>
+        <w:numPr>
+          <w:ilvl w:val="0"/>
+          <w:numId w:val="39"/>
+        </w:numPr>
+        <w:ind w:left="1134" w:hanging="425"/>
+        <w:jc w:val="both"/>
+        <w:rPr>
+          <w:szCs w:val="28"/>
+        </w:rPr>
+      </w:pPr>
+      <w:r>
+        <w:rPr>
+          <w:szCs w:val="28"/>
+        </w:rPr>
+        <w:t xml:space="preserve">регулировку высоты поверхности сиденья в пределах 400 - </w:t>
+      </w:r>
+      <w:smartTag w:uri="urn:schemas-microsoft-com:office:smarttags" w:element="metricconverter">
+        <w:smartTagPr>
+          <w:attr w:name="ProductID" w:val="550 мм"/>
+        </w:smartTagPr>
+        <w:r>
+          <w:rPr>
+            <w:szCs w:val="28"/>
+          </w:rPr>
+          <w:t>550 мм</w:t>
+        </w:r>
+      </w:smartTag>
+      <w:r>
+        <w:rPr>
+          <w:szCs w:val="28"/>
+        </w:rPr>
+        <w:t xml:space="preserve"> и углам наклона вперед до 15 град. и назад до 5 град.; </w:t>
+      </w:r>
+    </w:p>
+    <w:p>
+      <w:pPr>
+        <w:numPr>
+          <w:ilvl w:val="0"/>
+          <w:numId w:val="39"/>
+        </w:numPr>
+        <w:ind w:left="1134" w:hanging="425"/>
+        <w:jc w:val="both"/>
+        <w:rPr>
+          <w:szCs w:val="28"/>
+        </w:rPr>
+      </w:pPr>
+      <w:r>
+        <w:rPr>
+          <w:szCs w:val="28"/>
+        </w:rPr>
+        <w:lastRenderedPageBreak/>
+        <w:t xml:space="preserve">высоту опорной поверхности спинки 300 ± </w:t>
+      </w:r>
+      <w:smartTag w:uri="urn:schemas-microsoft-com:office:smarttags" w:element="metricconverter">
+        <w:smartTagPr>
+          <w:attr w:name="ProductID" w:val="20 мм"/>
+        </w:smartTagPr>
+        <w:r>
+          <w:rPr>
+            <w:szCs w:val="28"/>
+          </w:rPr>
+          <w:t>20 мм</w:t>
+        </w:r>
+      </w:smartTag>
+      <w:r>
+        <w:rPr>
+          <w:szCs w:val="28"/>
+        </w:rPr>
+        <w:t xml:space="preserve">, ширину – не менее </w:t>
+      </w:r>
+      <w:smartTag w:uri="urn:schemas-microsoft-com:office:smarttags" w:element="metricconverter">
+        <w:smartTagPr>
+          <w:attr w:name="ProductID" w:val="380 мм"/>
+        </w:smartTagPr>
+        <w:r>
+          <w:rPr>
+            <w:szCs w:val="28"/>
+          </w:rPr>
+          <w:t>380 мм</w:t>
+        </w:r>
+      </w:smartTag>
+      <w:r>
+        <w:rPr>
+          <w:szCs w:val="28"/>
+        </w:rPr>
+        <w:t xml:space="preserve"> и радиус кривизны горизонтальной плоскости – </w:t>
+      </w:r>
+      <w:smartTag w:uri="urn:schemas-microsoft-com:office:smarttags" w:element="metricconverter">
+        <w:smartTagPr>
+          <w:attr w:name="ProductID" w:val="400 мм"/>
+        </w:smartTagPr>
+        <w:r>
+          <w:rPr>
+            <w:szCs w:val="28"/>
+          </w:rPr>
+          <w:t>400 мм</w:t>
+        </w:r>
+      </w:smartTag>
+      <w:r>
+        <w:rPr>
+          <w:szCs w:val="28"/>
+        </w:rPr>
+        <w:t xml:space="preserve">; </w:t>
+      </w:r>
+    </w:p>
+    <w:p>
+      <w:pPr>
+        <w:numPr>
+          <w:ilvl w:val="0"/>
+          <w:numId w:val="39"/>
+        </w:numPr>
+        <w:ind w:left="1134" w:hanging="425"/>
+        <w:jc w:val="both"/>
+        <w:rPr>
+          <w:szCs w:val="28"/>
+        </w:rPr>
+      </w:pPr>
+      <w:r>
+        <w:rPr>
+          <w:szCs w:val="28"/>
+        </w:rPr>
+        <w:t xml:space="preserve">угол наклона спинки в вертикальной плоскости в пределах ±30 градусов; </w:t>
+      </w:r>
+    </w:p>
+    <w:p>
+      <w:pPr>
+        <w:numPr>
+          <w:ilvl w:val="0"/>
+          <w:numId w:val="39"/>
+        </w:numPr>
+        <w:ind w:left="1134" w:hanging="425"/>
+        <w:jc w:val="both"/>
+        <w:rPr>
+          <w:szCs w:val="28"/>
+        </w:rPr>
+      </w:pPr>
+      <w:r>
+        <w:rPr>
+          <w:szCs w:val="28"/>
+        </w:rPr>
+        <w:t>регулировку расстояния спинки от переднего края сиденья в пределах 260-</w:t>
+      </w:r>
+      <w:smartTag w:uri="urn:schemas-microsoft-com:office:smarttags" w:element="metricconverter">
+        <w:smartTagPr>
+          <w:attr w:name="ProductID" w:val="400 мм"/>
+        </w:smartTagPr>
+        <w:r>
+          <w:rPr>
+            <w:szCs w:val="28"/>
+          </w:rPr>
+          <w:t>400 мм</w:t>
+        </w:r>
+      </w:smartTag>
+      <w:r>
+        <w:rPr>
+          <w:szCs w:val="28"/>
+        </w:rPr>
+        <w:t xml:space="preserve">; </w:t>
+      </w:r>
+    </w:p>
+    <w:p>
+      <w:pPr>
+        <w:numPr>
+          <w:ilvl w:val="0"/>
+          <w:numId w:val="39"/>
+        </w:numPr>
+        <w:ind w:left="1134" w:hanging="425"/>
+        <w:jc w:val="both"/>
+        <w:rPr>
+          <w:szCs w:val="28"/>
+        </w:rPr>
+      </w:pPr>
+      <w:r>
+        <w:rPr>
+          <w:szCs w:val="28"/>
+        </w:rPr>
+        <w:t xml:space="preserve">стационарные или съемные подлокотники длиной не менее </w:t>
+      </w:r>
+      <w:smartTag w:uri="urn:schemas-microsoft-com:office:smarttags" w:element="metricconverter">
+        <w:smartTagPr>
+          <w:attr w:name="ProductID" w:val="250 мм"/>
+        </w:smartTagPr>
+        <w:r>
+          <w:rPr>
+            <w:szCs w:val="28"/>
+          </w:rPr>
+          <w:t>250 мм</w:t>
+        </w:r>
+      </w:smartTag>
+      <w:r>
+        <w:rPr>
+          <w:szCs w:val="28"/>
+        </w:rPr>
+        <w:t xml:space="preserve"> и шириной – 50-</w:t>
+      </w:r>
+      <w:smartTag w:uri="urn:schemas-microsoft-com:office:smarttags" w:element="metricconverter">
+        <w:smartTagPr>
+          <w:attr w:name="ProductID" w:val="70 мм"/>
+        </w:smartTagPr>
+        <w:r>
+          <w:rPr>
+            <w:szCs w:val="28"/>
+          </w:rPr>
+          <w:t>70 мм</w:t>
+        </w:r>
+      </w:smartTag>
+      <w:r>
+        <w:rPr>
+          <w:szCs w:val="28"/>
+        </w:rPr>
+        <w:t xml:space="preserve">; </w:t>
+      </w:r>
+    </w:p>
+    <w:p>
+      <w:pPr>
+        <w:numPr>
+          <w:ilvl w:val="0"/>
+          <w:numId w:val="39"/>
+        </w:numPr>
+        <w:ind w:left="1134" w:hanging="425"/>
+        <w:jc w:val="both"/>
+        <w:rPr>
+          <w:szCs w:val="28"/>
+        </w:rPr>
+      </w:pPr>
+      <w:r>
+        <w:rPr>
+          <w:szCs w:val="28"/>
+        </w:rPr>
+        <w:t xml:space="preserve">регулировку подлокотников по высоте над сиденьем в пределах 230 ± </w:t>
+      </w:r>
+      <w:smartTag w:uri="urn:schemas-microsoft-com:office:smarttags" w:element="metricconverter">
+        <w:smartTagPr>
+          <w:attr w:name="ProductID" w:val="30 мм"/>
+        </w:smartTagPr>
+        <w:r>
+          <w:rPr>
+            <w:szCs w:val="28"/>
+          </w:rPr>
+          <w:t>30 мм</w:t>
+        </w:r>
+      </w:smartTag>
+      <w:r>
+        <w:rPr>
+          <w:szCs w:val="28"/>
+        </w:rPr>
+        <w:t xml:space="preserve"> и внутреннего расстояния между подлокотниками в пределах 350-</w:t>
+      </w:r>
+      <w:smartTag w:uri="urn:schemas-microsoft-com:office:smarttags" w:element="metricconverter">
+        <w:smartTagPr>
+          <w:attr w:name="ProductID" w:val="500 мм"/>
+        </w:smartTagPr>
+        <w:r>
+          <w:rPr>
+            <w:szCs w:val="28"/>
+          </w:rPr>
+          <w:t>500 мм</w:t>
+        </w:r>
+      </w:smartTag>
+      <w:r>
+        <w:rPr>
+          <w:szCs w:val="28"/>
+        </w:rPr>
+        <w:t xml:space="preserve">. </w:t>
+      </w:r>
+    </w:p>
+    <w:p>
+      <w:pPr>
+        <w:ind w:firstLine="709"/>
+        <w:jc w:val="both"/>
+        <w:rPr>
+          <w:szCs w:val="28"/>
+        </w:rPr>
+      </w:pPr>
+      <w:r>
+        <w:rPr>
+          <w:szCs w:val="28"/>
+        </w:rPr>
+        <w:t xml:space="preserve">Рабочее место должно быть оборудовано подставкой для ног, имеющей ширину не менее </w:t>
+      </w:r>
+      <w:smartTag w:uri="urn:schemas-microsoft-com:office:smarttags" w:element="metricconverter">
+        <w:smartTagPr>
+          <w:attr w:name="ProductID" w:val="300 мм"/>
+        </w:smartTagPr>
+        <w:r>
+          <w:rPr>
+            <w:szCs w:val="28"/>
+          </w:rPr>
+          <w:t>300 мм</w:t>
+        </w:r>
+      </w:smartTag>
+      <w:r>
+        <w:rPr>
+          <w:szCs w:val="28"/>
+        </w:rPr>
+        <w:t xml:space="preserve">, глубину не менее </w:t>
+      </w:r>
+      <w:smartTag w:uri="urn:schemas-microsoft-com:office:smarttags" w:element="metricconverter">
+        <w:smartTagPr>
+          <w:attr w:name="ProductID" w:val="400 мм"/>
+        </w:smartTagPr>
+        <w:r>
+          <w:rPr>
+            <w:szCs w:val="28"/>
+          </w:rPr>
+          <w:t>400 мм</w:t>
+        </w:r>
+      </w:smartTag>
+      <w:r>
+        <w:rPr>
+          <w:szCs w:val="28"/>
+        </w:rPr>
+        <w:t xml:space="preserve">, регулировку по высоте в пределах до </w:t>
+      </w:r>
+      <w:smartTag w:uri="urn:schemas-microsoft-com:office:smarttags" w:element="metricconverter">
+        <w:smartTagPr>
+          <w:attr w:name="ProductID" w:val="150 мм"/>
+        </w:smartTagPr>
+        <w:r>
+          <w:rPr>
+            <w:szCs w:val="28"/>
+          </w:rPr>
+          <w:t>150 мм</w:t>
+        </w:r>
+      </w:smartTag>
+      <w:r>
+        <w:rPr>
+          <w:szCs w:val="28"/>
+        </w:rPr>
+        <w:t xml:space="preserve"> и по углу наклона опорной поверхности подставки до 20 градусов.</w:t>
+      </w:r>
+    </w:p>
+    <w:p>
+      <w:pPr>
+        <w:pStyle w:val="A2COKKP"/>
+      </w:pPr>
+      <w:bookmarkStart w:id="74" w:name="_Toc349266938"/>
+      <w:r>
+        <w:t xml:space="preserve">5.5 </w:t>
+      </w:r>
+      <w:r>
+        <w:t>Пожарная безопасность и меры профилактики</w:t>
+      </w:r>
+      <w:bookmarkEnd w:id="74"/>
+    </w:p>
+    <w:p>
+      <w:pPr>
+        <w:jc w:val="both"/>
+        <w:rPr>
+          <w:color w:val="000000"/>
+          <w:szCs w:val="28"/>
+        </w:rPr>
+      </w:pPr>
+      <w:r>
+        <w:rPr>
+          <w:color w:val="000000"/>
+          <w:szCs w:val="28"/>
+        </w:rPr>
+        <w:tab/>
+        <w:t xml:space="preserve">1. </w:t>
+      </w:r>
+      <w:r>
+        <w:rPr>
+          <w:color w:val="000000"/>
+          <w:szCs w:val="28"/>
+        </w:rPr>
+        <w:t xml:space="preserve">Принадлежность помещения или рабочей зоны к соответствующей категории или класса </w:t>
+      </w:r>
+      <w:r>
+        <w:rPr>
+          <w:color w:val="000000"/>
+          <w:szCs w:val="28"/>
+        </w:rPr>
+        <w:t>пожар</w:t>
+      </w:r>
+      <w:r>
+        <w:rPr>
+          <w:color w:val="000000"/>
+          <w:szCs w:val="28"/>
+        </w:rPr>
+        <w:t xml:space="preserve">ной </w:t>
+      </w:r>
+      <w:r>
+        <w:rPr>
+          <w:color w:val="000000"/>
+          <w:szCs w:val="28"/>
+        </w:rPr>
+        <w:t>опасно</w:t>
+      </w:r>
+      <w:r>
+        <w:rPr>
+          <w:color w:val="000000"/>
+          <w:szCs w:val="28"/>
+        </w:rPr>
+        <w:t>сти</w:t>
+      </w:r>
+      <w:r>
+        <w:rPr>
+          <w:color w:val="000000"/>
+          <w:szCs w:val="28"/>
+        </w:rPr>
+        <w:t xml:space="preserve"> определяется на основе свойств веществ и материалов, применяемых в технологическом процессе или в оформлении помещений, количества этих веществ и материалов, особенностями производства. Для рабочих мест пользователей ПК</w:t>
+      </w:r>
+      <w:r>
+        <w:rPr>
+          <w:color w:val="000000"/>
+          <w:szCs w:val="28"/>
+        </w:rPr>
+        <w:t xml:space="preserve"> по т</w:t>
+      </w:r>
+      <w:r>
+        <w:rPr>
+          <w:color w:val="000000"/>
+          <w:szCs w:val="28"/>
+        </w:rPr>
+        <w:t>ребованиям НПАОП 0.00-</w:t>
+      </w:r>
+      <w:r>
+        <w:rPr>
+          <w:color w:val="000000"/>
+          <w:szCs w:val="28"/>
+        </w:rPr>
+        <w:t>1.28-10, помещения с ПК имеют</w:t>
+      </w:r>
+      <w:r>
+        <w:rPr>
+          <w:color w:val="000000"/>
+          <w:szCs w:val="28"/>
+        </w:rPr>
+        <w:t xml:space="preserve"> II степень огнестойкости. </w:t>
+      </w:r>
+    </w:p>
+    <w:p>
+      <w:pPr>
+        <w:widowControl w:val="0"/>
+        <w:shd w:val="clear" w:color="auto" w:fill="FFFFFF"/>
         <w:tabs>
-          <w:tab w:val="num" w:pos="1080"/>
+          <w:tab w:val="left" w:pos="7920"/>
         </w:tabs>
-        <w:spacing w:after="0"/>
-        <w:ind w:left="1080"/>
+        <w:ind w:firstLine="720"/>
         <w:jc w:val="both"/>
         <w:rPr>
-          <w:shd w:val="clear" w:color="auto" w:fill="FFFFFF"/>
-        </w:rPr>
-      </w:pPr>
-      <w:r>
-        <w:t>выполнение гимнастических упражнений, позволяет снять умственную нагрузку, расслабить кисти рук, снять напряжение в позвоночнике, возникающего в результате постоянного сидячего образа работы.</w:t>
+          <w:bCs/>
+          <w:color w:val="000000"/>
+          <w:szCs w:val="28"/>
+        </w:rPr>
+      </w:pPr>
+      <w:r>
+        <w:rPr>
+          <w:color w:val="000000"/>
+          <w:szCs w:val="28"/>
+        </w:rPr>
+        <w:t>Категория взрывопожарной и пожарной опасности помещения, а также класс его взрывоопасности по ПУЭ должны быть обозначены в соответствии табличкой по установленным нормам на входных дверях производственных и складских помещений.</w:t>
+      </w:r>
+      <w:r>
+        <w:rPr>
+          <w:color w:val="000000"/>
+          <w:szCs w:val="28"/>
+        </w:rPr>
+        <w:t xml:space="preserve"> Но при исследовании помещений данных пометок на входных дверях не было однаружено. Это является нарушением правил безопасности и следует принять меры по обозначеню на входных дверях класса по взрывоопасности помещений этажа, а особенно нашего </w:t>
+      </w:r>
+      <w:r>
+        <w:rPr>
+          <w:color w:val="000000"/>
+          <w:szCs w:val="28"/>
+        </w:rPr>
+        <w:t xml:space="preserve">помещения, в котором будут выполняться работы. </w:t>
+      </w:r>
+    </w:p>
+    <w:p>
+      <w:pPr>
+        <w:pStyle w:val="ae"/>
+        <w:spacing w:before="0" w:beforeAutospacing="0" w:after="0" w:afterAutospacing="0"/>
+        <w:ind w:firstLine="708"/>
+        <w:jc w:val="both"/>
+        <w:rPr>
+          <w:sz w:val="28"/>
+          <w:szCs w:val="28"/>
+          <w:lang w:val="ru-RU"/>
+        </w:rPr>
+      </w:pPr>
+      <w:r>
+        <w:rPr>
+          <w:color w:val="000000"/>
+          <w:sz w:val="28"/>
+          <w:szCs w:val="28"/>
+          <w:lang w:val="ru-RU"/>
+        </w:rPr>
+        <w:t>По классу взрыво</w:t>
+      </w:r>
+      <w:r>
+        <w:rPr>
+          <w:color w:val="000000"/>
+          <w:sz w:val="28"/>
+          <w:szCs w:val="28"/>
+          <w:lang w:val="ru-RU"/>
+        </w:rPr>
+        <w:t>-</w:t>
+      </w:r>
+      <w:r>
+        <w:rPr>
+          <w:color w:val="000000"/>
+          <w:sz w:val="28"/>
+          <w:szCs w:val="28"/>
+          <w:lang w:val="ru-RU"/>
+        </w:rPr>
+        <w:t xml:space="preserve"> и пожароопоасности помещение, в котором проводятся работы (аудитория №92), относится к классу</w:t>
+      </w:r>
+      <w:proofErr w:type="gramStart"/>
+      <w:r>
+        <w:rPr>
+          <w:color w:val="000000"/>
+          <w:sz w:val="28"/>
+          <w:szCs w:val="28"/>
+          <w:lang w:val="ru-RU"/>
+        </w:rPr>
+        <w:t xml:space="preserve"> В</w:t>
+      </w:r>
+      <w:proofErr w:type="gramEnd"/>
+      <w:r>
+        <w:rPr>
+          <w:color w:val="000000"/>
+          <w:sz w:val="28"/>
+          <w:szCs w:val="28"/>
+          <w:lang w:val="ru-RU"/>
+        </w:rPr>
+        <w:t xml:space="preserve"> (пожароопасные помещения). Помещение может содержать горючие и тяжелогорючие вещества и материалы, вещества и материалы которые могут взаимодействовать с водой, кислородом воздуха или один с другим.</w:t>
+      </w:r>
+    </w:p>
+    <w:p>
+      <w:pPr>
+        <w:pStyle w:val="ae"/>
+        <w:spacing w:before="0" w:beforeAutospacing="0" w:after="0" w:afterAutospacing="0"/>
+        <w:ind w:firstLine="708"/>
+        <w:jc w:val="both"/>
+        <w:rPr>
+          <w:sz w:val="28"/>
+          <w:szCs w:val="28"/>
+          <w:lang w:val="ru-RU"/>
+        </w:rPr>
+      </w:pPr>
+      <w:r>
+        <w:rPr>
+          <w:color w:val="000000"/>
+          <w:sz w:val="28"/>
+          <w:szCs w:val="28"/>
+          <w:lang w:val="ru-RU"/>
+        </w:rPr>
+        <w:t xml:space="preserve">Площадь этажа с учетом четырех аудиторий площадью по </w:t>
+      </w:r>
+      <w:smartTag w:uri="urn:schemas-microsoft-com:office:smarttags" w:element="metricconverter">
+        <w:smartTagPr>
+          <w:attr w:name="ProductID" w:val="77 м2"/>
+        </w:smartTagPr>
+        <w:r>
+          <w:rPr>
+            <w:color w:val="000000"/>
+            <w:sz w:val="28"/>
+            <w:szCs w:val="28"/>
+            <w:lang w:val="ru-RU"/>
+          </w:rPr>
+          <w:t>77 м</w:t>
+        </w:r>
+        <w:proofErr w:type="gramStart"/>
+        <w:r>
+          <w:rPr>
+            <w:color w:val="000000"/>
+            <w:sz w:val="28"/>
+            <w:szCs w:val="28"/>
+            <w:vertAlign w:val="superscript"/>
+            <w:lang w:val="ru-RU"/>
+          </w:rPr>
+          <w:t>2</w:t>
+        </w:r>
+      </w:smartTag>
+      <w:proofErr w:type="gramEnd"/>
+      <w:r>
+        <w:rPr>
+          <w:color w:val="000000"/>
+          <w:sz w:val="28"/>
+          <w:szCs w:val="28"/>
+          <w:lang w:val="ru-RU"/>
+        </w:rPr>
+        <w:t xml:space="preserve"> каждая и корридора пложадью </w:t>
+      </w:r>
+      <w:smartTag w:uri="urn:schemas-microsoft-com:office:smarttags" w:element="metricconverter">
+        <w:smartTagPr>
+          <w:attr w:name="ProductID" w:val="88 м2"/>
+        </w:smartTagPr>
+        <w:r>
+          <w:rPr>
+            <w:color w:val="000000"/>
+            <w:sz w:val="28"/>
+            <w:szCs w:val="28"/>
+            <w:lang w:val="ru-RU"/>
+          </w:rPr>
+          <w:t>88 м</w:t>
+        </w:r>
+        <w:r>
+          <w:rPr>
+            <w:color w:val="000000"/>
+            <w:sz w:val="28"/>
+            <w:szCs w:val="28"/>
+            <w:vertAlign w:val="superscript"/>
+            <w:lang w:val="ru-RU"/>
+          </w:rPr>
+          <w:t>2</w:t>
+        </w:r>
+      </w:smartTag>
+      <w:r>
+        <w:rPr>
+          <w:color w:val="000000"/>
+          <w:sz w:val="28"/>
+          <w:szCs w:val="28"/>
+          <w:lang w:val="ru-RU"/>
+        </w:rPr>
+        <w:t xml:space="preserve"> составляет </w:t>
+      </w:r>
+      <w:smartTag w:uri="urn:schemas-microsoft-com:office:smarttags" w:element="metricconverter">
+        <w:smartTagPr>
+          <w:attr w:name="ProductID" w:val="550 м2"/>
+        </w:smartTagPr>
+        <w:r>
+          <w:rPr>
+            <w:color w:val="000000"/>
+            <w:sz w:val="28"/>
+            <w:szCs w:val="28"/>
+            <w:lang w:val="ru-RU"/>
+          </w:rPr>
+          <w:t>550 м</w:t>
+        </w:r>
+        <w:r>
+          <w:rPr>
+            <w:color w:val="000000"/>
+            <w:sz w:val="28"/>
+            <w:szCs w:val="28"/>
+            <w:vertAlign w:val="superscript"/>
+            <w:lang w:val="ru-RU"/>
+          </w:rPr>
+          <w:t>2</w:t>
+        </w:r>
+      </w:smartTag>
+      <w:r>
+        <w:rPr>
+          <w:color w:val="000000"/>
+          <w:sz w:val="28"/>
+          <w:szCs w:val="28"/>
+          <w:lang w:val="ru-RU"/>
+        </w:rPr>
+        <w:t xml:space="preserve">. Исходя из этих данных на этаж необходимо не менее 3 переностных пенных и </w:t>
+      </w:r>
+      <w:r>
+        <w:rPr>
+          <w:color w:val="000000"/>
+          <w:sz w:val="28"/>
+          <w:szCs w:val="28"/>
+          <w:lang w:val="ru-RU"/>
+        </w:rPr>
+        <w:t xml:space="preserve">водных огнетушителя </w:t>
+      </w:r>
+      <w:r>
+        <w:rPr>
+          <w:color w:val="000000"/>
+          <w:sz w:val="28"/>
+          <w:szCs w:val="28"/>
+          <w:lang w:val="ru-RU"/>
+        </w:rPr>
+        <w:lastRenderedPageBreak/>
+        <w:t>объемом 8,5 кг</w:t>
+      </w:r>
+      <w:r>
+        <w:rPr>
+          <w:color w:val="000000"/>
+          <w:sz w:val="28"/>
+          <w:szCs w:val="28"/>
+          <w:lang w:val="ru-RU"/>
+        </w:rPr>
+        <w:t>. Равноценная защита обеспечивается также 3 порошковыми огнетушителям</w:t>
+      </w:r>
+      <w:r>
+        <w:rPr>
+          <w:color w:val="000000"/>
+          <w:sz w:val="28"/>
+          <w:szCs w:val="28"/>
+          <w:lang w:val="ru-RU"/>
+        </w:rPr>
+        <w:t>и объемом 4,2 кг</w:t>
+      </w:r>
+      <w:r>
+        <w:rPr>
+          <w:color w:val="000000"/>
+          <w:sz w:val="28"/>
+          <w:szCs w:val="28"/>
+          <w:lang w:val="ru-RU"/>
+        </w:rPr>
+        <w:t>.</w:t>
+      </w:r>
+    </w:p>
+    <w:p>
+      <w:pPr>
+        <w:pStyle w:val="ae"/>
+        <w:spacing w:before="0" w:beforeAutospacing="0" w:after="0" w:afterAutospacing="0"/>
+        <w:ind w:firstLine="708"/>
+        <w:jc w:val="both"/>
+        <w:rPr>
+          <w:sz w:val="28"/>
+          <w:szCs w:val="28"/>
+          <w:lang w:val="ru-RU"/>
+        </w:rPr>
+      </w:pPr>
+      <w:r>
+        <w:rPr>
+          <w:color w:val="000000"/>
+          <w:sz w:val="28"/>
+          <w:szCs w:val="28"/>
+          <w:lang w:val="ru-RU"/>
+        </w:rPr>
+        <w:t xml:space="preserve">Расстояние от возможного очага пожара до места расположения огнетушителя не должно превышать </w:t>
+      </w:r>
+      <w:smartTag w:uri="urn:schemas-microsoft-com:office:smarttags" w:element="metricconverter">
+        <w:smartTagPr>
+          <w:attr w:name="ProductID" w:val="30 м"/>
+        </w:smartTagPr>
+        <w:r>
+          <w:rPr>
+            <w:color w:val="000000"/>
+            <w:sz w:val="28"/>
+            <w:szCs w:val="28"/>
+            <w:lang w:val="ru-RU"/>
+          </w:rPr>
+          <w:t>30 м</w:t>
+        </w:r>
+      </w:smartTag>
+      <w:r>
+        <w:rPr>
+          <w:color w:val="000000"/>
+          <w:sz w:val="28"/>
+          <w:szCs w:val="28"/>
+          <w:lang w:val="ru-RU"/>
+        </w:rPr>
+        <w:t>.</w:t>
+      </w:r>
+    </w:p>
+    <w:p>
+      <w:pPr>
+        <w:ind w:firstLine="708"/>
+        <w:jc w:val="both"/>
+        <w:rPr>
+          <w:color w:val="000000"/>
+          <w:szCs w:val="28"/>
+        </w:rPr>
+      </w:pPr>
+      <w:r>
+        <w:rPr>
+          <w:color w:val="000000"/>
+          <w:szCs w:val="28"/>
+        </w:rPr>
+        <w:t>2.</w:t>
+      </w:r>
+      <w:r>
+        <w:rPr>
+          <w:szCs w:val="28"/>
+        </w:rPr>
+        <w:t xml:space="preserve"> </w:t>
+      </w:r>
+      <w:r>
+        <w:rPr>
+          <w:color w:val="000000"/>
+          <w:szCs w:val="28"/>
+        </w:rPr>
+        <w:t>Потенциальными причинами возникновения пожаров при эксплуатации оборудования</w:t>
+      </w:r>
+      <w:r>
+        <w:rPr>
+          <w:color w:val="000000"/>
+          <w:szCs w:val="28"/>
+        </w:rPr>
+        <w:t xml:space="preserve"> </w:t>
+      </w:r>
+      <w:r>
+        <w:rPr>
+          <w:color w:val="000000"/>
+          <w:szCs w:val="28"/>
+        </w:rPr>
+        <w:t xml:space="preserve">являются </w:t>
+      </w:r>
+      <w:r>
+        <w:rPr>
+          <w:color w:val="000000"/>
+          <w:szCs w:val="28"/>
+        </w:rPr>
+        <w:t xml:space="preserve">возникновение токов короткого замыкания, </w:t>
+      </w:r>
+      <w:r>
+        <w:rPr>
+          <w:color w:val="000000"/>
+          <w:szCs w:val="28"/>
+        </w:rPr>
+        <w:t>искрение, перегрев проводников придлительной эксплуатации ПК.</w:t>
+      </w:r>
+    </w:p>
+    <w:p>
+      <w:pPr>
+        <w:ind w:firstLine="708"/>
+        <w:jc w:val="both"/>
+        <w:rPr>
+          <w:color w:val="000000"/>
+          <w:szCs w:val="28"/>
+        </w:rPr>
+      </w:pPr>
+      <w:r>
+        <w:rPr>
+          <w:color w:val="000000"/>
+          <w:szCs w:val="28"/>
+        </w:rPr>
+        <w:t>В с</w:t>
+      </w:r>
+      <w:r>
+        <w:rPr>
+          <w:color w:val="000000"/>
+          <w:szCs w:val="28"/>
+        </w:rPr>
+        <w:t xml:space="preserve">оответствии с ГОСТ 12.1.004-91 </w:t>
+      </w:r>
+      <w:r>
+        <w:rPr>
+          <w:color w:val="000000"/>
+          <w:szCs w:val="28"/>
+        </w:rPr>
+        <w:t xml:space="preserve">3.1. </w:t>
+      </w:r>
+      <w:r>
+        <w:rPr>
+          <w:color w:val="000000"/>
+          <w:szCs w:val="28"/>
+        </w:rPr>
+        <w:t>п</w:t>
+      </w:r>
+      <w:r>
+        <w:rPr>
+          <w:color w:val="000000"/>
+          <w:szCs w:val="28"/>
+        </w:rPr>
+        <w:t>ротивопожарная защита должна достигаться применением одного из следующих способов или их комбинацией:</w:t>
+      </w:r>
+    </w:p>
+    <w:p>
+      <w:pPr>
+        <w:numPr>
+          <w:ilvl w:val="0"/>
+          <w:numId w:val="40"/>
+        </w:numPr>
+        <w:ind w:left="993" w:hanging="284"/>
+        <w:jc w:val="both"/>
+        <w:rPr>
+          <w:color w:val="000000"/>
+          <w:szCs w:val="28"/>
+        </w:rPr>
+      </w:pPr>
+      <w:r>
+        <w:rPr>
+          <w:color w:val="000000"/>
+          <w:szCs w:val="28"/>
+        </w:rPr>
+        <w:t>применением средств пожаротушения и соответствующих видов пожарной техники;</w:t>
+      </w:r>
+    </w:p>
+    <w:p>
+      <w:pPr>
+        <w:numPr>
+          <w:ilvl w:val="0"/>
+          <w:numId w:val="40"/>
+        </w:numPr>
+        <w:ind w:left="993" w:hanging="284"/>
+        <w:jc w:val="both"/>
+        <w:rPr>
+          <w:color w:val="000000"/>
+          <w:szCs w:val="28"/>
+        </w:rPr>
+      </w:pPr>
+      <w:r>
+        <w:rPr>
+          <w:color w:val="000000"/>
+          <w:szCs w:val="28"/>
+        </w:rPr>
+        <w:t>применением автоматических установок пожарной сигнализации и пожаротушения;</w:t>
+      </w:r>
+    </w:p>
+    <w:p>
+      <w:pPr>
+        <w:numPr>
+          <w:ilvl w:val="0"/>
+          <w:numId w:val="40"/>
+        </w:numPr>
+        <w:ind w:left="993" w:hanging="284"/>
+        <w:jc w:val="both"/>
+        <w:rPr>
+          <w:color w:val="000000"/>
+          <w:szCs w:val="28"/>
+        </w:rPr>
+      </w:pPr>
+      <w:r>
+        <w:rPr>
+          <w:color w:val="000000"/>
+          <w:szCs w:val="28"/>
+        </w:rPr>
+        <w:t>применением основных строительных конструкций и материалов, в том числе используемых для облицовок конструкций, с нормированными показателями пожарной опасности;</w:t>
+      </w:r>
+    </w:p>
+    <w:p>
+      <w:pPr>
+        <w:numPr>
+          <w:ilvl w:val="0"/>
+          <w:numId w:val="40"/>
+        </w:numPr>
+        <w:ind w:left="993" w:hanging="284"/>
+        <w:jc w:val="both"/>
+        <w:rPr>
+          <w:color w:val="000000"/>
+          <w:szCs w:val="28"/>
+        </w:rPr>
+      </w:pPr>
+      <w:r>
+        <w:rPr>
+          <w:color w:val="000000"/>
+          <w:szCs w:val="28"/>
+        </w:rPr>
+        <w:t>устройствами, обеспечивающими ограничение распространения пожара;</w:t>
+      </w:r>
+    </w:p>
+    <w:p>
+      <w:pPr>
+        <w:numPr>
+          <w:ilvl w:val="0"/>
+          <w:numId w:val="40"/>
+        </w:numPr>
+        <w:ind w:left="993" w:hanging="284"/>
+        <w:jc w:val="both"/>
+        <w:rPr>
+          <w:color w:val="000000"/>
+          <w:szCs w:val="28"/>
+        </w:rPr>
+      </w:pPr>
+      <w:r>
+        <w:rPr>
+          <w:color w:val="000000"/>
+          <w:szCs w:val="28"/>
+        </w:rPr>
+        <w:t>организацией с помощью технических средств, включая автоматические, своевременного оповещения и эвакуации людей;</w:t>
+      </w:r>
+    </w:p>
+    <w:p>
+      <w:pPr>
+        <w:numPr>
+          <w:ilvl w:val="0"/>
+          <w:numId w:val="40"/>
+        </w:numPr>
+        <w:ind w:left="993" w:hanging="284"/>
+        <w:jc w:val="both"/>
+        <w:rPr>
+          <w:color w:val="000000"/>
+          <w:szCs w:val="28"/>
+        </w:rPr>
+      </w:pPr>
+      <w:r>
+        <w:rPr>
+          <w:color w:val="000000"/>
+          <w:szCs w:val="28"/>
+        </w:rPr>
+        <w:t>применением средств коллективной и индивидуальной защиты людей от опасных факторов пожара;</w:t>
+      </w:r>
+    </w:p>
+    <w:p>
+      <w:pPr>
+        <w:numPr>
+          <w:ilvl w:val="0"/>
+          <w:numId w:val="40"/>
+        </w:numPr>
+        <w:ind w:left="993" w:hanging="284"/>
+        <w:jc w:val="both"/>
+        <w:rPr>
+          <w:color w:val="000000"/>
+          <w:szCs w:val="28"/>
+        </w:rPr>
+      </w:pPr>
+      <w:r>
+        <w:rPr>
+          <w:color w:val="000000"/>
+          <w:szCs w:val="28"/>
+        </w:rPr>
+        <w:t>применением средств противодымной защиты.</w:t>
+      </w:r>
+    </w:p>
+    <w:p>
+      <w:pPr>
+        <w:ind w:firstLine="708"/>
+        <w:jc w:val="both"/>
+        <w:rPr>
+          <w:color w:val="000000"/>
+          <w:szCs w:val="28"/>
+        </w:rPr>
+      </w:pPr>
+      <w:r>
+        <w:rPr>
+          <w:color w:val="000000"/>
+          <w:szCs w:val="28"/>
+        </w:rPr>
+        <w:t xml:space="preserve">Средства коллективной и индивидуальной защиты должны обеспечивать безопасность людей в течение всего </w:t>
+      </w:r>
+      <w:proofErr w:type="gramStart"/>
+      <w:r>
+        <w:rPr>
+          <w:color w:val="000000"/>
+          <w:szCs w:val="28"/>
+        </w:rPr>
+        <w:t>времени действия опасных факторов пожара</w:t>
+      </w:r>
+      <w:proofErr w:type="gramEnd"/>
+      <w:r>
+        <w:rPr>
+          <w:color w:val="000000"/>
+          <w:szCs w:val="28"/>
+        </w:rPr>
+        <w:t>. Коллективную защиту следует обеспечивать с помощью пожаробезопасных зон и других конструктивных решений. Средства индивидуальной защиты следует применять также для пожарных, участвующих в тушении пожара.</w:t>
+      </w:r>
+    </w:p>
+    <w:p>
+      <w:pPr>
+        <w:ind w:firstLine="708"/>
+        <w:jc w:val="both"/>
+        <w:rPr>
+          <w:color w:val="000000"/>
+          <w:szCs w:val="28"/>
+        </w:rPr>
+      </w:pPr>
+      <w:r>
+        <w:rPr>
+          <w:color w:val="000000"/>
+          <w:szCs w:val="28"/>
+        </w:rPr>
+        <w:t>Система противодымной защиты объектов должна обеспечивать незадымление, снижение температуры и удаление продуктов горения и термического разложения на путях эвакуации в течение времени, достаточного для эвакуации людей и (или) коллективную защиту людей в соо</w:t>
+      </w:r>
+      <w:r>
+        <w:rPr>
+          <w:color w:val="000000"/>
+          <w:szCs w:val="28"/>
+        </w:rPr>
+        <w:t xml:space="preserve">тветствии с требованиями </w:t>
+      </w:r>
+      <w:r>
+        <w:rPr>
+          <w:color w:val="000000"/>
+          <w:szCs w:val="28"/>
+        </w:rPr>
+        <w:t>и (или) защиту материальных ценностей.</w:t>
+      </w:r>
+    </w:p>
+    <w:p>
+      <w:pPr>
+        <w:ind w:firstLine="708"/>
+        <w:jc w:val="both"/>
+        <w:rPr>
+          <w:color w:val="000000"/>
+          <w:szCs w:val="28"/>
+        </w:rPr>
+      </w:pPr>
+      <w:r>
+        <w:rPr>
+          <w:color w:val="000000"/>
+          <w:szCs w:val="28"/>
+        </w:rPr>
+        <w:t>На каждом объекте народного хозяйства должно быть обеспечено своевременное оповещение людей и (или) сигнализация о пожаре в его начальной стадии техническими или организационными средствами.</w:t>
+      </w:r>
+    </w:p>
+    <w:p>
+      <w:pPr>
+        <w:ind w:firstLine="708"/>
+        <w:jc w:val="both"/>
+        <w:rPr>
+          <w:color w:val="000000"/>
+          <w:szCs w:val="28"/>
+        </w:rPr>
+      </w:pPr>
+      <w:r>
+        <w:rPr>
+          <w:color w:val="000000"/>
+          <w:szCs w:val="28"/>
+        </w:rPr>
+        <w:t>Но п</w:t>
+      </w:r>
+      <w:r>
+        <w:rPr>
+          <w:color w:val="000000"/>
+          <w:szCs w:val="28"/>
+        </w:rPr>
+        <w:t>араметры аварийного освещения</w:t>
+      </w:r>
+      <w:r>
+        <w:rPr>
+          <w:color w:val="000000"/>
+          <w:szCs w:val="28"/>
+        </w:rPr>
+        <w:t xml:space="preserve"> и</w:t>
+      </w:r>
+      <w:r>
+        <w:rPr>
+          <w:color w:val="000000"/>
+          <w:szCs w:val="28"/>
+        </w:rPr>
+        <w:t xml:space="preserve"> аварийной вентиляции</w:t>
+      </w:r>
+      <w:r>
+        <w:rPr>
+          <w:color w:val="000000"/>
+          <w:szCs w:val="28"/>
+        </w:rPr>
+        <w:t xml:space="preserve"> не предусмотрены на даном этаже.</w:t>
+      </w:r>
+      <w:r>
+        <w:rPr>
+          <w:color w:val="000000"/>
+          <w:szCs w:val="28"/>
+        </w:rPr>
+        <w:t xml:space="preserve"> </w:t>
+      </w:r>
+      <w:r>
+        <w:rPr>
+          <w:color w:val="000000"/>
+          <w:szCs w:val="28"/>
+        </w:rPr>
+        <w:t xml:space="preserve">Также отсутствуют </w:t>
+      </w:r>
+      <w:r>
+        <w:rPr>
+          <w:color w:val="000000"/>
+          <w:szCs w:val="28"/>
+        </w:rPr>
+        <w:t xml:space="preserve">средства автоматического пожаротушения, средства сообщения и сигнализации о пожаре и </w:t>
+      </w:r>
+      <w:r>
+        <w:rPr>
+          <w:color w:val="000000"/>
+          <w:szCs w:val="28"/>
+        </w:rPr>
+        <w:t xml:space="preserve">нет </w:t>
+      </w:r>
+      <w:r>
+        <w:rPr>
+          <w:color w:val="000000"/>
+          <w:szCs w:val="28"/>
+        </w:rPr>
+        <w:t>возможност</w:t>
+      </w:r>
+      <w:r>
+        <w:rPr>
+          <w:color w:val="000000"/>
+          <w:szCs w:val="28"/>
+        </w:rPr>
+        <w:t xml:space="preserve">и </w:t>
+      </w:r>
+      <w:r>
+        <w:rPr>
+          <w:color w:val="000000"/>
+          <w:szCs w:val="28"/>
+        </w:rPr>
+        <w:t xml:space="preserve"> автоматического отключения вентиляции в случае пожара</w:t>
+      </w:r>
+    </w:p>
+    <w:p>
+      <w:pPr>
+        <w:tabs>
+          <w:tab w:val="left" w:pos="1276"/>
+        </w:tabs>
+        <w:ind w:firstLine="709"/>
+        <w:jc w:val="both"/>
+        <w:rPr>
+          <w:szCs w:val="28"/>
+        </w:rPr>
+      </w:pPr>
+      <w:r>
+        <w:rPr>
+          <w:szCs w:val="28"/>
+        </w:rPr>
+        <w:lastRenderedPageBreak/>
+        <w:t xml:space="preserve">3. В данном помещении присутствует </w:t>
+      </w:r>
+      <w:r>
+        <w:rPr>
+          <w:szCs w:val="28"/>
+        </w:rPr>
+        <w:t>медицинск</w:t>
+      </w:r>
+      <w:r>
+        <w:rPr>
+          <w:szCs w:val="28"/>
+        </w:rPr>
+        <w:t>ая</w:t>
+      </w:r>
+      <w:r>
+        <w:rPr>
+          <w:szCs w:val="28"/>
+        </w:rPr>
+        <w:t xml:space="preserve"> аптечк</w:t>
+      </w:r>
+      <w:r>
+        <w:rPr>
+          <w:szCs w:val="28"/>
+        </w:rPr>
+        <w:t>а</w:t>
+      </w:r>
+      <w:r>
+        <w:rPr>
+          <w:szCs w:val="28"/>
+        </w:rPr>
+        <w:t xml:space="preserve"> первой помощи </w:t>
+      </w:r>
+      <w:r>
+        <w:rPr>
+          <w:szCs w:val="28"/>
+        </w:rPr>
+        <w:t>в доступном месте. С</w:t>
+      </w:r>
+      <w:r>
+        <w:rPr>
+          <w:szCs w:val="28"/>
+        </w:rPr>
+        <w:t>истем</w:t>
+      </w:r>
+      <w:r>
+        <w:rPr>
+          <w:szCs w:val="28"/>
+        </w:rPr>
+        <w:t>а</w:t>
+      </w:r>
+      <w:r>
+        <w:rPr>
+          <w:szCs w:val="28"/>
+        </w:rPr>
+        <w:t xml:space="preserve"> автоматической пожарной сигнализации с дымовыми пожарными извещателями и переносными углекислотными огнетушителями (из расчета 2 шт. </w:t>
+      </w:r>
+      <w:r>
+        <w:rPr>
+          <w:szCs w:val="28"/>
+        </w:rPr>
+        <w:t>н</w:t>
+      </w:r>
+      <w:r>
+        <w:rPr>
+          <w:szCs w:val="28"/>
+        </w:rPr>
+        <w:t xml:space="preserve">а каждые </w:t>
+      </w:r>
+      <w:smartTag w:uri="urn:schemas-microsoft-com:office:smarttags" w:element="metricconverter">
+        <w:smartTagPr>
+          <w:attr w:name="ProductID" w:val="20 м"/>
+        </w:smartTagPr>
+        <w:r>
+          <w:rPr>
+            <w:szCs w:val="28"/>
+          </w:rPr>
+          <w:t>20 м</w:t>
+        </w:r>
+      </w:smartTag>
+      <w:r>
+        <w:rPr>
+          <w:szCs w:val="28"/>
+        </w:rPr>
+        <w:t xml:space="preserve"> ² площади помещения)</w:t>
+      </w:r>
+      <w:r>
+        <w:rPr>
+          <w:szCs w:val="28"/>
+        </w:rPr>
+        <w:t xml:space="preserve"> не </w:t>
+      </w:r>
+      <w:r>
+        <w:rPr>
+          <w:szCs w:val="28"/>
+        </w:rPr>
+        <w:t>соответствует</w:t>
+      </w:r>
+      <w:r>
+        <w:rPr>
+          <w:szCs w:val="28"/>
+        </w:rPr>
+        <w:t xml:space="preserve"> требованиям. Количество огнетушителей не соответствуют установленному необходимому количеству. Но, тем не менее,</w:t>
+      </w:r>
+      <w:r>
+        <w:rPr>
+          <w:szCs w:val="28"/>
+        </w:rPr>
+        <w:t xml:space="preserve"> подходы к средствам пожаротушения и быстрого отключения </w:t>
+      </w:r>
+      <w:r>
+        <w:rPr>
+          <w:szCs w:val="28"/>
+        </w:rPr>
+        <w:t>э</w:t>
+      </w:r>
+      <w:bookmarkStart w:id="75" w:name="_GoBack"/>
+      <w:bookmarkEnd w:id="75"/>
+      <w:r>
+        <w:rPr>
+          <w:szCs w:val="28"/>
+        </w:rPr>
+        <w:t>лектросхем оборудования</w:t>
+      </w:r>
+      <w:r>
+        <w:rPr>
+          <w:szCs w:val="28"/>
+        </w:rPr>
+        <w:t xml:space="preserve"> свободны и не загромождены для доступа к ним.</w:t>
+      </w:r>
+    </w:p>
+    <w:p>
+      <w:pPr>
+        <w:tabs>
+          <w:tab w:val="left" w:pos="1276"/>
+        </w:tabs>
+        <w:ind w:firstLine="709"/>
+        <w:jc w:val="both"/>
+        <w:rPr>
+          <w:szCs w:val="28"/>
+        </w:rPr>
+      </w:pPr>
+      <w:r>
+        <w:rPr>
+          <w:szCs w:val="28"/>
+        </w:rPr>
+        <w:t>Д</w:t>
+      </w:r>
+      <w:r>
+        <w:rPr>
+          <w:szCs w:val="28"/>
+        </w:rPr>
+        <w:t>ля помещения, в котором проводятся работы по дипломному проектированию, а также целого этажа разработан план эвакуации, представленный на рисунке5.2.</w:t>
+      </w:r>
+    </w:p>
+    <w:p>
+      <w:pPr>
+        <w:tabs>
+          <w:tab w:val="left" w:pos="1276"/>
+        </w:tabs>
+        <w:ind w:firstLine="709"/>
+        <w:jc w:val="both"/>
+        <w:rPr>
+          <w:szCs w:val="28"/>
+        </w:rPr>
+      </w:pPr>
+    </w:p>
+    <w:p>
+      <w:pPr>
+        <w:tabs>
+          <w:tab w:val="left" w:pos="1276"/>
+        </w:tabs>
+        <w:ind w:left="1134" w:hanging="425"/>
+        <w:jc w:val="center"/>
+        <w:rPr>
+          <w:szCs w:val="28"/>
+        </w:rPr>
+      </w:pPr>
+      <w:r>
+        <w:rPr>
+          <w:noProof/>
+          <w:szCs w:val="28"/>
+        </w:rPr>
+        <w:drawing>
+          <wp:inline distT="0" distB="0" distL="0" distR="0" wp14:anchorId="7D6284BD" wp14:editId="478B4237">
+            <wp:extent cx="3200400" cy="4906645"/>
+            <wp:effectExtent l="19050" t="0" r="0" b="0"/>
+            <wp:docPr id="160" name="Рисунок 1" descr="ПланЭвакуации"/>
+            <wp:cNvGraphicFramePr>
+              <a:graphicFrameLocks xmlns:a="http://schemas.openxmlformats.org/drawingml/2006/main" noChangeAspect="1"/>
+            </wp:cNvGraphicFramePr>
+            <a:graphic xmlns:a="http://schemas.openxmlformats.org/drawingml/2006/main">
+              <a:graphicData uri="http://schemas.openxmlformats.org/drawingml/2006/picture">
+                <pic:pic xmlns:pic="http://schemas.openxmlformats.org/drawingml/2006/picture">
+                  <pic:nvPicPr>
+                    <pic:cNvPr id="0" name="Рисунок 1" descr="ПланЭвакуации"/>
+                    <pic:cNvPicPr>
+                      <a:picLocks noChangeAspect="1" noChangeArrowheads="1"/>
+                    </pic:cNvPicPr>
+                  </pic:nvPicPr>
+                  <pic:blipFill>
+                    <a:blip r:embed="rId60" cstate="print"/>
+                    <a:srcRect/>
+                    <a:stretch>
+                      <a:fillRect/>
+                    </a:stretch>
+                  </pic:blipFill>
+                  <pic:spPr bwMode="auto">
+                    <a:xfrm>
+                      <a:off x="0" y="0"/>
+                      <a:ext cx="3200400" cy="4906645"/>
+                    </a:xfrm>
+                    <a:prstGeom prst="rect">
+                      <a:avLst/>
+                    </a:prstGeom>
+                    <a:noFill/>
+                    <a:ln w="9525">
+                      <a:noFill/>
+                      <a:miter lim="800000"/>
+                      <a:headEnd/>
+                      <a:tailEnd/>
+                    </a:ln>
+                  </pic:spPr>
+                </pic:pic>
+              </a:graphicData>
+            </a:graphic>
+          </wp:inline>
+        </w:drawing>
+      </w:r>
+    </w:p>
+    <w:p>
+      <w:pPr>
+        <w:tabs>
+          <w:tab w:val="left" w:pos="1276"/>
+        </w:tabs>
+        <w:ind w:left="1134" w:hanging="425"/>
+        <w:jc w:val="center"/>
+        <w:rPr>
+          <w:szCs w:val="28"/>
+        </w:rPr>
+      </w:pPr>
+      <w:r>
+        <w:rPr>
+          <w:szCs w:val="28"/>
+        </w:rPr>
+        <w:t xml:space="preserve">Рисунок </w:t>
+      </w:r>
+      <w:r>
+        <w:rPr>
+          <w:szCs w:val="28"/>
+        </w:rPr>
+        <w:t xml:space="preserve">5.2 – </w:t>
+      </w:r>
+      <w:r>
+        <w:rPr>
+          <w:szCs w:val="28"/>
+        </w:rPr>
+        <w:t>План эвакуации этажа</w:t>
+      </w:r>
+    </w:p>
+    <w:p>
+      <w:pPr>
+        <w:tabs>
+          <w:tab w:val="left" w:pos="1276"/>
+        </w:tabs>
+        <w:ind w:left="1134" w:hanging="425"/>
+        <w:rPr>
+          <w:szCs w:val="28"/>
+        </w:rPr>
+      </w:pPr>
+    </w:p>
+    <w:p>
+      <w:pPr>
+        <w:tabs>
+          <w:tab w:val="left" w:pos="1276"/>
+        </w:tabs>
+        <w:ind w:firstLine="709"/>
+        <w:jc w:val="both"/>
+        <w:rPr>
+          <w:szCs w:val="28"/>
+        </w:rPr>
+      </w:pPr>
+      <w:r>
+        <w:rPr>
+          <w:szCs w:val="28"/>
+        </w:rPr>
+        <w:t>Количество эвакуационных выходов с помещений и с этажа, ширина дверей и коридоров, открывание дверей по ходу эвакуационного пути (согласно ГОСТ</w:t>
+      </w:r>
+      <w:r>
+        <w:rPr>
+          <w:szCs w:val="28"/>
+        </w:rPr>
+        <w:t>12.1.004–91</w:t>
+      </w:r>
+      <w:r>
+        <w:rPr>
+          <w:szCs w:val="28"/>
+        </w:rPr>
+        <w:t>)</w:t>
+      </w:r>
+      <w:r>
+        <w:rPr>
+          <w:szCs w:val="28"/>
+        </w:rPr>
+        <w:t xml:space="preserve"> </w:t>
+      </w:r>
+      <w:r>
+        <w:rPr>
+          <w:szCs w:val="28"/>
+        </w:rPr>
+        <w:t>позволяет вовремя эвакуироваться персоналу с помещений и этажа.</w:t>
+      </w:r>
+    </w:p>
+    <w:p>
+      <w:pPr>
+        <w:tabs>
+          <w:tab w:val="left" w:pos="1276"/>
+        </w:tabs>
+        <w:ind w:firstLine="709"/>
+        <w:jc w:val="both"/>
+        <w:rPr>
+          <w:szCs w:val="28"/>
+        </w:rPr>
+      </w:pPr>
+      <w:r>
+        <w:rPr>
+          <w:szCs w:val="28"/>
+        </w:rPr>
+        <w:t xml:space="preserve">С данным планом должны быть ознакомлены все работающие на этом этаже. Для своевременной эвакуации и во избежание возникновения хаотичности при эвакуации указаны направления движения людей. </w:t>
+      </w:r>
+      <w:r>
+        <w:rPr>
+          <w:szCs w:val="28"/>
+        </w:rPr>
+        <w:lastRenderedPageBreak/>
+        <w:t>Соблюдение инструктажа и выполнение всех описанных и утвержденных заранее правил поведения при аварийной ситуации помогут избежать травм и своевременно эвакуироваться людям.</w:t>
       </w:r>
     </w:p>
     <w:p>
@@ -27698,12 +30065,12 @@
       <w:pPr>
         <w:pStyle w:val="A1COKKP"/>
       </w:pPr>
-      <w:bookmarkStart w:id="72" w:name="_Toc359058416"/>
+      <w:bookmarkStart w:id="76" w:name="_Toc359058416"/>
       <w:r>
         <w:lastRenderedPageBreak/>
         <w:t>ВЫВОДЫ</w:t>
       </w:r>
-      <w:bookmarkEnd w:id="72"/>
+      <w:bookmarkEnd w:id="76"/>
     </w:p>
     <w:p>
       <w:pPr>
@@ -27723,12 +30090,12 @@
       <w:pPr>
         <w:pStyle w:val="A1COKKP"/>
       </w:pPr>
-      <w:bookmarkStart w:id="73" w:name="_Toc359058417"/>
+      <w:bookmarkStart w:id="77" w:name="_Toc359058417"/>
       <w:r>
         <w:lastRenderedPageBreak/>
         <w:t>ПЕРЕЧЕНЬ ИСПОЛЬЗОВАНЫХ ИСТОЧНИКОВ</w:t>
       </w:r>
-      <w:bookmarkEnd w:id="73"/>
+      <w:bookmarkEnd w:id="77"/>
     </w:p>
     <w:p>
       <w:pPr>
@@ -27745,7 +30112,7 @@
         </w:rPr>
         <w:t xml:space="preserve">1 Open Source Software Engineering Tools [Электронный ресурс] : сайт продукта —  Режим доступа : </w:t>
       </w:r>
-      <w:hyperlink r:id="rId60" w:history="1">
+      <w:hyperlink r:id="rId61" w:history="1">
         <w:r>
           <w:rPr>
             <w:rStyle w:val="a8"/>
@@ -27787,7 +30154,7 @@
         </w:rPr>
         <w:t xml:space="preserve"> </w:t>
       </w:r>
-      <w:hyperlink r:id="rId61" w:history="1">
+      <w:hyperlink r:id="rId62" w:history="1">
         <w:r>
           <w:rPr>
             <w:rStyle w:val="a8"/>
@@ -27815,7 +30182,7 @@
         </w:rPr>
         <w:t xml:space="preserve">3 UML, BPMN and Enterprise Architecture Tool for Software Development [Электронный ресурс] :  сайт продукта – Режим доступа : </w:t>
       </w:r>
-      <w:hyperlink r:id="rId62" w:history="1">
+      <w:hyperlink r:id="rId63" w:history="1">
         <w:r>
           <w:rPr>
             <w:rStyle w:val="a8"/>
@@ -27925,7 +30292,7 @@
         </w:rPr>
         <w:t xml:space="preserve">7 European Certificate of Informatics Professionals [Электронный ресурс]:  лекции – Режим доступа : </w:t>
       </w:r>
-      <w:hyperlink r:id="rId63" w:history="1">
+      <w:hyperlink r:id="rId64" w:history="1">
         <w:r>
           <w:rPr>
             <w:noProof/>
@@ -28081,7 +30448,7 @@
       </w:r>
     </w:p>
     <w:sectPr>
-      <w:headerReference w:type="default" r:id="rId64"/>
+      <w:headerReference w:type="default" r:id="rId65"/>
       <w:type w:val="continuous"/>
       <w:pgSz w:w="11906" w:h="16838" w:code="9"/>
       <w:pgMar w:top="1134" w:right="851" w:bottom="1134" w:left="1701" w:header="709" w:footer="709" w:gutter="0"/>
@@ -28170,7 +30537,7 @@
           <w:rPr>
             <w:noProof/>
           </w:rPr>
-          <w:t>52</w:t>
+          <w:t>57</w:t>
         </w:r>
         <w:r>
           <w:fldChar w:fldCharType="end"/>
@@ -28184,6 +30551,27 @@
 <file path=word/numbering.xml><?xml version="1.0" encoding="utf-8"?>
 <w:numbering xmlns:wpc="http://schemas.microsoft.com/office/word/2010/wordprocessingCanvas" xmlns:mc="http://schemas.openxmlformats.org/markup-compatibility/2006" xmlns:o="urn:schemas-microsoft-com:office:office" xmlns:r="http://schemas.openxmlformats.org/officeDocument/2006/relationships" xmlns:m="http://schemas.openxmlformats.org/officeDocument/2006/math" xmlns:v="urn:schemas-microsoft-com:vml" xmlns:wp14="http://schemas.microsoft.com/office/word/2010/wordprocessingDrawing" xmlns:wp="http://schemas.openxmlformats.org/drawingml/2006/wordprocessingDrawing" xmlns:w10="urn:schemas-microsoft-com:office:word" xmlns:w="http://schemas.openxmlformats.org/wordprocessingml/2006/main" xmlns:w14="http://schemas.microsoft.com/office/word/2010/wordml" xmlns:wpg="http://schemas.microsoft.com/office/word/2010/wordprocessingGroup" xmlns:wpi="http://schemas.microsoft.com/office/word/2010/wordprocessingInk" xmlns:wne="http://schemas.microsoft.com/office/word/2006/wordml" xmlns:wps="http://schemas.microsoft.com/office/word/2010/wordprocessingShape" mc:Ignorable="w14 wp14">
   <w:abstractNum w:abstractNumId="0">
+    <w:nsid w:val="0000000B"/>
+    <w:multiLevelType w:val="singleLevel"/>
+    <w:tmpl w:val="0000000B"/>
+    <w:name w:val="WW8Num22"/>
+    <w:lvl w:ilvl="0">
+      <w:start w:val="1"/>
+      <w:numFmt w:val="bullet"/>
+      <w:lvlText w:val=""/>
+      <w:lvlJc w:val="left"/>
+      <w:pPr>
+        <w:tabs>
+          <w:tab w:val="num" w:pos="0"/>
+        </w:tabs>
+        <w:ind w:left="1068" w:hanging="360"/>
+      </w:pPr>
+      <w:rPr>
+        <w:rFonts w:ascii="Symbol" w:hAnsi="Symbol" w:cs="Symbol"/>
+      </w:rPr>
+    </w:lvl>
+  </w:abstractNum>
+  <w:abstractNum w:abstractNumId="1">
     <w:nsid w:val="00000010"/>
     <w:multiLevelType w:val="singleLevel"/>
     <w:tmpl w:val="00000010"/>
@@ -28204,7 +30592,7 @@
       </w:rPr>
     </w:lvl>
   </w:abstractNum>
-  <w:abstractNum w:abstractNumId="1">
+  <w:abstractNum w:abstractNumId="2">
     <w:nsid w:val="00000012"/>
     <w:multiLevelType w:val="singleLevel"/>
     <w:tmpl w:val="00000012"/>
@@ -28225,7 +30613,7 @@
       </w:rPr>
     </w:lvl>
   </w:abstractNum>
-  <w:abstractNum w:abstractNumId="2">
+  <w:abstractNum w:abstractNumId="3">
     <w:nsid w:val="00000014"/>
     <w:multiLevelType w:val="singleLevel"/>
     <w:tmpl w:val="00000014"/>
@@ -28242,7 +30630,7 @@
       </w:rPr>
     </w:lvl>
   </w:abstractNum>
-  <w:abstractNum w:abstractNumId="3">
+  <w:abstractNum w:abstractNumId="4">
     <w:nsid w:val="016B0ACF"/>
     <w:multiLevelType w:val="hybridMultilevel"/>
     <w:tmpl w:val="A47A4DD4"/>
@@ -28357,7 +30745,28 @@
       </w:rPr>
     </w:lvl>
   </w:abstractNum>
-  <w:abstractNum w:abstractNumId="4">
+  <w:abstractNum w:abstractNumId="5">
+    <w:nsid w:val="070A43E3"/>
+    <w:multiLevelType w:val="singleLevel"/>
+    <w:tmpl w:val="95369CDC"/>
+    <w:lvl w:ilvl="0">
+      <w:start w:val="1"/>
+      <w:numFmt w:val="russianLower"/>
+      <w:lvlText w:val="%1)"/>
+      <w:lvlJc w:val="left"/>
+      <w:pPr>
+        <w:tabs>
+          <w:tab w:val="num" w:pos="1134"/>
+        </w:tabs>
+        <w:ind w:left="1134" w:hanging="414"/>
+      </w:pPr>
+      <w:rPr>
+        <w:sz w:val="28"/>
+        <w:szCs w:val="28"/>
+      </w:rPr>
+    </w:lvl>
+  </w:abstractNum>
+  <w:abstractNum w:abstractNumId="6">
     <w:nsid w:val="072D7BA3"/>
     <w:multiLevelType w:val="hybridMultilevel"/>
     <w:tmpl w:val="F46A1ECC"/>
@@ -28470,7 +30879,7 @@
       </w:rPr>
     </w:lvl>
   </w:abstractNum>
-  <w:abstractNum w:abstractNumId="5">
+  <w:abstractNum w:abstractNumId="7">
     <w:nsid w:val="09FA728C"/>
     <w:multiLevelType w:val="hybridMultilevel"/>
     <w:tmpl w:val="7C1CA65A"/>
@@ -28583,7 +30992,7 @@
       </w:rPr>
     </w:lvl>
   </w:abstractNum>
-  <w:abstractNum w:abstractNumId="6">
+  <w:abstractNum w:abstractNumId="8">
     <w:nsid w:val="0C8871F7"/>
     <w:multiLevelType w:val="multilevel"/>
     <w:tmpl w:val="2C96E0AE"/>
@@ -28737,7 +31146,7 @@
       </w:rPr>
     </w:lvl>
   </w:abstractNum>
-  <w:abstractNum w:abstractNumId="7">
+  <w:abstractNum w:abstractNumId="9">
     <w:nsid w:val="0C9A2D09"/>
     <w:multiLevelType w:val="hybridMultilevel"/>
     <w:tmpl w:val="60E00058"/>
@@ -28826,7 +31235,7 @@
       </w:pPr>
     </w:lvl>
   </w:abstractNum>
-  <w:abstractNum w:abstractNumId="8">
+  <w:abstractNum w:abstractNumId="10">
     <w:nsid w:val="0E9C251D"/>
     <w:multiLevelType w:val="hybridMultilevel"/>
     <w:tmpl w:val="E3DAC55E"/>
@@ -28943,7 +31352,7 @@
       </w:rPr>
     </w:lvl>
   </w:abstractNum>
-  <w:abstractNum w:abstractNumId="9">
+  <w:abstractNum w:abstractNumId="11">
     <w:nsid w:val="13CE67AF"/>
     <w:multiLevelType w:val="hybridMultilevel"/>
     <w:tmpl w:val="DBD2B28E"/>
@@ -29056,7 +31465,7 @@
       </w:rPr>
     </w:lvl>
   </w:abstractNum>
-  <w:abstractNum w:abstractNumId="10">
+  <w:abstractNum w:abstractNumId="12">
     <w:nsid w:val="1C773ADE"/>
     <w:multiLevelType w:val="hybridMultilevel"/>
     <w:tmpl w:val="1ED65C70"/>
@@ -29169,7 +31578,239 @@
       </w:rPr>
     </w:lvl>
   </w:abstractNum>
-  <w:abstractNum w:abstractNumId="11">
+  <w:abstractNum w:abstractNumId="13">
+    <w:nsid w:val="1CE1287A"/>
+    <w:multiLevelType w:val="hybridMultilevel"/>
+    <w:tmpl w:val="25548C18"/>
+    <w:lvl w:ilvl="0" w:tplc="BE5C7F8C">
+      <w:start w:val="1"/>
+      <w:numFmt w:val="bullet"/>
+      <w:lvlText w:val=""/>
+      <w:lvlJc w:val="left"/>
+      <w:pPr>
+        <w:tabs>
+          <w:tab w:val="num" w:pos="1494"/>
+        </w:tabs>
+        <w:ind w:left="1494" w:hanging="360"/>
+      </w:pPr>
+      <w:rPr>
+        <w:rFonts w:ascii="Symbol" w:hAnsi="Symbol" w:hint="default"/>
+      </w:rPr>
+    </w:lvl>
+    <w:lvl w:ilvl="1" w:tplc="04190019">
+      <w:start w:val="1"/>
+      <w:numFmt w:val="decimal"/>
+      <w:lvlText w:val="%2."/>
+      <w:lvlJc w:val="left"/>
+      <w:pPr>
+        <w:tabs>
+          <w:tab w:val="num" w:pos="1440"/>
+        </w:tabs>
+        <w:ind w:left="1440" w:hanging="360"/>
+      </w:pPr>
+    </w:lvl>
+    <w:lvl w:ilvl="2" w:tplc="0419001B">
+      <w:start w:val="1"/>
+      <w:numFmt w:val="decimal"/>
+      <w:lvlText w:val="%3."/>
+      <w:lvlJc w:val="left"/>
+      <w:pPr>
+        <w:tabs>
+          <w:tab w:val="num" w:pos="2160"/>
+        </w:tabs>
+        <w:ind w:left="2160" w:hanging="360"/>
+      </w:pPr>
+    </w:lvl>
+    <w:lvl w:ilvl="3" w:tplc="0419000F">
+      <w:start w:val="1"/>
+      <w:numFmt w:val="decimal"/>
+      <w:lvlText w:val="%4."/>
+      <w:lvlJc w:val="left"/>
+      <w:pPr>
+        <w:tabs>
+          <w:tab w:val="num" w:pos="2880"/>
+        </w:tabs>
+        <w:ind w:left="2880" w:hanging="360"/>
+      </w:pPr>
+    </w:lvl>
+    <w:lvl w:ilvl="4" w:tplc="04190019">
+      <w:start w:val="1"/>
+      <w:numFmt w:val="decimal"/>
+      <w:lvlText w:val="%5."/>
+      <w:lvlJc w:val="left"/>
+      <w:pPr>
+        <w:tabs>
+          <w:tab w:val="num" w:pos="3600"/>
+        </w:tabs>
+        <w:ind w:left="3600" w:hanging="360"/>
+      </w:pPr>
+    </w:lvl>
+    <w:lvl w:ilvl="5" w:tplc="0419001B">
+      <w:start w:val="1"/>
+      <w:numFmt w:val="decimal"/>
+      <w:lvlText w:val="%6."/>
+      <w:lvlJc w:val="left"/>
+      <w:pPr>
+        <w:tabs>
+          <w:tab w:val="num" w:pos="4320"/>
+        </w:tabs>
+        <w:ind w:left="4320" w:hanging="360"/>
+      </w:pPr>
+    </w:lvl>
+    <w:lvl w:ilvl="6" w:tplc="0419000F">
+      <w:start w:val="1"/>
+      <w:numFmt w:val="decimal"/>
+      <w:lvlText w:val="%7."/>
+      <w:lvlJc w:val="left"/>
+      <w:pPr>
+        <w:tabs>
+          <w:tab w:val="num" w:pos="5040"/>
+        </w:tabs>
+        <w:ind w:left="5040" w:hanging="360"/>
+      </w:pPr>
+    </w:lvl>
+    <w:lvl w:ilvl="7" w:tplc="04190019">
+      <w:start w:val="1"/>
+      <w:numFmt w:val="decimal"/>
+      <w:lvlText w:val="%8."/>
+      <w:lvlJc w:val="left"/>
+      <w:pPr>
+        <w:tabs>
+          <w:tab w:val="num" w:pos="5760"/>
+        </w:tabs>
+        <w:ind w:left="5760" w:hanging="360"/>
+      </w:pPr>
+    </w:lvl>
+    <w:lvl w:ilvl="8" w:tplc="0419001B">
+      <w:start w:val="1"/>
+      <w:numFmt w:val="decimal"/>
+      <w:lvlText w:val="%9."/>
+      <w:lvlJc w:val="left"/>
+      <w:pPr>
+        <w:tabs>
+          <w:tab w:val="num" w:pos="6480"/>
+        </w:tabs>
+        <w:ind w:left="6480" w:hanging="360"/>
+      </w:pPr>
+    </w:lvl>
+  </w:abstractNum>
+  <w:abstractNum w:abstractNumId="14">
+    <w:nsid w:val="227463AB"/>
+    <w:multiLevelType w:val="hybridMultilevel"/>
+    <w:tmpl w:val="A332412E"/>
+    <w:lvl w:ilvl="0" w:tplc="BE5C7F8C">
+      <w:start w:val="1"/>
+      <w:numFmt w:val="bullet"/>
+      <w:lvlText w:val=""/>
+      <w:lvlJc w:val="left"/>
+      <w:pPr>
+        <w:tabs>
+          <w:tab w:val="num" w:pos="1494"/>
+        </w:tabs>
+        <w:ind w:left="1494" w:hanging="360"/>
+      </w:pPr>
+      <w:rPr>
+        <w:rFonts w:ascii="Symbol" w:hAnsi="Symbol" w:hint="default"/>
+      </w:rPr>
+    </w:lvl>
+    <w:lvl w:ilvl="1" w:tplc="04190019">
+      <w:start w:val="1"/>
+      <w:numFmt w:val="decimal"/>
+      <w:lvlText w:val="%2."/>
+      <w:lvlJc w:val="left"/>
+      <w:pPr>
+        <w:tabs>
+          <w:tab w:val="num" w:pos="1440"/>
+        </w:tabs>
+        <w:ind w:left="1440" w:hanging="360"/>
+      </w:pPr>
+    </w:lvl>
+    <w:lvl w:ilvl="2" w:tplc="0419001B">
+      <w:start w:val="1"/>
+      <w:numFmt w:val="decimal"/>
+      <w:lvlText w:val="%3."/>
+      <w:lvlJc w:val="left"/>
+      <w:pPr>
+        <w:tabs>
+          <w:tab w:val="num" w:pos="2160"/>
+        </w:tabs>
+        <w:ind w:left="2160" w:hanging="360"/>
+      </w:pPr>
+    </w:lvl>
+    <w:lvl w:ilvl="3" w:tplc="0419000F">
+      <w:start w:val="1"/>
+      <w:numFmt w:val="decimal"/>
+      <w:lvlText w:val="%4."/>
+      <w:lvlJc w:val="left"/>
+      <w:pPr>
+        <w:tabs>
+          <w:tab w:val="num" w:pos="2880"/>
+        </w:tabs>
+        <w:ind w:left="2880" w:hanging="360"/>
+      </w:pPr>
+    </w:lvl>
+    <w:lvl w:ilvl="4" w:tplc="04190019">
+      <w:start w:val="1"/>
+      <w:numFmt w:val="decimal"/>
+      <w:lvlText w:val="%5."/>
+      <w:lvlJc w:val="left"/>
+      <w:pPr>
+        <w:tabs>
+          <w:tab w:val="num" w:pos="3600"/>
+        </w:tabs>
+        <w:ind w:left="3600" w:hanging="360"/>
+      </w:pPr>
+    </w:lvl>
+    <w:lvl w:ilvl="5" w:tplc="0419001B">
+      <w:start w:val="1"/>
+      <w:numFmt w:val="decimal"/>
+      <w:lvlText w:val="%6."/>
+      <w:lvlJc w:val="left"/>
+      <w:pPr>
+        <w:tabs>
+          <w:tab w:val="num" w:pos="4320"/>
+        </w:tabs>
+        <w:ind w:left="4320" w:hanging="360"/>
+      </w:pPr>
+    </w:lvl>
+    <w:lvl w:ilvl="6" w:tplc="0419000F">
+      <w:start w:val="1"/>
+      <w:numFmt w:val="decimal"/>
+      <w:lvlText w:val="%7."/>
+      <w:lvlJc w:val="left"/>
+      <w:pPr>
+        <w:tabs>
+          <w:tab w:val="num" w:pos="5040"/>
+        </w:tabs>
+        <w:ind w:left="5040" w:hanging="360"/>
+      </w:pPr>
+    </w:lvl>
+    <w:lvl w:ilvl="7" w:tplc="04190019">
+      <w:start w:val="1"/>
+      <w:numFmt w:val="decimal"/>
+      <w:lvlText w:val="%8."/>
+      <w:lvlJc w:val="left"/>
+      <w:pPr>
+        <w:tabs>
+          <w:tab w:val="num" w:pos="5760"/>
+        </w:tabs>
+        <w:ind w:left="5760" w:hanging="360"/>
+      </w:pPr>
+    </w:lvl>
+    <w:lvl w:ilvl="8" w:tplc="0419001B">
+      <w:start w:val="1"/>
+      <w:numFmt w:val="decimal"/>
+      <w:lvlText w:val="%9."/>
+      <w:lvlJc w:val="left"/>
+      <w:pPr>
+        <w:tabs>
+          <w:tab w:val="num" w:pos="6480"/>
+        </w:tabs>
+        <w:ind w:left="6480" w:hanging="360"/>
+      </w:pPr>
+    </w:lvl>
+  </w:abstractNum>
+  <w:abstractNum w:abstractNumId="15">
     <w:nsid w:val="23094733"/>
     <w:multiLevelType w:val="hybridMultilevel"/>
     <w:tmpl w:val="72BAC8E0"/>
@@ -29282,7 +31923,7 @@
       </w:rPr>
     </w:lvl>
   </w:abstractNum>
-  <w:abstractNum w:abstractNumId="12">
+  <w:abstractNum w:abstractNumId="16">
     <w:nsid w:val="23B81153"/>
     <w:multiLevelType w:val="hybridMultilevel"/>
     <w:tmpl w:val="84761790"/>
@@ -29422,7 +32063,7 @@
       </w:rPr>
     </w:lvl>
   </w:abstractNum>
-  <w:abstractNum w:abstractNumId="13">
+  <w:abstractNum w:abstractNumId="17">
     <w:nsid w:val="23E251FB"/>
     <w:multiLevelType w:val="hybridMultilevel"/>
     <w:tmpl w:val="873EEB9C"/>
@@ -29562,7 +32203,7 @@
       </w:rPr>
     </w:lvl>
   </w:abstractNum>
-  <w:abstractNum w:abstractNumId="14">
+  <w:abstractNum w:abstractNumId="18">
     <w:nsid w:val="284C32C4"/>
     <w:multiLevelType w:val="multilevel"/>
     <w:tmpl w:val="7F240E66"/>
@@ -29711,7 +32352,7 @@
       </w:rPr>
     </w:lvl>
   </w:abstractNum>
-  <w:abstractNum w:abstractNumId="15">
+  <w:abstractNum w:abstractNumId="19">
     <w:nsid w:val="29B12CC6"/>
     <w:multiLevelType w:val="hybridMultilevel"/>
     <w:tmpl w:val="CF6E43BE"/>
@@ -29800,7 +32441,7 @@
       </w:pPr>
     </w:lvl>
   </w:abstractNum>
-  <w:abstractNum w:abstractNumId="16">
+  <w:abstractNum w:abstractNumId="20">
     <w:nsid w:val="2C767979"/>
     <w:multiLevelType w:val="hybridMultilevel"/>
     <w:tmpl w:val="F47A8FE2"/>
@@ -29940,7 +32581,7 @@
       </w:rPr>
     </w:lvl>
   </w:abstractNum>
-  <w:abstractNum w:abstractNumId="17">
+  <w:abstractNum w:abstractNumId="21">
     <w:nsid w:val="2E372839"/>
     <w:multiLevelType w:val="hybridMultilevel"/>
     <w:tmpl w:val="9FAACA00"/>
@@ -30028,7 +32669,7 @@
       </w:pPr>
     </w:lvl>
   </w:abstractNum>
-  <w:abstractNum w:abstractNumId="18">
+  <w:abstractNum w:abstractNumId="22">
     <w:nsid w:val="3194336E"/>
     <w:multiLevelType w:val="multilevel"/>
     <w:tmpl w:val="89DC5056"/>
@@ -30141,7 +32782,123 @@
       </w:rPr>
     </w:lvl>
   </w:abstractNum>
-  <w:abstractNum w:abstractNumId="19">
+  <w:abstractNum w:abstractNumId="23">
+    <w:nsid w:val="32F517F8"/>
+    <w:multiLevelType w:val="hybridMultilevel"/>
+    <w:tmpl w:val="754A3DD6"/>
+    <w:lvl w:ilvl="0" w:tplc="BE5C7F8C">
+      <w:start w:val="1"/>
+      <w:numFmt w:val="bullet"/>
+      <w:lvlText w:val=""/>
+      <w:lvlJc w:val="left"/>
+      <w:pPr>
+        <w:tabs>
+          <w:tab w:val="num" w:pos="1494"/>
+        </w:tabs>
+        <w:ind w:left="1494" w:hanging="360"/>
+      </w:pPr>
+      <w:rPr>
+        <w:rFonts w:ascii="Symbol" w:hAnsi="Symbol" w:hint="default"/>
+      </w:rPr>
+    </w:lvl>
+    <w:lvl w:ilvl="1" w:tplc="04190019">
+      <w:start w:val="1"/>
+      <w:numFmt w:val="decimal"/>
+      <w:lvlText w:val="%2."/>
+      <w:lvlJc w:val="left"/>
+      <w:pPr>
+        <w:tabs>
+          <w:tab w:val="num" w:pos="1440"/>
+        </w:tabs>
+        <w:ind w:left="1440" w:hanging="360"/>
+      </w:pPr>
+    </w:lvl>
+    <w:lvl w:ilvl="2" w:tplc="0419001B">
+      <w:start w:val="1"/>
+      <w:numFmt w:val="decimal"/>
+      <w:lvlText w:val="%3."/>
+      <w:lvlJc w:val="left"/>
+      <w:pPr>
+        <w:tabs>
+          <w:tab w:val="num" w:pos="2160"/>
+        </w:tabs>
+        <w:ind w:left="2160" w:hanging="360"/>
+      </w:pPr>
+    </w:lvl>
+    <w:lvl w:ilvl="3" w:tplc="0419000F">
+      <w:start w:val="1"/>
+      <w:numFmt w:val="decimal"/>
+      <w:lvlText w:val="%4."/>
+      <w:lvlJc w:val="left"/>
+      <w:pPr>
+        <w:tabs>
+          <w:tab w:val="num" w:pos="2880"/>
+        </w:tabs>
+        <w:ind w:left="2880" w:hanging="360"/>
+      </w:pPr>
+    </w:lvl>
+    <w:lvl w:ilvl="4" w:tplc="04190019">
+      <w:start w:val="1"/>
+      <w:numFmt w:val="decimal"/>
+      <w:lvlText w:val="%5."/>
+      <w:lvlJc w:val="left"/>
+      <w:pPr>
+        <w:tabs>
+          <w:tab w:val="num" w:pos="3600"/>
+        </w:tabs>
+        <w:ind w:left="3600" w:hanging="360"/>
+      </w:pPr>
+    </w:lvl>
+    <w:lvl w:ilvl="5" w:tplc="0419001B">
+      <w:start w:val="1"/>
+      <w:numFmt w:val="decimal"/>
+      <w:lvlText w:val="%6."/>
+      <w:lvlJc w:val="left"/>
+      <w:pPr>
+        <w:tabs>
+          <w:tab w:val="num" w:pos="4320"/>
+        </w:tabs>
+        <w:ind w:left="4320" w:hanging="360"/>
+      </w:pPr>
+    </w:lvl>
+    <w:lvl w:ilvl="6" w:tplc="0419000F">
+      <w:start w:val="1"/>
+      <w:numFmt w:val="decimal"/>
+      <w:lvlText w:val="%7."/>
+      <w:lvlJc w:val="left"/>
+      <w:pPr>
+        <w:tabs>
+          <w:tab w:val="num" w:pos="5040"/>
+        </w:tabs>
+        <w:ind w:left="5040" w:hanging="360"/>
+      </w:pPr>
+    </w:lvl>
+    <w:lvl w:ilvl="7" w:tplc="04190019">
+      <w:start w:val="1"/>
+      <w:numFmt w:val="decimal"/>
+      <w:lvlText w:val="%8."/>
+      <w:lvlJc w:val="left"/>
+      <w:pPr>
+        <w:tabs>
+          <w:tab w:val="num" w:pos="5760"/>
+        </w:tabs>
+        <w:ind w:left="5760" w:hanging="360"/>
+      </w:pPr>
+    </w:lvl>
+    <w:lvl w:ilvl="8" w:tplc="0419001B">
+      <w:start w:val="1"/>
+      <w:numFmt w:val="decimal"/>
+      <w:lvlText w:val="%9."/>
+      <w:lvlJc w:val="left"/>
+      <w:pPr>
+        <w:tabs>
+          <w:tab w:val="num" w:pos="6480"/>
+        </w:tabs>
+        <w:ind w:left="6480" w:hanging="360"/>
+      </w:pPr>
+    </w:lvl>
+  </w:abstractNum>
+  <w:abstractNum w:abstractNumId="24">
     <w:nsid w:val="36256612"/>
     <w:multiLevelType w:val="hybridMultilevel"/>
     <w:tmpl w:val="03B0C06C"/>
@@ -30254,7 +33011,7 @@
       </w:rPr>
     </w:lvl>
   </w:abstractNum>
-  <w:abstractNum w:abstractNumId="20">
+  <w:abstractNum w:abstractNumId="25">
     <w:nsid w:val="3B770EFE"/>
     <w:multiLevelType w:val="hybridMultilevel"/>
     <w:tmpl w:val="C45A2BA4"/>
@@ -30369,7 +33126,7 @@
       </w:rPr>
     </w:lvl>
   </w:abstractNum>
-  <w:abstractNum w:abstractNumId="21">
+  <w:abstractNum w:abstractNumId="26">
     <w:nsid w:val="44B17813"/>
     <w:multiLevelType w:val="hybridMultilevel"/>
     <w:tmpl w:val="72780196"/>
@@ -30455,7 +33212,7 @@
       </w:pPr>
     </w:lvl>
   </w:abstractNum>
-  <w:abstractNum w:abstractNumId="22">
+  <w:abstractNum w:abstractNumId="27">
     <w:nsid w:val="45B31438"/>
     <w:multiLevelType w:val="singleLevel"/>
     <w:tmpl w:val="00000010"/>
@@ -30472,7 +33229,120 @@
       </w:rPr>
     </w:lvl>
   </w:abstractNum>
-  <w:abstractNum w:abstractNumId="23">
+  <w:abstractNum w:abstractNumId="28">
+    <w:nsid w:val="4A560CF4"/>
+    <w:multiLevelType w:val="hybridMultilevel"/>
+    <w:tmpl w:val="3D984488"/>
+    <w:lvl w:ilvl="0" w:tplc="8D2A01B4">
+      <w:start w:val="1"/>
+      <w:numFmt w:val="bullet"/>
+      <w:lvlText w:val=""/>
+      <w:lvlJc w:val="left"/>
+      <w:pPr>
+        <w:ind w:left="1428" w:hanging="360"/>
+      </w:pPr>
+      <w:rPr>
+        <w:rFonts w:ascii="Symbol" w:hAnsi="Symbol" w:hint="default"/>
+      </w:rPr>
+    </w:lvl>
+    <w:lvl w:ilvl="1" w:tplc="04220003" w:tentative="1">
+      <w:start w:val="1"/>
+      <w:numFmt w:val="bullet"/>
+      <w:lvlText w:val="o"/>
+      <w:lvlJc w:val="left"/>
+      <w:pPr>
+        <w:ind w:left="2148" w:hanging="360"/>
+      </w:pPr>
+      <w:rPr>
+        <w:rFonts w:ascii="Courier New" w:hAnsi="Courier New" w:cs="Courier New" w:hint="default"/>
+      </w:rPr>
+    </w:lvl>
+    <w:lvl w:ilvl="2" w:tplc="04220005" w:tentative="1">
+      <w:start w:val="1"/>
+      <w:numFmt w:val="bullet"/>
+      <w:lvlText w:val=""/>
+      <w:lvlJc w:val="left"/>
+      <w:pPr>
+        <w:ind w:left="2868" w:hanging="360"/>
+      </w:pPr>
+      <w:rPr>
+        <w:rFonts w:ascii="Wingdings" w:hAnsi="Wingdings" w:hint="default"/>
+      </w:rPr>
+    </w:lvl>
+    <w:lvl w:ilvl="3" w:tplc="04220001" w:tentative="1">
+      <w:start w:val="1"/>
+      <w:numFmt w:val="bullet"/>
+      <w:lvlText w:val=""/>
+      <w:lvlJc w:val="left"/>
+      <w:pPr>
+        <w:ind w:left="3588" w:hanging="360"/>
+      </w:pPr>
+      <w:rPr>
+        <w:rFonts w:ascii="Symbol" w:hAnsi="Symbol" w:hint="default"/>
+      </w:rPr>
+    </w:lvl>
+    <w:lvl w:ilvl="4" w:tplc="04220003" w:tentative="1">
+      <w:start w:val="1"/>
+      <w:numFmt w:val="bullet"/>
+      <w:lvlText w:val="o"/>
+      <w:lvlJc w:val="left"/>
+      <w:pPr>
+        <w:ind w:left="4308" w:hanging="360"/>
+      </w:pPr>
+      <w:rPr>
+        <w:rFonts w:ascii="Courier New" w:hAnsi="Courier New" w:cs="Courier New" w:hint="default"/>
+      </w:rPr>
+    </w:lvl>
+    <w:lvl w:ilvl="5" w:tplc="04220005" w:tentative="1">
+      <w:start w:val="1"/>
+      <w:numFmt w:val="bullet"/>
+      <w:lvlText w:val=""/>
+      <w:lvlJc w:val="left"/>
+      <w:pPr>
+        <w:ind w:left="5028" w:hanging="360"/>
+      </w:pPr>
+      <w:rPr>
+        <w:rFonts w:ascii="Wingdings" w:hAnsi="Wingdings" w:hint="default"/>
+      </w:rPr>
+    </w:lvl>
+    <w:lvl w:ilvl="6" w:tplc="04220001" w:tentative="1">
+      <w:start w:val="1"/>
+      <w:numFmt w:val="bullet"/>
+      <w:lvlText w:val=""/>
+      <w:lvlJc w:val="left"/>
+      <w:pPr>
+        <w:ind w:left="5748" w:hanging="360"/>
+      </w:pPr>
+      <w:rPr>
+        <w:rFonts w:ascii="Symbol" w:hAnsi="Symbol" w:hint="default"/>
+      </w:rPr>
+    </w:lvl>
+    <w:lvl w:ilvl="7" w:tplc="04220003" w:tentative="1">
+      <w:start w:val="1"/>
+      <w:numFmt w:val="bullet"/>
+      <w:lvlText w:val="o"/>
+      <w:lvlJc w:val="left"/>
+      <w:pPr>
+        <w:ind w:left="6468" w:hanging="360"/>
+      </w:pPr>
+      <w:rPr>
+        <w:rFonts w:ascii="Courier New" w:hAnsi="Courier New" w:cs="Courier New" w:hint="default"/>
+      </w:rPr>
+    </w:lvl>
+    <w:lvl w:ilvl="8" w:tplc="04220005" w:tentative="1">
+      <w:start w:val="1"/>
+      <w:numFmt w:val="bullet"/>
+      <w:lvlText w:val=""/>
+      <w:lvlJc w:val="left"/>
+      <w:pPr>
+        <w:ind w:left="7188" w:hanging="360"/>
+      </w:pPr>
+      <w:rPr>
+        <w:rFonts w:ascii="Wingdings" w:hAnsi="Wingdings" w:hint="default"/>
+      </w:rPr>
+    </w:lvl>
+  </w:abstractNum>
+  <w:abstractNum w:abstractNumId="29">
     <w:nsid w:val="4B0F4B17"/>
     <w:multiLevelType w:val="multilevel"/>
     <w:tmpl w:val="E3C495B6"/>
@@ -30585,7 +33455,7 @@
       </w:rPr>
     </w:lvl>
   </w:abstractNum>
-  <w:abstractNum w:abstractNumId="24">
+  <w:abstractNum w:abstractNumId="30">
     <w:nsid w:val="4DA034BC"/>
     <w:multiLevelType w:val="hybridMultilevel"/>
     <w:tmpl w:val="C136E100"/>
@@ -30697,7 +33567,7 @@
       </w:rPr>
     </w:lvl>
   </w:abstractNum>
-  <w:abstractNum w:abstractNumId="25">
+  <w:abstractNum w:abstractNumId="31">
     <w:nsid w:val="509A57BC"/>
     <w:multiLevelType w:val="hybridMultilevel"/>
     <w:tmpl w:val="E12CE506"/>
@@ -30809,7 +33679,7 @@
       </w:rPr>
     </w:lvl>
   </w:abstractNum>
-  <w:abstractNum w:abstractNumId="26">
+  <w:abstractNum w:abstractNumId="32">
     <w:nsid w:val="51242633"/>
     <w:multiLevelType w:val="hybridMultilevel"/>
     <w:tmpl w:val="9AE241EC"/>
@@ -30899,7 +33769,7 @@
       </w:pPr>
     </w:lvl>
   </w:abstractNum>
-  <w:abstractNum w:abstractNumId="27">
+  <w:abstractNum w:abstractNumId="33">
     <w:nsid w:val="52C05226"/>
     <w:multiLevelType w:val="multilevel"/>
     <w:tmpl w:val="8D7E8AF8"/>
@@ -31048,7 +33918,7 @@
       </w:rPr>
     </w:lvl>
   </w:abstractNum>
-  <w:abstractNum w:abstractNumId="28">
+  <w:abstractNum w:abstractNumId="34">
     <w:nsid w:val="66021D50"/>
     <w:multiLevelType w:val="hybridMultilevel"/>
     <w:tmpl w:val="76E49F2A"/>
@@ -31136,7 +34006,7 @@
       </w:pPr>
     </w:lvl>
   </w:abstractNum>
-  <w:abstractNum w:abstractNumId="29">
+  <w:abstractNum w:abstractNumId="35">
     <w:nsid w:val="69330611"/>
     <w:multiLevelType w:val="multilevel"/>
     <w:tmpl w:val="D172B74E"/>
@@ -31285,7 +34155,7 @@
       </w:rPr>
     </w:lvl>
   </w:abstractNum>
-  <w:abstractNum w:abstractNumId="30">
+  <w:abstractNum w:abstractNumId="36">
     <w:nsid w:val="7B9B474C"/>
     <w:multiLevelType w:val="multilevel"/>
     <w:tmpl w:val="ED2AF55C"/>
@@ -31434,7 +34304,7 @@
       </w:rPr>
     </w:lvl>
   </w:abstractNum>
-  <w:abstractNum w:abstractNumId="31">
+  <w:abstractNum w:abstractNumId="37">
     <w:nsid w:val="7F955E85"/>
     <w:multiLevelType w:val="hybridMultilevel"/>
     <w:tmpl w:val="A05ED67C"/>
@@ -31575,34 +34445,34 @@
     </w:lvl>
   </w:abstractNum>
   <w:num w:numId="1">
-    <w:abstractNumId w:val="29"/>
+    <w:abstractNumId w:val="35"/>
   </w:num>
   <w:num w:numId="2">
-    <w:abstractNumId w:val="14"/>
+    <w:abstractNumId w:val="18"/>
   </w:num>
   <w:num w:numId="3">
-    <w:abstractNumId w:val="30"/>
+    <w:abstractNumId w:val="36"/>
   </w:num>
   <w:num w:numId="4">
-    <w:abstractNumId w:val="6"/>
+    <w:abstractNumId w:val="8"/>
   </w:num>
   <w:num w:numId="5">
+    <w:abstractNumId w:val="24"/>
+  </w:num>
+  <w:num w:numId="6">
+    <w:abstractNumId w:val="7"/>
+  </w:num>
+  <w:num w:numId="7">
+    <w:abstractNumId w:val="9"/>
+  </w:num>
+  <w:num w:numId="8">
+    <w:abstractNumId w:val="15"/>
+  </w:num>
+  <w:num w:numId="9">
     <w:abstractNumId w:val="19"/>
   </w:num>
-  <w:num w:numId="6">
-    <w:abstractNumId w:val="5"/>
-  </w:num>
-  <w:num w:numId="7">
-    <w:abstractNumId w:val="7"/>
-  </w:num>
-  <w:num w:numId="8">
-    <w:abstractNumId w:val="11"/>
-  </w:num>
-  <w:num w:numId="9">
-    <w:abstractNumId w:val="15"/>
-  </w:num>
   <w:num w:numId="10">
-    <w:abstractNumId w:val="6"/>
+    <w:abstractNumId w:val="8"/>
     <w:lvlOverride w:ilvl="0">
       <w:startOverride w:val="3"/>
     </w:lvlOverride>
@@ -31614,7 +34484,7 @@
     </w:lvlOverride>
   </w:num>
   <w:num w:numId="11">
-    <w:abstractNumId w:val="6"/>
+    <w:abstractNumId w:val="8"/>
     <w:lvlOverride w:ilvl="0">
       <w:startOverride w:val="3"/>
     </w:lvlOverride>
@@ -31644,55 +34514,55 @@
     </w:lvlOverride>
   </w:num>
   <w:num w:numId="12">
-    <w:abstractNumId w:val="23"/>
+    <w:abstractNumId w:val="29"/>
   </w:num>
   <w:num w:numId="13">
-    <w:abstractNumId w:val="9"/>
+    <w:abstractNumId w:val="11"/>
   </w:num>
   <w:num w:numId="14">
-    <w:abstractNumId w:val="3"/>
+    <w:abstractNumId w:val="4"/>
   </w:num>
   <w:num w:numId="15">
-    <w:abstractNumId w:val="8"/>
+    <w:abstractNumId w:val="10"/>
   </w:num>
   <w:num w:numId="16">
+    <w:abstractNumId w:val="37"/>
+  </w:num>
+  <w:num w:numId="17">
+    <w:abstractNumId w:val="33"/>
+  </w:num>
+  <w:num w:numId="18">
+    <w:abstractNumId w:val="16"/>
+  </w:num>
+  <w:num w:numId="19">
     <w:abstractNumId w:val="31"/>
   </w:num>
-  <w:num w:numId="17">
-    <w:abstractNumId w:val="27"/>
+  <w:num w:numId="20">
+    <w:abstractNumId w:val="22"/>
   </w:num>
-  <w:num w:numId="18">
-    <w:abstractNumId w:val="12"/>
-  </w:num>
-  <w:num w:numId="19">
+  <w:num w:numId="21">
     <w:abstractNumId w:val="25"/>
   </w:num>
-  <w:num w:numId="20">
-    <w:abstractNumId w:val="18"/>
+  <w:num w:numId="22">
+    <w:abstractNumId w:val="32"/>
   </w:num>
-  <w:num w:numId="21">
-    <w:abstractNumId w:val="20"/>
+  <w:num w:numId="23">
+    <w:abstractNumId w:val="17"/>
   </w:num>
-  <w:num w:numId="22">
+  <w:num w:numId="24">
     <w:abstractNumId w:val="26"/>
   </w:num>
-  <w:num w:numId="23">
-    <w:abstractNumId w:val="13"/>
+  <w:num w:numId="25">
+    <w:abstractNumId w:val="34"/>
   </w:num>
-  <w:num w:numId="24">
+  <w:num w:numId="26">
     <w:abstractNumId w:val="21"/>
   </w:num>
-  <w:num w:numId="25">
-    <w:abstractNumId w:val="28"/>
-  </w:num>
-  <w:num w:numId="26">
-    <w:abstractNumId w:val="17"/>
-  </w:num>
   <w:num w:numId="27">
-    <w:abstractNumId w:val="24"/>
+    <w:abstractNumId w:val="30"/>
   </w:num>
   <w:num w:numId="28">
-    <w:abstractNumId w:val="16"/>
+    <w:abstractNumId w:val="20"/>
     <w:lvlOverride w:ilvl="0"/>
     <w:lvlOverride w:ilvl="1">
       <w:startOverride w:val="1"/>
@@ -31720,22 +34590,118 @@
     </w:lvlOverride>
   </w:num>
   <w:num w:numId="29">
+    <w:abstractNumId w:val="1"/>
+  </w:num>
+  <w:num w:numId="30">
+    <w:abstractNumId w:val="2"/>
+  </w:num>
+  <w:num w:numId="31">
+    <w:abstractNumId w:val="3"/>
+  </w:num>
+  <w:num w:numId="32">
+    <w:abstractNumId w:val="12"/>
+  </w:num>
+  <w:num w:numId="33">
+    <w:abstractNumId w:val="6"/>
+  </w:num>
+  <w:num w:numId="34">
+    <w:abstractNumId w:val="27"/>
+  </w:num>
+  <w:num w:numId="35">
+    <w:abstractNumId w:val="5"/>
+    <w:lvlOverride w:ilvl="0">
+      <w:startOverride w:val="1"/>
+    </w:lvlOverride>
+  </w:num>
+  <w:num w:numId="36">
+    <w:abstractNumId w:val="14"/>
+    <w:lvlOverride w:ilvl="0"/>
+    <w:lvlOverride w:ilvl="1">
+      <w:startOverride w:val="1"/>
+    </w:lvlOverride>
+    <w:lvlOverride w:ilvl="2">
+      <w:startOverride w:val="1"/>
+    </w:lvlOverride>
+    <w:lvlOverride w:ilvl="3">
+      <w:startOverride w:val="1"/>
+    </w:lvlOverride>
+    <w:lvlOverride w:ilvl="4">
+      <w:startOverride w:val="1"/>
+    </w:lvlOverride>
+    <w:lvlOverride w:ilvl="5">
+      <w:startOverride w:val="1"/>
+    </w:lvlOverride>
+    <w:lvlOverride w:ilvl="6">
+      <w:startOverride w:val="1"/>
+    </w:lvlOverride>
+    <w:lvlOverride w:ilvl="7">
+      <w:startOverride w:val="1"/>
+    </w:lvlOverride>
+    <w:lvlOverride w:ilvl="8">
+      <w:startOverride w:val="1"/>
+    </w:lvlOverride>
+  </w:num>
+  <w:num w:numId="37">
+    <w:abstractNumId w:val="23"/>
+    <w:lvlOverride w:ilvl="0"/>
+    <w:lvlOverride w:ilvl="1">
+      <w:startOverride w:val="1"/>
+    </w:lvlOverride>
+    <w:lvlOverride w:ilvl="2">
+      <w:startOverride w:val="1"/>
+    </w:lvlOverride>
+    <w:lvlOverride w:ilvl="3">
+      <w:startOverride w:val="1"/>
+    </w:lvlOverride>
+    <w:lvlOverride w:ilvl="4">
+      <w:startOverride w:val="1"/>
+    </w:lvlOverride>
+    <w:lvlOverride w:ilvl="5">
+      <w:startOverride w:val="1"/>
+    </w:lvlOverride>
+    <w:lvlOverride w:ilvl="6">
+      <w:startOverride w:val="1"/>
+    </w:lvlOverride>
+    <w:lvlOverride w:ilvl="7">
+      <w:startOverride w:val="1"/>
+    </w:lvlOverride>
+    <w:lvlOverride w:ilvl="8">
+      <w:startOverride w:val="1"/>
+    </w:lvlOverride>
+  </w:num>
+  <w:num w:numId="38">
+    <w:abstractNumId w:val="13"/>
+    <w:lvlOverride w:ilvl="0"/>
+    <w:lvlOverride w:ilvl="1">
+      <w:startOverride w:val="1"/>
+    </w:lvlOverride>
+    <w:lvlOverride w:ilvl="2">
+      <w:startOverride w:val="1"/>
+    </w:lvlOverride>
+    <w:lvlOverride w:ilvl="3">
+      <w:startOverride w:val="1"/>
+    </w:lvlOverride>
+    <w:lvlOverride w:ilvl="4">
+      <w:startOverride w:val="1"/>
+    </w:lvlOverride>
+    <w:lvlOverride w:ilvl="5">
+      <w:startOverride w:val="1"/>
+    </w:lvlOverride>
+    <w:lvlOverride w:ilvl="6">
+      <w:startOverride w:val="1"/>
+    </w:lvlOverride>
+    <w:lvlOverride w:ilvl="7">
+      <w:startOverride w:val="1"/>
+    </w:lvlOverride>
+    <w:lvlOverride w:ilvl="8">
+      <w:startOverride w:val="1"/>
+    </w:lvlOverride>
+  </w:num>
+  <w:num w:numId="39">
     <w:abstractNumId w:val="0"/>
   </w:num>
-  <w:num w:numId="30">
-    <w:abstractNumId w:val="1"/>
-  </w:num>
-  <w:num w:numId="31">
-    <w:abstractNumId w:val="2"/>
-  </w:num>
-  <w:num w:numId="32">
-    <w:abstractNumId w:val="10"/>
-  </w:num>
-  <w:num w:numId="33">
-    <w:abstractNumId w:val="4"/>
-  </w:num>
-  <w:num w:numId="34">
-    <w:abstractNumId w:val="22"/>
+  <w:num w:numId="40">
+    <w:abstractNumId w:val="28"/>
   </w:num>
 </w:numbering>
 </file>
@@ -31778,6 +34744,7 @@
     <w:lsdException w:name="toc 8" w:uiPriority="39"/>
     <w:lsdException w:name="toc 9" w:uiPriority="39"/>
     <w:lsdException w:name="caption" w:uiPriority="35" w:qFormat="1"/>
+    <w:lsdException w:name="List" w:uiPriority="0"/>
     <w:lsdException w:name="Title" w:semiHidden="0" w:uiPriority="10" w:unhideWhenUsed="0"/>
     <w:lsdException w:name="Default Paragraph Font" w:uiPriority="1"/>
     <w:lsdException w:name="Subtitle" w:semiHidden="0" w:uiPriority="11" w:unhideWhenUsed="0"/>
@@ -32408,7 +35375,6 @@
     <w:name w:val="Normal (Web)"/>
     <w:basedOn w:val="a"/>
     <w:uiPriority w:val="99"/>
-    <w:semiHidden/>
     <w:unhideWhenUsed/>
     <w:rsid w:val="00EC32AA"/>
     <w:pPr>
@@ -32651,6 +35617,19 @@
     <w:basedOn w:val="a0"/>
     <w:rsid w:val="008D08BC"/>
   </w:style>
+  <w:style w:type="paragraph" w:styleId="af6">
+    <w:name w:val="List"/>
+    <w:basedOn w:val="a"/>
+    <w:rsid w:val="00FF3805"/>
+    <w:pPr>
+      <w:ind w:left="283" w:hanging="283"/>
+      <w:jc w:val="both"/>
+    </w:pPr>
+    <w:rPr>
+      <w:rFonts w:eastAsia="Times New Roman"/>
+      <w:lang w:val="uk-UA" w:eastAsia="uk-UA"/>
+    </w:rPr>
+  </w:style>
 </w:styles>
 </file>
 
@@ -32692,6 +35671,7 @@
     <w:lsdException w:name="toc 8" w:uiPriority="39"/>
     <w:lsdException w:name="toc 9" w:uiPriority="39"/>
     <w:lsdException w:name="caption" w:uiPriority="35" w:qFormat="1"/>
+    <w:lsdException w:name="List" w:uiPriority="0"/>
     <w:lsdException w:name="Title" w:semiHidden="0" w:uiPriority="10" w:unhideWhenUsed="0"/>
     <w:lsdException w:name="Default Paragraph Font" w:uiPriority="1"/>
     <w:lsdException w:name="Subtitle" w:semiHidden="0" w:uiPriority="11" w:unhideWhenUsed="0"/>
@@ -33322,7 +36302,6 @@
     <w:name w:val="Normal (Web)"/>
     <w:basedOn w:val="a"/>
     <w:uiPriority w:val="99"/>
-    <w:semiHidden/>
     <w:unhideWhenUsed/>
     <w:rsid w:val="00EC32AA"/>
     <w:pPr>
@@ -33564,6 +36543,19 @@
     <w:name w:val="rvts14"/>
     <w:basedOn w:val="a0"/>
     <w:rsid w:val="008D08BC"/>
+  </w:style>
+  <w:style w:type="paragraph" w:styleId="af6">
+    <w:name w:val="List"/>
+    <w:basedOn w:val="a"/>
+    <w:rsid w:val="00FF3805"/>
+    <w:pPr>
+      <w:ind w:left="283" w:hanging="283"/>
+      <w:jc w:val="both"/>
+    </w:pPr>
+    <w:rPr>
+      <w:rFonts w:eastAsia="Times New Roman"/>
+      <w:lang w:val="uk-UA" w:eastAsia="uk-UA"/>
+    </w:rPr>
   </w:style>
 </w:styles>
 </file>
@@ -33858,7 +36850,7 @@
 </file>
 
 <file path=customXml/itemProps1.xml><?xml version="1.0" encoding="utf-8"?>
-<ds:datastoreItem xmlns:ds="http://schemas.openxmlformats.org/officeDocument/2006/customXml" ds:itemID="{259D044D-1815-41F2-BE3A-A05375DACC65}">
+<ds:datastoreItem xmlns:ds="http://schemas.openxmlformats.org/officeDocument/2006/customXml" ds:itemID="{214F89BF-BFFC-472A-8819-018B02259308}">
   <ds:schemaRefs>
     <ds:schemaRef ds:uri="http://schemas.openxmlformats.org/officeDocument/2006/bibliography"/>
   </ds:schemaRefs>

</xml_diff>

<commit_message>
extended chapter 3. created methods realization overview
</commit_message>
<xml_diff>
--- a/src/main/resources/MASTER_WORK.docx
+++ b/src/main/resources/MASTER_WORK.docx
@@ -7937,6 +7937,7 @@
       <w:r>
         <w:rPr>
           <w:noProof/>
+          <w:lang w:eastAsia="ru-RU"/>
         </w:rPr>
         <w:drawing>
           <wp:inline distT="0" distB="0" distL="0" distR="0" wp14:anchorId="35DB2A14" wp14:editId="33EA0E11">
@@ -8049,6 +8050,7 @@
       <w:r>
         <w:rPr>
           <w:noProof/>
+          <w:lang w:eastAsia="ru-RU"/>
         </w:rPr>
         <w:lastRenderedPageBreak/>
         <w:drawing>
@@ -8092,9 +8094,6 @@
       <w:pPr>
         <w:pStyle w:val="TEXT"/>
         <w:jc w:val="center"/>
-        <w:rPr>
-          <w:lang w:val="en-US"/>
-        </w:rPr>
       </w:pPr>
       <w:r>
         <w:t>Рисунок 1.5 – Диаграмма классов с противоречивыми связями ассоциации и наследования</w:t>
@@ -8126,40 +8125,37 @@
       </w:r>
       <w:proofErr w:type="spellEnd"/>
       <w:r>
+        <w:t xml:space="preserve"> необходимо выделить очень удобный пользовательский режим. В </w:t>
+      </w:r>
+      <w:proofErr w:type="spellStart"/>
+      <w:r>
+        <w:t>Rational</w:t>
+      </w:r>
+      <w:proofErr w:type="spellEnd"/>
+      <w:r>
         <w:t xml:space="preserve"> </w:t>
       </w:r>
-      <w:r>
-        <w:t xml:space="preserve">необходимо выделить очень удобный пользовательский режим. В </w:t>
-      </w:r>
-      <w:proofErr w:type="spellStart"/>
-      <w:r>
-        <w:t>Rational</w:t>
-      </w:r>
-      <w:proofErr w:type="spellEnd"/>
+      <w:proofErr w:type="spellStart"/>
+      <w:r>
+        <w:t>Rose</w:t>
+      </w:r>
+      <w:proofErr w:type="spellEnd"/>
+      <w:r>
+        <w:t xml:space="preserve"> предусмотрено предотвращение некоторых ошибок проектирования непосредственно на этапе построения модели, но при этом отсутствует полноценная верификация диаграммы классов.</w:t>
+      </w:r>
+    </w:p>
+    <w:p>
+      <w:pPr>
+        <w:pStyle w:val="A2COKKP"/>
+      </w:pPr>
+      <w:r>
+        <w:t>1.1.3</w:t>
+      </w:r>
       <w:r>
         <w:t xml:space="preserve"> </w:t>
       </w:r>
       <w:proofErr w:type="spellStart"/>
       <w:r>
-        <w:t>Rose</w:t>
-      </w:r>
-      <w:proofErr w:type="spellEnd"/>
-      <w:r>
-        <w:t xml:space="preserve"> предусмотрено предотвращение некоторых ошибок проектирования непосредственно на этапе построения модели, но при этом отсутствует полноценная верификация диаграммы классов.</w:t>
-      </w:r>
-    </w:p>
-    <w:p>
-      <w:pPr>
-        <w:pStyle w:val="A2COKKP"/>
-      </w:pPr>
-      <w:r>
-        <w:t>1.1.3</w:t>
-      </w:r>
-      <w:r>
-        <w:t xml:space="preserve"> </w:t>
-      </w:r>
-      <w:proofErr w:type="spellStart"/>
-      <w:r>
         <w:rPr>
           <w:lang w:val="en-US"/>
         </w:rPr>
@@ -8171,7 +8167,7 @@
       <w:pPr>
         <w:pStyle w:val="TEXT"/>
         <w:rPr>
-          <w:lang w:val="en-US" w:eastAsia="ru-RU"/>
+          <w:lang w:eastAsia="ru-RU"/>
         </w:rPr>
       </w:pPr>
       <w:r>
@@ -8922,6 +8918,7 @@
       <w:r>
         <w:rPr>
           <w:noProof/>
+          <w:lang w:eastAsia="ru-RU"/>
         </w:rPr>
         <w:drawing>
           <wp:inline distT="0" distB="0" distL="0" distR="0" wp14:anchorId="1C4F57D9" wp14:editId="2AE9EA8A">
@@ -9001,6 +8998,7 @@
       <w:r>
         <w:rPr>
           <w:noProof/>
+          <w:lang w:eastAsia="ru-RU"/>
         </w:rPr>
         <w:drawing>
           <wp:inline distT="0" distB="0" distL="0" distR="0" wp14:anchorId="6AD76747" wp14:editId="64A20301">
@@ -9043,9 +9041,6 @@
       <w:pPr>
         <w:pStyle w:val="TEXT"/>
         <w:jc w:val="center"/>
-        <w:rPr>
-          <w:lang w:val="en-US"/>
-        </w:rPr>
       </w:pPr>
       <w:r>
         <w:t xml:space="preserve">Рисунок 1.7 – Отсутствие верификации ассоциаций в </w:t>
@@ -9076,6 +9071,7 @@
       <w:r>
         <w:rPr>
           <w:noProof/>
+          <w:lang w:eastAsia="ru-RU"/>
         </w:rPr>
         <w:drawing>
           <wp:inline distT="0" distB="0" distL="0" distR="0" wp14:anchorId="365A3314" wp14:editId="3D664774">
@@ -9160,6 +9156,7 @@
       <w:r>
         <w:rPr>
           <w:noProof/>
+          <w:lang w:eastAsia="ru-RU"/>
         </w:rPr>
         <w:lastRenderedPageBreak/>
         <w:drawing>
@@ -10782,9 +10779,6 @@
         <w:t>1.1.</w:t>
       </w:r>
       <w:r>
-        <w:rPr>
-          <w:lang w:val="en-US"/>
-        </w:rPr>
         <w:t>5</w:t>
       </w:r>
       <w:r>
@@ -20951,6 +20945,7 @@
       <w:r>
         <w:rPr>
           <w:noProof/>
+          <w:lang w:eastAsia="ru-RU"/>
         </w:rPr>
         <w:drawing>
           <wp:inline distT="0" distB="0" distL="0" distR="0" wp14:anchorId="066C872A" wp14:editId="1CADD026">
@@ -21222,16 +21217,7 @@
         <w:jc w:val="center"/>
       </w:pPr>
       <w:r>
-        <w:t>Рисунок 3.</w:t>
-      </w:r>
-      <w:r>
-        <w:t>5</w:t>
-      </w:r>
-      <w:r>
-        <w:t xml:space="preserve"> – Диаграмма классов динамической модели для </w:t>
-      </w:r>
-      <w:r>
-        <w:t>классов и интерфейсов</w:t>
+        <w:t>Рисунок 3.5 – Диаграмма классов динамической модели для классов и интерфейсов</w:t>
       </w:r>
     </w:p>
     <w:p>
@@ -21416,8 +21402,6 @@
       <w:r>
         <w:t>Диаграмма классов модуля верификации представлена на рисунке 3.7. Как видно с диаграммы,  модуль верификации является легко масштабируемым, и без внесения изменений в архитектуру проекта, представляется возможным добавить любое количество верификационных методов.</w:t>
       </w:r>
-      <w:bookmarkStart w:id="63" w:name="_GoBack"/>
-      <w:bookmarkEnd w:id="63"/>
     </w:p>
     <w:p>
       <w:pPr>
@@ -21498,45 +21482,60 @@
           <w:rFonts w:eastAsiaTheme="minorHAnsi"/>
         </w:rPr>
       </w:pPr>
-      <w:bookmarkStart w:id="64" w:name="_Toc359058411"/>
+      <w:bookmarkStart w:id="63" w:name="_Toc359058411"/>
       <w:r>
         <w:rPr>
           <w:rFonts w:eastAsiaTheme="minorHAnsi"/>
         </w:rPr>
         <w:t>3.4 Используемые методы верификации диаграмм классов</w:t>
       </w:r>
+      <w:bookmarkEnd w:id="63"/>
+      <w:r>
+        <w:rPr>
+          <w:rFonts w:eastAsiaTheme="minorHAnsi"/>
+        </w:rPr>
+        <w:t xml:space="preserve"> </w:t>
+      </w:r>
+      <w:r>
+        <w:rPr>
+          <w:rFonts w:eastAsiaTheme="minorHAnsi"/>
+        </w:rPr>
+        <w:t>и их реализация</w:t>
+      </w:r>
+    </w:p>
+    <w:p>
+      <w:pPr>
+        <w:pStyle w:val="A2COKKP"/>
+        <w:rPr>
+          <w:rFonts w:eastAsiaTheme="minorHAnsi"/>
+        </w:rPr>
+      </w:pPr>
+      <w:bookmarkStart w:id="64" w:name="_Toc359058413"/>
+      <w:r>
+        <w:rPr>
+          <w:rFonts w:eastAsiaTheme="minorHAnsi"/>
+        </w:rPr>
+        <w:t>3.</w:t>
+      </w:r>
+      <w:r>
+        <w:t>4</w:t>
+      </w:r>
+      <w:r>
+        <w:t>.</w:t>
+      </w:r>
+      <w:r>
+        <w:t>1</w:t>
+      </w:r>
+      <w:r>
+        <w:t>.1</w:t>
+      </w:r>
+      <w:r>
+        <w:rPr>
+          <w:rFonts w:eastAsiaTheme="minorHAnsi"/>
+        </w:rPr>
+        <w:t xml:space="preserve"> Метод шаблонов</w:t>
+      </w:r>
       <w:bookmarkEnd w:id="64"/>
-    </w:p>
-    <w:p>
-      <w:pPr>
-        <w:pStyle w:val="A2COKKP"/>
-        <w:rPr>
-          <w:rFonts w:eastAsiaTheme="minorHAnsi"/>
-        </w:rPr>
-      </w:pPr>
-      <w:bookmarkStart w:id="65" w:name="_Toc359058413"/>
-      <w:r>
-        <w:rPr>
-          <w:rFonts w:eastAsiaTheme="minorHAnsi"/>
-        </w:rPr>
-        <w:t>3.</w:t>
-      </w:r>
-      <w:r>
-        <w:t>4</w:t>
-      </w:r>
-      <w:r>
-        <w:t>.</w:t>
-      </w:r>
-      <w:r>
-        <w:t>1</w:t>
-      </w:r>
-      <w:r>
-        <w:rPr>
-          <w:rFonts w:eastAsiaTheme="minorHAnsi"/>
-        </w:rPr>
-        <w:t xml:space="preserve"> Метод шаблонов</w:t>
-      </w:r>
-      <w:bookmarkEnd w:id="65"/>
     </w:p>
     <w:p>
       <w:pPr>
@@ -21619,7 +21618,10 @@
         <w:t xml:space="preserve">На рисунке </w:t>
       </w:r>
       <w:r>
-        <w:t>3.4</w:t>
+        <w:t>3.</w:t>
+      </w:r>
+      <w:r>
+        <w:t>8</w:t>
       </w:r>
       <w:r>
         <w:t xml:space="preserve"> представлен пример данного шаблона -  диаграмма классов, на которой имеется класс </w:t>
@@ -21943,7 +21945,10 @@
         <w:t>Рисунок 3.</w:t>
       </w:r>
       <w:r>
-        <w:t>4 - Пример шаблона</w:t>
+        <w:t>8</w:t>
+      </w:r>
+      <w:r>
+        <w:t xml:space="preserve"> - Пример шаблона</w:t>
       </w:r>
       <w:r>
         <w:t xml:space="preserve"> </w:t>
@@ -22061,7 +22066,13 @@
         <w:pStyle w:val="TEXT"/>
       </w:pPr>
       <w:r>
-        <w:t xml:space="preserve">На рисунке 3.5 представлен пример данного шаблона -  диаграмма классов, на которой представлен класс «Ученый» и классы «Кандидат наук» и «Профессор», которые наследуются от данного класса. А также класс </w:t>
+        <w:t>На рисунке 3.</w:t>
+      </w:r>
+      <w:r>
+        <w:t>9</w:t>
+      </w:r>
+      <w:r>
+        <w:t xml:space="preserve"> представлен пример данного шаблона -  диаграмма классов, на которой представлен класс «Ученый» и классы «Кандидат наук» и «Профессор», которые наследуются от данного класса. А также класс </w:t>
       </w:r>
       <w:r>
         <w:lastRenderedPageBreak/>
@@ -22144,7 +22155,10 @@
         <w:t>Рисунок 3.</w:t>
       </w:r>
       <w:r>
-        <w:t>5- Пример шаблона</w:t>
+        <w:t>9</w:t>
+      </w:r>
+      <w:r>
+        <w:t>- Пример шаблона</w:t>
       </w:r>
       <w:r>
         <w:t xml:space="preserve"> </w:t>
@@ -22319,7 +22333,13 @@
         <w:pStyle w:val="TEXT"/>
       </w:pPr>
       <w:r>
-        <w:t xml:space="preserve">На рисунке 3.6 представлен пример данного шаблона -  диаграмма классов, на которой представлены три класса: класс «Деканат», класс «Преподаватель» и класс «Студент». </w:t>
+        <w:t>На рисунке 3.</w:t>
+      </w:r>
+      <w:r>
+        <w:t>10</w:t>
+      </w:r>
+      <w:r>
+        <w:t xml:space="preserve"> представлен пример данного шаблона -  диаграмма классов, на которой представлены три класса: класс «Деканат», класс «Преподаватель» и класс «Студент». </w:t>
       </w:r>
       <w:proofErr w:type="gramStart"/>
       <w:r>
@@ -22404,10 +22424,10 @@
         <w:t>Рисунок 3.</w:t>
       </w:r>
       <w:r>
-        <w:t>6</w:t>
-      </w:r>
-      <w:r>
-        <w:t xml:space="preserve"> - Пример шаблона</w:t>
+        <w:t>10</w:t>
+      </w:r>
+      <w:r>
+        <w:t>- Пример шаблона</w:t>
       </w:r>
       <w:r>
         <w:t xml:space="preserve"> «</w:t>
@@ -22549,11 +22569,348 @@
     <w:p>
       <w:pPr>
         <w:pStyle w:val="A2COKKP"/>
+      </w:pPr>
+      <w:r>
+        <w:t>3.4.1.2 Реализация метода шаблонов</w:t>
+      </w:r>
+    </w:p>
+    <w:p>
+      <w:pPr>
+        <w:pStyle w:val="TEXT"/>
+        <w:rPr>
+          <w:lang w:eastAsia="ru-RU"/>
+        </w:rPr>
+      </w:pPr>
+      <w:r>
+        <w:rPr>
+          <w:lang w:eastAsia="ru-RU"/>
+        </w:rPr>
+        <w:t>Поскольку метод шаблонов имеет свойство постоянно расширяться</w:t>
+      </w:r>
+      <w:r>
+        <w:rPr>
+          <w:lang w:eastAsia="ru-RU"/>
+        </w:rPr>
+        <w:t>, оптимальным решением для его реализации является использование паттерна проектирования «</w:t>
+      </w:r>
+      <w:r>
+        <w:rPr>
+          <w:lang w:val="en-US" w:eastAsia="ru-RU"/>
+        </w:rPr>
+        <w:t>Observer</w:t>
+      </w:r>
+      <w:r>
+        <w:rPr>
+          <w:lang w:eastAsia="ru-RU"/>
+        </w:rPr>
+        <w:t>»</w:t>
+      </w:r>
+      <w:r>
+        <w:rPr>
+          <w:lang w:eastAsia="ru-RU"/>
+        </w:rPr>
+        <w:t xml:space="preserve"> (</w:t>
+      </w:r>
+      <w:r>
+        <w:rPr>
+          <w:lang w:eastAsia="ru-RU"/>
+        </w:rPr>
+        <w:t xml:space="preserve">«Наблюдатель»), который представлен на рисунке 3.11. Использование данного шаблона позволяет регистрировать в системе любое количество шаблонов, без изменения архитектуры проекта.   </w:t>
+      </w:r>
+    </w:p>
+    <w:p>
+      <w:pPr>
+        <w:pStyle w:val="TEXT"/>
+        <w:ind w:firstLine="0"/>
+        <w:jc w:val="center"/>
+        <w:rPr>
+          <w:lang w:eastAsia="ru-RU"/>
+        </w:rPr>
+      </w:pPr>
+      <w:r>
+        <w:rPr>
+          <w:noProof/>
+          <w:lang w:eastAsia="ru-RU"/>
+        </w:rPr>
+        <w:drawing>
+          <wp:inline distT="0" distB="0" distL="0" distR="0">
+            <wp:extent cx="5921452" cy="3605841"/>
+            <wp:effectExtent l="0" t="0" r="3175" b="0"/>
+            <wp:docPr id="14" name="Рисунок 14"/>
+            <wp:cNvGraphicFramePr>
+              <a:graphicFrameLocks xmlns:a="http://schemas.openxmlformats.org/drawingml/2006/main" noChangeAspect="1"/>
+            </wp:cNvGraphicFramePr>
+            <a:graphic xmlns:a="http://schemas.openxmlformats.org/drawingml/2006/main">
+              <a:graphicData uri="http://schemas.openxmlformats.org/drawingml/2006/picture">
+                <pic:pic xmlns:pic="http://schemas.openxmlformats.org/drawingml/2006/picture">
+                  <pic:nvPicPr>
+                    <pic:cNvPr id="0" name="Picture 24"/>
+                    <pic:cNvPicPr>
+                      <a:picLocks noChangeAspect="1" noChangeArrowheads="1"/>
+                    </pic:cNvPicPr>
+                  </pic:nvPicPr>
+                  <pic:blipFill>
+                    <a:blip r:embed="rId48">
+                      <a:extLst>
+                        <a:ext uri="{28A0092B-C50C-407E-A947-70E740481C1C}">
+                          <a14:useLocalDpi xmlns:a14="http://schemas.microsoft.com/office/drawing/2010/main" val="0"/>
+                        </a:ext>
+                      </a:extLst>
+                    </a:blip>
+                    <a:srcRect/>
+                    <a:stretch>
+                      <a:fillRect/>
+                    </a:stretch>
+                  </pic:blipFill>
+                  <pic:spPr bwMode="auto">
+                    <a:xfrm>
+                      <a:off x="0" y="0"/>
+                      <a:ext cx="5939790" cy="3617008"/>
+                    </a:xfrm>
+                    <a:prstGeom prst="rect">
+                      <a:avLst/>
+                    </a:prstGeom>
+                    <a:noFill/>
+                    <a:ln>
+                      <a:noFill/>
+                    </a:ln>
+                  </pic:spPr>
+                </pic:pic>
+              </a:graphicData>
+            </a:graphic>
+          </wp:inline>
+        </w:drawing>
+      </w:r>
+    </w:p>
+    <w:p>
+      <w:pPr>
+        <w:pStyle w:val="TEXT"/>
+        <w:ind w:firstLine="0"/>
+        <w:jc w:val="center"/>
+        <w:rPr>
+          <w:lang w:eastAsia="ru-RU"/>
+        </w:rPr>
+      </w:pPr>
+      <w:r>
+        <w:rPr>
+          <w:lang w:eastAsia="ru-RU"/>
+        </w:rPr>
+        <w:t>Рисунок 3.11 – Паттерн «</w:t>
+      </w:r>
+      <w:r>
+        <w:rPr>
+          <w:lang w:val="en-US" w:eastAsia="ru-RU"/>
+        </w:rPr>
+        <w:t>Observer</w:t>
+      </w:r>
+      <w:r>
+        <w:rPr>
+          <w:lang w:eastAsia="ru-RU"/>
+        </w:rPr>
+        <w:t>» адаптированный для регистрации шаблонов</w:t>
+      </w:r>
+    </w:p>
+    <w:p>
+      <w:pPr>
+        <w:pStyle w:val="TEXT"/>
+      </w:pPr>
+      <w:r>
+        <w:lastRenderedPageBreak/>
+        <w:t xml:space="preserve">При такой реализации класс </w:t>
+      </w:r>
+      <w:proofErr w:type="spellStart"/>
+      <w:r>
+        <w:rPr>
+          <w:lang w:val="en-US"/>
+        </w:rPr>
+        <w:t>PatternManager</w:t>
+      </w:r>
+      <w:proofErr w:type="spellEnd"/>
+      <w:r>
+        <w:t xml:space="preserve"> </w:t>
+      </w:r>
+      <w:r>
+        <w:t xml:space="preserve"> позволяет регистрировать любое количество верификационных шаблонов. Когда происходит событие верификации, </w:t>
+      </w:r>
+      <w:proofErr w:type="spellStart"/>
+      <w:r>
+        <w:rPr>
+          <w:lang w:val="en-US"/>
+        </w:rPr>
+        <w:t>PatternManager</w:t>
+      </w:r>
+      <w:proofErr w:type="spellEnd"/>
+      <w:r>
+        <w:t xml:space="preserve"> инициирует оповещение всех зарегистрированных паттернов о том, что необходимо провести проверку на наличие в диаграмме анти паттерна. Все классы, реализующие интерфейс </w:t>
+      </w:r>
+      <w:r>
+        <w:rPr>
+          <w:lang w:val="en-US"/>
+        </w:rPr>
+        <w:t>Pattern</w:t>
+      </w:r>
+      <w:r>
+        <w:t xml:space="preserve"> </w:t>
+      </w:r>
+      <w:r>
+        <w:t xml:space="preserve">могут быть добавлены в качестве слушателя событий. Чтобы добавить  новый анти паттерн достаточно реализовать интерфейс </w:t>
+      </w:r>
+      <w:r>
+        <w:rPr>
+          <w:lang w:val="en-US"/>
+        </w:rPr>
+        <w:t>Pattern</w:t>
+      </w:r>
+      <w:r>
+        <w:t xml:space="preserve"> </w:t>
+      </w:r>
+      <w:r>
+        <w:t xml:space="preserve">и, при помощи </w:t>
+      </w:r>
+      <w:proofErr w:type="spellStart"/>
+      <w:r>
+        <w:rPr>
+          <w:lang w:val="en-US"/>
+        </w:rPr>
+        <w:t>PatternManager</w:t>
+      </w:r>
+      <w:proofErr w:type="spellEnd"/>
+      <w:r>
+        <w:t>’</w:t>
+      </w:r>
+      <w:r>
+        <w:rPr>
+          <w:lang w:val="en-US"/>
+        </w:rPr>
+        <w:t>a</w:t>
+      </w:r>
+      <w:r>
+        <w:t>,</w:t>
+      </w:r>
+      <w:r>
+        <w:t xml:space="preserve"> </w:t>
+      </w:r>
+      <w:r>
+        <w:t>добавить его в список слушателей.</w:t>
+      </w:r>
+    </w:p>
+    <w:p>
+      <w:pPr>
+        <w:pStyle w:val="TEXT"/>
+      </w:pPr>
+      <w:r>
+        <w:t>Обобщенный код</w:t>
+      </w:r>
+      <w:r>
+        <w:t xml:space="preserve"> метода поиска паттерна «Простой множественный цикл» представлен на рисунке 3.12.</w:t>
+      </w:r>
+      <w:bookmarkStart w:id="65" w:name="_Toc359058414"/>
+    </w:p>
+    <w:p>
+      <w:pPr>
+        <w:pStyle w:val="TEXT"/>
+      </w:pPr>
+    </w:p>
+    <w:p>
+      <w:pPr>
+        <w:pStyle w:val="TEXT"/>
+        <w:ind w:firstLine="0"/>
+        <w:jc w:val="center"/>
+      </w:pPr>
+      <w:r>
+        <w:rPr>
+          <w:noProof/>
+        </w:rPr>
+        <w:drawing>
+          <wp:inline distT="0" distB="0" distL="0" distR="0" wp14:anchorId="1B941831" wp14:editId="1B70DE2E">
+            <wp:extent cx="5810250" cy="3524250"/>
+            <wp:effectExtent l="0" t="0" r="0" b="0"/>
+            <wp:docPr id="25" name="Рисунок 25"/>
+            <wp:cNvGraphicFramePr>
+              <a:graphicFrameLocks xmlns:a="http://schemas.openxmlformats.org/drawingml/2006/main" noChangeAspect="1"/>
+            </wp:cNvGraphicFramePr>
+            <a:graphic xmlns:a="http://schemas.openxmlformats.org/drawingml/2006/main">
+              <a:graphicData uri="http://schemas.openxmlformats.org/drawingml/2006/picture">
+                <pic:pic xmlns:pic="http://schemas.openxmlformats.org/drawingml/2006/picture">
+                  <pic:nvPicPr>
+                    <pic:cNvPr id="0" name=""/>
+                    <pic:cNvPicPr/>
+                  </pic:nvPicPr>
+                  <pic:blipFill>
+                    <a:blip r:embed="rId49"/>
+                    <a:stretch>
+                      <a:fillRect/>
+                    </a:stretch>
+                  </pic:blipFill>
+                  <pic:spPr>
+                    <a:xfrm>
+                      <a:off x="0" y="0"/>
+                      <a:ext cx="5810250" cy="3524250"/>
+                    </a:xfrm>
+                    <a:prstGeom prst="rect">
+                      <a:avLst/>
+                    </a:prstGeom>
+                  </pic:spPr>
+                </pic:pic>
+              </a:graphicData>
+            </a:graphic>
+          </wp:inline>
+        </w:drawing>
+      </w:r>
+    </w:p>
+    <w:p>
+      <w:pPr>
+        <w:pStyle w:val="TEXT"/>
+        <w:jc w:val="center"/>
+      </w:pPr>
+      <w:r>
+        <w:t xml:space="preserve">Рисунок 3.12 – Обобщенный код </w:t>
+      </w:r>
+      <w:r>
+        <w:t>метода поиска</w:t>
+      </w:r>
+      <w:r>
+        <w:t xml:space="preserve"> паттерна</w:t>
+      </w:r>
+      <w:r>
+        <w:br/>
+      </w:r>
+      <w:r>
+        <w:t xml:space="preserve"> «Просто</w:t>
+      </w:r>
+      <w:r>
+        <w:t>й</w:t>
+      </w:r>
+      <w:r>
+        <w:t xml:space="preserve"> множественн</w:t>
+      </w:r>
+      <w:r>
+        <w:t>ый</w:t>
+      </w:r>
+      <w:r>
+        <w:t xml:space="preserve"> цикл»</w:t>
+      </w:r>
+    </w:p>
+    <w:p>
+      <w:pPr>
+        <w:pStyle w:val="TEXT"/>
+      </w:pPr>
+    </w:p>
+    <w:p>
+      <w:pPr>
+        <w:pStyle w:val="TEXT"/>
+      </w:pPr>
+      <w:r>
+        <w:t xml:space="preserve">Принцип работы заключается в проходе по всем ассоциациям диаграммы классов и выявлении пар ассоциаций между двумя классами. Затем происходит проверка каждой пары ассоциаций на не противоречие. Если найдено, хотя бы одно противоречие в паре ассоциаций диаграмма является некорректной.  </w:t>
+      </w:r>
+    </w:p>
+    <w:p>
+      <w:pPr>
+        <w:pStyle w:val="A2COKKP"/>
         <w:rPr>
           <w:rFonts w:eastAsiaTheme="minorHAnsi"/>
         </w:rPr>
       </w:pPr>
-      <w:bookmarkStart w:id="66" w:name="_Toc359058414"/>
       <w:r>
         <w:rPr>
           <w:rFonts w:eastAsiaTheme="minorHAnsi"/>
@@ -22582,6 +22939,12 @@
         <w:rPr>
           <w:rFonts w:eastAsiaTheme="minorHAnsi"/>
         </w:rPr>
+        <w:t>.1</w:t>
+      </w:r>
+      <w:r>
+        <w:rPr>
+          <w:rFonts w:eastAsiaTheme="minorHAnsi"/>
+        </w:rPr>
         <w:t xml:space="preserve"> </w:t>
       </w:r>
       <w:r>
@@ -22596,7 +22959,7 @@
         </w:rPr>
         <w:t xml:space="preserve"> идентификационного графа</w:t>
       </w:r>
-      <w:bookmarkEnd w:id="66"/>
+      <w:bookmarkEnd w:id="65"/>
     </w:p>
     <w:p>
       <w:pPr>
@@ -22646,6 +23009,7 @@
         <w:pStyle w:val="TEXT"/>
       </w:pPr>
       <w:r>
+        <w:lastRenderedPageBreak/>
         <w:t>Суть данного метода состоит в построении идентификационного графа, предоставляющего собой ориентированный граф. Узлами данного графа являются классы, а также ассоциативные связи между ними, а дуги связывают ассоциации с  теми классами, между которыми на диаграмме классов и указаны соответствующие ассоциативные связи. В качестве весов дуг используются отношения, которыми ассоциативно связаны классы. Как и в обычном графе, в идентификационном графе вес пути вычисляется как произведение весов всех дуг, входящих в состав данного пути.</w:t>
       </w:r>
     </w:p>
@@ -22673,13 +23037,19 @@
         <w:t xml:space="preserve">Суть данного метода представлена на рисунках </w:t>
       </w:r>
       <w:r>
-        <w:t>3.7</w:t>
+        <w:t>3.</w:t>
+      </w:r>
+      <w:r>
+        <w:t>13</w:t>
       </w:r>
       <w:r>
         <w:t xml:space="preserve"> и </w:t>
       </w:r>
       <w:r>
-        <w:t>3.8</w:t>
+        <w:t>3.</w:t>
+      </w:r>
+      <w:r>
+        <w:t>14</w:t>
       </w:r>
       <w:r>
         <w:t>.</w:t>
@@ -22713,7 +23083,7 @@
                     </pic:cNvPicPr>
                   </pic:nvPicPr>
                   <pic:blipFill>
-                    <a:blip r:embed="rId48">
+                    <a:blip r:embed="rId50">
                       <a:extLst>
                         <a:ext uri="{28A0092B-C50C-407E-A947-70E740481C1C}">
                           <a14:useLocalDpi xmlns:a14="http://schemas.microsoft.com/office/drawing/2010/main" val="0"/>
@@ -22754,7 +23124,7 @@
         <w:t>Рисунок 3.</w:t>
       </w:r>
       <w:r>
-        <w:t>7</w:t>
+        <w:t>13</w:t>
       </w:r>
       <w:r>
         <w:t xml:space="preserve"> - Простейшая диаграмма классов</w:t>
@@ -22794,7 +23164,7 @@
                     </pic:cNvPicPr>
                   </pic:nvPicPr>
                   <pic:blipFill>
-                    <a:blip r:embed="rId49">
+                    <a:blip r:embed="rId51">
                       <a:extLst>
                         <a:ext uri="{28A0092B-C50C-407E-A947-70E740481C1C}">
                           <a14:useLocalDpi xmlns:a14="http://schemas.microsoft.com/office/drawing/2010/main" val="0"/>
@@ -22835,7 +23205,7 @@
         <w:t>Рисунок 3.</w:t>
       </w:r>
       <w:r>
-        <w:t>8</w:t>
+        <w:t>14</w:t>
       </w:r>
       <w:r>
         <w:t xml:space="preserve"> - Идентификационный граф для диаграммы классов с </w:t>
@@ -22847,7 +23217,7 @@
         <w:t xml:space="preserve"> 3.</w:t>
       </w:r>
       <w:r>
-        <w:t>7</w:t>
+        <w:t>13</w:t>
       </w:r>
     </w:p>
     <w:p>
@@ -22863,7 +23233,10 @@
         <w:t xml:space="preserve">На рисунке </w:t>
       </w:r>
       <w:r>
-        <w:t>3.7</w:t>
+        <w:t>3.</w:t>
+      </w:r>
+      <w:r>
+        <w:t>13</w:t>
       </w:r>
       <w:r>
         <w:t xml:space="preserve"> представлена простейшая диаграмма </w:t>
@@ -22895,7 +23268,13 @@
         <w:t xml:space="preserve">2. Идентификационный граф для этой простейшей диаграммы классов, построенный согласно данному методу, представлен на рисунке </w:t>
       </w:r>
       <w:r>
-        <w:t>3.8. Граф имеет три узла Class1, Class</w:t>
+        <w:t>3.</w:t>
+      </w:r>
+      <w:r>
+        <w:t>14</w:t>
+      </w:r>
+      <w:r>
+        <w:t>. Граф имеет три узла Class1, Class</w:t>
       </w:r>
       <w:r>
         <w:t>2 и</w:t>
@@ -22924,9 +23303,9 @@
       <w:r>
         <w:object w:dxaOrig="3720" w:dyaOrig="320">
           <v:shape id="_x0000_i1025" type="#_x0000_t75" style="width:4in;height:27.15pt" o:ole="">
-            <v:imagedata r:id="rId50" o:title=""/>
+            <v:imagedata r:id="rId52" o:title=""/>
           </v:shape>
-          <o:OLEObject Type="Embed" ProgID="Equation.3" ShapeID="_x0000_i1025" DrawAspect="Content" ObjectID="_1448138027" r:id="rId51"/>
+          <o:OLEObject Type="Embed" ProgID="Equation.3" ShapeID="_x0000_i1025" DrawAspect="Content" ObjectID="_1448193787" r:id="rId53"/>
         </w:object>
       </w:r>
       <w:r>
@@ -22966,7 +23345,10 @@
         <w:t xml:space="preserve">На рисунке </w:t>
       </w:r>
       <w:r>
-        <w:t>3.9</w:t>
+        <w:t>3.</w:t>
+      </w:r>
+      <w:r>
+        <w:t>15</w:t>
       </w:r>
       <w:r>
         <w:t xml:space="preserve"> представлен пример использования метода идентификационного графа для определения </w:t>
@@ -23046,7 +23428,10 @@
         <w:t xml:space="preserve">. Идентификационный граф для данной диаграммы классов представлен на рисунке </w:t>
       </w:r>
       <w:r>
-        <w:t>3.10</w:t>
+        <w:t>3.1</w:t>
+      </w:r>
+      <w:r>
+        <w:t>6</w:t>
       </w:r>
       <w:r>
         <w:t>.</w:t>
@@ -23086,7 +23471,7 @@
                     </pic:cNvPicPr>
                   </pic:nvPicPr>
                   <pic:blipFill>
-                    <a:blip r:embed="rId52">
+                    <a:blip r:embed="rId54">
                       <a:extLst>
                         <a:ext uri="{28A0092B-C50C-407E-A947-70E740481C1C}">
                           <a14:useLocalDpi xmlns:a14="http://schemas.microsoft.com/office/drawing/2010/main" val="0"/>
@@ -23124,8 +23509,13 @@
         <w:jc w:val="center"/>
       </w:pPr>
       <w:r>
-        <w:lastRenderedPageBreak/>
-        <w:t>Рисунок 3.9 - Пример использования метода идентификационного графа</w:t>
+        <w:t>Рисунок 3.</w:t>
+      </w:r>
+      <w:r>
+        <w:t>15</w:t>
+      </w:r>
+      <w:r>
+        <w:t xml:space="preserve"> - Пример использования метода идентификационного графа</w:t>
       </w:r>
     </w:p>
     <w:p>
@@ -23162,7 +23552,7 @@
                     </pic:cNvPicPr>
                   </pic:nvPicPr>
                   <pic:blipFill>
-                    <a:blip r:embed="rId53" cstate="print">
+                    <a:blip r:embed="rId55" cstate="print">
                       <a:extLst>
                         <a:ext uri="{28A0092B-C50C-407E-A947-70E740481C1C}">
                           <a14:useLocalDpi xmlns:a14="http://schemas.microsoft.com/office/drawing/2010/main" val="0"/>
@@ -23203,7 +23593,10 @@
         <w:t>Рисунок 3.</w:t>
       </w:r>
       <w:r>
-        <w:t>10</w:t>
+        <w:t>1</w:t>
+      </w:r>
+      <w:r>
+        <w:t>6</w:t>
       </w:r>
       <w:r>
         <w:t xml:space="preserve"> - Идентификационный граф для диаграммы классов с </w:t>
@@ -23228,9 +23621,9 @@
       <w:r>
         <w:object w:dxaOrig="2100" w:dyaOrig="320">
           <v:shape id="_x0000_i1026" type="#_x0000_t75" style="width:180pt;height:27.15pt" o:ole="">
-            <v:imagedata r:id="rId54" o:title=""/>
+            <v:imagedata r:id="rId56" o:title=""/>
           </v:shape>
-          <o:OLEObject Type="Embed" ProgID="Equation.3" ShapeID="_x0000_i1026" DrawAspect="Content" ObjectID="_1448138028" r:id="rId55"/>
+          <o:OLEObject Type="Embed" ProgID="Equation.3" ShapeID="_x0000_i1026" DrawAspect="Content" ObjectID="_1448193788" r:id="rId57"/>
         </w:object>
       </w:r>
       <w:r>
@@ -23260,104 +23653,43 @@
     <w:p>
       <w:pPr>
         <w:pStyle w:val="A2COKKP"/>
-        <w:rPr>
-          <w:rFonts w:eastAsiaTheme="minorHAnsi"/>
-        </w:rPr>
-      </w:pPr>
-      <w:bookmarkStart w:id="67" w:name="_Toc359058415"/>
-      <w:r>
-        <w:rPr>
-          <w:rFonts w:eastAsiaTheme="minorHAnsi"/>
-        </w:rPr>
-        <w:t>3.</w:t>
-      </w:r>
-      <w:r>
-        <w:rPr>
-          <w:rFonts w:eastAsiaTheme="minorHAnsi"/>
-        </w:rPr>
-        <w:t>4</w:t>
-      </w:r>
-      <w:r>
-        <w:rPr>
-          <w:rFonts w:eastAsiaTheme="minorHAnsi"/>
-        </w:rPr>
-        <w:t>.</w:t>
-      </w:r>
-      <w:r>
-        <w:rPr>
-          <w:rFonts w:eastAsiaTheme="minorHAnsi"/>
-        </w:rPr>
-        <w:t>3</w:t>
-      </w:r>
-      <w:r>
-        <w:rPr>
-          <w:rFonts w:eastAsiaTheme="minorHAnsi"/>
-        </w:rPr>
-        <w:t xml:space="preserve"> Метод </w:t>
-      </w:r>
-      <w:r>
-        <w:rPr>
-          <w:rFonts w:eastAsiaTheme="minorHAnsi"/>
-        </w:rPr>
-        <w:t>множеств</w:t>
-      </w:r>
-      <w:bookmarkEnd w:id="67"/>
-    </w:p>
-    <w:p>
-      <w:pPr>
-        <w:pStyle w:val="TEXT"/>
-      </w:pPr>
-      <w:r>
-        <w:t xml:space="preserve">Еще один подход к верификации диаграммы классов основан на представлении класса в качестве множества. Данный метод был предложен </w:t>
-      </w:r>
-      <w:proofErr w:type="spellStart"/>
-      <w:r>
-        <w:t>Calvanese</w:t>
-      </w:r>
-      <w:proofErr w:type="spellEnd"/>
-      <w:r>
-        <w:t xml:space="preserve"> и </w:t>
-      </w:r>
-      <w:proofErr w:type="spellStart"/>
-      <w:r>
-        <w:t>Lenzerini</w:t>
-      </w:r>
-      <w:proofErr w:type="spellEnd"/>
-      <w:r>
-        <w:t xml:space="preserve"> [13]</w:t>
-      </w:r>
-      <w:r>
-        <w:t xml:space="preserve"> и позволяет оценить </w:t>
-      </w:r>
-      <w:proofErr w:type="gramStart"/>
-      <w:r>
-        <w:t>корректность</w:t>
-      </w:r>
-      <w:proofErr w:type="gramEnd"/>
-      <w:r>
-        <w:t xml:space="preserve"> прежде всего иерархий классов.</w:t>
-      </w:r>
-    </w:p>
-    <w:p>
-      <w:pPr>
-        <w:pStyle w:val="TEXT"/>
-      </w:pPr>
-      <w:r>
-        <w:t>Согласно данному методу каждый класс, входящий в состав иерархии, представляется в виде множества. Далее создается система неравенств, в которую включаются все возможные неравенства и равенства, если такие имеются, между классами-множествами. Затем необходимо решить систему неравенств и если результатом станет не пустое подмножество, то данная иерархия классов построена корректно, если же пустое множество – иерархия классов не корректна.</w:t>
-      </w:r>
-    </w:p>
-    <w:p>
-      <w:pPr>
-        <w:pStyle w:val="TEXT"/>
-      </w:pPr>
-      <w:r>
-        <w:t xml:space="preserve">На рисунке 3.11 представлена диаграмма классов, которая является иерархией классов. В этой иерархии классы «Роза», «Орхидея» и «Кактус» наследуются от класса «Растение». </w:t>
-      </w:r>
-      <w:proofErr w:type="gramStart"/>
-      <w:r>
-        <w:t>В тоже время классы «Роза» и «Орхидея» наследуются от класса «Цветок», а класс «Цветок» ассоциативно связан с классом «Орхидея» отношением один-к-одному.</w:t>
-      </w:r>
-      <w:proofErr w:type="gramEnd"/>
+      </w:pPr>
+      <w:r>
+        <w:lastRenderedPageBreak/>
+        <w:t xml:space="preserve">3.4.2.2 Реализация метода </w:t>
+      </w:r>
+      <w:r>
+        <w:t>идентификационного</w:t>
+      </w:r>
+      <w:r>
+        <w:t xml:space="preserve"> графа</w:t>
+      </w:r>
+    </w:p>
+    <w:p>
+      <w:pPr>
+        <w:pStyle w:val="TEXT"/>
+        <w:rPr>
+          <w:lang w:eastAsia="ru-RU"/>
+        </w:rPr>
+      </w:pPr>
+      <w:r>
+        <w:rPr>
+          <w:lang w:eastAsia="ru-RU"/>
+        </w:rPr>
+        <w:t xml:space="preserve">Реализация метода идентификационного графа является самой простой из всех методов. Это обусловлено самим методом, который сосредоточен только на  </w:t>
+      </w:r>
+      <w:r>
+        <w:rPr>
+          <w:lang w:eastAsia="ru-RU"/>
+        </w:rPr>
+        <w:t>выявление некорректностей в ассоциациях.</w:t>
+      </w:r>
+      <w:r>
+        <w:rPr>
+          <w:lang w:eastAsia="ru-RU"/>
+        </w:rPr>
+        <w:t xml:space="preserve"> Блок-схема алгоритма представлена на рисунке 3.17.</w:t>
+      </w:r>
     </w:p>
     <w:p>
       <w:pPr>
@@ -23365,12 +23697,190 @@
         <w:ind w:firstLine="0"/>
         <w:jc w:val="center"/>
       </w:pPr>
+      <w:bookmarkStart w:id="66" w:name="_Toc359058415"/>
       <w:r>
         <w:rPr>
           <w:noProof/>
           <w:lang w:eastAsia="ru-RU"/>
         </w:rPr>
+        <w:drawing>
+          <wp:inline distT="0" distB="0" distL="0" distR="0" wp14:anchorId="14331F7F" wp14:editId="084C14B8">
+            <wp:extent cx="5934808" cy="7677509"/>
+            <wp:effectExtent l="0" t="0" r="8890" b="0"/>
+            <wp:docPr id="259" name="Рисунок 259" descr="C:\Documents and Settings\outsidereal\Рабочий стол\0.png"/>
+            <wp:cNvGraphicFramePr>
+              <a:graphicFrameLocks xmlns:a="http://schemas.openxmlformats.org/drawingml/2006/main" noChangeAspect="1"/>
+            </wp:cNvGraphicFramePr>
+            <a:graphic xmlns:a="http://schemas.openxmlformats.org/drawingml/2006/main">
+              <a:graphicData uri="http://schemas.openxmlformats.org/drawingml/2006/picture">
+                <pic:pic xmlns:pic="http://schemas.openxmlformats.org/drawingml/2006/picture">
+                  <pic:nvPicPr>
+                    <pic:cNvPr id="0" name="Picture 26" descr="C:\Documents and Settings\outsidereal\Рабочий стол\0.png"/>
+                    <pic:cNvPicPr>
+                      <a:picLocks noChangeAspect="1" noChangeArrowheads="1"/>
+                    </pic:cNvPicPr>
+                  </pic:nvPicPr>
+                  <pic:blipFill>
+                    <a:blip r:embed="rId58">
+                      <a:extLst>
+                        <a:ext uri="{28A0092B-C50C-407E-A947-70E740481C1C}">
+                          <a14:useLocalDpi xmlns:a14="http://schemas.microsoft.com/office/drawing/2010/main" val="0"/>
+                        </a:ext>
+                      </a:extLst>
+                    </a:blip>
+                    <a:srcRect/>
+                    <a:stretch>
+                      <a:fillRect/>
+                    </a:stretch>
+                  </pic:blipFill>
+                  <pic:spPr bwMode="auto">
+                    <a:xfrm>
+                      <a:off x="0" y="0"/>
+                      <a:ext cx="5934710" cy="7677382"/>
+                    </a:xfrm>
+                    <a:prstGeom prst="rect">
+                      <a:avLst/>
+                    </a:prstGeom>
+                    <a:noFill/>
+                    <a:ln>
+                      <a:noFill/>
+                    </a:ln>
+                  </pic:spPr>
+                </pic:pic>
+              </a:graphicData>
+            </a:graphic>
+          </wp:inline>
+        </w:drawing>
+      </w:r>
+    </w:p>
+    <w:p>
+      <w:pPr>
+        <w:pStyle w:val="TEXT"/>
+        <w:ind w:firstLine="0"/>
+        <w:jc w:val="center"/>
+      </w:pPr>
+      <w:r>
+        <w:t>Рисунок 3.17 – Блок-схема реализации метода идентификационного графа</w:t>
+      </w:r>
+    </w:p>
+    <w:p>
+      <w:pPr>
+        <w:pStyle w:val="A2COKKP"/>
+        <w:rPr>
+          <w:rFonts w:eastAsiaTheme="minorHAnsi"/>
+        </w:rPr>
+      </w:pPr>
+      <w:r>
+        <w:rPr>
+          <w:rFonts w:eastAsiaTheme="minorHAnsi"/>
+        </w:rPr>
         <w:lastRenderedPageBreak/>
+        <w:t>3.</w:t>
+      </w:r>
+      <w:r>
+        <w:rPr>
+          <w:rFonts w:eastAsiaTheme="minorHAnsi"/>
+        </w:rPr>
+        <w:t>4</w:t>
+      </w:r>
+      <w:r>
+        <w:rPr>
+          <w:rFonts w:eastAsiaTheme="minorHAnsi"/>
+        </w:rPr>
+        <w:t>.</w:t>
+      </w:r>
+      <w:r>
+        <w:rPr>
+          <w:rFonts w:eastAsiaTheme="minorHAnsi"/>
+        </w:rPr>
+        <w:t>3</w:t>
+      </w:r>
+      <w:r>
+        <w:rPr>
+          <w:rFonts w:eastAsiaTheme="minorHAnsi"/>
+        </w:rPr>
+        <w:t xml:space="preserve"> Метод </w:t>
+      </w:r>
+      <w:r>
+        <w:rPr>
+          <w:rFonts w:eastAsiaTheme="minorHAnsi"/>
+        </w:rPr>
+        <w:t>множеств</w:t>
+      </w:r>
+      <w:bookmarkEnd w:id="66"/>
+    </w:p>
+    <w:p>
+      <w:pPr>
+        <w:pStyle w:val="TEXT"/>
+      </w:pPr>
+      <w:r>
+        <w:t>Е</w:t>
+      </w:r>
+      <w:bookmarkStart w:id="67" w:name="_GoBack"/>
+      <w:bookmarkEnd w:id="67"/>
+      <w:r>
+        <w:t xml:space="preserve">ще один подход к верификации диаграммы классов основан на представлении класса в качестве множества. Данный метод был предложен </w:t>
+      </w:r>
+      <w:proofErr w:type="spellStart"/>
+      <w:r>
+        <w:t>Calvanese</w:t>
+      </w:r>
+      <w:proofErr w:type="spellEnd"/>
+      <w:r>
+        <w:t xml:space="preserve"> и </w:t>
+      </w:r>
+      <w:proofErr w:type="spellStart"/>
+      <w:r>
+        <w:t>Lenzerini</w:t>
+      </w:r>
+      <w:proofErr w:type="spellEnd"/>
+      <w:r>
+        <w:t xml:space="preserve"> [13]</w:t>
+      </w:r>
+      <w:r>
+        <w:t xml:space="preserve"> и позволяет оценить </w:t>
+      </w:r>
+      <w:proofErr w:type="gramStart"/>
+      <w:r>
+        <w:t>корректность</w:t>
+      </w:r>
+      <w:proofErr w:type="gramEnd"/>
+      <w:r>
+        <w:t xml:space="preserve"> прежде всего иерархий классов.</w:t>
+      </w:r>
+    </w:p>
+    <w:p>
+      <w:pPr>
+        <w:pStyle w:val="TEXT"/>
+      </w:pPr>
+      <w:r>
+        <w:t>Согласно данному методу каждый класс, входящий в состав иерархии, представляется в виде множества. Далее создается система неравенств, в которую включаются все возможные неравенства и равенства, если такие имеются, между классами-множествами. Затем необходимо решить систему неравенств и если результатом станет не пустое подмножество, то данная иерархия классов построена корректно, если же пустое множество – иерархия классов не корректна.</w:t>
+      </w:r>
+    </w:p>
+    <w:p>
+      <w:pPr>
+        <w:pStyle w:val="TEXT"/>
+      </w:pPr>
+      <w:r>
+        <w:t xml:space="preserve">На рисунке 3.11 представлена диаграмма классов, которая является иерархией классов. В этой иерархии классы «Роза», «Орхидея» и «Кактус» наследуются от класса «Растение». </w:t>
+      </w:r>
+      <w:proofErr w:type="gramStart"/>
+      <w:r>
+        <w:t>В тоже время классы «Роза» и «Орхидея» наследуются от класса «Цветок», а класс «Цветок» ассоциативно связан с классом «Орхидея» отношением один-к-одному.</w:t>
+      </w:r>
+      <w:proofErr w:type="gramEnd"/>
+    </w:p>
+    <w:p>
+      <w:pPr>
+        <w:pStyle w:val="TEXT"/>
+        <w:ind w:firstLine="0"/>
+        <w:jc w:val="center"/>
+      </w:pPr>
+      <w:r>
+        <w:rPr>
+          <w:noProof/>
+          <w:lang w:eastAsia="ru-RU"/>
+        </w:rPr>
         <w:drawing>
           <wp:inline distT="0" distB="0" distL="0" distR="0" wp14:anchorId="6FC1A944" wp14:editId="73878040">
             <wp:extent cx="5219700" cy="3687931"/>
@@ -23389,7 +23899,7 @@
                     </pic:cNvPicPr>
                   </pic:nvPicPr>
                   <pic:blipFill>
-                    <a:blip r:embed="rId56">
+                    <a:blip r:embed="rId59">
                       <a:extLst>
                         <a:ext uri="{28A0092B-C50C-407E-A947-70E740481C1C}">
                           <a14:useLocalDpi xmlns:a14="http://schemas.microsoft.com/office/drawing/2010/main" val="0"/>
@@ -23460,9 +23970,9 @@
       <w:r>
         <w:object w:dxaOrig="1700" w:dyaOrig="1440">
           <v:shape id="_x0000_i1027" type="#_x0000_t75" style="width:123.6pt;height:105.95pt" o:ole="">
-            <v:imagedata r:id="rId57" o:title=""/>
+            <v:imagedata r:id="rId60" o:title=""/>
           </v:shape>
-          <o:OLEObject Type="Embed" ProgID="Equation.3" ShapeID="_x0000_i1027" DrawAspect="Content" ObjectID="_1448138029" r:id="rId58"/>
+          <o:OLEObject Type="Embed" ProgID="Equation.3" ShapeID="_x0000_i1027" DrawAspect="Content" ObjectID="_1448193789" r:id="rId61"/>
         </w:object>
       </w:r>
       <w:r>
@@ -23535,55 +24045,55 @@
         <w:pStyle w:val="TEXT"/>
       </w:pPr>
       <w:r>
+        <w:t>- роль данного класса в системе, в частности, степень связанного с ним риска;</w:t>
+      </w:r>
+    </w:p>
+    <w:p>
+      <w:pPr>
+        <w:pStyle w:val="TEXT"/>
+      </w:pPr>
+      <w:r>
+        <w:t>- сложность класса, измеряемая количеством состояний, операций и связей с другими классами;</w:t>
+      </w:r>
+    </w:p>
+    <w:p>
+      <w:pPr>
+        <w:pStyle w:val="TEXT"/>
+      </w:pPr>
+      <w:r>
+        <w:t>- объем трудозатрат, связанных с разработкой драйвера для верификации класса.</w:t>
+      </w:r>
+    </w:p>
+    <w:p>
+      <w:pPr>
+        <w:pStyle w:val="TEXT"/>
+      </w:pPr>
+      <w:r>
+        <w:t>Если какой-либо класс должен стать частью некоторой библиотеки классов, то наиболее оптимальной является всесторонняя верификация классов, причем, даже в том случае, если затраты на разработку драйвера окажутся высокими, поскольку очень важным является его корректное функционирование.</w:t>
+      </w:r>
+    </w:p>
+    <w:p>
+      <w:pPr>
+        <w:pStyle w:val="TEXT"/>
+      </w:pPr>
+      <w:r>
+        <w:t>Верификация классов из диаграммы классов чаще всего выполняется путем разработки драйвера, который создает экземпляры каждого из классов и окружает эти классы соответствующей средой. Таким образом, становиться возможным выполнение драйвера. Драйвер посылает одно или большее количество сообщений экземпляру класса в соответствии со спецификацией тестового случая, затем проверяет исход этих сообщений на основании значений ответа, изменения экземпляра и (или) один или большее число параметров сообщения. В обязанности драйвера чаще всего входит удаление любого созданного им экземпляра в том случае, если в языке программирования, таком как</w:t>
+      </w:r>
+      <w:proofErr w:type="gramStart"/>
+      <w:r>
+        <w:t xml:space="preserve"> С</w:t>
+      </w:r>
+      <w:proofErr w:type="gramEnd"/>
+      <w:r>
+        <w:t>++, имеет место управляемое программистом распределение памяти.</w:t>
+      </w:r>
+    </w:p>
+    <w:p>
+      <w:pPr>
+        <w:pStyle w:val="TEXT"/>
+      </w:pPr>
+      <w:r>
         <w:lastRenderedPageBreak/>
-        <w:t>- роль данного класса в системе, в частности, степень связанного с ним риска;</w:t>
-      </w:r>
-    </w:p>
-    <w:p>
-      <w:pPr>
-        <w:pStyle w:val="TEXT"/>
-      </w:pPr>
-      <w:r>
-        <w:t>- сложность класса, измеряемая количеством состояний, операций и связей с другими классами;</w:t>
-      </w:r>
-    </w:p>
-    <w:p>
-      <w:pPr>
-        <w:pStyle w:val="TEXT"/>
-      </w:pPr>
-      <w:r>
-        <w:t>- объем трудозатрат, связанных с разработкой драйвера для верификации класса.</w:t>
-      </w:r>
-    </w:p>
-    <w:p>
-      <w:pPr>
-        <w:pStyle w:val="TEXT"/>
-      </w:pPr>
-      <w:r>
-        <w:t>Если какой-либо класс должен стать частью некоторой библиотеки классов, то наиболее оптимальной является всесторонняя верификация классов, причем, даже в том случае, если затраты на разработку драйвера окажутся высокими, поскольку очень важным является его корректное функционирование.</w:t>
-      </w:r>
-    </w:p>
-    <w:p>
-      <w:pPr>
-        <w:pStyle w:val="TEXT"/>
-      </w:pPr>
-      <w:r>
-        <w:t>Верификация классов из диаграммы классов чаще всего выполняется путем разработки драйвера, который создает экземпляры каждого из классов и окружает эти классы соответствующей средой. Таким образом, становиться возможным выполнение драйвера. Драйвер посылает одно или большее количество сообщений экземпляру класса в соответствии со спецификацией тестового случая, затем проверяет исход этих сообщений на основании значений ответа, изменения экземпляра и (или) один или большее число параметров сообщения. В обязанности драйвера чаще всего входит удаление любого созданного им экземпляра в том случае, если в языке программирования, таком как</w:t>
-      </w:r>
-      <w:proofErr w:type="gramStart"/>
-      <w:r>
-        <w:t xml:space="preserve"> С</w:t>
-      </w:r>
-      <w:proofErr w:type="gramEnd"/>
-      <w:r>
-        <w:t>++, имеет место управляемое программистом распределение памяти.</w:t>
-      </w:r>
-    </w:p>
-    <w:p>
-      <w:pPr>
-        <w:pStyle w:val="TEXT"/>
-      </w:pPr>
-      <w:r>
         <w:t xml:space="preserve">Если для конкретного класса характерны статические элементы данных и (или) операции, то для них также необходимо выполнять верификацию. Такие элементы данных и методы принадлежат самому классу, но не каждому экземпляру этого класса. Класс можно рассматривать как объект – например, в </w:t>
       </w:r>
       <w:proofErr w:type="spellStart"/>
@@ -24125,7 +24635,7 @@
           <w:szCs w:val="28"/>
         </w:rPr>
         <w:sectPr>
-          <w:headerReference w:type="default" r:id="rId59"/>
+          <w:headerReference w:type="default" r:id="rId62"/>
           <w:type w:val="continuous"/>
           <w:pgSz w:w="11906" w:h="16838" w:code="9"/>
           <w:pgMar w:top="1134" w:right="851" w:bottom="1134" w:left="1701" w:header="709" w:footer="709" w:gutter="0"/>
@@ -28476,7 +28986,7 @@
           <w:sz w:val="28"/>
         </w:rPr>
         <w:sectPr>
-          <w:headerReference w:type="default" r:id="rId60"/>
+          <w:headerReference w:type="default" r:id="rId63"/>
           <w:type w:val="continuous"/>
           <w:pgSz w:w="11906" w:h="16838" w:code="9"/>
           <w:pgMar w:top="1134" w:right="851" w:bottom="1134" w:left="1701" w:header="709" w:footer="709" w:gutter="0"/>
@@ -28574,9 +29084,9 @@
       <w:r>
         <w:object w:dxaOrig="160" w:dyaOrig="300">
           <v:shape id="_x0000_i1028" type="#_x0000_t75" style="width:7.45pt;height:14.95pt" o:ole="">
-            <v:imagedata r:id="rId61" o:title=""/>
+            <v:imagedata r:id="rId64" o:title=""/>
           </v:shape>
-          <o:OLEObject Type="Embed" ProgID="Equation.3" ShapeID="_x0000_i1028" DrawAspect="Content" ObjectID="_1448138030" r:id="rId62"/>
+          <o:OLEObject Type="Embed" ProgID="Equation.3" ShapeID="_x0000_i1028" DrawAspect="Content" ObjectID="_1448193790" r:id="rId65"/>
         </w:object>
       </w:r>
       <w:r>
@@ -28585,9 +29095,9 @@
       <w:r>
         <w:object w:dxaOrig="180" w:dyaOrig="340">
           <v:shape id="_x0000_i1029" type="#_x0000_t75" style="width:8.15pt;height:16.3pt" o:ole="">
-            <v:imagedata r:id="rId63" o:title=""/>
+            <v:imagedata r:id="rId66" o:title=""/>
           </v:shape>
-          <o:OLEObject Type="Embed" ProgID="Equation.3" ShapeID="_x0000_i1029" DrawAspect="Content" ObjectID="_1448138031" r:id="rId64"/>
+          <o:OLEObject Type="Embed" ProgID="Equation.3" ShapeID="_x0000_i1029" DrawAspect="Content" ObjectID="_1448193791" r:id="rId67"/>
         </w:object>
       </w:r>
       <w:r>
@@ -28692,9 +29202,9 @@
         </w:rPr>
         <w:object w:dxaOrig="1740" w:dyaOrig="660">
           <v:shape id="_x0000_i1030" type="#_x0000_t75" style="width:99.85pt;height:38.05pt" o:ole="">
-            <v:imagedata r:id="rId65" o:title=""/>
+            <v:imagedata r:id="rId68" o:title=""/>
           </v:shape>
-          <o:OLEObject Type="Embed" ProgID="Equation.3" ShapeID="_x0000_i1030" DrawAspect="Content" ObjectID="_1448138032" r:id="rId66"/>
+          <o:OLEObject Type="Embed" ProgID="Equation.3" ShapeID="_x0000_i1030" DrawAspect="Content" ObjectID="_1448193792" r:id="rId69"/>
         </w:object>
       </w:r>
       <w:r>
@@ -28835,9 +29345,9 @@
         </w:rPr>
         <w:object w:dxaOrig="160" w:dyaOrig="300">
           <v:shape id="_x0000_i1031" type="#_x0000_t75" style="width:7.45pt;height:14.95pt" o:ole="">
-            <v:imagedata r:id="rId67" o:title=""/>
+            <v:imagedata r:id="rId70" o:title=""/>
           </v:shape>
-          <o:OLEObject Type="Embed" ProgID="Equation.3" ShapeID="_x0000_i1031" DrawAspect="Content" ObjectID="_1448138033" r:id="rId68"/>
+          <o:OLEObject Type="Embed" ProgID="Equation.3" ShapeID="_x0000_i1031" DrawAspect="Content" ObjectID="_1448193793" r:id="rId71"/>
         </w:object>
       </w:r>
       <w:r>
@@ -29015,9 +29525,9 @@
         </w:rPr>
         <w:object w:dxaOrig="1480" w:dyaOrig="660">
           <v:shape id="_x0000_i1032" type="#_x0000_t75" style="width:86.25pt;height:38.05pt" o:ole="">
-            <v:imagedata r:id="rId69" o:title=""/>
+            <v:imagedata r:id="rId72" o:title=""/>
           </v:shape>
-          <o:OLEObject Type="Embed" ProgID="Equation.3" ShapeID="_x0000_i1032" DrawAspect="Content" ObjectID="_1448138034" r:id="rId70"/>
+          <o:OLEObject Type="Embed" ProgID="Equation.3" ShapeID="_x0000_i1032" DrawAspect="Content" ObjectID="_1448193794" r:id="rId73"/>
         </w:object>
       </w:r>
       <w:r>
@@ -29102,9 +29612,9 @@
         </w:rPr>
         <w:object w:dxaOrig="160" w:dyaOrig="300">
           <v:shape id="_x0000_i1033" type="#_x0000_t75" style="width:7.45pt;height:14.95pt" o:ole="">
-            <v:imagedata r:id="rId71" o:title=""/>
+            <v:imagedata r:id="rId74" o:title=""/>
           </v:shape>
-          <o:OLEObject Type="Embed" ProgID="Equation.3" ShapeID="_x0000_i1033" DrawAspect="Content" ObjectID="_1448138035" r:id="rId72"/>
+          <o:OLEObject Type="Embed" ProgID="Equation.3" ShapeID="_x0000_i1033" DrawAspect="Content" ObjectID="_1448193795" r:id="rId75"/>
         </w:object>
       </w:r>
       <w:r>
@@ -29265,9 +29775,9 @@
         </w:rPr>
         <w:object w:dxaOrig="2439" w:dyaOrig="660">
           <v:shape id="_x0000_i1034" type="#_x0000_t75" style="width:144.7pt;height:38.7pt" o:ole="">
-            <v:imagedata r:id="rId73" o:title=""/>
+            <v:imagedata r:id="rId76" o:title=""/>
           </v:shape>
-          <o:OLEObject Type="Embed" ProgID="Equation.3" ShapeID="_x0000_i1034" DrawAspect="Content" ObjectID="_1448138036" r:id="rId74"/>
+          <o:OLEObject Type="Embed" ProgID="Equation.3" ShapeID="_x0000_i1034" DrawAspect="Content" ObjectID="_1448193796" r:id="rId77"/>
         </w:object>
       </w:r>
       <w:r>
@@ -29442,9 +29952,9 @@
         </w:rPr>
         <w:object w:dxaOrig="3900" w:dyaOrig="660">
           <v:shape id="_x0000_i1035" type="#_x0000_t75" style="width:243.85pt;height:42.1pt" o:ole="">
-            <v:imagedata r:id="rId75" o:title=""/>
+            <v:imagedata r:id="rId78" o:title=""/>
           </v:shape>
-          <o:OLEObject Type="Embed" ProgID="Equation.3" ShapeID="_x0000_i1035" DrawAspect="Content" ObjectID="_1448138037" r:id="rId76"/>
+          <o:OLEObject Type="Embed" ProgID="Equation.3" ShapeID="_x0000_i1035" DrawAspect="Content" ObjectID="_1448193797" r:id="rId79"/>
         </w:object>
       </w:r>
       <w:r>
@@ -29598,9 +30108,9 @@
         </w:rPr>
         <w:object w:dxaOrig="859" w:dyaOrig="680">
           <v:shape id="_x0000_i1036" type="#_x0000_t75" style="width:58.4pt;height:46.2pt" o:ole="">
-            <v:imagedata r:id="rId77" o:title=""/>
+            <v:imagedata r:id="rId80" o:title=""/>
           </v:shape>
-          <o:OLEObject Type="Embed" ProgID="Equation.3" ShapeID="_x0000_i1036" DrawAspect="Content" ObjectID="_1448138038" r:id="rId78"/>
+          <o:OLEObject Type="Embed" ProgID="Equation.3" ShapeID="_x0000_i1036" DrawAspect="Content" ObjectID="_1448193798" r:id="rId81"/>
         </w:object>
       </w:r>
       <w:r>
@@ -29834,9 +30344,9 @@
         </w:rPr>
         <w:object w:dxaOrig="2200" w:dyaOrig="620">
           <v:shape id="_x0000_i1037" type="#_x0000_t75" style="width:132.45pt;height:37.35pt" o:ole="">
-            <v:imagedata r:id="rId79" o:title=""/>
+            <v:imagedata r:id="rId82" o:title=""/>
           </v:shape>
-          <o:OLEObject Type="Embed" ProgID="Equation.3" ShapeID="_x0000_i1037" DrawAspect="Content" ObjectID="_1448138039" r:id="rId80"/>
+          <o:OLEObject Type="Embed" ProgID="Equation.3" ShapeID="_x0000_i1037" DrawAspect="Content" ObjectID="_1448193799" r:id="rId83"/>
         </w:object>
       </w:r>
       <w:r>
@@ -30018,9 +30528,9 @@
         </w:rPr>
         <w:object w:dxaOrig="1960" w:dyaOrig="680">
           <v:shape id="_x0000_i1038" type="#_x0000_t75" style="width:118.2pt;height:41.45pt" o:ole="">
-            <v:imagedata r:id="rId81" o:title=""/>
+            <v:imagedata r:id="rId84" o:title=""/>
           </v:shape>
-          <o:OLEObject Type="Embed" ProgID="Equation.3" ShapeID="_x0000_i1038" DrawAspect="Content" ObjectID="_1448138040" r:id="rId82"/>
+          <o:OLEObject Type="Embed" ProgID="Equation.3" ShapeID="_x0000_i1038" DrawAspect="Content" ObjectID="_1448193800" r:id="rId85"/>
         </w:object>
       </w:r>
       <w:r>
@@ -30125,9 +30635,9 @@
         </w:rPr>
         <w:object w:dxaOrig="4180" w:dyaOrig="400">
           <v:shape id="_x0000_i1039" type="#_x0000_t75" style="width:252pt;height:23.75pt" o:ole="">
-            <v:imagedata r:id="rId83" o:title=""/>
+            <v:imagedata r:id="rId86" o:title=""/>
           </v:shape>
-          <o:OLEObject Type="Embed" ProgID="Equation.3" ShapeID="_x0000_i1039" DrawAspect="Content" ObjectID="_1448138041" r:id="rId84"/>
+          <o:OLEObject Type="Embed" ProgID="Equation.3" ShapeID="_x0000_i1039" DrawAspect="Content" ObjectID="_1448193801" r:id="rId87"/>
         </w:object>
       </w:r>
     </w:p>
@@ -34578,9 +35088,9 @@
         </w:rPr>
         <w:object w:dxaOrig="3280" w:dyaOrig="740">
           <v:shape id="_x0000_i1040" type="#_x0000_t75" style="width:187.45pt;height:42.8pt" o:ole="">
-            <v:imagedata r:id="rId85" o:title=""/>
+            <v:imagedata r:id="rId88" o:title=""/>
           </v:shape>
-          <o:OLEObject Type="Embed" ProgID="Equation.3" ShapeID="_x0000_i1040" DrawAspect="Content" ObjectID="_1448138042" r:id="rId86"/>
+          <o:OLEObject Type="Embed" ProgID="Equation.3" ShapeID="_x0000_i1040" DrawAspect="Content" ObjectID="_1448193802" r:id="rId89"/>
         </w:object>
       </w:r>
       <w:r>
@@ -34892,9 +35402,9 @@
         </w:rPr>
         <w:object w:dxaOrig="1480" w:dyaOrig="700">
           <v:shape id="_x0000_i1041" type="#_x0000_t75" style="width:85.6pt;height:40.75pt" o:ole="">
-            <v:imagedata r:id="rId87" o:title=""/>
+            <v:imagedata r:id="rId90" o:title=""/>
           </v:shape>
-          <o:OLEObject Type="Embed" ProgID="Equation.3" ShapeID="_x0000_i1041" DrawAspect="Content" ObjectID="_1448138043" r:id="rId88"/>
+          <o:OLEObject Type="Embed" ProgID="Equation.3" ShapeID="_x0000_i1041" DrawAspect="Content" ObjectID="_1448193803" r:id="rId91"/>
         </w:object>
       </w:r>
       <w:r>
@@ -34958,9 +35468,9 @@
         </w:rPr>
         <w:object w:dxaOrig="1660" w:dyaOrig="660">
           <v:shape id="_x0000_i1042" type="#_x0000_t75" style="width:95.1pt;height:38.05pt" o:ole="">
-            <v:imagedata r:id="rId89" o:title=""/>
+            <v:imagedata r:id="rId92" o:title=""/>
           </v:shape>
-          <o:OLEObject Type="Embed" ProgID="Equation.3" ShapeID="_x0000_i1042" DrawAspect="Content" ObjectID="_1448138044" r:id="rId90"/>
+          <o:OLEObject Type="Embed" ProgID="Equation.3" ShapeID="_x0000_i1042" DrawAspect="Content" ObjectID="_1448193804" r:id="rId93"/>
         </w:object>
       </w:r>
       <w:r>
@@ -35043,9 +35553,9 @@
         </w:rPr>
         <w:object w:dxaOrig="7040" w:dyaOrig="660">
           <v:shape id="_x0000_i1043" type="#_x0000_t75" style="width:403.45pt;height:38.05pt" o:ole="">
-            <v:imagedata r:id="rId91" o:title=""/>
+            <v:imagedata r:id="rId94" o:title=""/>
           </v:shape>
-          <o:OLEObject Type="Embed" ProgID="Equation.3" ShapeID="_x0000_i1043" DrawAspect="Content" ObjectID="_1448138045" r:id="rId92"/>
+          <o:OLEObject Type="Embed" ProgID="Equation.3" ShapeID="_x0000_i1043" DrawAspect="Content" ObjectID="_1448193805" r:id="rId95"/>
         </w:object>
       </w:r>
     </w:p>
@@ -35087,9 +35597,9 @@
         </w:rPr>
         <w:object w:dxaOrig="859" w:dyaOrig="680">
           <v:shape id="_x0000_i1044" type="#_x0000_t75" style="width:49.6pt;height:40.1pt" o:ole="">
-            <v:imagedata r:id="rId93" o:title=""/>
+            <v:imagedata r:id="rId96" o:title=""/>
           </v:shape>
-          <o:OLEObject Type="Embed" ProgID="Equation.3" ShapeID="_x0000_i1044" DrawAspect="Content" ObjectID="_1448138046" r:id="rId94"/>
+          <o:OLEObject Type="Embed" ProgID="Equation.3" ShapeID="_x0000_i1044" DrawAspect="Content" ObjectID="_1448193806" r:id="rId97"/>
         </w:object>
       </w:r>
       <w:r>
@@ -35125,9 +35635,9 @@
         </w:rPr>
         <w:object w:dxaOrig="279" w:dyaOrig="360">
           <v:shape id="_x0000_i1045" type="#_x0000_t75" style="width:13.6pt;height:18.35pt" o:ole="">
-            <v:imagedata r:id="rId95" o:title=""/>
+            <v:imagedata r:id="rId98" o:title=""/>
           </v:shape>
-          <o:OLEObject Type="Embed" ProgID="Equation.3" ShapeID="_x0000_i1045" DrawAspect="Content" ObjectID="_1448138047" r:id="rId96"/>
+          <o:OLEObject Type="Embed" ProgID="Equation.3" ShapeID="_x0000_i1045" DrawAspect="Content" ObjectID="_1448193807" r:id="rId99"/>
         </w:object>
       </w:r>
       <w:r>
@@ -35186,9 +35696,9 @@
         </w:rPr>
         <w:object w:dxaOrig="1219" w:dyaOrig="360">
           <v:shape id="_x0000_i1046" type="#_x0000_t75" style="width:69.95pt;height:21.05pt" o:ole="">
-            <v:imagedata r:id="rId97" o:title=""/>
+            <v:imagedata r:id="rId100" o:title=""/>
           </v:shape>
-          <o:OLEObject Type="Embed" ProgID="Equation.3" ShapeID="_x0000_i1046" DrawAspect="Content" ObjectID="_1448138048" r:id="rId98"/>
+          <o:OLEObject Type="Embed" ProgID="Equation.3" ShapeID="_x0000_i1046" DrawAspect="Content" ObjectID="_1448193808" r:id="rId101"/>
         </w:object>
       </w:r>
       <w:r>
@@ -35257,9 +35767,9 @@
         </w:rPr>
         <w:object w:dxaOrig="2020" w:dyaOrig="660">
           <v:shape id="_x0000_i1047" type="#_x0000_t75" style="width:115.45pt;height:38.05pt" o:ole="">
-            <v:imagedata r:id="rId99" o:title=""/>
+            <v:imagedata r:id="rId102" o:title=""/>
           </v:shape>
-          <o:OLEObject Type="Embed" ProgID="Equation.3" ShapeID="_x0000_i1047" DrawAspect="Content" ObjectID="_1448138049" r:id="rId100"/>
+          <o:OLEObject Type="Embed" ProgID="Equation.3" ShapeID="_x0000_i1047" DrawAspect="Content" ObjectID="_1448193809" r:id="rId103"/>
         </w:object>
       </w:r>
     </w:p>
@@ -35810,7 +36320,7 @@
                     <pic:cNvPicPr/>
                   </pic:nvPicPr>
                   <pic:blipFill>
-                    <a:blip r:embed="rId101"/>
+                    <a:blip r:embed="rId104"/>
                     <a:stretch>
                       <a:fillRect/>
                     </a:stretch>
@@ -35972,7 +36482,7 @@
         </w:rPr>
         <w:t xml:space="preserve">1 Open Source Software Engineering Tools [Электронный ресурс] : сайт продукта —  Режим доступа : </w:t>
       </w:r>
-      <w:hyperlink r:id="rId102" w:history="1">
+      <w:hyperlink r:id="rId105" w:history="1">
         <w:r>
           <w:rPr>
             <w:rStyle w:val="a9"/>
@@ -36078,7 +36588,7 @@
         </w:rPr>
         <w:t xml:space="preserve"> </w:t>
       </w:r>
-      <w:hyperlink r:id="rId103" w:history="1">
+      <w:hyperlink r:id="rId106" w:history="1">
         <w:r>
           <w:rPr>
             <w:rStyle w:val="a9"/>
@@ -36184,7 +36694,7 @@
         </w:rPr>
         <w:t xml:space="preserve"> : </w:t>
       </w:r>
-      <w:hyperlink r:id="rId104" w:history="1">
+      <w:hyperlink r:id="rId107" w:history="1">
         <w:r>
           <w:rPr>
             <w:rStyle w:val="a9"/>
@@ -36431,7 +36941,7 @@
         </w:rPr>
         <w:t xml:space="preserve"> : </w:t>
       </w:r>
-      <w:hyperlink r:id="rId105" w:history="1">
+      <w:hyperlink r:id="rId108" w:history="1">
         <w:r>
           <w:rPr>
             <w:noProof/>
@@ -36681,106 +37191,68 @@
       <w:pPr>
         <w:pStyle w:val="TEXT"/>
       </w:pPr>
-      <w:proofErr w:type="gramStart"/>
-      <w:r>
-        <w:rPr>
-          <w:lang w:val="en-US"/>
-        </w:rPr>
-        <w:t>1</w:t>
-      </w:r>
-      <w:proofErr w:type="gramEnd"/>
-      <w:r>
-        <w:rPr>
-          <w:lang w:val="en-US"/>
-        </w:rPr>
+      <w:r>
+        <w:t xml:space="preserve">1 </w:t>
+      </w:r>
+      <w:r>
+        <w:t>Грекул</w:t>
+      </w:r>
+      <w:r>
         <w:t xml:space="preserve"> </w:t>
       </w:r>
       <w:r>
-        <w:t>Грекул</w:t>
-      </w:r>
-      <w:r>
-        <w:rPr>
-          <w:lang w:val="en-US"/>
-        </w:rPr>
+        <w:t>В</w:t>
+      </w:r>
+      <w:r>
+        <w:t>.</w:t>
+      </w:r>
+      <w:r>
+        <w:t>И</w:t>
+      </w:r>
+      <w:r>
+        <w:t xml:space="preserve">., </w:t>
+      </w:r>
+      <w:proofErr w:type="spellStart"/>
+      <w:r>
+        <w:t>Денищенко</w:t>
+      </w:r>
+      <w:proofErr w:type="spellEnd"/>
+      <w:r>
         <w:t xml:space="preserve"> </w:t>
       </w:r>
       <w:r>
-        <w:t>В</w:t>
-      </w:r>
-      <w:r>
-        <w:rPr>
-          <w:lang w:val="en-US"/>
-        </w:rPr>
+        <w:t>Г</w:t>
+      </w:r>
+      <w:r>
         <w:t>.</w:t>
       </w:r>
       <w:r>
-        <w:t>И</w:t>
-      </w:r>
-      <w:r>
-        <w:rPr>
-          <w:lang w:val="en-US"/>
-        </w:rPr>
+        <w:t>Н</w:t>
+      </w:r>
+      <w:r>
         <w:t xml:space="preserve">., </w:t>
       </w:r>
       <w:proofErr w:type="spellStart"/>
       <w:r>
-        <w:t>Денищенко</w:t>
-      </w:r>
-      <w:proofErr w:type="spellEnd"/>
-      <w:r>
-        <w:rPr>
-          <w:lang w:val="en-US"/>
-        </w:rPr>
+        <w:t>Коровкина</w:t>
+      </w:r>
+      <w:proofErr w:type="spellEnd"/>
+      <w:r>
         <w:t xml:space="preserve"> </w:t>
       </w:r>
       <w:r>
-        <w:t>Г</w:t>
-      </w:r>
-      <w:r>
-        <w:rPr>
-          <w:lang w:val="en-US"/>
-        </w:rPr>
+        <w:t>Н</w:t>
+      </w:r>
+      <w:r>
         <w:t>.</w:t>
       </w:r>
       <w:r>
-        <w:t>Н</w:t>
-      </w:r>
-      <w:r>
-        <w:rPr>
-          <w:lang w:val="en-US"/>
-        </w:rPr>
-        <w:t xml:space="preserve">., </w:t>
-      </w:r>
-      <w:proofErr w:type="spellStart"/>
-      <w:r>
-        <w:t>Коровкина</w:t>
-      </w:r>
-      <w:proofErr w:type="spellEnd"/>
-      <w:r>
-        <w:rPr>
-          <w:lang w:val="en-US"/>
-        </w:rPr>
-        <w:t xml:space="preserve"> </w:t>
-      </w:r>
-      <w:r>
-        <w:t>Н</w:t>
-      </w:r>
-      <w:r>
-        <w:rPr>
-          <w:lang w:val="en-US"/>
-        </w:rPr>
-        <w:t>.</w:t>
-      </w:r>
-      <w:r>
         <w:t>Л</w:t>
       </w:r>
       <w:r>
-        <w:rPr>
-          <w:lang w:val="en-US"/>
-        </w:rPr>
         <w:t xml:space="preserve">. </w:t>
       </w:r>
-      <w:hyperlink r:id="rId106" w:history="1">
+      <w:hyperlink r:id="rId109" w:history="1">
         <w:r>
           <w:rPr>
             <w:rStyle w:val="a9"/>
@@ -36848,7 +37320,7 @@
       <w:r>
         <w:t xml:space="preserve">Леоненков А.В. </w:t>
       </w:r>
-      <w:hyperlink r:id="rId107" w:history="1">
+      <w:hyperlink r:id="rId110" w:history="1">
         <w:r>
           <w:rPr>
             <w:rStyle w:val="a9"/>
@@ -36944,7 +37416,7 @@
         </w:rPr>
         <w:t xml:space="preserve">3 </w:t>
       </w:r>
-      <w:hyperlink r:id="rId108" w:history="1">
+      <w:hyperlink r:id="rId111" w:history="1">
         <w:r>
           <w:rPr>
             <w:rStyle w:val="a9"/>
@@ -36959,7 +37431,6 @@
         <w:rPr>
           <w:rStyle w:val="rtxt1"/>
           <w:sz w:val="28"/>
-          <w:lang w:val="en-US"/>
         </w:rPr>
       </w:pPr>
     </w:p>
@@ -36969,42 +37440,117 @@
         <w:rPr>
           <w:rStyle w:val="rtxt1"/>
           <w:sz w:val="28"/>
-          <w:lang w:val="en-US"/>
         </w:rPr>
       </w:pPr>
       <w:r>
         <w:rPr>
           <w:rStyle w:val="rtxt1"/>
           <w:sz w:val="28"/>
-          <w:lang w:val="en-US"/>
-        </w:rPr>
-        <w:t>//UMODEL</w:t>
-      </w:r>
-    </w:p>
-    <w:p>
-      <w:pPr>
-        <w:pStyle w:val="TEXT"/>
+        </w:rPr>
+        <w:t>//</w:t>
+      </w:r>
+      <w:r>
         <w:rPr>
           <w:rStyle w:val="rtxt1"/>
           <w:sz w:val="28"/>
           <w:lang w:val="en-US"/>
         </w:rPr>
-      </w:pPr>
-      <w:r>
+        <w:t>UMODEL</w:t>
+      </w:r>
+    </w:p>
+    <w:p>
+      <w:pPr>
+        <w:pStyle w:val="TEXT"/>
         <w:rPr>
           <w:rStyle w:val="rtxt1"/>
           <w:sz w:val="28"/>
-          <w:lang w:val="en-US"/>
-        </w:rPr>
-        <w:t xml:space="preserve">1 </w:t>
-      </w:r>
+        </w:rPr>
+      </w:pPr>
       <w:r>
         <w:rPr>
           <w:rStyle w:val="rtxt1"/>
           <w:sz w:val="28"/>
-          <w:lang w:val="en-US"/>
-        </w:rPr>
-        <w:t>www.altova.com/umodel.html‎</w:t>
+        </w:rPr>
+        <w:t xml:space="preserve">1 </w:t>
+      </w:r>
+      <w:r>
+        <w:rPr>
+          <w:rStyle w:val="rtxt1"/>
+          <w:sz w:val="28"/>
+          <w:lang w:val="en-US"/>
+        </w:rPr>
+        <w:t>www</w:t>
+      </w:r>
+      <w:r>
+        <w:rPr>
+          <w:rStyle w:val="rtxt1"/>
+          <w:sz w:val="28"/>
+        </w:rPr>
+        <w:t>.</w:t>
+      </w:r>
+      <w:proofErr w:type="spellStart"/>
+      <w:r>
+        <w:rPr>
+          <w:rStyle w:val="rtxt1"/>
+          <w:sz w:val="28"/>
+          <w:lang w:val="en-US"/>
+        </w:rPr>
+        <w:t>altova</w:t>
+      </w:r>
+      <w:proofErr w:type="spellEnd"/>
+      <w:r>
+        <w:rPr>
+          <w:rStyle w:val="rtxt1"/>
+          <w:sz w:val="28"/>
+        </w:rPr>
+        <w:t>.</w:t>
+      </w:r>
+      <w:r>
+        <w:rPr>
+          <w:rStyle w:val="rtxt1"/>
+          <w:sz w:val="28"/>
+          <w:lang w:val="en-US"/>
+        </w:rPr>
+        <w:t>com</w:t>
+      </w:r>
+      <w:r>
+        <w:rPr>
+          <w:rStyle w:val="rtxt1"/>
+          <w:sz w:val="28"/>
+        </w:rPr>
+        <w:t>/</w:t>
+      </w:r>
+      <w:proofErr w:type="spellStart"/>
+      <w:r>
+        <w:rPr>
+          <w:rStyle w:val="rtxt1"/>
+          <w:sz w:val="28"/>
+          <w:lang w:val="en-US"/>
+        </w:rPr>
+        <w:t>umodel</w:t>
+      </w:r>
+      <w:proofErr w:type="spellEnd"/>
+      <w:r>
+        <w:rPr>
+          <w:rStyle w:val="rtxt1"/>
+          <w:sz w:val="28"/>
+        </w:rPr>
+        <w:t>.</w:t>
+      </w:r>
+      <w:r>
+        <w:rPr>
+          <w:rStyle w:val="rtxt1"/>
+          <w:sz w:val="28"/>
+          <w:lang w:val="en-US"/>
+        </w:rPr>
+        <w:t>html</w:t>
+      </w:r>
+      <w:r>
+        <w:rPr>
+          <w:rStyle w:val="rtxt1"/>
+          <w:sz w:val="28"/>
+        </w:rPr>
+        <w:t>‎</w:t>
       </w:r>
     </w:p>
     <w:p>
@@ -37012,12 +37558,11 @@
         <w:pStyle w:val="TEXT"/>
         <w:rPr>
           <w:noProof/>
-          <w:lang w:val="en-US"/>
         </w:rPr>
       </w:pPr>
     </w:p>
     <w:sectPr>
-      <w:headerReference w:type="default" r:id="rId109"/>
+      <w:headerReference w:type="default" r:id="rId112"/>
       <w:type w:val="continuous"/>
       <w:pgSz w:w="11906" w:h="16838" w:code="9"/>
       <w:pgMar w:top="1134" w:right="851" w:bottom="1134" w:left="1701" w:header="709" w:footer="709" w:gutter="0"/>
@@ -37109,7 +37654,7 @@
           <w:rPr>
             <w:noProof/>
           </w:rPr>
-          <w:t>47</w:t>
+          <w:t>55</w:t>
         </w:r>
         <w:r>
           <w:fldChar w:fldCharType="end"/>
@@ -37155,7 +37700,7 @@
           <w:rPr>
             <w:noProof/>
           </w:rPr>
-          <w:t>59</w:t>
+          <w:t>62</w:t>
         </w:r>
         <w:r>
           <w:fldChar w:fldCharType="end"/>
@@ -37195,7 +37740,7 @@
           <w:rPr>
             <w:noProof/>
           </w:rPr>
-          <w:t>72</w:t>
+          <w:t>75</w:t>
         </w:r>
         <w:r>
           <w:fldChar w:fldCharType="end"/>
@@ -42615,6 +43160,7 @@
   <w:style w:type="character" w:default="1" w:styleId="a1">
     <w:name w:val="Default Paragraph Font"/>
     <w:uiPriority w:val="1"/>
+    <w:semiHidden/>
     <w:unhideWhenUsed/>
   </w:style>
   <w:style w:type="table" w:default="1" w:styleId="a2">
@@ -42644,7 +43190,7 @@
     <w:next w:val="TEXT"/>
     <w:autoRedefine/>
     <w:qFormat/>
-    <w:rsid w:val="00167DA3"/>
+    <w:rsid w:val="00E4633D"/>
     <w:pPr>
       <w:keepLines w:val="0"/>
       <w:spacing w:before="480" w:after="480"/>
@@ -43744,6 +44290,7 @@
   <w:style w:type="character" w:default="1" w:styleId="a1">
     <w:name w:val="Default Paragraph Font"/>
     <w:uiPriority w:val="1"/>
+    <w:semiHidden/>
     <w:unhideWhenUsed/>
   </w:style>
   <w:style w:type="table" w:default="1" w:styleId="a2">
@@ -43773,7 +44320,7 @@
     <w:next w:val="TEXT"/>
     <w:autoRedefine/>
     <w:qFormat/>
-    <w:rsid w:val="00167DA3"/>
+    <w:rsid w:val="00E4633D"/>
     <w:pPr>
       <w:keepLines w:val="0"/>
       <w:spacing w:before="480" w:after="480"/>
@@ -44902,7 +45449,7 @@
 </file>
 
 <file path=customXml/itemProps1.xml><?xml version="1.0" encoding="utf-8"?>
-<ds:datastoreItem xmlns:ds="http://schemas.openxmlformats.org/officeDocument/2006/customXml" ds:itemID="{69169207-32BE-4750-BC02-AA7D76A57D81}">
+<ds:datastoreItem xmlns:ds="http://schemas.openxmlformats.org/officeDocument/2006/customXml" ds:itemID="{C18BEEA1-8B6B-496C-BF73-60C1BB02E646}">
   <ds:schemaRefs>
     <ds:schemaRef ds:uri="http://schemas.openxmlformats.org/officeDocument/2006/bibliography"/>
   </ds:schemaRefs>

</xml_diff>

<commit_message>
finish with initial version of chapter 3.
</commit_message>
<xml_diff>
--- a/src/main/resources/MASTER_WORK.docx
+++ b/src/main/resources/MASTER_WORK.docx
@@ -23305,7 +23305,7 @@
           <v:shape id="_x0000_i1025" type="#_x0000_t75" style="width:4in;height:27.15pt" o:ole="">
             <v:imagedata r:id="rId52" o:title=""/>
           </v:shape>
-          <o:OLEObject Type="Embed" ProgID="Equation.3" ShapeID="_x0000_i1025" DrawAspect="Content" ObjectID="_1448197591" r:id="rId53"/>
+          <o:OLEObject Type="Embed" ProgID="Equation.3" ShapeID="_x0000_i1025" DrawAspect="Content" ObjectID="_1448203990" r:id="rId53"/>
         </w:object>
       </w:r>
       <w:r>
@@ -23623,7 +23623,7 @@
           <v:shape id="_x0000_i1026" type="#_x0000_t75" style="width:180pt;height:27.15pt" o:ole="">
             <v:imagedata r:id="rId56" o:title=""/>
           </v:shape>
-          <o:OLEObject Type="Embed" ProgID="Equation.3" ShapeID="_x0000_i1026" DrawAspect="Content" ObjectID="_1448197592" r:id="rId57"/>
+          <o:OLEObject Type="Embed" ProgID="Equation.3" ShapeID="_x0000_i1026" DrawAspect="Content" ObjectID="_1448203991" r:id="rId57"/>
         </w:object>
       </w:r>
       <w:r>
@@ -23975,7 +23975,7 @@
           <v:shape id="_x0000_i1027" type="#_x0000_t75" style="width:123.6pt;height:105.95pt" o:ole="">
             <v:imagedata r:id="rId60" o:title=""/>
           </v:shape>
-          <o:OLEObject Type="Embed" ProgID="Equation.3" ShapeID="_x0000_i1027" DrawAspect="Content" ObjectID="_1448197593" r:id="rId61"/>
+          <o:OLEObject Type="Embed" ProgID="Equation.3" ShapeID="_x0000_i1027" DrawAspect="Content" ObjectID="_1448203992" r:id="rId61"/>
         </w:object>
       </w:r>
       <w:r>
@@ -24306,6 +24306,671 @@
     </w:p>
     <w:p>
       <w:pPr>
+        <w:pStyle w:val="TEXT"/>
+      </w:pPr>
+      <w:r>
+        <w:t xml:space="preserve">Тестовый драйвер может выявлять огромное количество ошибок проектирования. Так на рисунке 3.20 и 3.21 изображены две диаграммы классов, первая из которых является корректной, а вторя – нет. </w:t>
+      </w:r>
+    </w:p>
+    <w:p>
+      <w:pPr>
+        <w:pStyle w:val="TEXT"/>
+      </w:pPr>
+      <w:r>
+        <w:t xml:space="preserve"> </w:t>
+      </w:r>
+    </w:p>
+    <w:p>
+      <w:pPr>
+        <w:pStyle w:val="TEXT"/>
+        <w:ind w:firstLine="0"/>
+        <w:jc w:val="center"/>
+      </w:pPr>
+      <w:r>
+        <w:rPr>
+          <w:noProof/>
+          <w:lang w:eastAsia="ru-RU"/>
+        </w:rPr>
+        <w:drawing>
+          <wp:inline distT="0" distB="0" distL="0" distR="0">
+            <wp:extent cx="2812415" cy="5641975"/>
+            <wp:effectExtent l="0" t="0" r="6985" b="0"/>
+            <wp:docPr id="261" name="Рисунок 261"/>
+            <wp:cNvGraphicFramePr>
+              <a:graphicFrameLocks xmlns:a="http://schemas.openxmlformats.org/drawingml/2006/main" noChangeAspect="1"/>
+            </wp:cNvGraphicFramePr>
+            <a:graphic xmlns:a="http://schemas.openxmlformats.org/drawingml/2006/main">
+              <a:graphicData uri="http://schemas.openxmlformats.org/drawingml/2006/picture">
+                <pic:pic xmlns:pic="http://schemas.openxmlformats.org/drawingml/2006/picture">
+                  <pic:nvPicPr>
+                    <pic:cNvPr id="0" name="Picture 28"/>
+                    <pic:cNvPicPr>
+                      <a:picLocks noChangeAspect="1" noChangeArrowheads="1"/>
+                    </pic:cNvPicPr>
+                  </pic:nvPicPr>
+                  <pic:blipFill>
+                    <a:blip r:embed="rId63">
+                      <a:extLst>
+                        <a:ext uri="{28A0092B-C50C-407E-A947-70E740481C1C}">
+                          <a14:useLocalDpi xmlns:a14="http://schemas.microsoft.com/office/drawing/2010/main" val="0"/>
+                        </a:ext>
+                      </a:extLst>
+                    </a:blip>
+                    <a:srcRect/>
+                    <a:stretch>
+                      <a:fillRect/>
+                    </a:stretch>
+                  </pic:blipFill>
+                  <pic:spPr bwMode="auto">
+                    <a:xfrm>
+                      <a:off x="0" y="0"/>
+                      <a:ext cx="2812415" cy="5641975"/>
+                    </a:xfrm>
+                    <a:prstGeom prst="rect">
+                      <a:avLst/>
+                    </a:prstGeom>
+                    <a:noFill/>
+                    <a:ln>
+                      <a:noFill/>
+                    </a:ln>
+                  </pic:spPr>
+                </pic:pic>
+              </a:graphicData>
+            </a:graphic>
+          </wp:inline>
+        </w:drawing>
+      </w:r>
+    </w:p>
+    <w:p>
+      <w:pPr>
+        <w:pStyle w:val="TEXT"/>
+        <w:ind w:firstLine="0"/>
+        <w:jc w:val="center"/>
+      </w:pPr>
+      <w:r>
+        <w:t>Рисунок 3.20 – Корректная имплементация интерфейса</w:t>
+      </w:r>
+    </w:p>
+    <w:p>
+      <w:pPr>
+        <w:pStyle w:val="TEXT"/>
+      </w:pPr>
+    </w:p>
+    <w:p>
+      <w:pPr>
+        <w:pStyle w:val="TEXT"/>
+      </w:pPr>
+      <w:r>
+        <w:t xml:space="preserve">В данном случае класс </w:t>
+      </w:r>
+      <w:proofErr w:type="spellStart"/>
+      <w:r>
+        <w:rPr>
+          <w:lang w:val="en-US"/>
+        </w:rPr>
+        <w:t>RelationshipImpl</w:t>
+      </w:r>
+      <w:proofErr w:type="spellEnd"/>
+      <w:r>
+        <w:t xml:space="preserve"> реализует все методы интерфейса </w:t>
+      </w:r>
+      <w:r>
+        <w:rPr>
+          <w:lang w:val="en-US"/>
+        </w:rPr>
+        <w:t>Relationship</w:t>
+      </w:r>
+      <w:r>
+        <w:t xml:space="preserve">. </w:t>
+      </w:r>
+    </w:p>
+    <w:p>
+      <w:pPr>
+        <w:pStyle w:val="TEXT"/>
+        <w:jc w:val="center"/>
+        <w:rPr>
+          <w:lang w:val="en-US"/>
+        </w:rPr>
+      </w:pPr>
+      <w:r>
+        <w:rPr>
+          <w:noProof/>
+          <w:lang w:eastAsia="ru-RU"/>
+        </w:rPr>
+        <w:lastRenderedPageBreak/>
+        <w:drawing>
+          <wp:inline distT="0" distB="0" distL="0" distR="0">
+            <wp:extent cx="2812415" cy="4658360"/>
+            <wp:effectExtent l="0" t="0" r="6985" b="8890"/>
+            <wp:docPr id="262" name="Рисунок 262"/>
+            <wp:cNvGraphicFramePr>
+              <a:graphicFrameLocks xmlns:a="http://schemas.openxmlformats.org/drawingml/2006/main" noChangeAspect="1"/>
+            </wp:cNvGraphicFramePr>
+            <a:graphic xmlns:a="http://schemas.openxmlformats.org/drawingml/2006/main">
+              <a:graphicData uri="http://schemas.openxmlformats.org/drawingml/2006/picture">
+                <pic:pic xmlns:pic="http://schemas.openxmlformats.org/drawingml/2006/picture">
+                  <pic:nvPicPr>
+                    <pic:cNvPr id="0" name="Picture 29"/>
+                    <pic:cNvPicPr>
+                      <a:picLocks noChangeAspect="1" noChangeArrowheads="1"/>
+                    </pic:cNvPicPr>
+                  </pic:nvPicPr>
+                  <pic:blipFill>
+                    <a:blip r:embed="rId64">
+                      <a:extLst>
+                        <a:ext uri="{28A0092B-C50C-407E-A947-70E740481C1C}">
+                          <a14:useLocalDpi xmlns:a14="http://schemas.microsoft.com/office/drawing/2010/main" val="0"/>
+                        </a:ext>
+                      </a:extLst>
+                    </a:blip>
+                    <a:srcRect/>
+                    <a:stretch>
+                      <a:fillRect/>
+                    </a:stretch>
+                  </pic:blipFill>
+                  <pic:spPr bwMode="auto">
+                    <a:xfrm>
+                      <a:off x="0" y="0"/>
+                      <a:ext cx="2812415" cy="4658360"/>
+                    </a:xfrm>
+                    <a:prstGeom prst="rect">
+                      <a:avLst/>
+                    </a:prstGeom>
+                    <a:noFill/>
+                    <a:ln>
+                      <a:noFill/>
+                    </a:ln>
+                  </pic:spPr>
+                </pic:pic>
+              </a:graphicData>
+            </a:graphic>
+          </wp:inline>
+        </w:drawing>
+      </w:r>
+    </w:p>
+    <w:p>
+      <w:pPr>
+        <w:pStyle w:val="TEXT"/>
+        <w:jc w:val="center"/>
+      </w:pPr>
+      <w:r>
+        <w:t>Рисунок 3.21 – Некорректная имплементация интерфейса</w:t>
+      </w:r>
+    </w:p>
+    <w:p>
+      <w:pPr>
+        <w:pStyle w:val="TEXT"/>
+        <w:jc w:val="center"/>
+      </w:pPr>
+    </w:p>
+    <w:p>
+      <w:pPr>
+        <w:pStyle w:val="TEXT"/>
+        <w:rPr>
+          <w:lang w:val="en-US"/>
+        </w:rPr>
+      </w:pPr>
+      <w:r>
+        <w:t>Некорректность второй диаграммы заключается в не соблюдении правил имплементации интерфейсов. Каждый класс, реализующий интерфейс обязан ре</w:t>
+      </w:r>
+      <w:r>
+        <w:t xml:space="preserve">ализовать все методы интерфейса, а класс </w:t>
+      </w:r>
+      <w:proofErr w:type="spellStart"/>
+      <w:r>
+        <w:rPr>
+          <w:lang w:val="en-US"/>
+        </w:rPr>
+        <w:t>RelationshipImpl</w:t>
+      </w:r>
+      <w:proofErr w:type="spellEnd"/>
+      <w:r>
+        <w:t xml:space="preserve"> </w:t>
+      </w:r>
+      <w:r>
+        <w:t xml:space="preserve">не реализует метод </w:t>
+      </w:r>
+      <w:proofErr w:type="spellStart"/>
+      <w:r>
+        <w:rPr>
+          <w:lang w:val="en-US"/>
+        </w:rPr>
+        <w:t>setSource</w:t>
+      </w:r>
+      <w:proofErr w:type="spellEnd"/>
+      <w:r>
+        <w:t>()</w:t>
+      </w:r>
+      <w:r>
+        <w:t xml:space="preserve">, описанный в интерфейсе </w:t>
+      </w:r>
+      <w:r>
+        <w:rPr>
+          <w:lang w:val="en-US"/>
+        </w:rPr>
+        <w:t>Relationship</w:t>
+      </w:r>
+      <w:r>
+        <w:t>.</w:t>
+      </w:r>
+      <w:r>
+        <w:t xml:space="preserve"> </w:t>
+      </w:r>
+    </w:p>
+    <w:p>
+      <w:pPr>
+        <w:pStyle w:val="TEXT"/>
+      </w:pPr>
+      <w:r>
+        <w:t>Тестовый драйвер позволяет выявлять некорректности в описании интерфейсов. Пример интерфейса, который является некорректным и будет выявлен при помощи тестового драйвера, представлен на рисунке 3.22.</w:t>
+      </w:r>
+    </w:p>
+    <w:p>
+      <w:pPr>
+        <w:pStyle w:val="TEXT"/>
+      </w:pPr>
+      <w:r>
+        <w:t xml:space="preserve"> </w:t>
+      </w:r>
+    </w:p>
+    <w:p>
+      <w:pPr>
+        <w:pStyle w:val="TEXT"/>
+        <w:jc w:val="center"/>
+      </w:pPr>
+      <w:r>
+        <w:rPr>
+          <w:noProof/>
+          <w:lang w:eastAsia="ru-RU"/>
+        </w:rPr>
+        <w:drawing>
+          <wp:inline distT="0" distB="0" distL="0" distR="0">
+            <wp:extent cx="3053715" cy="1552575"/>
+            <wp:effectExtent l="0" t="0" r="0" b="9525"/>
+            <wp:docPr id="263" name="Рисунок 263"/>
+            <wp:cNvGraphicFramePr>
+              <a:graphicFrameLocks xmlns:a="http://schemas.openxmlformats.org/drawingml/2006/main" noChangeAspect="1"/>
+            </wp:cNvGraphicFramePr>
+            <a:graphic xmlns:a="http://schemas.openxmlformats.org/drawingml/2006/main">
+              <a:graphicData uri="http://schemas.openxmlformats.org/drawingml/2006/picture">
+                <pic:pic xmlns:pic="http://schemas.openxmlformats.org/drawingml/2006/picture">
+                  <pic:nvPicPr>
+                    <pic:cNvPr id="0" name="Picture 30"/>
+                    <pic:cNvPicPr>
+                      <a:picLocks noChangeAspect="1" noChangeArrowheads="1"/>
+                    </pic:cNvPicPr>
+                  </pic:nvPicPr>
+                  <pic:blipFill>
+                    <a:blip r:embed="rId65">
+                      <a:extLst>
+                        <a:ext uri="{28A0092B-C50C-407E-A947-70E740481C1C}">
+                          <a14:useLocalDpi xmlns:a14="http://schemas.microsoft.com/office/drawing/2010/main" val="0"/>
+                        </a:ext>
+                      </a:extLst>
+                    </a:blip>
+                    <a:srcRect/>
+                    <a:stretch>
+                      <a:fillRect/>
+                    </a:stretch>
+                  </pic:blipFill>
+                  <pic:spPr bwMode="auto">
+                    <a:xfrm>
+                      <a:off x="0" y="0"/>
+                      <a:ext cx="3053715" cy="1552575"/>
+                    </a:xfrm>
+                    <a:prstGeom prst="rect">
+                      <a:avLst/>
+                    </a:prstGeom>
+                    <a:noFill/>
+                    <a:ln>
+                      <a:noFill/>
+                    </a:ln>
+                  </pic:spPr>
+                </pic:pic>
+              </a:graphicData>
+            </a:graphic>
+          </wp:inline>
+        </w:drawing>
+      </w:r>
+    </w:p>
+    <w:p>
+      <w:pPr>
+        <w:pStyle w:val="TEXT"/>
+        <w:jc w:val="center"/>
+      </w:pPr>
+      <w:r>
+        <w:t>Рисунок 3.22 – Некорректный интерфейс на диаграмме классов</w:t>
+      </w:r>
+    </w:p>
+    <w:p>
+      <w:pPr>
+        <w:pStyle w:val="TEXT"/>
+      </w:pPr>
+    </w:p>
+    <w:p>
+      <w:pPr>
+        <w:pStyle w:val="TEXT"/>
+      </w:pPr>
+      <w:r>
+        <w:lastRenderedPageBreak/>
+        <w:t xml:space="preserve">Все интерфейсы могут иметь только публичные поля и методы, при этом все поля должны быть предопределены некоторым значением, которое в дальнейшем используется как константа. В нашем же случае поля </w:t>
+      </w:r>
+      <w:r>
+        <w:rPr>
+          <w:lang w:val="en-US"/>
+        </w:rPr>
+        <w:t>CONST</w:t>
+      </w:r>
+      <w:r>
+        <w:t xml:space="preserve">1 </w:t>
+      </w:r>
+      <w:r>
+        <w:t>и</w:t>
+      </w:r>
+      <w:r>
+        <w:t xml:space="preserve"> </w:t>
+      </w:r>
+      <w:r>
+        <w:rPr>
+          <w:lang w:val="en-US"/>
+        </w:rPr>
+        <w:t>CONST</w:t>
+      </w:r>
+      <w:r>
+        <w:t>2</w:t>
+      </w:r>
+      <w:r>
+        <w:t xml:space="preserve"> не имеют значения, об этом и сообщит тестовый драйвер.</w:t>
+      </w:r>
+    </w:p>
+    <w:p>
+      <w:pPr>
+        <w:pStyle w:val="TEXT"/>
+      </w:pPr>
+      <w:r>
+        <w:t>Еще одной некорректностью, которая выявляется тестовым драйвером, является описание абстрактных классов. Пример некорректного описания абстрактного класса представлен на рисунке 3.23.</w:t>
+      </w:r>
+    </w:p>
+    <w:p>
+      <w:pPr>
+        <w:pStyle w:val="TEXT"/>
+      </w:pPr>
+    </w:p>
+    <w:p>
+      <w:pPr>
+        <w:pStyle w:val="TEXT"/>
+        <w:ind w:firstLine="0"/>
+        <w:jc w:val="center"/>
+      </w:pPr>
+      <w:r>
+        <w:rPr>
+          <w:noProof/>
+          <w:lang w:eastAsia="ru-RU"/>
+        </w:rPr>
+        <w:drawing>
+          <wp:inline distT="0" distB="0" distL="0" distR="0">
+            <wp:extent cx="2182495" cy="4235450"/>
+            <wp:effectExtent l="0" t="0" r="8255" b="0"/>
+            <wp:docPr id="264" name="Рисунок 264"/>
+            <wp:cNvGraphicFramePr>
+              <a:graphicFrameLocks xmlns:a="http://schemas.openxmlformats.org/drawingml/2006/main" noChangeAspect="1"/>
+            </wp:cNvGraphicFramePr>
+            <a:graphic xmlns:a="http://schemas.openxmlformats.org/drawingml/2006/main">
+              <a:graphicData uri="http://schemas.openxmlformats.org/drawingml/2006/picture">
+                <pic:pic xmlns:pic="http://schemas.openxmlformats.org/drawingml/2006/picture">
+                  <pic:nvPicPr>
+                    <pic:cNvPr id="0" name="Picture 31"/>
+                    <pic:cNvPicPr>
+                      <a:picLocks noChangeAspect="1" noChangeArrowheads="1"/>
+                    </pic:cNvPicPr>
+                  </pic:nvPicPr>
+                  <pic:blipFill>
+                    <a:blip r:embed="rId66">
+                      <a:extLst>
+                        <a:ext uri="{28A0092B-C50C-407E-A947-70E740481C1C}">
+                          <a14:useLocalDpi xmlns:a14="http://schemas.microsoft.com/office/drawing/2010/main" val="0"/>
+                        </a:ext>
+                      </a:extLst>
+                    </a:blip>
+                    <a:srcRect/>
+                    <a:stretch>
+                      <a:fillRect/>
+                    </a:stretch>
+                  </pic:blipFill>
+                  <pic:spPr bwMode="auto">
+                    <a:xfrm>
+                      <a:off x="0" y="0"/>
+                      <a:ext cx="2182495" cy="4235450"/>
+                    </a:xfrm>
+                    <a:prstGeom prst="rect">
+                      <a:avLst/>
+                    </a:prstGeom>
+                    <a:noFill/>
+                    <a:ln>
+                      <a:noFill/>
+                    </a:ln>
+                  </pic:spPr>
+                </pic:pic>
+              </a:graphicData>
+            </a:graphic>
+          </wp:inline>
+        </w:drawing>
+      </w:r>
+    </w:p>
+    <w:p>
+      <w:pPr>
+        <w:pStyle w:val="TEXT"/>
+        <w:ind w:firstLine="0"/>
+        <w:jc w:val="center"/>
+      </w:pPr>
+      <w:r>
+        <w:t xml:space="preserve">Рисунок 3.23 – Некорректное описание </w:t>
+      </w:r>
+      <w:r>
+        <w:t>абстрактного класса</w:t>
+      </w:r>
+    </w:p>
+    <w:p>
+      <w:pPr>
+        <w:pStyle w:val="TEXT"/>
+        <w:ind w:firstLine="0"/>
+        <w:jc w:val="center"/>
+      </w:pPr>
+    </w:p>
+    <w:p>
+      <w:pPr>
+        <w:pStyle w:val="TEXT"/>
+      </w:pPr>
+      <w:r>
+        <w:t xml:space="preserve">Если класс имеет хотя бы один абстрактный метод, то класс должен быть объявлен как абстрактный. В этом случае с диаграммы классов видно, что </w:t>
+      </w:r>
+      <w:r>
+        <w:t xml:space="preserve">методы </w:t>
+      </w:r>
+      <w:proofErr w:type="spellStart"/>
+      <w:r>
+        <w:rPr>
+          <w:lang w:val="en-US"/>
+        </w:rPr>
+        <w:t>isAbstract</w:t>
+      </w:r>
+      <w:proofErr w:type="spellEnd"/>
+      <w:r>
+        <w:t xml:space="preserve">() </w:t>
+      </w:r>
+      <w:r>
+        <w:t xml:space="preserve">и </w:t>
+      </w:r>
+      <w:proofErr w:type="spellStart"/>
+      <w:r>
+        <w:rPr>
+          <w:lang w:val="en-US"/>
+        </w:rPr>
+        <w:t>isInterface</w:t>
+      </w:r>
+      <w:proofErr w:type="spellEnd"/>
+      <w:r>
+        <w:t>()</w:t>
+      </w:r>
+      <w:r>
+        <w:t xml:space="preserve"> объявлены как абстрактные, а класс не является абстрактным – такая </w:t>
+      </w:r>
+      <w:r>
+        <w:t>диаграмма является не</w:t>
+      </w:r>
+      <w:r>
+        <w:t>корректной.</w:t>
+      </w:r>
+    </w:p>
+    <w:p>
+      <w:pPr>
+        <w:pStyle w:val="TEXT"/>
+      </w:pPr>
+      <w:r>
+        <w:t xml:space="preserve">Метод тестового драйвера так же используется и для </w:t>
+      </w:r>
+      <w:r>
+        <w:t>выявления некорректностей наследования.</w:t>
+      </w:r>
+      <w:r>
+        <w:t xml:space="preserve"> На рисунке 3.24 представлена, некорректна диаграмма классов с множественным и циклическим наследованием. </w:t>
+      </w:r>
+    </w:p>
+    <w:p>
+      <w:pPr>
+        <w:pStyle w:val="TEXT"/>
+        <w:ind w:firstLine="0"/>
+        <w:jc w:val="center"/>
+      </w:pPr>
+      <w:r>
+        <w:rPr>
+          <w:noProof/>
+          <w:lang w:eastAsia="ru-RU"/>
+        </w:rPr>
+        <w:lastRenderedPageBreak/>
+        <w:drawing>
+          <wp:inline distT="0" distB="0" distL="0" distR="0" wp14:anchorId="6D2363A8" wp14:editId="01B30F08">
+            <wp:extent cx="5934075" cy="3924300"/>
+            <wp:effectExtent l="0" t="0" r="9525" b="0"/>
+            <wp:docPr id="265" name="Рисунок 265"/>
+            <wp:cNvGraphicFramePr>
+              <a:graphicFrameLocks xmlns:a="http://schemas.openxmlformats.org/drawingml/2006/main" noChangeAspect="1"/>
+            </wp:cNvGraphicFramePr>
+            <a:graphic xmlns:a="http://schemas.openxmlformats.org/drawingml/2006/main">
+              <a:graphicData uri="http://schemas.openxmlformats.org/drawingml/2006/picture">
+                <pic:pic xmlns:pic="http://schemas.openxmlformats.org/drawingml/2006/picture">
+                  <pic:nvPicPr>
+                    <pic:cNvPr id="0" name="Picture 4"/>
+                    <pic:cNvPicPr>
+                      <a:picLocks noChangeAspect="1" noChangeArrowheads="1"/>
+                    </pic:cNvPicPr>
+                  </pic:nvPicPr>
+                  <pic:blipFill>
+                    <a:blip r:embed="rId31">
+                      <a:extLst>
+                        <a:ext uri="{28A0092B-C50C-407E-A947-70E740481C1C}">
+                          <a14:useLocalDpi xmlns:a14="http://schemas.microsoft.com/office/drawing/2010/main" val="0"/>
+                        </a:ext>
+                      </a:extLst>
+                    </a:blip>
+                    <a:srcRect/>
+                    <a:stretch>
+                      <a:fillRect/>
+                    </a:stretch>
+                  </pic:blipFill>
+                  <pic:spPr bwMode="auto">
+                    <a:xfrm>
+                      <a:off x="0" y="0"/>
+                      <a:ext cx="5934075" cy="3924300"/>
+                    </a:xfrm>
+                    <a:prstGeom prst="rect">
+                      <a:avLst/>
+                    </a:prstGeom>
+                    <a:noFill/>
+                    <a:ln>
+                      <a:noFill/>
+                    </a:ln>
+                  </pic:spPr>
+                </pic:pic>
+              </a:graphicData>
+            </a:graphic>
+          </wp:inline>
+        </w:drawing>
+      </w:r>
+    </w:p>
+    <w:p>
+      <w:pPr>
+        <w:pStyle w:val="TEXT"/>
+        <w:ind w:firstLine="0"/>
+        <w:jc w:val="center"/>
+      </w:pPr>
+      <w:r>
+        <w:t xml:space="preserve">Рисунок 3.24 – </w:t>
+      </w:r>
+      <w:r>
+        <w:t>Диаграмма классов с циклическим и множественным наследованием</w:t>
+      </w:r>
+    </w:p>
+    <w:p>
+      <w:pPr>
+        <w:pStyle w:val="TEXT"/>
+      </w:pPr>
+    </w:p>
+    <w:p>
+      <w:pPr>
+        <w:pStyle w:val="TEXT"/>
+      </w:pPr>
+      <w:r>
+        <w:t xml:space="preserve">Циклическое наследование присутствует между классами </w:t>
+      </w:r>
+      <w:proofErr w:type="spellStart"/>
+      <w:r>
+        <w:rPr>
+          <w:lang w:val="en-US"/>
+        </w:rPr>
+        <w:t>ClassB</w:t>
+      </w:r>
+      <w:proofErr w:type="spellEnd"/>
+      <w:r>
+        <w:t xml:space="preserve"> </w:t>
+      </w:r>
+      <w:r>
+        <w:t>и</w:t>
+      </w:r>
+      <w:r>
+        <w:t xml:space="preserve"> </w:t>
+      </w:r>
+      <w:proofErr w:type="spellStart"/>
+      <w:r>
+        <w:rPr>
+          <w:lang w:val="en-US"/>
+        </w:rPr>
+        <w:t>ClassD</w:t>
+      </w:r>
+      <w:proofErr w:type="spellEnd"/>
+      <w:r>
+        <w:t xml:space="preserve">, а так же </w:t>
+      </w:r>
+      <w:proofErr w:type="spellStart"/>
+      <w:r>
+        <w:rPr>
+          <w:lang w:val="en-US"/>
+        </w:rPr>
+        <w:t>ClassD</w:t>
+      </w:r>
+      <w:proofErr w:type="spellEnd"/>
+      <w:r>
+        <w:t xml:space="preserve"> </w:t>
+      </w:r>
+      <w:r>
+        <w:t>наследуется одновременно от</w:t>
+      </w:r>
+      <w:r>
+        <w:t xml:space="preserve"> трех классов, это свидетельствует о некорректности диаграммы.</w:t>
+      </w:r>
+    </w:p>
+    <w:p>
+      <w:pPr>
         <w:pStyle w:val="A2COKKP"/>
         <w:rPr>
           <w:rFonts w:eastAsiaTheme="minorHAnsi"/>
@@ -24321,28 +24986,312 @@
         <w:rPr>
           <w:rFonts w:eastAsiaTheme="minorHAnsi"/>
         </w:rPr>
-        <w:t>.1</w:t>
+        <w:t>.</w:t>
       </w:r>
       <w:r>
         <w:rPr>
           <w:rFonts w:eastAsiaTheme="minorHAnsi"/>
         </w:rPr>
+        <w:t>2</w:t>
+      </w:r>
+      <w:r>
+        <w:rPr>
+          <w:rFonts w:eastAsiaTheme="minorHAnsi"/>
+        </w:rPr>
         <w:t xml:space="preserve"> </w:t>
       </w:r>
       <w:r>
         <w:rPr>
           <w:rFonts w:eastAsiaTheme="minorHAnsi"/>
         </w:rPr>
-        <w:t>Реализация метода</w:t>
+        <w:t>Реализация м</w:t>
+      </w:r>
+      <w:r>
+        <w:rPr>
+          <w:rFonts w:eastAsiaTheme="minorHAnsi"/>
+        </w:rPr>
+        <w:t>етод тестового драйвера</w:t>
+      </w:r>
+    </w:p>
+    <w:p>
+      <w:pPr>
+        <w:pStyle w:val="TEXT"/>
+        <w:rPr>
+          <w:lang w:eastAsia="ru-RU"/>
+        </w:rPr>
+      </w:pPr>
+      <w:r>
+        <w:rPr>
+          <w:lang w:eastAsia="ru-RU"/>
+        </w:rPr>
+        <w:t xml:space="preserve">Как и для метода шаблонов рациональным </w:t>
+      </w:r>
+      <w:r>
+        <w:rPr>
+          <w:lang w:eastAsia="ru-RU"/>
+        </w:rPr>
+        <w:t>является использование паттерна проектирования «</w:t>
+      </w:r>
+      <w:r>
+        <w:rPr>
+          <w:lang w:val="en-US" w:eastAsia="ru-RU"/>
+        </w:rPr>
+        <w:t>Observer</w:t>
+      </w:r>
+      <w:r>
+        <w:rPr>
+          <w:lang w:eastAsia="ru-RU"/>
+        </w:rPr>
+        <w:t>»</w:t>
+      </w:r>
+      <w:r>
+        <w:rPr>
+          <w:lang w:eastAsia="ru-RU"/>
+        </w:rPr>
+        <w:t>,</w:t>
+      </w:r>
+      <w:r>
+        <w:rPr>
+          <w:lang w:eastAsia="ru-RU"/>
+        </w:rPr>
+        <w:t xml:space="preserve"> </w:t>
+      </w:r>
+      <w:r>
+        <w:rPr>
+          <w:lang w:eastAsia="ru-RU"/>
+        </w:rPr>
+        <w:t>который представлен на рисунке 3.</w:t>
+      </w:r>
+      <w:r>
+        <w:rPr>
+          <w:lang w:eastAsia="ru-RU"/>
+        </w:rPr>
+        <w:t>25</w:t>
+      </w:r>
+      <w:r>
+        <w:rPr>
+          <w:lang w:eastAsia="ru-RU"/>
+        </w:rPr>
+        <w:t xml:space="preserve">. </w:t>
+      </w:r>
+      <w:r>
+        <w:rPr>
+          <w:lang w:eastAsia="ru-RU"/>
+        </w:rPr>
+        <w:t xml:space="preserve">Поскольку </w:t>
+      </w:r>
+      <w:r>
+        <w:rPr>
+          <w:lang w:eastAsia="ru-RU"/>
+        </w:rPr>
+        <w:t xml:space="preserve"> </w:t>
+      </w:r>
+      <w:r>
+        <w:rPr>
+          <w:lang w:eastAsia="ru-RU"/>
+        </w:rPr>
+        <w:t>тестовый драйвер может расширяться, в виду добавления частных методов верификации – это решение является оптимальным.</w:t>
+      </w:r>
+    </w:p>
+    <w:p>
+      <w:pPr>
+        <w:pStyle w:val="TEXT"/>
+        <w:ind w:firstLine="0"/>
+        <w:jc w:val="center"/>
+        <w:rPr>
+          <w:lang w:eastAsia="ru-RU"/>
+        </w:rPr>
+      </w:pPr>
+      <w:r>
+        <w:rPr>
+          <w:noProof/>
+          <w:lang w:eastAsia="ru-RU"/>
+        </w:rPr>
+        <w:lastRenderedPageBreak/>
+        <w:drawing>
+          <wp:inline distT="0" distB="0" distL="0" distR="0">
+            <wp:extent cx="5939790" cy="3402489"/>
+            <wp:effectExtent l="0" t="0" r="3810" b="7620"/>
+            <wp:docPr id="267" name="Рисунок 267"/>
+            <wp:cNvGraphicFramePr>
+              <a:graphicFrameLocks xmlns:a="http://schemas.openxmlformats.org/drawingml/2006/main" noChangeAspect="1"/>
+            </wp:cNvGraphicFramePr>
+            <a:graphic xmlns:a="http://schemas.openxmlformats.org/drawingml/2006/main">
+              <a:graphicData uri="http://schemas.openxmlformats.org/drawingml/2006/picture">
+                <pic:pic xmlns:pic="http://schemas.openxmlformats.org/drawingml/2006/picture">
+                  <pic:nvPicPr>
+                    <pic:cNvPr id="0" name="Picture 32"/>
+                    <pic:cNvPicPr>
+                      <a:picLocks noChangeAspect="1" noChangeArrowheads="1"/>
+                    </pic:cNvPicPr>
+                  </pic:nvPicPr>
+                  <pic:blipFill>
+                    <a:blip r:embed="rId67">
+                      <a:extLst>
+                        <a:ext uri="{28A0092B-C50C-407E-A947-70E740481C1C}">
+                          <a14:useLocalDpi xmlns:a14="http://schemas.microsoft.com/office/drawing/2010/main" val="0"/>
+                        </a:ext>
+                      </a:extLst>
+                    </a:blip>
+                    <a:srcRect/>
+                    <a:stretch>
+                      <a:fillRect/>
+                    </a:stretch>
+                  </pic:blipFill>
+                  <pic:spPr bwMode="auto">
+                    <a:xfrm>
+                      <a:off x="0" y="0"/>
+                      <a:ext cx="5939790" cy="3402489"/>
+                    </a:xfrm>
+                    <a:prstGeom prst="rect">
+                      <a:avLst/>
+                    </a:prstGeom>
+                    <a:noFill/>
+                    <a:ln>
+                      <a:noFill/>
+                    </a:ln>
+                  </pic:spPr>
+                </pic:pic>
+              </a:graphicData>
+            </a:graphic>
+          </wp:inline>
+        </w:drawing>
+      </w:r>
+    </w:p>
+    <w:p>
+      <w:pPr>
+        <w:pStyle w:val="TEXT"/>
+        <w:ind w:firstLine="0"/>
+        <w:jc w:val="center"/>
+        <w:rPr>
+          <w:lang w:eastAsia="ru-RU"/>
+        </w:rPr>
+      </w:pPr>
+      <w:r>
+        <w:rPr>
+          <w:lang w:eastAsia="ru-RU"/>
+        </w:rPr>
+        <w:t>Рисунок 3.11 – Паттерн «</w:t>
+      </w:r>
+      <w:r>
+        <w:rPr>
+          <w:lang w:val="en-US" w:eastAsia="ru-RU"/>
+        </w:rPr>
+        <w:t>Observer</w:t>
+      </w:r>
+      <w:r>
+        <w:rPr>
+          <w:lang w:eastAsia="ru-RU"/>
+        </w:rPr>
+        <w:t xml:space="preserve">» адаптированный для </w:t>
+      </w:r>
+      <w:r>
+        <w:rPr>
+          <w:lang w:eastAsia="ru-RU"/>
+        </w:rPr>
+        <w:t>тестового драйвера</w:t>
+      </w:r>
+    </w:p>
+    <w:p>
+      <w:pPr>
+        <w:pStyle w:val="TEXT"/>
+        <w:ind w:firstLine="0"/>
+        <w:jc w:val="center"/>
+        <w:rPr>
+          <w:lang w:eastAsia="ru-RU"/>
+        </w:rPr>
+      </w:pPr>
+    </w:p>
+    <w:p>
+      <w:pPr>
+        <w:pStyle w:val="TEXT"/>
+      </w:pPr>
+      <w:proofErr w:type="spellStart"/>
+      <w:proofErr w:type="gramStart"/>
+      <w:r>
+        <w:rPr>
+          <w:lang w:val="en-US"/>
+        </w:rPr>
+        <w:t>DriverManager</w:t>
+      </w:r>
+      <w:proofErr w:type="spellEnd"/>
+      <w:r>
+        <w:t xml:space="preserve"> </w:t>
+      </w:r>
+      <w:r>
+        <w:t xml:space="preserve"> позволяет</w:t>
+      </w:r>
+      <w:proofErr w:type="gramEnd"/>
+      <w:r>
+        <w:t xml:space="preserve"> регистрировать любое количество </w:t>
+      </w:r>
+      <w:r>
+        <w:t>драйверов</w:t>
+      </w:r>
+      <w:r>
+        <w:t xml:space="preserve">. Когда происходит событие верификации, </w:t>
+      </w:r>
+      <w:proofErr w:type="spellStart"/>
+      <w:r>
+        <w:rPr>
+          <w:lang w:val="en-US"/>
+        </w:rPr>
+        <w:t>Driver</w:t>
+      </w:r>
+      <w:r>
+        <w:rPr>
+          <w:lang w:val="en-US"/>
+        </w:rPr>
+        <w:t>Manager</w:t>
+      </w:r>
+      <w:proofErr w:type="spellEnd"/>
+      <w:r>
+        <w:t xml:space="preserve"> инициирует оповещение всех зарегистрированных </w:t>
+      </w:r>
+      <w:r>
+        <w:t>драйверов</w:t>
+      </w:r>
+      <w:r>
+        <w:t xml:space="preserve"> о том, что необходимо провести проверку</w:t>
+      </w:r>
+      <w:r>
+        <w:t xml:space="preserve"> диаграммы</w:t>
+      </w:r>
+      <w:r>
+        <w:t xml:space="preserve">. Все классы, реализующие интерфейс </w:t>
+      </w:r>
+      <w:r>
+        <w:rPr>
+          <w:lang w:val="en-US"/>
+        </w:rPr>
+        <w:t>Method</w:t>
+      </w:r>
+      <w:r>
+        <w:t xml:space="preserve"> </w:t>
+      </w:r>
+      <w:r>
+        <w:t xml:space="preserve">могут быть добавлены в качестве слушателя событий. </w:t>
       </w:r>
       <w:bookmarkStart w:id="68" w:name="_GoBack"/>
       <w:bookmarkEnd w:id="68"/>
-      <w:r>
-        <w:rPr>
-          <w:rFonts w:eastAsiaTheme="minorHAnsi"/>
-        </w:rPr>
-        <w:t xml:space="preserve"> тестового драйвера</w:t>
-      </w:r>
+    </w:p>
+    <w:p>
+      <w:pPr>
+        <w:pStyle w:val="TEXT"/>
+        <w:ind w:firstLine="0"/>
+        <w:jc w:val="center"/>
+        <w:rPr>
+          <w:lang w:eastAsia="ru-RU"/>
+        </w:rPr>
+      </w:pPr>
+    </w:p>
+    <w:p>
+      <w:pPr>
+        <w:pStyle w:val="TEXT"/>
+        <w:rPr>
+          <w:lang w:eastAsia="ru-RU"/>
+        </w:rPr>
+      </w:pPr>
     </w:p>
     <w:p>
       <w:pPr>
@@ -24829,7 +25778,7 @@
           <w:szCs w:val="28"/>
         </w:rPr>
         <w:sectPr>
-          <w:headerReference w:type="default" r:id="rId63"/>
+          <w:headerReference w:type="default" r:id="rId68"/>
           <w:type w:val="continuous"/>
           <w:pgSz w:w="11906" w:h="16838" w:code="9"/>
           <w:pgMar w:top="1134" w:right="851" w:bottom="1134" w:left="1701" w:header="709" w:footer="709" w:gutter="0"/>
@@ -29180,7 +30129,7 @@
           <w:sz w:val="28"/>
         </w:rPr>
         <w:sectPr>
-          <w:headerReference w:type="default" r:id="rId64"/>
+          <w:headerReference w:type="default" r:id="rId69"/>
           <w:type w:val="continuous"/>
           <w:pgSz w:w="11906" w:h="16838" w:code="9"/>
           <w:pgMar w:top="1134" w:right="851" w:bottom="1134" w:left="1701" w:header="709" w:footer="709" w:gutter="0"/>
@@ -29278,9 +30227,9 @@
       <w:r>
         <w:object w:dxaOrig="160" w:dyaOrig="300">
           <v:shape id="_x0000_i1028" type="#_x0000_t75" style="width:7.45pt;height:14.95pt" o:ole="">
-            <v:imagedata r:id="rId65" o:title=""/>
+            <v:imagedata r:id="rId70" o:title=""/>
           </v:shape>
-          <o:OLEObject Type="Embed" ProgID="Equation.3" ShapeID="_x0000_i1028" DrawAspect="Content" ObjectID="_1448197594" r:id="rId66"/>
+          <o:OLEObject Type="Embed" ProgID="Equation.3" ShapeID="_x0000_i1028" DrawAspect="Content" ObjectID="_1448203993" r:id="rId71"/>
         </w:object>
       </w:r>
       <w:r>
@@ -29289,9 +30238,9 @@
       <w:r>
         <w:object w:dxaOrig="180" w:dyaOrig="340">
           <v:shape id="_x0000_i1029" type="#_x0000_t75" style="width:8.15pt;height:16.3pt" o:ole="">
-            <v:imagedata r:id="rId67" o:title=""/>
+            <v:imagedata r:id="rId72" o:title=""/>
           </v:shape>
-          <o:OLEObject Type="Embed" ProgID="Equation.3" ShapeID="_x0000_i1029" DrawAspect="Content" ObjectID="_1448197595" r:id="rId68"/>
+          <o:OLEObject Type="Embed" ProgID="Equation.3" ShapeID="_x0000_i1029" DrawAspect="Content" ObjectID="_1448203994" r:id="rId73"/>
         </w:object>
       </w:r>
       <w:r>
@@ -29396,9 +30345,9 @@
         </w:rPr>
         <w:object w:dxaOrig="1740" w:dyaOrig="660">
           <v:shape id="_x0000_i1030" type="#_x0000_t75" style="width:99.85pt;height:38.05pt" o:ole="">
-            <v:imagedata r:id="rId69" o:title=""/>
+            <v:imagedata r:id="rId74" o:title=""/>
           </v:shape>
-          <o:OLEObject Type="Embed" ProgID="Equation.3" ShapeID="_x0000_i1030" DrawAspect="Content" ObjectID="_1448197596" r:id="rId70"/>
+          <o:OLEObject Type="Embed" ProgID="Equation.3" ShapeID="_x0000_i1030" DrawAspect="Content" ObjectID="_1448203995" r:id="rId75"/>
         </w:object>
       </w:r>
       <w:r>
@@ -29539,9 +30488,9 @@
         </w:rPr>
         <w:object w:dxaOrig="160" w:dyaOrig="300">
           <v:shape id="_x0000_i1031" type="#_x0000_t75" style="width:7.45pt;height:14.95pt" o:ole="">
-            <v:imagedata r:id="rId71" o:title=""/>
+            <v:imagedata r:id="rId76" o:title=""/>
           </v:shape>
-          <o:OLEObject Type="Embed" ProgID="Equation.3" ShapeID="_x0000_i1031" DrawAspect="Content" ObjectID="_1448197597" r:id="rId72"/>
+          <o:OLEObject Type="Embed" ProgID="Equation.3" ShapeID="_x0000_i1031" DrawAspect="Content" ObjectID="_1448203996" r:id="rId77"/>
         </w:object>
       </w:r>
       <w:r>
@@ -29719,9 +30668,9 @@
         </w:rPr>
         <w:object w:dxaOrig="1480" w:dyaOrig="660">
           <v:shape id="_x0000_i1032" type="#_x0000_t75" style="width:86.25pt;height:38.05pt" o:ole="">
-            <v:imagedata r:id="rId73" o:title=""/>
+            <v:imagedata r:id="rId78" o:title=""/>
           </v:shape>
-          <o:OLEObject Type="Embed" ProgID="Equation.3" ShapeID="_x0000_i1032" DrawAspect="Content" ObjectID="_1448197598" r:id="rId74"/>
+          <o:OLEObject Type="Embed" ProgID="Equation.3" ShapeID="_x0000_i1032" DrawAspect="Content" ObjectID="_1448203997" r:id="rId79"/>
         </w:object>
       </w:r>
       <w:r>
@@ -29806,9 +30755,9 @@
         </w:rPr>
         <w:object w:dxaOrig="160" w:dyaOrig="300">
           <v:shape id="_x0000_i1033" type="#_x0000_t75" style="width:7.45pt;height:14.95pt" o:ole="">
-            <v:imagedata r:id="rId75" o:title=""/>
+            <v:imagedata r:id="rId80" o:title=""/>
           </v:shape>
-          <o:OLEObject Type="Embed" ProgID="Equation.3" ShapeID="_x0000_i1033" DrawAspect="Content" ObjectID="_1448197599" r:id="rId76"/>
+          <o:OLEObject Type="Embed" ProgID="Equation.3" ShapeID="_x0000_i1033" DrawAspect="Content" ObjectID="_1448203998" r:id="rId81"/>
         </w:object>
       </w:r>
       <w:r>
@@ -29969,9 +30918,9 @@
         </w:rPr>
         <w:object w:dxaOrig="2439" w:dyaOrig="660">
           <v:shape id="_x0000_i1034" type="#_x0000_t75" style="width:144.7pt;height:38.7pt" o:ole="">
-            <v:imagedata r:id="rId77" o:title=""/>
+            <v:imagedata r:id="rId82" o:title=""/>
           </v:shape>
-          <o:OLEObject Type="Embed" ProgID="Equation.3" ShapeID="_x0000_i1034" DrawAspect="Content" ObjectID="_1448197600" r:id="rId78"/>
+          <o:OLEObject Type="Embed" ProgID="Equation.3" ShapeID="_x0000_i1034" DrawAspect="Content" ObjectID="_1448203999" r:id="rId83"/>
         </w:object>
       </w:r>
       <w:r>
@@ -30146,9 +31095,9 @@
         </w:rPr>
         <w:object w:dxaOrig="3900" w:dyaOrig="660">
           <v:shape id="_x0000_i1035" type="#_x0000_t75" style="width:243.85pt;height:42.1pt" o:ole="">
-            <v:imagedata r:id="rId79" o:title=""/>
+            <v:imagedata r:id="rId84" o:title=""/>
           </v:shape>
-          <o:OLEObject Type="Embed" ProgID="Equation.3" ShapeID="_x0000_i1035" DrawAspect="Content" ObjectID="_1448197601" r:id="rId80"/>
+          <o:OLEObject Type="Embed" ProgID="Equation.3" ShapeID="_x0000_i1035" DrawAspect="Content" ObjectID="_1448204000" r:id="rId85"/>
         </w:object>
       </w:r>
       <w:r>
@@ -30302,9 +31251,9 @@
         </w:rPr>
         <w:object w:dxaOrig="859" w:dyaOrig="680">
           <v:shape id="_x0000_i1036" type="#_x0000_t75" style="width:58.4pt;height:46.2pt" o:ole="">
-            <v:imagedata r:id="rId81" o:title=""/>
+            <v:imagedata r:id="rId86" o:title=""/>
           </v:shape>
-          <o:OLEObject Type="Embed" ProgID="Equation.3" ShapeID="_x0000_i1036" DrawAspect="Content" ObjectID="_1448197602" r:id="rId82"/>
+          <o:OLEObject Type="Embed" ProgID="Equation.3" ShapeID="_x0000_i1036" DrawAspect="Content" ObjectID="_1448204001" r:id="rId87"/>
         </w:object>
       </w:r>
       <w:r>
@@ -30538,9 +31487,9 @@
         </w:rPr>
         <w:object w:dxaOrig="2200" w:dyaOrig="620">
           <v:shape id="_x0000_i1037" type="#_x0000_t75" style="width:132.45pt;height:37.35pt" o:ole="">
-            <v:imagedata r:id="rId83" o:title=""/>
+            <v:imagedata r:id="rId88" o:title=""/>
           </v:shape>
-          <o:OLEObject Type="Embed" ProgID="Equation.3" ShapeID="_x0000_i1037" DrawAspect="Content" ObjectID="_1448197603" r:id="rId84"/>
+          <o:OLEObject Type="Embed" ProgID="Equation.3" ShapeID="_x0000_i1037" DrawAspect="Content" ObjectID="_1448204002" r:id="rId89"/>
         </w:object>
       </w:r>
       <w:r>
@@ -30722,9 +31671,9 @@
         </w:rPr>
         <w:object w:dxaOrig="1960" w:dyaOrig="680">
           <v:shape id="_x0000_i1038" type="#_x0000_t75" style="width:118.2pt;height:41.45pt" o:ole="">
-            <v:imagedata r:id="rId85" o:title=""/>
+            <v:imagedata r:id="rId90" o:title=""/>
           </v:shape>
-          <o:OLEObject Type="Embed" ProgID="Equation.3" ShapeID="_x0000_i1038" DrawAspect="Content" ObjectID="_1448197604" r:id="rId86"/>
+          <o:OLEObject Type="Embed" ProgID="Equation.3" ShapeID="_x0000_i1038" DrawAspect="Content" ObjectID="_1448204003" r:id="rId91"/>
         </w:object>
       </w:r>
       <w:r>
@@ -30829,9 +31778,9 @@
         </w:rPr>
         <w:object w:dxaOrig="4180" w:dyaOrig="400">
           <v:shape id="_x0000_i1039" type="#_x0000_t75" style="width:252pt;height:23.75pt" o:ole="">
-            <v:imagedata r:id="rId87" o:title=""/>
+            <v:imagedata r:id="rId92" o:title=""/>
           </v:shape>
-          <o:OLEObject Type="Embed" ProgID="Equation.3" ShapeID="_x0000_i1039" DrawAspect="Content" ObjectID="_1448197605" r:id="rId88"/>
+          <o:OLEObject Type="Embed" ProgID="Equation.3" ShapeID="_x0000_i1039" DrawAspect="Content" ObjectID="_1448204004" r:id="rId93"/>
         </w:object>
       </w:r>
     </w:p>
@@ -35282,9 +36231,9 @@
         </w:rPr>
         <w:object w:dxaOrig="3280" w:dyaOrig="740">
           <v:shape id="_x0000_i1040" type="#_x0000_t75" style="width:187.45pt;height:42.8pt" o:ole="">
-            <v:imagedata r:id="rId89" o:title=""/>
+            <v:imagedata r:id="rId94" o:title=""/>
           </v:shape>
-          <o:OLEObject Type="Embed" ProgID="Equation.3" ShapeID="_x0000_i1040" DrawAspect="Content" ObjectID="_1448197606" r:id="rId90"/>
+          <o:OLEObject Type="Embed" ProgID="Equation.3" ShapeID="_x0000_i1040" DrawAspect="Content" ObjectID="_1448204005" r:id="rId95"/>
         </w:object>
       </w:r>
       <w:r>
@@ -35596,9 +36545,9 @@
         </w:rPr>
         <w:object w:dxaOrig="1480" w:dyaOrig="700">
           <v:shape id="_x0000_i1041" type="#_x0000_t75" style="width:85.6pt;height:40.75pt" o:ole="">
-            <v:imagedata r:id="rId91" o:title=""/>
+            <v:imagedata r:id="rId96" o:title=""/>
           </v:shape>
-          <o:OLEObject Type="Embed" ProgID="Equation.3" ShapeID="_x0000_i1041" DrawAspect="Content" ObjectID="_1448197607" r:id="rId92"/>
+          <o:OLEObject Type="Embed" ProgID="Equation.3" ShapeID="_x0000_i1041" DrawAspect="Content" ObjectID="_1448204006" r:id="rId97"/>
         </w:object>
       </w:r>
       <w:r>
@@ -35662,9 +36611,9 @@
         </w:rPr>
         <w:object w:dxaOrig="1660" w:dyaOrig="660">
           <v:shape id="_x0000_i1042" type="#_x0000_t75" style="width:95.1pt;height:38.05pt" o:ole="">
-            <v:imagedata r:id="rId93" o:title=""/>
+            <v:imagedata r:id="rId98" o:title=""/>
           </v:shape>
-          <o:OLEObject Type="Embed" ProgID="Equation.3" ShapeID="_x0000_i1042" DrawAspect="Content" ObjectID="_1448197608" r:id="rId94"/>
+          <o:OLEObject Type="Embed" ProgID="Equation.3" ShapeID="_x0000_i1042" DrawAspect="Content" ObjectID="_1448204007" r:id="rId99"/>
         </w:object>
       </w:r>
       <w:r>
@@ -35747,9 +36696,9 @@
         </w:rPr>
         <w:object w:dxaOrig="7040" w:dyaOrig="660">
           <v:shape id="_x0000_i1043" type="#_x0000_t75" style="width:403.45pt;height:38.05pt" o:ole="">
-            <v:imagedata r:id="rId95" o:title=""/>
+            <v:imagedata r:id="rId100" o:title=""/>
           </v:shape>
-          <o:OLEObject Type="Embed" ProgID="Equation.3" ShapeID="_x0000_i1043" DrawAspect="Content" ObjectID="_1448197609" r:id="rId96"/>
+          <o:OLEObject Type="Embed" ProgID="Equation.3" ShapeID="_x0000_i1043" DrawAspect="Content" ObjectID="_1448204008" r:id="rId101"/>
         </w:object>
       </w:r>
     </w:p>
@@ -35791,9 +36740,9 @@
         </w:rPr>
         <w:object w:dxaOrig="859" w:dyaOrig="680">
           <v:shape id="_x0000_i1044" type="#_x0000_t75" style="width:49.6pt;height:40.1pt" o:ole="">
-            <v:imagedata r:id="rId97" o:title=""/>
+            <v:imagedata r:id="rId102" o:title=""/>
           </v:shape>
-          <o:OLEObject Type="Embed" ProgID="Equation.3" ShapeID="_x0000_i1044" DrawAspect="Content" ObjectID="_1448197610" r:id="rId98"/>
+          <o:OLEObject Type="Embed" ProgID="Equation.3" ShapeID="_x0000_i1044" DrawAspect="Content" ObjectID="_1448204009" r:id="rId103"/>
         </w:object>
       </w:r>
       <w:r>
@@ -35829,9 +36778,9 @@
         </w:rPr>
         <w:object w:dxaOrig="279" w:dyaOrig="360">
           <v:shape id="_x0000_i1045" type="#_x0000_t75" style="width:13.6pt;height:18.35pt" o:ole="">
-            <v:imagedata r:id="rId99" o:title=""/>
+            <v:imagedata r:id="rId104" o:title=""/>
           </v:shape>
-          <o:OLEObject Type="Embed" ProgID="Equation.3" ShapeID="_x0000_i1045" DrawAspect="Content" ObjectID="_1448197611" r:id="rId100"/>
+          <o:OLEObject Type="Embed" ProgID="Equation.3" ShapeID="_x0000_i1045" DrawAspect="Content" ObjectID="_1448204010" r:id="rId105"/>
         </w:object>
       </w:r>
       <w:r>
@@ -35890,9 +36839,9 @@
         </w:rPr>
         <w:object w:dxaOrig="1219" w:dyaOrig="360">
           <v:shape id="_x0000_i1046" type="#_x0000_t75" style="width:69.95pt;height:21.05pt" o:ole="">
-            <v:imagedata r:id="rId101" o:title=""/>
+            <v:imagedata r:id="rId106" o:title=""/>
           </v:shape>
-          <o:OLEObject Type="Embed" ProgID="Equation.3" ShapeID="_x0000_i1046" DrawAspect="Content" ObjectID="_1448197612" r:id="rId102"/>
+          <o:OLEObject Type="Embed" ProgID="Equation.3" ShapeID="_x0000_i1046" DrawAspect="Content" ObjectID="_1448204011" r:id="rId107"/>
         </w:object>
       </w:r>
       <w:r>
@@ -35961,9 +36910,9 @@
         </w:rPr>
         <w:object w:dxaOrig="2020" w:dyaOrig="660">
           <v:shape id="_x0000_i1047" type="#_x0000_t75" style="width:115.45pt;height:38.05pt" o:ole="">
-            <v:imagedata r:id="rId103" o:title=""/>
+            <v:imagedata r:id="rId108" o:title=""/>
           </v:shape>
-          <o:OLEObject Type="Embed" ProgID="Equation.3" ShapeID="_x0000_i1047" DrawAspect="Content" ObjectID="_1448197613" r:id="rId104"/>
+          <o:OLEObject Type="Embed" ProgID="Equation.3" ShapeID="_x0000_i1047" DrawAspect="Content" ObjectID="_1448204012" r:id="rId109"/>
         </w:object>
       </w:r>
     </w:p>
@@ -36514,7 +37463,7 @@
                     <pic:cNvPicPr/>
                   </pic:nvPicPr>
                   <pic:blipFill>
-                    <a:blip r:embed="rId105"/>
+                    <a:blip r:embed="rId110"/>
                     <a:stretch>
                       <a:fillRect/>
                     </a:stretch>
@@ -36676,7 +37625,7 @@
         </w:rPr>
         <w:t xml:space="preserve">1 Open Source Software Engineering Tools [Электронный ресурс] : сайт продукта —  Режим доступа : </w:t>
       </w:r>
-      <w:hyperlink r:id="rId106" w:history="1">
+      <w:hyperlink r:id="rId111" w:history="1">
         <w:r>
           <w:rPr>
             <w:rStyle w:val="a9"/>
@@ -36782,7 +37731,7 @@
         </w:rPr>
         <w:t xml:space="preserve"> </w:t>
       </w:r>
-      <w:hyperlink r:id="rId107" w:history="1">
+      <w:hyperlink r:id="rId112" w:history="1">
         <w:r>
           <w:rPr>
             <w:rStyle w:val="a9"/>
@@ -36888,7 +37837,7 @@
         </w:rPr>
         <w:t xml:space="preserve"> : </w:t>
       </w:r>
-      <w:hyperlink r:id="rId108" w:history="1">
+      <w:hyperlink r:id="rId113" w:history="1">
         <w:r>
           <w:rPr>
             <w:rStyle w:val="a9"/>
@@ -37135,7 +38084,7 @@
         </w:rPr>
         <w:t xml:space="preserve"> : </w:t>
       </w:r>
-      <w:hyperlink r:id="rId109" w:history="1">
+      <w:hyperlink r:id="rId114" w:history="1">
         <w:r>
           <w:rPr>
             <w:noProof/>
@@ -37446,7 +38395,7 @@
       <w:r>
         <w:t xml:space="preserve">. </w:t>
       </w:r>
-      <w:hyperlink r:id="rId110" w:history="1">
+      <w:hyperlink r:id="rId115" w:history="1">
         <w:r>
           <w:rPr>
             <w:rStyle w:val="a9"/>
@@ -37514,7 +38463,7 @@
       <w:r>
         <w:t xml:space="preserve">Леоненков А.В. </w:t>
       </w:r>
-      <w:hyperlink r:id="rId111" w:history="1">
+      <w:hyperlink r:id="rId116" w:history="1">
         <w:r>
           <w:rPr>
             <w:rStyle w:val="a9"/>
@@ -37610,7 +38559,7 @@
         </w:rPr>
         <w:t xml:space="preserve">3 </w:t>
       </w:r>
-      <w:hyperlink r:id="rId112" w:history="1">
+      <w:hyperlink r:id="rId117" w:history="1">
         <w:r>
           <w:rPr>
             <w:rStyle w:val="a9"/>
@@ -37756,7 +38705,7 @@
       </w:pPr>
     </w:p>
     <w:sectPr>
-      <w:headerReference w:type="default" r:id="rId113"/>
+      <w:headerReference w:type="default" r:id="rId118"/>
       <w:type w:val="continuous"/>
       <w:pgSz w:w="11906" w:h="16838" w:code="9"/>
       <w:pgMar w:top="1134" w:right="851" w:bottom="1134" w:left="1701" w:header="709" w:footer="709" w:gutter="0"/>
@@ -37848,7 +38797,7 @@
           <w:rPr>
             <w:noProof/>
           </w:rPr>
-          <w:t>59</w:t>
+          <w:t>63</w:t>
         </w:r>
         <w:r>
           <w:fldChar w:fldCharType="end"/>
@@ -37894,7 +38843,7 @@
           <w:rPr>
             <w:noProof/>
           </w:rPr>
-          <w:t>64</w:t>
+          <w:t>68</w:t>
         </w:r>
         <w:r>
           <w:fldChar w:fldCharType="end"/>
@@ -37934,7 +38883,7 @@
           <w:rPr>
             <w:noProof/>
           </w:rPr>
-          <w:t>77</w:t>
+          <w:t>81</w:t>
         </w:r>
         <w:r>
           <w:fldChar w:fldCharType="end"/>
@@ -45643,7 +46592,7 @@
 </file>
 
 <file path=customXml/itemProps1.xml><?xml version="1.0" encoding="utf-8"?>
-<ds:datastoreItem xmlns:ds="http://schemas.openxmlformats.org/officeDocument/2006/customXml" ds:itemID="{14FEBFB9-5F21-40A1-BC18-99F1CC03B9BF}">
+<ds:datastoreItem xmlns:ds="http://schemas.openxmlformats.org/officeDocument/2006/customXml" ds:itemID="{4F6CF5B5-6220-4604-94D3-18201AABFD35}">
   <ds:schemaRefs>
     <ds:schemaRef ds:uri="http://schemas.openxmlformats.org/officeDocument/2006/bibliography"/>
   </ds:schemaRefs>

</xml_diff>

<commit_message>
- fixed logging; - fixed pattern method; - added screenshots to chapter 4.
</commit_message>
<xml_diff>
--- a/src/main/resources/MASTER_WORK.docx
+++ b/src/main/resources/MASTER_WORK.docx
@@ -22810,7 +22810,7 @@
           <v:shape id="_x0000_i1025" type="#_x0000_t75" style="width:4in;height:27.15pt" o:ole="">
             <v:imagedata r:id="rId52" o:title=""/>
           </v:shape>
-          <o:OLEObject Type="Embed" ProgID="Equation.3" ShapeID="_x0000_i1025" DrawAspect="Content" ObjectID="_1448283831" r:id="rId53"/>
+          <o:OLEObject Type="Embed" ProgID="Equation.3" ShapeID="_x0000_i1025" DrawAspect="Content" ObjectID="_1448318633" r:id="rId53"/>
         </w:object>
       </w:r>
       <w:r>
@@ -23129,7 +23129,7 @@
           <v:shape id="_x0000_i1026" type="#_x0000_t75" style="width:180pt;height:27.15pt" o:ole="">
             <v:imagedata r:id="rId56" o:title=""/>
           </v:shape>
-          <o:OLEObject Type="Embed" ProgID="Equation.3" ShapeID="_x0000_i1026" DrawAspect="Content" ObjectID="_1448283832" r:id="rId57"/>
+          <o:OLEObject Type="Embed" ProgID="Equation.3" ShapeID="_x0000_i1026" DrawAspect="Content" ObjectID="_1448318634" r:id="rId57"/>
         </w:object>
       </w:r>
       <w:r>
@@ -23591,7 +23591,7 @@
           <v:shape id="_x0000_i1027" type="#_x0000_t75" style="width:123.6pt;height:105.95pt" o:ole="">
             <v:imagedata r:id="rId60" o:title=""/>
           </v:shape>
-          <o:OLEObject Type="Embed" ProgID="Equation.3" ShapeID="_x0000_i1027" DrawAspect="Content" ObjectID="_1448283833" r:id="rId61"/>
+          <o:OLEObject Type="Embed" ProgID="Equation.3" ShapeID="_x0000_i1027" DrawAspect="Content" ObjectID="_1448318635" r:id="rId61"/>
         </w:object>
       </w:r>
       <w:r>
@@ -23924,12 +23924,7 @@
       </w:r>
       <w:r>
         <w:lastRenderedPageBreak/>
-        <w:t>классов является и родител</w:t>
-      </w:r>
-      <w:bookmarkStart w:id="76" w:name="_GoBack"/>
-      <w:bookmarkEnd w:id="76"/>
-      <w:r>
-        <w:t>ьским, и дочерним одновременно – для всех объектно-ориентированных языков программирования.</w:t>
+        <w:t>классов является и родительским, и дочерним одновременно – для всех объектно-ориентированных языков программирования.</w:t>
       </w:r>
     </w:p>
     <w:p>
@@ -24614,7 +24609,7 @@
           <w:rFonts w:eastAsiaTheme="minorHAnsi"/>
         </w:rPr>
       </w:pPr>
-      <w:bookmarkStart w:id="77" w:name="_Toc374462013"/>
+      <w:bookmarkStart w:id="76" w:name="_Toc374462013"/>
       <w:r>
         <w:rPr>
           <w:rFonts w:eastAsiaTheme="minorHAnsi"/>
@@ -24645,7 +24640,7 @@
         </w:rPr>
         <w:t>етод тестового драйвера</w:t>
       </w:r>
-      <w:bookmarkEnd w:id="77"/>
+      <w:bookmarkEnd w:id="76"/>
     </w:p>
     <w:p>
       <w:pPr>
@@ -24879,7 +24874,1303 @@
     </w:p>
     <w:p>
       <w:pPr>
-        <w:pStyle w:val="TEXT"/>
+        <w:pStyle w:val="A1COKKP"/>
+      </w:pPr>
+      <w:r>
+        <w:lastRenderedPageBreak/>
+        <w:t>4 ЭКСПЕРЕМЕНТАЛЬНАЯ ЧАСТЬ</w:t>
+      </w:r>
+    </w:p>
+    <w:p>
+      <w:pPr>
+        <w:pStyle w:val="TEXT"/>
+        <w:rPr>
+          <w:lang w:val="en-US"/>
+        </w:rPr>
+      </w:pPr>
+      <w:r>
+        <w:t xml:space="preserve">В данном разделе представлены результаты собственных исследований. Приводятся результаты реализации верификатора «UML </w:t>
+      </w:r>
+      <w:proofErr w:type="spellStart"/>
+      <w:r>
+        <w:t>Tester</w:t>
+      </w:r>
+      <w:proofErr w:type="spellEnd"/>
+      <w:r>
+        <w:t>»,  результаты тестирования верификатора</w:t>
+      </w:r>
+      <w:r>
+        <w:t xml:space="preserve">, </w:t>
+      </w:r>
+      <w:r>
+        <w:t>а так же</w:t>
+      </w:r>
+      <w:r>
+        <w:t xml:space="preserve"> проводится сравнение полученны</w:t>
+      </w:r>
+      <w:r>
+        <w:t>х результатов верификации с результатами, полученными при тестировании современных CASE-средств.</w:t>
+      </w:r>
+    </w:p>
+    <w:p>
+      <w:pPr>
+        <w:pStyle w:val="A2COKKP"/>
+        <w:rPr>
+          <w:lang w:val="en-US"/>
+        </w:rPr>
+      </w:pPr>
+      <w:r>
+        <w:t xml:space="preserve">4.1 </w:t>
+      </w:r>
+      <w:r>
+        <w:t>Результаты реализации верификатора «</w:t>
+      </w:r>
+      <w:r>
+        <w:rPr>
+          <w:lang w:val="en-US"/>
+        </w:rPr>
+        <w:t>UML</w:t>
+      </w:r>
+      <w:r>
+        <w:t xml:space="preserve"> </w:t>
+      </w:r>
+      <w:r>
+        <w:rPr>
+          <w:lang w:val="en-US"/>
+        </w:rPr>
+        <w:t>Tester</w:t>
+      </w:r>
+      <w:r>
+        <w:t>»</w:t>
+      </w:r>
+    </w:p>
+    <w:p>
+      <w:pPr>
+        <w:pStyle w:val="TEXT"/>
+      </w:pPr>
+      <w:r>
+        <w:rPr>
+          <w:lang w:eastAsia="ru-RU"/>
+        </w:rPr>
+        <w:t>Верификатор «</w:t>
+      </w:r>
+      <w:r>
+        <w:rPr>
+          <w:lang w:val="en-US"/>
+        </w:rPr>
+        <w:t>UML</w:t>
+      </w:r>
+      <w:r>
+        <w:t xml:space="preserve"> </w:t>
+      </w:r>
+      <w:r>
+        <w:rPr>
+          <w:lang w:val="en-US"/>
+        </w:rPr>
+        <w:t>Tester</w:t>
+      </w:r>
+      <w:r>
+        <w:t xml:space="preserve">» имеет простой графический интерфейс (рисунок 4.1), который позволяет выбирать конкретный метод верификации, или же выбирать комплексное тестирование. Так же интерфейс имеет окно для вывода сообщений, сформированных во время верификации, и элементы управления, позволяющие </w:t>
+      </w:r>
+      <w:r>
+        <w:t>выбирать диаграмму для верификации и начало тестирования.</w:t>
+      </w:r>
+    </w:p>
+    <w:p>
+      <w:pPr>
+        <w:pStyle w:val="TEXT"/>
+      </w:pPr>
+    </w:p>
+    <w:p>
+      <w:pPr>
+        <w:pStyle w:val="TEXT"/>
+        <w:ind w:firstLine="0"/>
+        <w:jc w:val="center"/>
+      </w:pPr>
+      <w:r>
+        <w:rPr>
+          <w:noProof/>
+        </w:rPr>
+        <w:drawing>
+          <wp:inline distT="0" distB="0" distL="0" distR="0" wp14:anchorId="1DDA67F0" wp14:editId="3CC6CA3B">
+            <wp:extent cx="3864634" cy="3095521"/>
+            <wp:effectExtent l="0" t="0" r="2540" b="0"/>
+            <wp:docPr id="258" name="Рисунок 258"/>
+            <wp:cNvGraphicFramePr>
+              <a:graphicFrameLocks xmlns:a="http://schemas.openxmlformats.org/drawingml/2006/main" noChangeAspect="1"/>
+            </wp:cNvGraphicFramePr>
+            <a:graphic xmlns:a="http://schemas.openxmlformats.org/drawingml/2006/main">
+              <a:graphicData uri="http://schemas.openxmlformats.org/drawingml/2006/picture">
+                <pic:pic xmlns:pic="http://schemas.openxmlformats.org/drawingml/2006/picture">
+                  <pic:nvPicPr>
+                    <pic:cNvPr id="0" name=""/>
+                    <pic:cNvPicPr/>
+                  </pic:nvPicPr>
+                  <pic:blipFill>
+                    <a:blip r:embed="rId68"/>
+                    <a:stretch>
+                      <a:fillRect/>
+                    </a:stretch>
+                  </pic:blipFill>
+                  <pic:spPr>
+                    <a:xfrm>
+                      <a:off x="0" y="0"/>
+                      <a:ext cx="3866554" cy="3097059"/>
+                    </a:xfrm>
+                    <a:prstGeom prst="rect">
+                      <a:avLst/>
+                    </a:prstGeom>
+                  </pic:spPr>
+                </pic:pic>
+              </a:graphicData>
+            </a:graphic>
+          </wp:inline>
+        </w:drawing>
+      </w:r>
+    </w:p>
+    <w:p>
+      <w:pPr>
+        <w:pStyle w:val="TEXT"/>
+        <w:ind w:firstLine="0"/>
+        <w:jc w:val="center"/>
+      </w:pPr>
+      <w:r>
+        <w:t>Рисунок 4.1 – Интерфейс верификатора «</w:t>
+      </w:r>
+      <w:r>
+        <w:rPr>
+          <w:lang w:val="en-US"/>
+        </w:rPr>
+        <w:t>UML</w:t>
+      </w:r>
+      <w:r>
+        <w:t xml:space="preserve"> </w:t>
+      </w:r>
+      <w:r>
+        <w:rPr>
+          <w:lang w:val="en-US"/>
+        </w:rPr>
+        <w:t>Tester</w:t>
+      </w:r>
+      <w:r>
+        <w:t>»</w:t>
+      </w:r>
+    </w:p>
+    <w:p>
+      <w:pPr>
+        <w:pStyle w:val="TEXT"/>
+      </w:pPr>
+    </w:p>
+    <w:p>
+      <w:pPr>
+        <w:pStyle w:val="TEXT"/>
+      </w:pPr>
+      <w:r>
+        <w:t>Вверху находятся элементы управления, позволяющие определить метод верификации:</w:t>
+      </w:r>
+    </w:p>
+    <w:p>
+      <w:pPr>
+        <w:pStyle w:val="TEXT"/>
+      </w:pPr>
+      <w:r>
+        <w:t>- «</w:t>
+      </w:r>
+      <w:r>
+        <w:rPr>
+          <w:lang w:val="en-US"/>
+        </w:rPr>
+        <w:t>Test</w:t>
+      </w:r>
+      <w:r>
+        <w:t xml:space="preserve"> </w:t>
+      </w:r>
+      <w:r>
+        <w:rPr>
+          <w:lang w:val="en-US"/>
+        </w:rPr>
+        <w:t>Driver</w:t>
+      </w:r>
+      <w:r>
+        <w:t>»</w:t>
+      </w:r>
+      <w:r>
+        <w:t xml:space="preserve"> - </w:t>
+      </w:r>
+      <w:r>
+        <w:t>метод тестового драйвера;</w:t>
+      </w:r>
+    </w:p>
+    <w:p>
+      <w:pPr>
+        <w:pStyle w:val="TEXT"/>
+      </w:pPr>
+      <w:r>
+        <w:t>- «</w:t>
+      </w:r>
+      <w:r>
+        <w:rPr>
+          <w:lang w:val="en-US"/>
+        </w:rPr>
+        <w:t>Graph</w:t>
+      </w:r>
+      <w:r>
+        <w:t>»</w:t>
+      </w:r>
+      <w:r>
+        <w:t xml:space="preserve"> - </w:t>
+      </w:r>
+      <w:r>
+        <w:t>метод идентификационного графа;</w:t>
+      </w:r>
+    </w:p>
+    <w:p>
+      <w:pPr>
+        <w:pStyle w:val="TEXT"/>
+      </w:pPr>
+      <w:r>
+        <w:t xml:space="preserve">- </w:t>
+      </w:r>
+      <w:r>
+        <w:t>«</w:t>
+      </w:r>
+      <w:r>
+        <w:rPr>
+          <w:lang w:val="en-US"/>
+        </w:rPr>
+        <w:t>Set</w:t>
+      </w:r>
+      <w:r>
+        <w:t>»</w:t>
+      </w:r>
+      <w:r>
+        <w:t xml:space="preserve"> - </w:t>
+      </w:r>
+      <w:r>
+        <w:t>метод множеств;</w:t>
+      </w:r>
+    </w:p>
+    <w:p>
+      <w:pPr>
+        <w:pStyle w:val="TEXT"/>
+      </w:pPr>
+      <w:r>
+        <w:t xml:space="preserve">- </w:t>
+      </w:r>
+      <w:r>
+        <w:t>«</w:t>
+      </w:r>
+      <w:r>
+        <w:rPr>
+          <w:lang w:val="en-US"/>
+        </w:rPr>
+        <w:t>Patterns</w:t>
+      </w:r>
+      <w:r>
+        <w:t>»</w:t>
+      </w:r>
+      <w:r>
+        <w:t xml:space="preserve"> - </w:t>
+      </w:r>
+      <w:r>
+        <w:t>метод шаблонов;</w:t>
+      </w:r>
+    </w:p>
+    <w:p>
+      <w:pPr>
+        <w:pStyle w:val="TEXT"/>
+        <w:ind w:left="709" w:firstLine="0"/>
+      </w:pPr>
+      <w:r>
+        <w:t xml:space="preserve">- </w:t>
+      </w:r>
+      <w:r>
+        <w:t>«</w:t>
+      </w:r>
+      <w:r>
+        <w:rPr>
+          <w:lang w:val="en-US"/>
+        </w:rPr>
+        <w:t>Complex</w:t>
+      </w:r>
+      <w:r>
+        <w:t xml:space="preserve">»- </w:t>
+      </w:r>
+      <w:r>
+        <w:t>комплексное тестирование всеми вышеперечисленными методами.</w:t>
+      </w:r>
+    </w:p>
+    <w:p>
+      <w:pPr>
+        <w:pStyle w:val="TEXT"/>
+      </w:pPr>
+      <w:proofErr w:type="gramStart"/>
+      <w:r>
+        <w:lastRenderedPageBreak/>
+        <w:t>По средине</w:t>
+      </w:r>
+      <w:proofErr w:type="gramEnd"/>
+      <w:r>
+        <w:t xml:space="preserve"> находится окно для вывода сообщений. Внизу находятся</w:t>
+      </w:r>
+      <w:r>
+        <w:t xml:space="preserve"> кнопка выбора диаграммы («</w:t>
+      </w:r>
+      <w:proofErr w:type="spellStart"/>
+      <w:r>
+        <w:t>Choose</w:t>
+      </w:r>
+      <w:proofErr w:type="spellEnd"/>
+      <w:r>
+        <w:t xml:space="preserve"> </w:t>
+      </w:r>
+      <w:proofErr w:type="spellStart"/>
+      <w:r>
+        <w:t>File</w:t>
+      </w:r>
+      <w:proofErr w:type="spellEnd"/>
+      <w:r>
+        <w:t>») и начала верификации («</w:t>
+      </w:r>
+      <w:proofErr w:type="spellStart"/>
+      <w:r>
+        <w:t>Verify</w:t>
+      </w:r>
+      <w:proofErr w:type="spellEnd"/>
+      <w:r>
+        <w:t>»).</w:t>
+      </w:r>
+      <w:r>
+        <w:t xml:space="preserve"> </w:t>
+      </w:r>
+    </w:p>
+    <w:p>
+      <w:pPr>
+        <w:pStyle w:val="A2COKKP"/>
+      </w:pPr>
+      <w:r>
+        <w:t>4.</w:t>
+      </w:r>
+      <w:r>
+        <w:t>2</w:t>
+      </w:r>
+      <w:r>
+        <w:t xml:space="preserve"> Результаты </w:t>
+      </w:r>
+      <w:r>
+        <w:t>тестирования верификатора «</w:t>
+      </w:r>
+      <w:r>
+        <w:rPr>
+          <w:lang w:val="en-US"/>
+        </w:rPr>
+        <w:t>UML</w:t>
+      </w:r>
+      <w:r>
+        <w:t xml:space="preserve"> </w:t>
+      </w:r>
+      <w:r>
+        <w:rPr>
+          <w:lang w:val="en-US"/>
+        </w:rPr>
+        <w:t>Tester</w:t>
+      </w:r>
+      <w:r>
+        <w:t>»</w:t>
+      </w:r>
+    </w:p>
+    <w:p>
+      <w:pPr>
+        <w:pStyle w:val="A2COKKP"/>
+      </w:pPr>
+      <w:r>
+        <w:t>4.</w:t>
+      </w:r>
+      <w:r>
+        <w:t xml:space="preserve">2.1 </w:t>
+      </w:r>
+      <w:r>
+        <w:t>Тестирование метода шаблонов</w:t>
+      </w:r>
+    </w:p>
+    <w:p>
+      <w:pPr>
+        <w:pStyle w:val="TEXT"/>
+        <w:rPr>
+          <w:b/>
+        </w:rPr>
+      </w:pPr>
+      <w:r>
+        <w:t xml:space="preserve">В качестве тестируемого шаблона </w:t>
+      </w:r>
+      <w:r>
+        <w:t xml:space="preserve">выбран </w:t>
+      </w:r>
+      <w:r>
+        <w:t>«Простой множественный цикл»</w:t>
+      </w:r>
+      <w:r>
+        <w:t xml:space="preserve">. Для </w:t>
+      </w:r>
+      <w:r>
+        <w:t>того</w:t>
+      </w:r>
+      <w:r>
+        <w:t xml:space="preserve"> чтобы проверить работоспособность верификатора, </w:t>
+      </w:r>
+      <w:r>
+        <w:t>в</w:t>
+      </w:r>
+      <w:r>
+        <w:t xml:space="preserve"> диаграмму классов </w:t>
+      </w:r>
+      <w:r>
+        <w:t>добавляем некорректное отношение между двумя классами, которое должно быть выявлено методом шаблонов.</w:t>
+      </w:r>
+      <w:r>
+        <w:t xml:space="preserve"> На рисунке 4.2 представлена некорректная диаграмма. Ассоциации «</w:t>
+      </w:r>
+      <w:proofErr w:type="spellStart"/>
+      <w:r>
+        <w:rPr>
+          <w:lang w:val="en-US"/>
+        </w:rPr>
+        <w:t>AssociationC</w:t>
+      </w:r>
+      <w:proofErr w:type="spellEnd"/>
+      <w:r>
+        <w:t>»</w:t>
+      </w:r>
+      <w:r>
+        <w:t xml:space="preserve"> </w:t>
+      </w:r>
+      <w:r>
+        <w:t>и «</w:t>
+      </w:r>
+      <w:proofErr w:type="spellStart"/>
+      <w:r>
+        <w:rPr>
+          <w:lang w:val="en-US"/>
+        </w:rPr>
+        <w:t>AssociationD</w:t>
+      </w:r>
+      <w:proofErr w:type="spellEnd"/>
+      <w:r>
+        <w:t>»</w:t>
+      </w:r>
+      <w:r>
+        <w:t xml:space="preserve"> </w:t>
+      </w:r>
+      <w:r>
+        <w:t xml:space="preserve">противоречивы, так как не имеют области пересечения. </w:t>
+      </w:r>
+    </w:p>
+    <w:p>
+      <w:pPr>
+        <w:pStyle w:val="TEXT"/>
+      </w:pPr>
+    </w:p>
+    <w:p>
+      <w:pPr>
+        <w:pStyle w:val="TEXT"/>
+        <w:ind w:firstLine="0"/>
+        <w:jc w:val="center"/>
+      </w:pPr>
+      <w:r>
+        <w:rPr>
+          <w:noProof/>
+        </w:rPr>
+        <w:drawing>
+          <wp:inline distT="0" distB="0" distL="0" distR="0" wp14:anchorId="50DFCDCB" wp14:editId="5B287B64">
+            <wp:extent cx="5924834" cy="4313208"/>
+            <wp:effectExtent l="0" t="0" r="0" b="0"/>
+            <wp:docPr id="268" name="Рисунок 268"/>
+            <wp:cNvGraphicFramePr>
+              <a:graphicFrameLocks xmlns:a="http://schemas.openxmlformats.org/drawingml/2006/main" noChangeAspect="1"/>
+            </wp:cNvGraphicFramePr>
+            <a:graphic xmlns:a="http://schemas.openxmlformats.org/drawingml/2006/main">
+              <a:graphicData uri="http://schemas.openxmlformats.org/drawingml/2006/picture">
+                <pic:pic xmlns:pic="http://schemas.openxmlformats.org/drawingml/2006/picture">
+                  <pic:nvPicPr>
+                    <pic:cNvPr id="0" name=""/>
+                    <pic:cNvPicPr/>
+                  </pic:nvPicPr>
+                  <pic:blipFill>
+                    <a:blip r:embed="rId69"/>
+                    <a:stretch>
+                      <a:fillRect/>
+                    </a:stretch>
+                  </pic:blipFill>
+                  <pic:spPr>
+                    <a:xfrm>
+                      <a:off x="0" y="0"/>
+                      <a:ext cx="5939790" cy="4324096"/>
+                    </a:xfrm>
+                    <a:prstGeom prst="rect">
+                      <a:avLst/>
+                    </a:prstGeom>
+                  </pic:spPr>
+                </pic:pic>
+              </a:graphicData>
+            </a:graphic>
+          </wp:inline>
+        </w:drawing>
+      </w:r>
+    </w:p>
+    <w:p>
+      <w:pPr>
+        <w:pStyle w:val="TEXT"/>
+        <w:ind w:firstLine="0"/>
+        <w:jc w:val="center"/>
+      </w:pPr>
+      <w:r>
+        <w:t>Рисунок 4.2 – Некорректная диаграмма классов, выявляемая методом шаблонов</w:t>
+      </w:r>
+    </w:p>
+    <w:p>
+      <w:pPr>
+        <w:pStyle w:val="TEXT"/>
+        <w:ind w:firstLine="0"/>
+        <w:jc w:val="center"/>
+      </w:pPr>
+    </w:p>
+    <w:p>
+      <w:pPr>
+        <w:pStyle w:val="TEXT"/>
+      </w:pPr>
+      <w:r>
+        <w:t>Ассоциации «</w:t>
+      </w:r>
+      <w:proofErr w:type="spellStart"/>
+      <w:r>
+        <w:rPr>
+          <w:lang w:val="en-US"/>
+        </w:rPr>
+        <w:t>AssociationC</w:t>
+      </w:r>
+      <w:proofErr w:type="spellEnd"/>
+      <w:r>
+        <w:t>»</w:t>
+      </w:r>
+      <w:r>
+        <w:t xml:space="preserve"> </w:t>
+      </w:r>
+      <w:r>
+        <w:t>и «</w:t>
+      </w:r>
+      <w:proofErr w:type="spellStart"/>
+      <w:r>
+        <w:rPr>
+          <w:lang w:val="en-US"/>
+        </w:rPr>
+        <w:t>AssociationD</w:t>
+      </w:r>
+      <w:proofErr w:type="spellEnd"/>
+      <w:r>
+        <w:t>»</w:t>
+      </w:r>
+      <w:r>
+        <w:t xml:space="preserve"> </w:t>
+      </w:r>
+      <w:r>
+        <w:t xml:space="preserve">противоречивы, так как не имеют области пересечения. </w:t>
+      </w:r>
+      <w:r>
+        <w:t>На рисунке 4.3 представлен результат работы верификатора.</w:t>
+      </w:r>
+    </w:p>
+    <w:p>
+      <w:pPr>
+        <w:pStyle w:val="TEXT"/>
+        <w:ind w:firstLine="0"/>
+        <w:jc w:val="center"/>
+        <w:rPr>
+          <w:lang w:eastAsia="ru-RU"/>
+        </w:rPr>
+      </w:pPr>
+      <w:r>
+        <w:rPr>
+          <w:noProof/>
+        </w:rPr>
+        <w:lastRenderedPageBreak/>
+        <w:drawing>
+          <wp:inline distT="0" distB="0" distL="0" distR="0" wp14:anchorId="2DABD998" wp14:editId="3864404F">
+            <wp:extent cx="5939790" cy="2382905"/>
+            <wp:effectExtent l="0" t="0" r="3810" b="0"/>
+            <wp:docPr id="269" name="Рисунок 269"/>
+            <wp:cNvGraphicFramePr>
+              <a:graphicFrameLocks xmlns:a="http://schemas.openxmlformats.org/drawingml/2006/main" noChangeAspect="1"/>
+            </wp:cNvGraphicFramePr>
+            <a:graphic xmlns:a="http://schemas.openxmlformats.org/drawingml/2006/main">
+              <a:graphicData uri="http://schemas.openxmlformats.org/drawingml/2006/picture">
+                <pic:pic xmlns:pic="http://schemas.openxmlformats.org/drawingml/2006/picture">
+                  <pic:nvPicPr>
+                    <pic:cNvPr id="0" name=""/>
+                    <pic:cNvPicPr/>
+                  </pic:nvPicPr>
+                  <pic:blipFill>
+                    <a:blip r:embed="rId70"/>
+                    <a:stretch>
+                      <a:fillRect/>
+                    </a:stretch>
+                  </pic:blipFill>
+                  <pic:spPr>
+                    <a:xfrm>
+                      <a:off x="0" y="0"/>
+                      <a:ext cx="5939790" cy="2382905"/>
+                    </a:xfrm>
+                    <a:prstGeom prst="rect">
+                      <a:avLst/>
+                    </a:prstGeom>
+                  </pic:spPr>
+                </pic:pic>
+              </a:graphicData>
+            </a:graphic>
+          </wp:inline>
+        </w:drawing>
+      </w:r>
+    </w:p>
+    <w:p>
+      <w:pPr>
+        <w:pStyle w:val="TEXT"/>
+        <w:ind w:firstLine="0"/>
+        <w:jc w:val="center"/>
+        <w:rPr>
+          <w:lang w:eastAsia="ru-RU"/>
+        </w:rPr>
+      </w:pPr>
+      <w:r>
+        <w:rPr>
+          <w:lang w:eastAsia="ru-RU"/>
+        </w:rPr>
+        <w:t>Рисунок 4.3 – Результат верификации некорректной диаграммы методом шаблонов</w:t>
+      </w:r>
+    </w:p>
+    <w:p>
+      <w:pPr>
+        <w:pStyle w:val="TEXT"/>
+        <w:ind w:firstLine="0"/>
+        <w:jc w:val="center"/>
+        <w:rPr>
+          <w:lang w:eastAsia="ru-RU"/>
+        </w:rPr>
+      </w:pPr>
+    </w:p>
+    <w:p>
+      <w:pPr>
+        <w:pStyle w:val="TEXT"/>
+      </w:pPr>
+      <w:r>
+        <w:t xml:space="preserve">Как видно из рисунка, была обнаружена некорректность ассоциаций между классами «Преподаватель» и «Студент», а так же указано, какие именно ассоциации противоречивы.  </w:t>
+      </w:r>
+    </w:p>
+    <w:p>
+      <w:pPr>
+        <w:pStyle w:val="A2COKKP"/>
+      </w:pPr>
+      <w:r>
+        <w:t>4.</w:t>
+      </w:r>
+      <w:r>
+        <w:t>2.2</w:t>
+      </w:r>
+      <w:r>
+        <w:t xml:space="preserve"> </w:t>
+      </w:r>
+      <w:r>
+        <w:t>Тестирование метода идентификационного графа</w:t>
+      </w:r>
+    </w:p>
+    <w:p>
+      <w:pPr>
+        <w:pStyle w:val="TEXT"/>
+        <w:ind w:firstLine="0"/>
+        <w:jc w:val="center"/>
+        <w:rPr>
+          <w:lang w:eastAsia="ru-RU"/>
+        </w:rPr>
+      </w:pPr>
+      <w:r>
+        <w:rPr>
+          <w:noProof/>
+        </w:rPr>
+        <w:drawing>
+          <wp:inline distT="0" distB="0" distL="0" distR="0" wp14:anchorId="565FF32E" wp14:editId="4D961FCE">
+            <wp:extent cx="5939790" cy="3037023"/>
+            <wp:effectExtent l="0" t="0" r="3810" b="0"/>
+            <wp:docPr id="270" name="Рисунок 270"/>
+            <wp:cNvGraphicFramePr>
+              <a:graphicFrameLocks xmlns:a="http://schemas.openxmlformats.org/drawingml/2006/main" noChangeAspect="1"/>
+            </wp:cNvGraphicFramePr>
+            <a:graphic xmlns:a="http://schemas.openxmlformats.org/drawingml/2006/main">
+              <a:graphicData uri="http://schemas.openxmlformats.org/drawingml/2006/picture">
+                <pic:pic xmlns:pic="http://schemas.openxmlformats.org/drawingml/2006/picture">
+                  <pic:nvPicPr>
+                    <pic:cNvPr id="0" name=""/>
+                    <pic:cNvPicPr/>
+                  </pic:nvPicPr>
+                  <pic:blipFill>
+                    <a:blip r:embed="rId71"/>
+                    <a:stretch>
+                      <a:fillRect/>
+                    </a:stretch>
+                  </pic:blipFill>
+                  <pic:spPr>
+                    <a:xfrm>
+                      <a:off x="0" y="0"/>
+                      <a:ext cx="5939790" cy="3037023"/>
+                    </a:xfrm>
+                    <a:prstGeom prst="rect">
+                      <a:avLst/>
+                    </a:prstGeom>
+                  </pic:spPr>
+                </pic:pic>
+              </a:graphicData>
+            </a:graphic>
+          </wp:inline>
+        </w:drawing>
+      </w:r>
+    </w:p>
+    <w:p>
+      <w:pPr>
+        <w:pStyle w:val="TEXT"/>
+        <w:ind w:firstLine="0"/>
+        <w:jc w:val="center"/>
+        <w:rPr>
+          <w:lang w:eastAsia="ru-RU"/>
+        </w:rPr>
+      </w:pPr>
+      <w:r>
+        <w:rPr>
+          <w:lang w:eastAsia="ru-RU"/>
+        </w:rPr>
+        <w:t xml:space="preserve">Рисунок 4.4 </w:t>
+      </w:r>
+      <w:r>
+        <w:rPr>
+          <w:lang w:eastAsia="ru-RU"/>
+        </w:rPr>
+        <w:t>– Некорректная диаграмма классов, выявляемая методом идентификационного графа</w:t>
+      </w:r>
+    </w:p>
+    <w:p>
+      <w:pPr>
+        <w:pStyle w:val="TEXT"/>
+        <w:ind w:firstLine="0"/>
+        <w:jc w:val="center"/>
+        <w:rPr>
+          <w:lang w:eastAsia="ru-RU"/>
+        </w:rPr>
+      </w:pPr>
+    </w:p>
+    <w:p>
+      <w:pPr>
+        <w:pStyle w:val="TEXT"/>
+        <w:ind w:firstLine="0"/>
+        <w:jc w:val="center"/>
+        <w:rPr>
+          <w:lang w:eastAsia="ru-RU"/>
+        </w:rPr>
+      </w:pPr>
+      <w:r>
+        <w:rPr>
+          <w:noProof/>
+        </w:rPr>
+        <w:lastRenderedPageBreak/>
+        <w:drawing>
+          <wp:inline distT="0" distB="0" distL="0" distR="0" wp14:anchorId="10A79B35" wp14:editId="08F9F71B">
+            <wp:extent cx="5939790" cy="2142836"/>
+            <wp:effectExtent l="0" t="0" r="3810" b="0"/>
+            <wp:docPr id="271" name="Рисунок 271"/>
+            <wp:cNvGraphicFramePr>
+              <a:graphicFrameLocks xmlns:a="http://schemas.openxmlformats.org/drawingml/2006/main" noChangeAspect="1"/>
+            </wp:cNvGraphicFramePr>
+            <a:graphic xmlns:a="http://schemas.openxmlformats.org/drawingml/2006/main">
+              <a:graphicData uri="http://schemas.openxmlformats.org/drawingml/2006/picture">
+                <pic:pic xmlns:pic="http://schemas.openxmlformats.org/drawingml/2006/picture">
+                  <pic:nvPicPr>
+                    <pic:cNvPr id="0" name=""/>
+                    <pic:cNvPicPr/>
+                  </pic:nvPicPr>
+                  <pic:blipFill>
+                    <a:blip r:embed="rId72"/>
+                    <a:stretch>
+                      <a:fillRect/>
+                    </a:stretch>
+                  </pic:blipFill>
+                  <pic:spPr>
+                    <a:xfrm>
+                      <a:off x="0" y="0"/>
+                      <a:ext cx="5939790" cy="2142836"/>
+                    </a:xfrm>
+                    <a:prstGeom prst="rect">
+                      <a:avLst/>
+                    </a:prstGeom>
+                  </pic:spPr>
+                </pic:pic>
+              </a:graphicData>
+            </a:graphic>
+          </wp:inline>
+        </w:drawing>
+      </w:r>
+    </w:p>
+    <w:p>
+      <w:pPr>
+        <w:pStyle w:val="TEXT"/>
+        <w:ind w:firstLine="0"/>
+        <w:jc w:val="center"/>
+        <w:rPr>
+          <w:lang w:eastAsia="ru-RU"/>
+        </w:rPr>
+      </w:pPr>
+      <w:r>
+        <w:rPr>
+          <w:lang w:eastAsia="ru-RU"/>
+        </w:rPr>
+        <w:t>Рисунок 4.5 – Результат верификации некорректной диаграмм методом идентификационного графа</w:t>
+      </w:r>
+    </w:p>
+    <w:p>
+      <w:pPr>
+        <w:pStyle w:val="A2COKKP"/>
+      </w:pPr>
+      <w:r>
+        <w:t>4.</w:t>
+      </w:r>
+      <w:r>
+        <w:t>2.</w:t>
+      </w:r>
+      <w:r>
+        <w:t>3</w:t>
+      </w:r>
+      <w:r>
+        <w:t xml:space="preserve">Тестирование метода </w:t>
+      </w:r>
+      <w:r>
+        <w:t>тестового драйвера</w:t>
+      </w:r>
+    </w:p>
+    <w:p>
+      <w:pPr>
+        <w:pStyle w:val="TEXT"/>
+        <w:ind w:firstLine="0"/>
+        <w:jc w:val="center"/>
+        <w:rPr>
+          <w:lang w:eastAsia="ru-RU"/>
+        </w:rPr>
+      </w:pPr>
+      <w:r>
+        <w:rPr>
+          <w:noProof/>
+        </w:rPr>
+        <w:drawing>
+          <wp:inline distT="0" distB="0" distL="0" distR="0" wp14:anchorId="5D985E7B" wp14:editId="37554F6B">
+            <wp:extent cx="4581525" cy="4057650"/>
+            <wp:effectExtent l="0" t="0" r="9525" b="0"/>
+            <wp:docPr id="272" name="Рисунок 272"/>
+            <wp:cNvGraphicFramePr>
+              <a:graphicFrameLocks xmlns:a="http://schemas.openxmlformats.org/drawingml/2006/main" noChangeAspect="1"/>
+            </wp:cNvGraphicFramePr>
+            <a:graphic xmlns:a="http://schemas.openxmlformats.org/drawingml/2006/main">
+              <a:graphicData uri="http://schemas.openxmlformats.org/drawingml/2006/picture">
+                <pic:pic xmlns:pic="http://schemas.openxmlformats.org/drawingml/2006/picture">
+                  <pic:nvPicPr>
+                    <pic:cNvPr id="0" name=""/>
+                    <pic:cNvPicPr/>
+                  </pic:nvPicPr>
+                  <pic:blipFill>
+                    <a:blip r:embed="rId73"/>
+                    <a:stretch>
+                      <a:fillRect/>
+                    </a:stretch>
+                  </pic:blipFill>
+                  <pic:spPr>
+                    <a:xfrm>
+                      <a:off x="0" y="0"/>
+                      <a:ext cx="4581525" cy="4057650"/>
+                    </a:xfrm>
+                    <a:prstGeom prst="rect">
+                      <a:avLst/>
+                    </a:prstGeom>
+                  </pic:spPr>
+                </pic:pic>
+              </a:graphicData>
+            </a:graphic>
+          </wp:inline>
+        </w:drawing>
+      </w:r>
+    </w:p>
+    <w:p>
+      <w:pPr>
+        <w:pStyle w:val="TEXT"/>
+        <w:jc w:val="center"/>
+        <w:rPr>
+          <w:lang w:eastAsia="ru-RU"/>
+        </w:rPr>
+      </w:pPr>
+      <w:r>
+        <w:rPr>
+          <w:lang w:eastAsia="ru-RU"/>
+        </w:rPr>
+        <w:t>Рисунок 4.6 – Диаграмма классов с несколькими некорректностями, выявляемыми методом тестового драйвера</w:t>
+      </w:r>
+    </w:p>
+    <w:p>
+      <w:pPr>
+        <w:pStyle w:val="TEXT"/>
+        <w:ind w:firstLine="0"/>
+        <w:jc w:val="center"/>
+        <w:rPr>
+          <w:lang w:eastAsia="ru-RU"/>
+        </w:rPr>
+      </w:pPr>
+      <w:r>
+        <w:rPr>
+          <w:noProof/>
+        </w:rPr>
+        <w:lastRenderedPageBreak/>
+        <w:drawing>
+          <wp:inline distT="0" distB="0" distL="0" distR="0" wp14:anchorId="0BFE1A7C" wp14:editId="18502273">
+            <wp:extent cx="5939790" cy="3011889"/>
+            <wp:effectExtent l="0" t="0" r="3810" b="0"/>
+            <wp:docPr id="273" name="Рисунок 273"/>
+            <wp:cNvGraphicFramePr>
+              <a:graphicFrameLocks xmlns:a="http://schemas.openxmlformats.org/drawingml/2006/main" noChangeAspect="1"/>
+            </wp:cNvGraphicFramePr>
+            <a:graphic xmlns:a="http://schemas.openxmlformats.org/drawingml/2006/main">
+              <a:graphicData uri="http://schemas.openxmlformats.org/drawingml/2006/picture">
+                <pic:pic xmlns:pic="http://schemas.openxmlformats.org/drawingml/2006/picture">
+                  <pic:nvPicPr>
+                    <pic:cNvPr id="0" name=""/>
+                    <pic:cNvPicPr/>
+                  </pic:nvPicPr>
+                  <pic:blipFill>
+                    <a:blip r:embed="rId74"/>
+                    <a:stretch>
+                      <a:fillRect/>
+                    </a:stretch>
+                  </pic:blipFill>
+                  <pic:spPr>
+                    <a:xfrm>
+                      <a:off x="0" y="0"/>
+                      <a:ext cx="5939790" cy="3011889"/>
+                    </a:xfrm>
+                    <a:prstGeom prst="rect">
+                      <a:avLst/>
+                    </a:prstGeom>
+                  </pic:spPr>
+                </pic:pic>
+              </a:graphicData>
+            </a:graphic>
+          </wp:inline>
+        </w:drawing>
+      </w:r>
+    </w:p>
+    <w:p>
+      <w:pPr>
+        <w:pStyle w:val="TEXT"/>
+        <w:ind w:firstLine="0"/>
+        <w:jc w:val="center"/>
+        <w:rPr>
+          <w:lang w:eastAsia="ru-RU"/>
+        </w:rPr>
+      </w:pPr>
+      <w:r>
+        <w:rPr>
+          <w:lang w:eastAsia="ru-RU"/>
+        </w:rPr>
+        <w:t>Рисунок 4.7 – Результат верификации методом тестового драйвера</w:t>
+      </w:r>
+    </w:p>
+    <w:p>
+      <w:pPr>
+        <w:pStyle w:val="A2COKKP"/>
+      </w:pPr>
+      <w:r>
+        <w:t>4.</w:t>
+      </w:r>
+      <w:r>
+        <w:t>2.</w:t>
+      </w:r>
+      <w:r>
+        <w:t>4</w:t>
+      </w:r>
+      <w:r>
+        <w:t xml:space="preserve"> </w:t>
+      </w:r>
+      <w:r>
+        <w:t>Тестирование работы методов в комплексе</w:t>
+      </w:r>
+    </w:p>
+    <w:p>
+      <w:pPr>
+        <w:pStyle w:val="TEXT"/>
+        <w:ind w:firstLine="0"/>
+        <w:jc w:val="center"/>
+        <w:rPr>
+          <w:lang w:eastAsia="ru-RU"/>
+        </w:rPr>
+      </w:pPr>
+      <w:r>
+        <w:rPr>
+          <w:noProof/>
+        </w:rPr>
+        <w:drawing>
+          <wp:inline distT="0" distB="0" distL="0" distR="0" wp14:anchorId="51CE27FB" wp14:editId="034C93FB">
+            <wp:extent cx="5695950" cy="2847975"/>
+            <wp:effectExtent l="0" t="0" r="0" b="9525"/>
+            <wp:docPr id="274" name="Рисунок 274"/>
+            <wp:cNvGraphicFramePr>
+              <a:graphicFrameLocks xmlns:a="http://schemas.openxmlformats.org/drawingml/2006/main" noChangeAspect="1"/>
+            </wp:cNvGraphicFramePr>
+            <a:graphic xmlns:a="http://schemas.openxmlformats.org/drawingml/2006/main">
+              <a:graphicData uri="http://schemas.openxmlformats.org/drawingml/2006/picture">
+                <pic:pic xmlns:pic="http://schemas.openxmlformats.org/drawingml/2006/picture">
+                  <pic:nvPicPr>
+                    <pic:cNvPr id="0" name=""/>
+                    <pic:cNvPicPr/>
+                  </pic:nvPicPr>
+                  <pic:blipFill>
+                    <a:blip r:embed="rId75"/>
+                    <a:stretch>
+                      <a:fillRect/>
+                    </a:stretch>
+                  </pic:blipFill>
+                  <pic:spPr>
+                    <a:xfrm>
+                      <a:off x="0" y="0"/>
+                      <a:ext cx="5695950" cy="2847975"/>
+                    </a:xfrm>
+                    <a:prstGeom prst="rect">
+                      <a:avLst/>
+                    </a:prstGeom>
+                  </pic:spPr>
+                </pic:pic>
+              </a:graphicData>
+            </a:graphic>
+          </wp:inline>
+        </w:drawing>
+      </w:r>
+    </w:p>
+    <w:p>
+      <w:pPr>
+        <w:pStyle w:val="TEXT"/>
+        <w:ind w:firstLine="0"/>
+        <w:jc w:val="center"/>
+        <w:rPr>
+          <w:lang w:eastAsia="ru-RU"/>
+        </w:rPr>
+      </w:pPr>
+      <w:r>
+        <w:rPr>
+          <w:lang w:eastAsia="ru-RU"/>
+        </w:rPr>
+        <w:t>Рисунок 4.8 – Диаграмма классов с тремя различными некорректностями</w:t>
+      </w:r>
+    </w:p>
+    <w:p>
+      <w:pPr>
+        <w:pStyle w:val="TEXT"/>
+        <w:ind w:firstLine="0"/>
+        <w:jc w:val="center"/>
+        <w:rPr>
+          <w:lang w:eastAsia="ru-RU"/>
+        </w:rPr>
+      </w:pPr>
+      <w:bookmarkStart w:id="77" w:name="_GoBack"/>
+      <w:r>
+        <w:rPr>
+          <w:noProof/>
+        </w:rPr>
+        <w:lastRenderedPageBreak/>
+        <w:drawing>
+          <wp:inline distT="0" distB="0" distL="0" distR="0" wp14:anchorId="21678473" wp14:editId="67E61BEE">
+            <wp:extent cx="5939790" cy="2811423"/>
+            <wp:effectExtent l="0" t="0" r="3810" b="8255"/>
+            <wp:docPr id="275" name="Рисунок 275"/>
+            <wp:cNvGraphicFramePr>
+              <a:graphicFrameLocks xmlns:a="http://schemas.openxmlformats.org/drawingml/2006/main" noChangeAspect="1"/>
+            </wp:cNvGraphicFramePr>
+            <a:graphic xmlns:a="http://schemas.openxmlformats.org/drawingml/2006/main">
+              <a:graphicData uri="http://schemas.openxmlformats.org/drawingml/2006/picture">
+                <pic:pic xmlns:pic="http://schemas.openxmlformats.org/drawingml/2006/picture">
+                  <pic:nvPicPr>
+                    <pic:cNvPr id="0" name=""/>
+                    <pic:cNvPicPr/>
+                  </pic:nvPicPr>
+                  <pic:blipFill>
+                    <a:blip r:embed="rId76"/>
+                    <a:stretch>
+                      <a:fillRect/>
+                    </a:stretch>
+                  </pic:blipFill>
+                  <pic:spPr>
+                    <a:xfrm>
+                      <a:off x="0" y="0"/>
+                      <a:ext cx="5939790" cy="2811423"/>
+                    </a:xfrm>
+                    <a:prstGeom prst="rect">
+                      <a:avLst/>
+                    </a:prstGeom>
+                  </pic:spPr>
+                </pic:pic>
+              </a:graphicData>
+            </a:graphic>
+          </wp:inline>
+        </w:drawing>
+      </w:r>
+    </w:p>
+    <w:p>
+      <w:pPr>
+        <w:pStyle w:val="TEXT"/>
+        <w:ind w:firstLine="0"/>
+        <w:jc w:val="center"/>
+        <w:rPr>
+          <w:lang w:eastAsia="ru-RU"/>
+        </w:rPr>
+      </w:pPr>
+      <w:r>
+        <w:rPr>
+          <w:lang w:eastAsia="ru-RU"/>
+        </w:rPr>
+        <w:t>Рисунок 4.9 – Результат комплексной верификации модели</w:t>
+      </w:r>
+      <w:bookmarkEnd w:id="77"/>
+    </w:p>
+    <w:p>
+      <w:pPr>
+        <w:pStyle w:val="A2COKKP"/>
+      </w:pPr>
+      <w:proofErr w:type="gramStart"/>
+      <w:r>
+        <w:rPr>
+          <w:lang w:val="en-US"/>
+        </w:rPr>
+        <w:t>4.3</w:t>
+      </w:r>
+      <w:proofErr w:type="gramEnd"/>
+      <w:r>
+        <w:rPr>
+          <w:lang w:val="en-US"/>
+        </w:rPr>
+        <w:t xml:space="preserve"> </w:t>
+      </w:r>
+      <w:r>
+        <w:t>Выводы</w:t>
+      </w:r>
+    </w:p>
+    <w:p>
+      <w:pPr>
+        <w:pStyle w:val="TEXT"/>
+        <w:rPr>
+          <w:lang w:eastAsia="ru-RU"/>
+        </w:rPr>
+      </w:pPr>
+      <w:r>
+        <w:rPr>
+          <w:lang w:eastAsia="ru-RU"/>
+        </w:rPr>
+        <w:t>Тестирование верификатора «</w:t>
+      </w:r>
+      <w:r>
+        <w:rPr>
+          <w:lang w:val="en-US" w:eastAsia="ru-RU"/>
+        </w:rPr>
+        <w:t>UML</w:t>
+      </w:r>
+      <w:r>
+        <w:rPr>
+          <w:lang w:eastAsia="ru-RU"/>
+        </w:rPr>
+        <w:t xml:space="preserve"> </w:t>
+      </w:r>
+      <w:r>
+        <w:rPr>
+          <w:lang w:val="en-US" w:eastAsia="ru-RU"/>
+        </w:rPr>
+        <w:t>Tester</w:t>
+      </w:r>
+      <w:r>
+        <w:rPr>
+          <w:lang w:eastAsia="ru-RU"/>
+        </w:rPr>
+        <w:t xml:space="preserve">» показало его эффективность в поиске ошибок проектирования. Каждый из методов верифицирует отдельный аспект модели и позволяет выявлять некорректности различного рода. Комплексное использование методов позволяет достичь максимально высокой производительности верификации. Все </w:t>
+      </w:r>
+      <w:r>
+        <w:rPr>
+          <w:lang w:val="en-US" w:eastAsia="ru-RU"/>
+        </w:rPr>
+        <w:t>CASE</w:t>
+      </w:r>
+      <w:r>
+        <w:rPr>
+          <w:lang w:eastAsia="ru-RU"/>
+        </w:rPr>
+        <w:t xml:space="preserve">-средства, рассмотренные в первом разделе позволяют оценить модель на корректность лишь </w:t>
+      </w:r>
+      <w:r>
+        <w:rPr>
+          <w:lang w:eastAsia="ru-RU"/>
+        </w:rPr>
+        <w:t>частично</w:t>
+      </w:r>
+      <w:r>
+        <w:rPr>
+          <w:lang w:eastAsia="ru-RU"/>
+        </w:rPr>
+        <w:t xml:space="preserve">, чего является не достаточно при проектировании больших систем.  </w:t>
+      </w:r>
+      <w:r>
+        <w:rPr>
+          <w:lang w:eastAsia="ru-RU"/>
+        </w:rPr>
+        <w:t>«</w:t>
+      </w:r>
+      <w:r>
+        <w:rPr>
+          <w:lang w:val="en-US" w:eastAsia="ru-RU"/>
+        </w:rPr>
+        <w:t>UML</w:t>
+      </w:r>
+      <w:r>
+        <w:rPr>
+          <w:lang w:eastAsia="ru-RU"/>
+        </w:rPr>
+        <w:t xml:space="preserve"> </w:t>
+      </w:r>
+      <w:r>
+        <w:rPr>
+          <w:lang w:val="en-US" w:eastAsia="ru-RU"/>
+        </w:rPr>
+        <w:t>Tester</w:t>
+      </w:r>
+      <w:r>
+        <w:rPr>
+          <w:lang w:eastAsia="ru-RU"/>
+        </w:rPr>
+        <w:t>»</w:t>
+      </w:r>
+      <w:r>
+        <w:rPr>
+          <w:lang w:eastAsia="ru-RU"/>
+        </w:rPr>
+        <w:t xml:space="preserve"> наглядно демонстрирует высокий процент выявления некорректностей модели.</w:t>
+      </w:r>
+    </w:p>
+    <w:p>
+      <w:pPr>
+        <w:pStyle w:val="TEXT"/>
+        <w:rPr>
+          <w:lang w:eastAsia="ru-RU"/>
+        </w:rPr>
+      </w:pPr>
+    </w:p>
+    <w:p>
+      <w:pPr>
+        <w:pStyle w:val="TEXT"/>
+        <w:rPr>
+          <w:lang w:eastAsia="ru-RU"/>
+        </w:rPr>
       </w:pPr>
     </w:p>
     <w:p>
@@ -25176,7 +26467,7 @@
         <w:rPr>
           <w:szCs w:val="28"/>
         </w:rPr>
-        <w:t xml:space="preserve">Работников в офисе насчитывается около 30. </w:t>
+        <w:t xml:space="preserve">Работников в офисе насчитывается 30. </w:t>
       </w:r>
       <w:r>
         <w:rPr>
@@ -25218,7 +26509,7 @@
           <w:szCs w:val="28"/>
         </w:rPr>
         <w:lastRenderedPageBreak/>
-        <w:t xml:space="preserve">Так как на предприятии работает около </w:t>
+        <w:t xml:space="preserve">Так как на предприятии работает </w:t>
       </w:r>
       <w:r>
         <w:rPr>
@@ -25366,7 +26657,7 @@
           <w:szCs w:val="28"/>
         </w:rPr>
         <w:sectPr>
-          <w:headerReference w:type="default" r:id="rId68"/>
+          <w:headerReference w:type="default" r:id="rId77"/>
           <w:type w:val="continuous"/>
           <w:pgSz w:w="11906" w:h="16838" w:code="9"/>
           <w:pgMar w:top="1134" w:right="851" w:bottom="1134" w:left="1701" w:header="709" w:footer="709" w:gutter="0"/>
@@ -29717,7 +31008,7 @@
           <w:sz w:val="28"/>
         </w:rPr>
         <w:sectPr>
-          <w:headerReference w:type="default" r:id="rId69"/>
+          <w:headerReference w:type="default" r:id="rId78"/>
           <w:type w:val="continuous"/>
           <w:pgSz w:w="11906" w:h="16838" w:code="9"/>
           <w:pgMar w:top="1134" w:right="851" w:bottom="1134" w:left="1701" w:header="709" w:footer="709" w:gutter="0"/>
@@ -29817,9 +31108,9 @@
       <w:r>
         <w:object w:dxaOrig="160" w:dyaOrig="300">
           <v:shape id="_x0000_i1028" type="#_x0000_t75" style="width:7.45pt;height:14.95pt" o:ole="">
-            <v:imagedata r:id="rId70" o:title=""/>
+            <v:imagedata r:id="rId79" o:title=""/>
           </v:shape>
-          <o:OLEObject Type="Embed" ProgID="Equation.3" ShapeID="_x0000_i1028" DrawAspect="Content" ObjectID="_1448283834" r:id="rId71"/>
+          <o:OLEObject Type="Embed" ProgID="Equation.3" ShapeID="_x0000_i1028" DrawAspect="Content" ObjectID="_1448318636" r:id="rId80"/>
         </w:object>
       </w:r>
       <w:r>
@@ -29828,9 +31119,9 @@
       <w:r>
         <w:object w:dxaOrig="180" w:dyaOrig="340">
           <v:shape id="_x0000_i1029" type="#_x0000_t75" style="width:8.15pt;height:16.3pt" o:ole="">
-            <v:imagedata r:id="rId72" o:title=""/>
+            <v:imagedata r:id="rId81" o:title=""/>
           </v:shape>
-          <o:OLEObject Type="Embed" ProgID="Equation.3" ShapeID="_x0000_i1029" DrawAspect="Content" ObjectID="_1448283835" r:id="rId73"/>
+          <o:OLEObject Type="Embed" ProgID="Equation.3" ShapeID="_x0000_i1029" DrawAspect="Content" ObjectID="_1448318637" r:id="rId82"/>
         </w:object>
       </w:r>
       <w:r>
@@ -29935,9 +31226,9 @@
         </w:rPr>
         <w:object w:dxaOrig="1740" w:dyaOrig="660">
           <v:shape id="_x0000_i1030" type="#_x0000_t75" style="width:99.85pt;height:38.05pt" o:ole="">
-            <v:imagedata r:id="rId74" o:title=""/>
+            <v:imagedata r:id="rId83" o:title=""/>
           </v:shape>
-          <o:OLEObject Type="Embed" ProgID="Equation.3" ShapeID="_x0000_i1030" DrawAspect="Content" ObjectID="_1448283836" r:id="rId75"/>
+          <o:OLEObject Type="Embed" ProgID="Equation.3" ShapeID="_x0000_i1030" DrawAspect="Content" ObjectID="_1448318638" r:id="rId84"/>
         </w:object>
       </w:r>
       <w:r>
@@ -30078,9 +31369,9 @@
         </w:rPr>
         <w:object w:dxaOrig="160" w:dyaOrig="300">
           <v:shape id="_x0000_i1031" type="#_x0000_t75" style="width:7.45pt;height:14.95pt" o:ole="">
-            <v:imagedata r:id="rId76" o:title=""/>
+            <v:imagedata r:id="rId85" o:title=""/>
           </v:shape>
-          <o:OLEObject Type="Embed" ProgID="Equation.3" ShapeID="_x0000_i1031" DrawAspect="Content" ObjectID="_1448283837" r:id="rId77"/>
+          <o:OLEObject Type="Embed" ProgID="Equation.3" ShapeID="_x0000_i1031" DrawAspect="Content" ObjectID="_1448318639" r:id="rId86"/>
         </w:object>
       </w:r>
       <w:r>
@@ -30258,9 +31549,9 @@
         </w:rPr>
         <w:object w:dxaOrig="1480" w:dyaOrig="660">
           <v:shape id="_x0000_i1032" type="#_x0000_t75" style="width:86.25pt;height:38.05pt" o:ole="">
-            <v:imagedata r:id="rId78" o:title=""/>
+            <v:imagedata r:id="rId87" o:title=""/>
           </v:shape>
-          <o:OLEObject Type="Embed" ProgID="Equation.3" ShapeID="_x0000_i1032" DrawAspect="Content" ObjectID="_1448283838" r:id="rId79"/>
+          <o:OLEObject Type="Embed" ProgID="Equation.3" ShapeID="_x0000_i1032" DrawAspect="Content" ObjectID="_1448318640" r:id="rId88"/>
         </w:object>
       </w:r>
       <w:r>
@@ -30345,9 +31636,9 @@
         </w:rPr>
         <w:object w:dxaOrig="160" w:dyaOrig="300">
           <v:shape id="_x0000_i1033" type="#_x0000_t75" style="width:7.45pt;height:14.95pt" o:ole="">
-            <v:imagedata r:id="rId80" o:title=""/>
+            <v:imagedata r:id="rId89" o:title=""/>
           </v:shape>
-          <o:OLEObject Type="Embed" ProgID="Equation.3" ShapeID="_x0000_i1033" DrawAspect="Content" ObjectID="_1448283839" r:id="rId81"/>
+          <o:OLEObject Type="Embed" ProgID="Equation.3" ShapeID="_x0000_i1033" DrawAspect="Content" ObjectID="_1448318641" r:id="rId90"/>
         </w:object>
       </w:r>
       <w:r>
@@ -30508,9 +31799,9 @@
         </w:rPr>
         <w:object w:dxaOrig="2439" w:dyaOrig="660">
           <v:shape id="_x0000_i1034" type="#_x0000_t75" style="width:144.7pt;height:38.7pt" o:ole="">
-            <v:imagedata r:id="rId82" o:title=""/>
+            <v:imagedata r:id="rId91" o:title=""/>
           </v:shape>
-          <o:OLEObject Type="Embed" ProgID="Equation.3" ShapeID="_x0000_i1034" DrawAspect="Content" ObjectID="_1448283840" r:id="rId83"/>
+          <o:OLEObject Type="Embed" ProgID="Equation.3" ShapeID="_x0000_i1034" DrawAspect="Content" ObjectID="_1448318642" r:id="rId92"/>
         </w:object>
       </w:r>
       <w:r>
@@ -30685,9 +31976,9 @@
         </w:rPr>
         <w:object w:dxaOrig="3900" w:dyaOrig="660">
           <v:shape id="_x0000_i1035" type="#_x0000_t75" style="width:243.85pt;height:42.1pt" o:ole="">
-            <v:imagedata r:id="rId84" o:title=""/>
+            <v:imagedata r:id="rId93" o:title=""/>
           </v:shape>
-          <o:OLEObject Type="Embed" ProgID="Equation.3" ShapeID="_x0000_i1035" DrawAspect="Content" ObjectID="_1448283841" r:id="rId85"/>
+          <o:OLEObject Type="Embed" ProgID="Equation.3" ShapeID="_x0000_i1035" DrawAspect="Content" ObjectID="_1448318643" r:id="rId94"/>
         </w:object>
       </w:r>
       <w:r>
@@ -30841,9 +32132,9 @@
         </w:rPr>
         <w:object w:dxaOrig="859" w:dyaOrig="680">
           <v:shape id="_x0000_i1036" type="#_x0000_t75" style="width:58.4pt;height:46.2pt" o:ole="">
-            <v:imagedata r:id="rId86" o:title=""/>
+            <v:imagedata r:id="rId95" o:title=""/>
           </v:shape>
-          <o:OLEObject Type="Embed" ProgID="Equation.3" ShapeID="_x0000_i1036" DrawAspect="Content" ObjectID="_1448283842" r:id="rId87"/>
+          <o:OLEObject Type="Embed" ProgID="Equation.3" ShapeID="_x0000_i1036" DrawAspect="Content" ObjectID="_1448318644" r:id="rId96"/>
         </w:object>
       </w:r>
       <w:r>
@@ -31077,9 +32368,9 @@
         </w:rPr>
         <w:object w:dxaOrig="2200" w:dyaOrig="620">
           <v:shape id="_x0000_i1037" type="#_x0000_t75" style="width:132.45pt;height:37.35pt" o:ole="">
-            <v:imagedata r:id="rId88" o:title=""/>
+            <v:imagedata r:id="rId97" o:title=""/>
           </v:shape>
-          <o:OLEObject Type="Embed" ProgID="Equation.3" ShapeID="_x0000_i1037" DrawAspect="Content" ObjectID="_1448283843" r:id="rId89"/>
+          <o:OLEObject Type="Embed" ProgID="Equation.3" ShapeID="_x0000_i1037" DrawAspect="Content" ObjectID="_1448318645" r:id="rId98"/>
         </w:object>
       </w:r>
       <w:r>
@@ -31261,9 +32552,9 @@
         </w:rPr>
         <w:object w:dxaOrig="1960" w:dyaOrig="680">
           <v:shape id="_x0000_i1038" type="#_x0000_t75" style="width:118.2pt;height:41.45pt" o:ole="">
-            <v:imagedata r:id="rId90" o:title=""/>
+            <v:imagedata r:id="rId99" o:title=""/>
           </v:shape>
-          <o:OLEObject Type="Embed" ProgID="Equation.3" ShapeID="_x0000_i1038" DrawAspect="Content" ObjectID="_1448283844" r:id="rId91"/>
+          <o:OLEObject Type="Embed" ProgID="Equation.3" ShapeID="_x0000_i1038" DrawAspect="Content" ObjectID="_1448318646" r:id="rId100"/>
         </w:object>
       </w:r>
       <w:r>
@@ -31368,9 +32659,9 @@
         </w:rPr>
         <w:object w:dxaOrig="4180" w:dyaOrig="400">
           <v:shape id="_x0000_i1039" type="#_x0000_t75" style="width:252pt;height:23.75pt" o:ole="">
-            <v:imagedata r:id="rId92" o:title=""/>
+            <v:imagedata r:id="rId101" o:title=""/>
           </v:shape>
-          <o:OLEObject Type="Embed" ProgID="Equation.3" ShapeID="_x0000_i1039" DrawAspect="Content" ObjectID="_1448283845" r:id="rId93"/>
+          <o:OLEObject Type="Embed" ProgID="Equation.3" ShapeID="_x0000_i1039" DrawAspect="Content" ObjectID="_1448318647" r:id="rId102"/>
         </w:object>
       </w:r>
     </w:p>
@@ -35814,9 +37105,9 @@
         </w:rPr>
         <w:object w:dxaOrig="3280" w:dyaOrig="740">
           <v:shape id="_x0000_i1040" type="#_x0000_t75" style="width:187.45pt;height:42.8pt" o:ole="">
-            <v:imagedata r:id="rId94" o:title=""/>
+            <v:imagedata r:id="rId103" o:title=""/>
           </v:shape>
-          <o:OLEObject Type="Embed" ProgID="Equation.3" ShapeID="_x0000_i1040" DrawAspect="Content" ObjectID="_1448283846" r:id="rId95"/>
+          <o:OLEObject Type="Embed" ProgID="Equation.3" ShapeID="_x0000_i1040" DrawAspect="Content" ObjectID="_1448318648" r:id="rId104"/>
         </w:object>
       </w:r>
       <w:r>
@@ -36128,9 +37419,9 @@
         </w:rPr>
         <w:object w:dxaOrig="1480" w:dyaOrig="700">
           <v:shape id="_x0000_i1041" type="#_x0000_t75" style="width:85.6pt;height:40.75pt" o:ole="">
-            <v:imagedata r:id="rId96" o:title=""/>
+            <v:imagedata r:id="rId105" o:title=""/>
           </v:shape>
-          <o:OLEObject Type="Embed" ProgID="Equation.3" ShapeID="_x0000_i1041" DrawAspect="Content" ObjectID="_1448283847" r:id="rId97"/>
+          <o:OLEObject Type="Embed" ProgID="Equation.3" ShapeID="_x0000_i1041" DrawAspect="Content" ObjectID="_1448318649" r:id="rId106"/>
         </w:object>
       </w:r>
       <w:r>
@@ -36194,9 +37485,9 @@
         </w:rPr>
         <w:object w:dxaOrig="1660" w:dyaOrig="660">
           <v:shape id="_x0000_i1042" type="#_x0000_t75" style="width:95.1pt;height:38.05pt" o:ole="">
-            <v:imagedata r:id="rId98" o:title=""/>
+            <v:imagedata r:id="rId107" o:title=""/>
           </v:shape>
-          <o:OLEObject Type="Embed" ProgID="Equation.3" ShapeID="_x0000_i1042" DrawAspect="Content" ObjectID="_1448283848" r:id="rId99"/>
+          <o:OLEObject Type="Embed" ProgID="Equation.3" ShapeID="_x0000_i1042" DrawAspect="Content" ObjectID="_1448318650" r:id="rId108"/>
         </w:object>
       </w:r>
       <w:r>
@@ -36279,9 +37570,9 @@
         </w:rPr>
         <w:object w:dxaOrig="7040" w:dyaOrig="660">
           <v:shape id="_x0000_i1043" type="#_x0000_t75" style="width:403.45pt;height:38.05pt" o:ole="">
-            <v:imagedata r:id="rId100" o:title=""/>
+            <v:imagedata r:id="rId109" o:title=""/>
           </v:shape>
-          <o:OLEObject Type="Embed" ProgID="Equation.3" ShapeID="_x0000_i1043" DrawAspect="Content" ObjectID="_1448283849" r:id="rId101"/>
+          <o:OLEObject Type="Embed" ProgID="Equation.3" ShapeID="_x0000_i1043" DrawAspect="Content" ObjectID="_1448318651" r:id="rId110"/>
         </w:object>
       </w:r>
     </w:p>
@@ -36323,9 +37614,9 @@
         </w:rPr>
         <w:object w:dxaOrig="859" w:dyaOrig="680">
           <v:shape id="_x0000_i1044" type="#_x0000_t75" style="width:49.6pt;height:40.1pt" o:ole="">
-            <v:imagedata r:id="rId102" o:title=""/>
+            <v:imagedata r:id="rId111" o:title=""/>
           </v:shape>
-          <o:OLEObject Type="Embed" ProgID="Equation.3" ShapeID="_x0000_i1044" DrawAspect="Content" ObjectID="_1448283850" r:id="rId103"/>
+          <o:OLEObject Type="Embed" ProgID="Equation.3" ShapeID="_x0000_i1044" DrawAspect="Content" ObjectID="_1448318652" r:id="rId112"/>
         </w:object>
       </w:r>
       <w:r>
@@ -36361,9 +37652,9 @@
         </w:rPr>
         <w:object w:dxaOrig="279" w:dyaOrig="360">
           <v:shape id="_x0000_i1045" type="#_x0000_t75" style="width:13.6pt;height:18.35pt" o:ole="">
-            <v:imagedata r:id="rId104" o:title=""/>
+            <v:imagedata r:id="rId113" o:title=""/>
           </v:shape>
-          <o:OLEObject Type="Embed" ProgID="Equation.3" ShapeID="_x0000_i1045" DrawAspect="Content" ObjectID="_1448283851" r:id="rId105"/>
+          <o:OLEObject Type="Embed" ProgID="Equation.3" ShapeID="_x0000_i1045" DrawAspect="Content" ObjectID="_1448318653" r:id="rId114"/>
         </w:object>
       </w:r>
       <w:r>
@@ -36422,9 +37713,9 @@
         </w:rPr>
         <w:object w:dxaOrig="1219" w:dyaOrig="360">
           <v:shape id="_x0000_i1046" type="#_x0000_t75" style="width:69.95pt;height:21.05pt" o:ole="">
-            <v:imagedata r:id="rId106" o:title=""/>
+            <v:imagedata r:id="rId115" o:title=""/>
           </v:shape>
-          <o:OLEObject Type="Embed" ProgID="Equation.3" ShapeID="_x0000_i1046" DrawAspect="Content" ObjectID="_1448283852" r:id="rId107"/>
+          <o:OLEObject Type="Embed" ProgID="Equation.3" ShapeID="_x0000_i1046" DrawAspect="Content" ObjectID="_1448318654" r:id="rId116"/>
         </w:object>
       </w:r>
       <w:r>
@@ -36493,9 +37784,9 @@
         </w:rPr>
         <w:object w:dxaOrig="2020" w:dyaOrig="660">
           <v:shape id="_x0000_i1047" type="#_x0000_t75" style="width:115.45pt;height:38.05pt" o:ole="">
-            <v:imagedata r:id="rId108" o:title=""/>
+            <v:imagedata r:id="rId117" o:title=""/>
           </v:shape>
-          <o:OLEObject Type="Embed" ProgID="Equation.3" ShapeID="_x0000_i1047" DrawAspect="Content" ObjectID="_1448283853" r:id="rId109"/>
+          <o:OLEObject Type="Embed" ProgID="Equation.3" ShapeID="_x0000_i1047" DrawAspect="Content" ObjectID="_1448318655" r:id="rId118"/>
         </w:object>
       </w:r>
     </w:p>
@@ -37048,7 +38339,7 @@
                     <pic:cNvPicPr/>
                   </pic:nvPicPr>
                   <pic:blipFill>
-                    <a:blip r:embed="rId110"/>
+                    <a:blip r:embed="rId119"/>
                     <a:stretch>
                       <a:fillRect/>
                     </a:stretch>
@@ -37210,7 +38501,7 @@
         </w:rPr>
         <w:t xml:space="preserve">1 Open Source Software Engineering Tools [Электронный ресурс] : сайт продукта —  Режим доступа : </w:t>
       </w:r>
-      <w:hyperlink r:id="rId111" w:history="1">
+      <w:hyperlink r:id="rId120" w:history="1">
         <w:r>
           <w:rPr>
             <w:rStyle w:val="a9"/>
@@ -37316,7 +38607,7 @@
         </w:rPr>
         <w:t xml:space="preserve"> </w:t>
       </w:r>
-      <w:hyperlink r:id="rId112" w:history="1">
+      <w:hyperlink r:id="rId121" w:history="1">
         <w:r>
           <w:rPr>
             <w:rStyle w:val="a9"/>
@@ -37422,7 +38713,7 @@
         </w:rPr>
         <w:t xml:space="preserve"> : </w:t>
       </w:r>
-      <w:hyperlink r:id="rId113" w:history="1">
+      <w:hyperlink r:id="rId122" w:history="1">
         <w:r>
           <w:rPr>
             <w:rStyle w:val="a9"/>
@@ -37669,7 +38960,7 @@
         </w:rPr>
         <w:t xml:space="preserve"> : </w:t>
       </w:r>
-      <w:hyperlink r:id="rId114" w:history="1">
+      <w:hyperlink r:id="rId123" w:history="1">
         <w:r>
           <w:rPr>
             <w:noProof/>
@@ -37694,7 +38985,7 @@
         </w:rPr>
         <w:t xml:space="preserve">7* </w:t>
       </w:r>
-      <w:hyperlink r:id="rId115" w:history="1">
+      <w:hyperlink r:id="rId124" w:history="1">
         <w:r>
           <w:rPr>
             <w:rStyle w:val="a9"/>
@@ -38006,7 +39297,7 @@
       <w:r>
         <w:t xml:space="preserve">. </w:t>
       </w:r>
-      <w:hyperlink r:id="rId116" w:history="1">
+      <w:hyperlink r:id="rId125" w:history="1">
         <w:r>
           <w:rPr>
             <w:rStyle w:val="a9"/>
@@ -38073,7 +39364,7 @@
       <w:r>
         <w:t xml:space="preserve">Леоненков А.В. </w:t>
       </w:r>
-      <w:hyperlink r:id="rId117" w:history="1">
+      <w:hyperlink r:id="rId126" w:history="1">
         <w:r>
           <w:rPr>
             <w:rStyle w:val="a9"/>
@@ -38169,7 +39460,7 @@
         </w:rPr>
         <w:t xml:space="preserve">3 </w:t>
       </w:r>
-      <w:hyperlink r:id="rId118" w:history="1">
+      <w:hyperlink r:id="rId127" w:history="1">
         <w:r>
           <w:rPr>
             <w:rStyle w:val="a9"/>
@@ -38315,7 +39606,7 @@
       </w:pPr>
     </w:p>
     <w:sectPr>
-      <w:headerReference w:type="default" r:id="rId119"/>
+      <w:headerReference w:type="default" r:id="rId128"/>
       <w:type w:val="continuous"/>
       <w:pgSz w:w="11906" w:h="16838" w:code="9"/>
       <w:pgMar w:top="1134" w:right="851" w:bottom="1134" w:left="1701" w:header="709" w:footer="709" w:gutter="0"/>
@@ -38407,7 +39698,7 @@
           <w:rPr>
             <w:noProof/>
           </w:rPr>
-          <w:t>61</w:t>
+          <w:t>71</w:t>
         </w:r>
         <w:r>
           <w:fldChar w:fldCharType="end"/>
@@ -38453,7 +39744,7 @@
           <w:rPr>
             <w:noProof/>
           </w:rPr>
-          <w:t>70</w:t>
+          <w:t>76</w:t>
         </w:r>
         <w:r>
           <w:fldChar w:fldCharType="end"/>
@@ -38493,7 +39784,7 @@
           <w:rPr>
             <w:noProof/>
           </w:rPr>
-          <w:t>83</w:t>
+          <w:t>89</w:t>
         </w:r>
         <w:r>
           <w:fldChar w:fldCharType="end"/>
@@ -39238,6 +40529,146 @@
     </w:lvl>
   </w:abstractNum>
   <w:abstractNum w:abstractNumId="10">
+    <w:nsid w:val="0B4342AD"/>
+    <w:multiLevelType w:val="hybridMultilevel"/>
+    <w:tmpl w:val="42D072F4"/>
+    <w:lvl w:ilvl="0" w:tplc="63343D5A">
+      <w:start w:val="1"/>
+      <w:numFmt w:val="bullet"/>
+      <w:lvlText w:val=""/>
+      <w:lvlJc w:val="left"/>
+      <w:pPr>
+        <w:tabs>
+          <w:tab w:val="num" w:pos="1069"/>
+        </w:tabs>
+        <w:ind w:left="0" w:firstLine="709"/>
+      </w:pPr>
+      <w:rPr>
+        <w:rFonts w:ascii="Symbol" w:hAnsi="Symbol" w:hint="default"/>
+      </w:rPr>
+    </w:lvl>
+    <w:lvl w:ilvl="1" w:tplc="04190003" w:tentative="1">
+      <w:start w:val="1"/>
+      <w:numFmt w:val="bullet"/>
+      <w:lvlText w:val="o"/>
+      <w:lvlJc w:val="left"/>
+      <w:pPr>
+        <w:tabs>
+          <w:tab w:val="num" w:pos="1440"/>
+        </w:tabs>
+        <w:ind w:left="1440" w:hanging="360"/>
+      </w:pPr>
+      <w:rPr>
+        <w:rFonts w:ascii="Courier New" w:hAnsi="Courier New" w:cs="Courier New" w:hint="default"/>
+      </w:rPr>
+    </w:lvl>
+    <w:lvl w:ilvl="2" w:tplc="04190005" w:tentative="1">
+      <w:start w:val="1"/>
+      <w:numFmt w:val="bullet"/>
+      <w:lvlText w:val=""/>
+      <w:lvlJc w:val="left"/>
+      <w:pPr>
+        <w:tabs>
+          <w:tab w:val="num" w:pos="2160"/>
+        </w:tabs>
+        <w:ind w:left="2160" w:hanging="360"/>
+      </w:pPr>
+      <w:rPr>
+        <w:rFonts w:ascii="Wingdings" w:hAnsi="Wingdings" w:hint="default"/>
+      </w:rPr>
+    </w:lvl>
+    <w:lvl w:ilvl="3" w:tplc="04190001" w:tentative="1">
+      <w:start w:val="1"/>
+      <w:numFmt w:val="bullet"/>
+      <w:lvlText w:val=""/>
+      <w:lvlJc w:val="left"/>
+      <w:pPr>
+        <w:tabs>
+          <w:tab w:val="num" w:pos="2880"/>
+        </w:tabs>
+        <w:ind w:left="2880" w:hanging="360"/>
+      </w:pPr>
+      <w:rPr>
+        <w:rFonts w:ascii="Symbol" w:hAnsi="Symbol" w:hint="default"/>
+      </w:rPr>
+    </w:lvl>
+    <w:lvl w:ilvl="4" w:tplc="04190003" w:tentative="1">
+      <w:start w:val="1"/>
+      <w:numFmt w:val="bullet"/>
+      <w:lvlText w:val="o"/>
+      <w:lvlJc w:val="left"/>
+      <w:pPr>
+        <w:tabs>
+          <w:tab w:val="num" w:pos="3600"/>
+        </w:tabs>
+        <w:ind w:left="3600" w:hanging="360"/>
+      </w:pPr>
+      <w:rPr>
+        <w:rFonts w:ascii="Courier New" w:hAnsi="Courier New" w:cs="Courier New" w:hint="default"/>
+      </w:rPr>
+    </w:lvl>
+    <w:lvl w:ilvl="5" w:tplc="04190005" w:tentative="1">
+      <w:start w:val="1"/>
+      <w:numFmt w:val="bullet"/>
+      <w:lvlText w:val=""/>
+      <w:lvlJc w:val="left"/>
+      <w:pPr>
+        <w:tabs>
+          <w:tab w:val="num" w:pos="4320"/>
+        </w:tabs>
+        <w:ind w:left="4320" w:hanging="360"/>
+      </w:pPr>
+      <w:rPr>
+        <w:rFonts w:ascii="Wingdings" w:hAnsi="Wingdings" w:hint="default"/>
+      </w:rPr>
+    </w:lvl>
+    <w:lvl w:ilvl="6" w:tplc="04190001" w:tentative="1">
+      <w:start w:val="1"/>
+      <w:numFmt w:val="bullet"/>
+      <w:lvlText w:val=""/>
+      <w:lvlJc w:val="left"/>
+      <w:pPr>
+        <w:tabs>
+          <w:tab w:val="num" w:pos="5040"/>
+        </w:tabs>
+        <w:ind w:left="5040" w:hanging="360"/>
+      </w:pPr>
+      <w:rPr>
+        <w:rFonts w:ascii="Symbol" w:hAnsi="Symbol" w:hint="default"/>
+      </w:rPr>
+    </w:lvl>
+    <w:lvl w:ilvl="7" w:tplc="04190003" w:tentative="1">
+      <w:start w:val="1"/>
+      <w:numFmt w:val="bullet"/>
+      <w:lvlText w:val="o"/>
+      <w:lvlJc w:val="left"/>
+      <w:pPr>
+        <w:tabs>
+          <w:tab w:val="num" w:pos="5760"/>
+        </w:tabs>
+        <w:ind w:left="5760" w:hanging="360"/>
+      </w:pPr>
+      <w:rPr>
+        <w:rFonts w:ascii="Courier New" w:hAnsi="Courier New" w:cs="Courier New" w:hint="default"/>
+      </w:rPr>
+    </w:lvl>
+    <w:lvl w:ilvl="8" w:tplc="04190005" w:tentative="1">
+      <w:start w:val="1"/>
+      <w:numFmt w:val="bullet"/>
+      <w:lvlText w:val=""/>
+      <w:lvlJc w:val="left"/>
+      <w:pPr>
+        <w:tabs>
+          <w:tab w:val="num" w:pos="6480"/>
+        </w:tabs>
+        <w:ind w:left="6480" w:hanging="360"/>
+      </w:pPr>
+      <w:rPr>
+        <w:rFonts w:ascii="Wingdings" w:hAnsi="Wingdings" w:hint="default"/>
+      </w:rPr>
+    </w:lvl>
+  </w:abstractNum>
+  <w:abstractNum w:abstractNumId="11">
     <w:nsid w:val="0C8871F7"/>
     <w:multiLevelType w:val="multilevel"/>
     <w:tmpl w:val="2C96E0AE"/>
@@ -39391,7 +40822,7 @@
       </w:rPr>
     </w:lvl>
   </w:abstractNum>
-  <w:abstractNum w:abstractNumId="11">
+  <w:abstractNum w:abstractNumId="12">
     <w:nsid w:val="0C9A2D09"/>
     <w:multiLevelType w:val="hybridMultilevel"/>
     <w:tmpl w:val="60E00058"/>
@@ -39480,7 +40911,7 @@
       </w:pPr>
     </w:lvl>
   </w:abstractNum>
-  <w:abstractNum w:abstractNumId="12">
+  <w:abstractNum w:abstractNumId="13">
     <w:nsid w:val="0E9C251D"/>
     <w:multiLevelType w:val="hybridMultilevel"/>
     <w:tmpl w:val="E3DAC55E"/>
@@ -39597,7 +41028,7 @@
       </w:rPr>
     </w:lvl>
   </w:abstractNum>
-  <w:abstractNum w:abstractNumId="13">
+  <w:abstractNum w:abstractNumId="14">
     <w:nsid w:val="11E24A4B"/>
     <w:multiLevelType w:val="hybridMultilevel"/>
     <w:tmpl w:val="9FBA1C3C"/>
@@ -39686,7 +41117,7 @@
       </w:pPr>
     </w:lvl>
   </w:abstractNum>
-  <w:abstractNum w:abstractNumId="14">
+  <w:abstractNum w:abstractNumId="15">
     <w:nsid w:val="13CE67AF"/>
     <w:multiLevelType w:val="hybridMultilevel"/>
     <w:tmpl w:val="DBD2B28E"/>
@@ -39799,7 +41230,7 @@
       </w:rPr>
     </w:lvl>
   </w:abstractNum>
-  <w:abstractNum w:abstractNumId="15">
+  <w:abstractNum w:abstractNumId="16">
     <w:nsid w:val="1C773ADE"/>
     <w:multiLevelType w:val="hybridMultilevel"/>
     <w:tmpl w:val="1ED65C70"/>
@@ -39912,7 +41343,7 @@
       </w:rPr>
     </w:lvl>
   </w:abstractNum>
-  <w:abstractNum w:abstractNumId="16">
+  <w:abstractNum w:abstractNumId="17">
     <w:nsid w:val="1CE1287A"/>
     <w:multiLevelType w:val="hybridMultilevel"/>
     <w:tmpl w:val="25548C18"/>
@@ -40028,7 +41459,7 @@
       </w:pPr>
     </w:lvl>
   </w:abstractNum>
-  <w:abstractNum w:abstractNumId="17">
+  <w:abstractNum w:abstractNumId="18">
     <w:nsid w:val="227463AB"/>
     <w:multiLevelType w:val="hybridMultilevel"/>
     <w:tmpl w:val="A332412E"/>
@@ -40144,7 +41575,7 @@
       </w:pPr>
     </w:lvl>
   </w:abstractNum>
-  <w:abstractNum w:abstractNumId="18">
+  <w:abstractNum w:abstractNumId="19">
     <w:nsid w:val="23094733"/>
     <w:multiLevelType w:val="hybridMultilevel"/>
     <w:tmpl w:val="72BAC8E0"/>
@@ -40257,7 +41688,7 @@
       </w:rPr>
     </w:lvl>
   </w:abstractNum>
-  <w:abstractNum w:abstractNumId="19">
+  <w:abstractNum w:abstractNumId="20">
     <w:nsid w:val="23B81153"/>
     <w:multiLevelType w:val="hybridMultilevel"/>
     <w:tmpl w:val="84761790"/>
@@ -40397,7 +41828,7 @@
       </w:rPr>
     </w:lvl>
   </w:abstractNum>
-  <w:abstractNum w:abstractNumId="20">
+  <w:abstractNum w:abstractNumId="21">
     <w:nsid w:val="23E251FB"/>
     <w:multiLevelType w:val="hybridMultilevel"/>
     <w:tmpl w:val="873EEB9C"/>
@@ -40537,7 +41968,7 @@
       </w:rPr>
     </w:lvl>
   </w:abstractNum>
-  <w:abstractNum w:abstractNumId="21">
+  <w:abstractNum w:abstractNumId="22">
     <w:nsid w:val="284C32C4"/>
     <w:multiLevelType w:val="multilevel"/>
     <w:tmpl w:val="7F240E66"/>
@@ -40686,7 +42117,7 @@
       </w:rPr>
     </w:lvl>
   </w:abstractNum>
-  <w:abstractNum w:abstractNumId="22">
+  <w:abstractNum w:abstractNumId="23">
     <w:nsid w:val="29B12CC6"/>
     <w:multiLevelType w:val="hybridMultilevel"/>
     <w:tmpl w:val="CF6E43BE"/>
@@ -40775,7 +42206,7 @@
       </w:pPr>
     </w:lvl>
   </w:abstractNum>
-  <w:abstractNum w:abstractNumId="23">
+  <w:abstractNum w:abstractNumId="24">
     <w:nsid w:val="2C767979"/>
     <w:multiLevelType w:val="hybridMultilevel"/>
     <w:tmpl w:val="F47A8FE2"/>
@@ -40915,7 +42346,7 @@
       </w:rPr>
     </w:lvl>
   </w:abstractNum>
-  <w:abstractNum w:abstractNumId="24">
+  <w:abstractNum w:abstractNumId="25">
     <w:nsid w:val="2E372839"/>
     <w:multiLevelType w:val="hybridMultilevel"/>
     <w:tmpl w:val="9FAACA00"/>
@@ -41003,7 +42434,7 @@
       </w:pPr>
     </w:lvl>
   </w:abstractNum>
-  <w:abstractNum w:abstractNumId="25">
+  <w:abstractNum w:abstractNumId="26">
     <w:nsid w:val="3194336E"/>
     <w:multiLevelType w:val="multilevel"/>
     <w:tmpl w:val="89DC5056"/>
@@ -41116,7 +42547,7 @@
       </w:rPr>
     </w:lvl>
   </w:abstractNum>
-  <w:abstractNum w:abstractNumId="26">
+  <w:abstractNum w:abstractNumId="27">
     <w:nsid w:val="32F517F8"/>
     <w:multiLevelType w:val="hybridMultilevel"/>
     <w:tmpl w:val="754A3DD6"/>
@@ -41232,7 +42663,7 @@
       </w:pPr>
     </w:lvl>
   </w:abstractNum>
-  <w:abstractNum w:abstractNumId="27">
+  <w:abstractNum w:abstractNumId="28">
     <w:nsid w:val="36256612"/>
     <w:multiLevelType w:val="hybridMultilevel"/>
     <w:tmpl w:val="03B0C06C"/>
@@ -41345,7 +42776,7 @@
       </w:rPr>
     </w:lvl>
   </w:abstractNum>
-  <w:abstractNum w:abstractNumId="28">
+  <w:abstractNum w:abstractNumId="29">
     <w:nsid w:val="3B770EFE"/>
     <w:multiLevelType w:val="hybridMultilevel"/>
     <w:tmpl w:val="C45A2BA4"/>
@@ -41460,7 +42891,7 @@
       </w:rPr>
     </w:lvl>
   </w:abstractNum>
-  <w:abstractNum w:abstractNumId="29">
+  <w:abstractNum w:abstractNumId="30">
     <w:nsid w:val="44B17813"/>
     <w:multiLevelType w:val="hybridMultilevel"/>
     <w:tmpl w:val="72780196"/>
@@ -41546,7 +42977,7 @@
       </w:pPr>
     </w:lvl>
   </w:abstractNum>
-  <w:abstractNum w:abstractNumId="30">
+  <w:abstractNum w:abstractNumId="31">
     <w:nsid w:val="45B31438"/>
     <w:multiLevelType w:val="singleLevel"/>
     <w:tmpl w:val="00000010"/>
@@ -41563,7 +42994,7 @@
       </w:rPr>
     </w:lvl>
   </w:abstractNum>
-  <w:abstractNum w:abstractNumId="31">
+  <w:abstractNum w:abstractNumId="32">
     <w:nsid w:val="4A560CF4"/>
     <w:multiLevelType w:val="hybridMultilevel"/>
     <w:tmpl w:val="3D984488"/>
@@ -41676,7 +43107,7 @@
       </w:rPr>
     </w:lvl>
   </w:abstractNum>
-  <w:abstractNum w:abstractNumId="32">
+  <w:abstractNum w:abstractNumId="33">
     <w:nsid w:val="4B0F4B17"/>
     <w:multiLevelType w:val="multilevel"/>
     <w:tmpl w:val="E3C495B6"/>
@@ -41789,7 +43220,7 @@
       </w:rPr>
     </w:lvl>
   </w:abstractNum>
-  <w:abstractNum w:abstractNumId="33">
+  <w:abstractNum w:abstractNumId="34">
     <w:nsid w:val="4DA034BC"/>
     <w:multiLevelType w:val="hybridMultilevel"/>
     <w:tmpl w:val="C136E100"/>
@@ -41901,7 +43332,7 @@
       </w:rPr>
     </w:lvl>
   </w:abstractNum>
-  <w:abstractNum w:abstractNumId="34">
+  <w:abstractNum w:abstractNumId="35">
     <w:nsid w:val="509A57BC"/>
     <w:multiLevelType w:val="hybridMultilevel"/>
     <w:tmpl w:val="E12CE506"/>
@@ -42013,7 +43444,7 @@
       </w:rPr>
     </w:lvl>
   </w:abstractNum>
-  <w:abstractNum w:abstractNumId="35">
+  <w:abstractNum w:abstractNumId="36">
     <w:nsid w:val="51242633"/>
     <w:multiLevelType w:val="hybridMultilevel"/>
     <w:tmpl w:val="9AE241EC"/>
@@ -42103,7 +43534,7 @@
       </w:pPr>
     </w:lvl>
   </w:abstractNum>
-  <w:abstractNum w:abstractNumId="36">
+  <w:abstractNum w:abstractNumId="37">
     <w:nsid w:val="52C05226"/>
     <w:multiLevelType w:val="multilevel"/>
     <w:tmpl w:val="8D7E8AF8"/>
@@ -42252,7 +43683,7 @@
       </w:rPr>
     </w:lvl>
   </w:abstractNum>
-  <w:abstractNum w:abstractNumId="37">
+  <w:abstractNum w:abstractNumId="38">
     <w:nsid w:val="52C05D26"/>
     <w:multiLevelType w:val="multilevel"/>
     <w:tmpl w:val="63A4FA4A"/>
@@ -42401,7 +43832,7 @@
       </w:rPr>
     </w:lvl>
   </w:abstractNum>
-  <w:abstractNum w:abstractNumId="38">
+  <w:abstractNum w:abstractNumId="39">
     <w:nsid w:val="59CB0AF3"/>
     <w:multiLevelType w:val="multilevel"/>
     <w:tmpl w:val="80A25CC6"/>
@@ -42550,7 +43981,7 @@
       </w:rPr>
     </w:lvl>
   </w:abstractNum>
-  <w:abstractNum w:abstractNumId="39">
+  <w:abstractNum w:abstractNumId="40">
     <w:nsid w:val="658202EE"/>
     <w:multiLevelType w:val="multilevel"/>
     <w:tmpl w:val="FA24DB04"/>
@@ -42694,7 +44125,7 @@
       </w:rPr>
     </w:lvl>
   </w:abstractNum>
-  <w:abstractNum w:abstractNumId="40">
+  <w:abstractNum w:abstractNumId="41">
     <w:nsid w:val="66021D50"/>
     <w:multiLevelType w:val="hybridMultilevel"/>
     <w:tmpl w:val="76E49F2A"/>
@@ -42782,7 +44213,7 @@
       </w:pPr>
     </w:lvl>
   </w:abstractNum>
-  <w:abstractNum w:abstractNumId="41">
+  <w:abstractNum w:abstractNumId="42">
     <w:nsid w:val="69330611"/>
     <w:multiLevelType w:val="multilevel"/>
     <w:tmpl w:val="D172B74E"/>
@@ -42931,7 +44362,7 @@
       </w:rPr>
     </w:lvl>
   </w:abstractNum>
-  <w:abstractNum w:abstractNumId="42">
+  <w:abstractNum w:abstractNumId="43">
     <w:nsid w:val="736073A3"/>
     <w:multiLevelType w:val="multilevel"/>
     <w:tmpl w:val="0EC87F28"/>
@@ -43080,7 +44511,7 @@
       </w:rPr>
     </w:lvl>
   </w:abstractNum>
-  <w:abstractNum w:abstractNumId="43">
+  <w:abstractNum w:abstractNumId="44">
     <w:nsid w:val="7B9B474C"/>
     <w:multiLevelType w:val="multilevel"/>
     <w:tmpl w:val="ED2AF55C"/>
@@ -43229,7 +44660,7 @@
       </w:rPr>
     </w:lvl>
   </w:abstractNum>
-  <w:abstractNum w:abstractNumId="44">
+  <w:abstractNum w:abstractNumId="45">
     <w:nsid w:val="7F955E85"/>
     <w:multiLevelType w:val="hybridMultilevel"/>
     <w:tmpl w:val="A05ED67C"/>
@@ -43370,34 +44801,34 @@
     </w:lvl>
   </w:abstractNum>
   <w:num w:numId="1">
-    <w:abstractNumId w:val="41"/>
+    <w:abstractNumId w:val="42"/>
   </w:num>
   <w:num w:numId="2">
-    <w:abstractNumId w:val="21"/>
+    <w:abstractNumId w:val="22"/>
   </w:num>
   <w:num w:numId="3">
-    <w:abstractNumId w:val="43"/>
+    <w:abstractNumId w:val="44"/>
   </w:num>
   <w:num w:numId="4">
-    <w:abstractNumId w:val="10"/>
+    <w:abstractNumId w:val="11"/>
   </w:num>
   <w:num w:numId="5">
-    <w:abstractNumId w:val="27"/>
+    <w:abstractNumId w:val="28"/>
   </w:num>
   <w:num w:numId="6">
     <w:abstractNumId w:val="9"/>
   </w:num>
   <w:num w:numId="7">
-    <w:abstractNumId w:val="11"/>
+    <w:abstractNumId w:val="12"/>
   </w:num>
   <w:num w:numId="8">
-    <w:abstractNumId w:val="18"/>
+    <w:abstractNumId w:val="19"/>
   </w:num>
   <w:num w:numId="9">
-    <w:abstractNumId w:val="22"/>
+    <w:abstractNumId w:val="23"/>
   </w:num>
   <w:num w:numId="10">
-    <w:abstractNumId w:val="10"/>
+    <w:abstractNumId w:val="11"/>
     <w:lvlOverride w:ilvl="0">
       <w:startOverride w:val="3"/>
     </w:lvlOverride>
@@ -43409,7 +44840,7 @@
     </w:lvlOverride>
   </w:num>
   <w:num w:numId="11">
-    <w:abstractNumId w:val="10"/>
+    <w:abstractNumId w:val="11"/>
     <w:lvlOverride w:ilvl="0">
       <w:startOverride w:val="3"/>
     </w:lvlOverride>
@@ -43439,55 +44870,55 @@
     </w:lvlOverride>
   </w:num>
   <w:num w:numId="12">
-    <w:abstractNumId w:val="32"/>
+    <w:abstractNumId w:val="33"/>
   </w:num>
   <w:num w:numId="13">
-    <w:abstractNumId w:val="14"/>
+    <w:abstractNumId w:val="15"/>
   </w:num>
   <w:num w:numId="14">
     <w:abstractNumId w:val="4"/>
   </w:num>
   <w:num w:numId="15">
-    <w:abstractNumId w:val="12"/>
+    <w:abstractNumId w:val="13"/>
   </w:num>
   <w:num w:numId="16">
-    <w:abstractNumId w:val="44"/>
+    <w:abstractNumId w:val="45"/>
   </w:num>
   <w:num w:numId="17">
+    <w:abstractNumId w:val="37"/>
+  </w:num>
+  <w:num w:numId="18">
+    <w:abstractNumId w:val="20"/>
+  </w:num>
+  <w:num w:numId="19">
+    <w:abstractNumId w:val="35"/>
+  </w:num>
+  <w:num w:numId="20">
+    <w:abstractNumId w:val="26"/>
+  </w:num>
+  <w:num w:numId="21">
+    <w:abstractNumId w:val="29"/>
+  </w:num>
+  <w:num w:numId="22">
     <w:abstractNumId w:val="36"/>
   </w:num>
-  <w:num w:numId="18">
-    <w:abstractNumId w:val="19"/>
+  <w:num w:numId="23">
+    <w:abstractNumId w:val="21"/>
   </w:num>
-  <w:num w:numId="19">
+  <w:num w:numId="24">
+    <w:abstractNumId w:val="30"/>
+  </w:num>
+  <w:num w:numId="25">
+    <w:abstractNumId w:val="41"/>
+  </w:num>
+  <w:num w:numId="26">
+    <w:abstractNumId w:val="25"/>
+  </w:num>
+  <w:num w:numId="27">
     <w:abstractNumId w:val="34"/>
   </w:num>
-  <w:num w:numId="20">
-    <w:abstractNumId w:val="25"/>
-  </w:num>
-  <w:num w:numId="21">
-    <w:abstractNumId w:val="28"/>
-  </w:num>
-  <w:num w:numId="22">
-    <w:abstractNumId w:val="35"/>
-  </w:num>
-  <w:num w:numId="23">
-    <w:abstractNumId w:val="20"/>
-  </w:num>
-  <w:num w:numId="24">
-    <w:abstractNumId w:val="29"/>
-  </w:num>
-  <w:num w:numId="25">
-    <w:abstractNumId w:val="40"/>
-  </w:num>
-  <w:num w:numId="26">
+  <w:num w:numId="28">
     <w:abstractNumId w:val="24"/>
-  </w:num>
-  <w:num w:numId="27">
-    <w:abstractNumId w:val="33"/>
-  </w:num>
-  <w:num w:numId="28">
-    <w:abstractNumId w:val="23"/>
     <w:lvlOverride w:ilvl="0"/>
     <w:lvlOverride w:ilvl="1">
       <w:startOverride w:val="1"/>
@@ -43524,13 +44955,13 @@
     <w:abstractNumId w:val="3"/>
   </w:num>
   <w:num w:numId="32">
-    <w:abstractNumId w:val="15"/>
+    <w:abstractNumId w:val="16"/>
   </w:num>
   <w:num w:numId="33">
     <w:abstractNumId w:val="7"/>
   </w:num>
   <w:num w:numId="34">
-    <w:abstractNumId w:val="30"/>
+    <w:abstractNumId w:val="31"/>
   </w:num>
   <w:num w:numId="35">
     <w:abstractNumId w:val="6"/>
@@ -43539,7 +44970,7 @@
     </w:lvlOverride>
   </w:num>
   <w:num w:numId="36">
-    <w:abstractNumId w:val="17"/>
+    <w:abstractNumId w:val="18"/>
     <w:lvlOverride w:ilvl="0"/>
     <w:lvlOverride w:ilvl="1">
       <w:startOverride w:val="1"/>
@@ -43567,7 +44998,7 @@
     </w:lvlOverride>
   </w:num>
   <w:num w:numId="37">
-    <w:abstractNumId w:val="26"/>
+    <w:abstractNumId w:val="27"/>
     <w:lvlOverride w:ilvl="0"/>
     <w:lvlOverride w:ilvl="1">
       <w:startOverride w:val="1"/>
@@ -43595,7 +45026,7 @@
     </w:lvlOverride>
   </w:num>
   <w:num w:numId="38">
-    <w:abstractNumId w:val="16"/>
+    <w:abstractNumId w:val="17"/>
     <w:lvlOverride w:ilvl="0"/>
     <w:lvlOverride w:ilvl="1">
       <w:startOverride w:val="1"/>
@@ -43626,19 +45057,19 @@
     <w:abstractNumId w:val="0"/>
   </w:num>
   <w:num w:numId="40">
-    <w:abstractNumId w:val="31"/>
+    <w:abstractNumId w:val="32"/>
   </w:num>
   <w:num w:numId="41">
+    <w:abstractNumId w:val="40"/>
+  </w:num>
+  <w:num w:numId="42">
+    <w:abstractNumId w:val="43"/>
+  </w:num>
+  <w:num w:numId="43">
     <w:abstractNumId w:val="39"/>
   </w:num>
-  <w:num w:numId="42">
-    <w:abstractNumId w:val="42"/>
-  </w:num>
-  <w:num w:numId="43">
+  <w:num w:numId="44">
     <w:abstractNumId w:val="38"/>
-  </w:num>
-  <w:num w:numId="44">
-    <w:abstractNumId w:val="37"/>
   </w:num>
   <w:num w:numId="45">
     <w:abstractNumId w:val="8"/>
@@ -43647,7 +45078,10 @@
     <w:abstractNumId w:val="5"/>
   </w:num>
   <w:num w:numId="47">
-    <w:abstractNumId w:val="13"/>
+    <w:abstractNumId w:val="14"/>
+  </w:num>
+  <w:num w:numId="48">
+    <w:abstractNumId w:val="10"/>
   </w:num>
 </w:numbering>
 </file>
@@ -46202,7 +47636,7 @@
 </file>
 
 <file path=customXml/itemProps1.xml><?xml version="1.0" encoding="utf-8"?>
-<ds:datastoreItem xmlns:ds="http://schemas.openxmlformats.org/officeDocument/2006/customXml" ds:itemID="{EC5F22A8-CB5C-450D-A13C-050EF3096451}">
+<ds:datastoreItem xmlns:ds="http://schemas.openxmlformats.org/officeDocument/2006/customXml" ds:itemID="{08789230-82D5-418A-812E-96B576C38504}">
   <ds:schemaRefs>
     <ds:schemaRef ds:uri="http://schemas.openxmlformats.org/officeDocument/2006/bibliography"/>
   </ds:schemaRefs>

</xml_diff>

<commit_message>
- finish chapter 4.
</commit_message>
<xml_diff>
--- a/src/main/resources/MASTER_WORK.docx
+++ b/src/main/resources/MASTER_WORK.docx
@@ -22810,7 +22810,7 @@
           <v:shape id="_x0000_i1025" type="#_x0000_t75" style="width:4in;height:27.15pt" o:ole="">
             <v:imagedata r:id="rId52" o:title=""/>
           </v:shape>
-          <o:OLEObject Type="Embed" ProgID="Equation.3" ShapeID="_x0000_i1025" DrawAspect="Content" ObjectID="_1448318633" r:id="rId53"/>
+          <o:OLEObject Type="Embed" ProgID="Equation.3" ShapeID="_x0000_i1025" DrawAspect="Content" ObjectID="_1448320237" r:id="rId53"/>
         </w:object>
       </w:r>
       <w:r>
@@ -23129,7 +23129,7 @@
           <v:shape id="_x0000_i1026" type="#_x0000_t75" style="width:180pt;height:27.15pt" o:ole="">
             <v:imagedata r:id="rId56" o:title=""/>
           </v:shape>
-          <o:OLEObject Type="Embed" ProgID="Equation.3" ShapeID="_x0000_i1026" DrawAspect="Content" ObjectID="_1448318634" r:id="rId57"/>
+          <o:OLEObject Type="Embed" ProgID="Equation.3" ShapeID="_x0000_i1026" DrawAspect="Content" ObjectID="_1448320238" r:id="rId57"/>
         </w:object>
       </w:r>
       <w:r>
@@ -23591,7 +23591,7 @@
           <v:shape id="_x0000_i1027" type="#_x0000_t75" style="width:123.6pt;height:105.95pt" o:ole="">
             <v:imagedata r:id="rId60" o:title=""/>
           </v:shape>
-          <o:OLEObject Type="Embed" ProgID="Equation.3" ShapeID="_x0000_i1027" DrawAspect="Content" ObjectID="_1448318635" r:id="rId61"/>
+          <o:OLEObject Type="Embed" ProgID="Equation.3" ShapeID="_x0000_i1027" DrawAspect="Content" ObjectID="_1448320239" r:id="rId61"/>
         </w:object>
       </w:r>
       <w:r>
@@ -25584,6 +25584,28 @@
     <w:p>
       <w:pPr>
         <w:pStyle w:val="TEXT"/>
+        <w:rPr>
+          <w:lang w:eastAsia="ru-RU"/>
+        </w:rPr>
+      </w:pPr>
+      <w:r>
+        <w:rPr>
+          <w:lang w:eastAsia="ru-RU"/>
+        </w:rPr>
+        <w:t>Для того чтобы протестировать данный метод целесообразно создать диаграмму классов, содержащую большое количество связей, в частности ассоциаций (рисунок 4.4). При этом одна из них должна быть некорректной.</w:t>
+      </w:r>
+    </w:p>
+    <w:p>
+      <w:pPr>
+        <w:pStyle w:val="TEXT"/>
+        <w:rPr>
+          <w:lang w:eastAsia="ru-RU"/>
+        </w:rPr>
+      </w:pPr>
+    </w:p>
+    <w:p>
+      <w:pPr>
+        <w:pStyle w:val="TEXT"/>
         <w:ind w:firstLine="0"/>
         <w:jc w:val="center"/>
         <w:rPr>
@@ -25666,17 +25688,85 @@
     <w:p>
       <w:pPr>
         <w:pStyle w:val="TEXT"/>
+      </w:pPr>
+      <w:r>
+        <w:lastRenderedPageBreak/>
+        <w:t>Некорректной ассоциацией на этой диаграмме является «</w:t>
+      </w:r>
+      <w:proofErr w:type="spellStart"/>
+      <w:r>
+        <w:rPr>
+          <w:lang w:val="en-US"/>
+        </w:rPr>
+        <w:t>AssociateAB</w:t>
+      </w:r>
+      <w:proofErr w:type="spellEnd"/>
+      <w:r>
+        <w:t xml:space="preserve">», которая соединяет классы </w:t>
+      </w:r>
+      <w:proofErr w:type="spellStart"/>
+      <w:r>
+        <w:rPr>
+          <w:lang w:val="en-US"/>
+        </w:rPr>
+        <w:t>ClassA</w:t>
+      </w:r>
+      <w:proofErr w:type="spellEnd"/>
+      <w:r>
+        <w:t xml:space="preserve"> </w:t>
+      </w:r>
+      <w:r>
+        <w:t>и</w:t>
+      </w:r>
+      <w:r>
+        <w:t xml:space="preserve"> </w:t>
+      </w:r>
+      <w:proofErr w:type="spellStart"/>
+      <w:r>
+        <w:rPr>
+          <w:lang w:val="en-US"/>
+        </w:rPr>
+        <w:t>ClassB</w:t>
+      </w:r>
+      <w:proofErr w:type="spellEnd"/>
+      <w:r>
+        <w:t xml:space="preserve">. </w:t>
+      </w:r>
+      <w:r>
+        <w:t xml:space="preserve">Результат </w:t>
+      </w:r>
+      <w:proofErr w:type="spellStart"/>
+      <w:r>
+        <w:t>верификицииэтой</w:t>
+      </w:r>
+      <w:proofErr w:type="spellEnd"/>
+      <w:r>
+        <w:t xml:space="preserve"> модели представлен на рисунке 4.5. </w:t>
+      </w:r>
+    </w:p>
+    <w:p>
+      <w:pPr>
+        <w:pStyle w:val="TEXT"/>
         <w:ind w:firstLine="0"/>
         <w:jc w:val="center"/>
         <w:rPr>
           <w:lang w:eastAsia="ru-RU"/>
         </w:rPr>
       </w:pPr>
+    </w:p>
+    <w:p>
+      <w:pPr>
+        <w:pStyle w:val="TEXT"/>
+        <w:ind w:firstLine="0"/>
+        <w:jc w:val="center"/>
+        <w:rPr>
+          <w:lang w:eastAsia="ru-RU"/>
+        </w:rPr>
+      </w:pPr>
       <w:r>
         <w:rPr>
           <w:noProof/>
         </w:rPr>
-        <w:lastRenderedPageBreak/>
         <w:drawing>
           <wp:inline distT="0" distB="0" distL="0" distR="0" wp14:anchorId="10A79B35" wp14:editId="08F9F71B">
             <wp:extent cx="5939790" cy="2142836"/>
@@ -25732,26 +25822,6 @@
     </w:p>
     <w:p>
       <w:pPr>
-        <w:pStyle w:val="A2COKKP"/>
-      </w:pPr>
-      <w:r>
-        <w:t>4.</w:t>
-      </w:r>
-      <w:r>
-        <w:t>2.</w:t>
-      </w:r>
-      <w:r>
-        <w:t>3</w:t>
-      </w:r>
-      <w:r>
-        <w:t xml:space="preserve">Тестирование метода </w:t>
-      </w:r>
-      <w:r>
-        <w:t>тестового драйвера</w:t>
-      </w:r>
-    </w:p>
-    <w:p>
-      <w:pPr>
         <w:pStyle w:val="TEXT"/>
         <w:ind w:firstLine="0"/>
         <w:jc w:val="center"/>
@@ -25759,14 +25829,144 @@
           <w:lang w:eastAsia="ru-RU"/>
         </w:rPr>
       </w:pPr>
+    </w:p>
+    <w:p>
+      <w:pPr>
+        <w:pStyle w:val="TEXT"/>
+      </w:pPr>
+      <w:r>
+        <w:rPr>
+          <w:lang w:eastAsia="ru-RU"/>
+        </w:rPr>
+        <w:t>«</w:t>
+      </w:r>
+      <w:r>
+        <w:rPr>
+          <w:lang w:val="en-US" w:eastAsia="ru-RU"/>
+        </w:rPr>
+        <w:t>UML</w:t>
+      </w:r>
+      <w:r>
+        <w:rPr>
+          <w:lang w:eastAsia="ru-RU"/>
+        </w:rPr>
+        <w:t xml:space="preserve"> </w:t>
+      </w:r>
+      <w:r>
+        <w:rPr>
+          <w:lang w:val="en-US" w:eastAsia="ru-RU"/>
+        </w:rPr>
+        <w:t>Tester</w:t>
+      </w:r>
+      <w:r>
+        <w:rPr>
+          <w:lang w:eastAsia="ru-RU"/>
+        </w:rPr>
+        <w:t>»</w:t>
+      </w:r>
+      <w:r>
+        <w:rPr>
+          <w:lang w:eastAsia="ru-RU"/>
+        </w:rPr>
+        <w:t xml:space="preserve"> сообщает, ассоциация </w:t>
+      </w:r>
+      <w:r>
+        <w:t>«</w:t>
+      </w:r>
+      <w:proofErr w:type="spellStart"/>
+      <w:r>
+        <w:rPr>
+          <w:lang w:val="en-US"/>
+        </w:rPr>
+        <w:t>AssociateAB</w:t>
+      </w:r>
+      <w:proofErr w:type="spellEnd"/>
+      <w:r>
+        <w:t xml:space="preserve">», которая соединяет классы </w:t>
+      </w:r>
+      <w:proofErr w:type="spellStart"/>
+      <w:r>
+        <w:rPr>
+          <w:lang w:val="en-US"/>
+        </w:rPr>
+        <w:t>ClassA</w:t>
+      </w:r>
+      <w:proofErr w:type="spellEnd"/>
+      <w:r>
+        <w:t xml:space="preserve"> </w:t>
+      </w:r>
+      <w:r>
+        <w:t>и</w:t>
+      </w:r>
+      <w:r>
+        <w:t xml:space="preserve"> </w:t>
+      </w:r>
+      <w:proofErr w:type="spellStart"/>
+      <w:r>
+        <w:rPr>
+          <w:lang w:val="en-US"/>
+        </w:rPr>
+        <w:t>ClassB</w:t>
+      </w:r>
+      <w:proofErr w:type="spellEnd"/>
+      <w:r>
+        <w:t xml:space="preserve"> действительно является некорректно, так как вес идентификационного графа меньше единицы.</w:t>
+      </w:r>
+    </w:p>
+    <w:p>
+      <w:pPr>
+        <w:pStyle w:val="A2COKKP"/>
+      </w:pPr>
+      <w:r>
+        <w:t>4.</w:t>
+      </w:r>
+      <w:r>
+        <w:t>2.</w:t>
+      </w:r>
+      <w:r>
+        <w:t>3</w:t>
+      </w:r>
+      <w:r>
+        <w:t xml:space="preserve"> </w:t>
+      </w:r>
+      <w:r>
+        <w:t xml:space="preserve">Тестирование метода </w:t>
+      </w:r>
+      <w:r>
+        <w:t>тестового драйвера</w:t>
+      </w:r>
+    </w:p>
+    <w:p>
+      <w:pPr>
+        <w:pStyle w:val="TEXT"/>
+        <w:rPr>
+          <w:lang w:eastAsia="ru-RU"/>
+        </w:rPr>
+      </w:pPr>
+      <w:r>
+        <w:rPr>
+          <w:lang w:eastAsia="ru-RU"/>
+        </w:rPr>
+        <w:t>Тестовый драйвер позволяет выявлять достаточно большое количество ошибок проектирования, для его проверки была создана диаграмма классов с тремя различными типами ошибок (рисунок 4.6).</w:t>
+      </w:r>
+    </w:p>
+    <w:p>
+      <w:pPr>
+        <w:pStyle w:val="TEXT"/>
+        <w:ind w:firstLine="0"/>
+        <w:jc w:val="center"/>
+        <w:rPr>
+          <w:lang w:eastAsia="ru-RU"/>
+        </w:rPr>
+      </w:pPr>
       <w:r>
         <w:rPr>
           <w:noProof/>
         </w:rPr>
         <w:drawing>
           <wp:inline distT="0" distB="0" distL="0" distR="0" wp14:anchorId="5D985E7B" wp14:editId="37554F6B">
-            <wp:extent cx="4581525" cy="4057650"/>
-            <wp:effectExtent l="0" t="0" r="9525" b="0"/>
+            <wp:extent cx="4577874" cy="3053751"/>
+            <wp:effectExtent l="0" t="0" r="0" b="0"/>
             <wp:docPr id="272" name="Рисунок 272"/>
             <wp:cNvGraphicFramePr>
               <a:graphicFrameLocks xmlns:a="http://schemas.openxmlformats.org/drawingml/2006/main" noChangeAspect="1"/>
@@ -25787,7 +25987,7 @@
                   <pic:spPr>
                     <a:xfrm>
                       <a:off x="0" y="0"/>
-                      <a:ext cx="4581525" cy="4057650"/>
+                      <a:ext cx="4581525" cy="3056186"/>
                     </a:xfrm>
                     <a:prstGeom prst="rect">
                       <a:avLst/>
@@ -25818,6 +26018,125 @@
     <w:p>
       <w:pPr>
         <w:pStyle w:val="TEXT"/>
+        <w:jc w:val="center"/>
+        <w:rPr>
+          <w:lang w:eastAsia="ru-RU"/>
+        </w:rPr>
+      </w:pPr>
+    </w:p>
+    <w:p>
+      <w:pPr>
+        <w:pStyle w:val="TEXT"/>
+      </w:pPr>
+      <w:r>
+        <w:t xml:space="preserve">Первая ошибка заключается в некорректной реализации интерфейса </w:t>
+      </w:r>
+      <w:proofErr w:type="spellStart"/>
+      <w:r>
+        <w:rPr>
+          <w:lang w:val="en-US"/>
+        </w:rPr>
+        <w:t>SimplrInterface</w:t>
+      </w:r>
+      <w:proofErr w:type="spellEnd"/>
+      <w:r>
+        <w:t xml:space="preserve">, методы </w:t>
+      </w:r>
+      <w:r>
+        <w:rPr>
+          <w:lang w:val="en-US"/>
+        </w:rPr>
+        <w:t>operation</w:t>
+      </w:r>
+      <w:r>
+        <w:t xml:space="preserve">1 </w:t>
+      </w:r>
+      <w:r>
+        <w:t xml:space="preserve">и </w:t>
+      </w:r>
+      <w:r>
+        <w:rPr>
+          <w:lang w:val="en-US"/>
+        </w:rPr>
+        <w:t>operation</w:t>
+      </w:r>
+      <w:r>
+        <w:t xml:space="preserve">2 </w:t>
+      </w:r>
+      <w:r>
+        <w:t xml:space="preserve">которого не были реализованы. Вторая ошибка в том, что неабстрактный класс </w:t>
+      </w:r>
+      <w:proofErr w:type="spellStart"/>
+      <w:r>
+        <w:rPr>
+          <w:lang w:val="en-US"/>
+        </w:rPr>
+        <w:t>NonAbstractClass</w:t>
+      </w:r>
+      <w:proofErr w:type="spellEnd"/>
+      <w:r>
+        <w:t xml:space="preserve"> содержит абстрактный метод</w:t>
+      </w:r>
+      <w:r>
+        <w:t xml:space="preserve"> </w:t>
+      </w:r>
+      <w:r>
+        <w:t xml:space="preserve">и третья  - класс </w:t>
+      </w:r>
+      <w:proofErr w:type="spellStart"/>
+      <w:r>
+        <w:rPr>
+          <w:lang w:val="en-US"/>
+        </w:rPr>
+        <w:t>MultiInheritedChild</w:t>
+      </w:r>
+      <w:proofErr w:type="spellEnd"/>
+      <w:r>
+        <w:t xml:space="preserve"> </w:t>
+      </w:r>
+      <w:r>
+        <w:t xml:space="preserve">одновременно реализует 2 суперкласса. </w:t>
+      </w:r>
+      <w:r>
+        <w:rPr>
+          <w:lang w:eastAsia="ru-RU"/>
+        </w:rPr>
+        <w:t>«</w:t>
+      </w:r>
+      <w:r>
+        <w:rPr>
+          <w:lang w:val="en-US" w:eastAsia="ru-RU"/>
+        </w:rPr>
+        <w:t>UML</w:t>
+      </w:r>
+      <w:r>
+        <w:rPr>
+          <w:lang w:eastAsia="ru-RU"/>
+        </w:rPr>
+        <w:t xml:space="preserve"> </w:t>
+      </w:r>
+      <w:r>
+        <w:rPr>
+          <w:lang w:val="en-US" w:eastAsia="ru-RU"/>
+        </w:rPr>
+        <w:t>Tester</w:t>
+      </w:r>
+      <w:r>
+        <w:rPr>
+          <w:lang w:eastAsia="ru-RU"/>
+        </w:rPr>
+        <w:t>»</w:t>
+      </w:r>
+      <w:r>
+        <w:rPr>
+          <w:lang w:eastAsia="ru-RU"/>
+        </w:rPr>
+        <w:t xml:space="preserve"> выявил все три ошибки, показав соответствующие предупреждения (рисунок 4.7). </w:t>
+      </w:r>
+    </w:p>
+    <w:p>
+      <w:pPr>
+        <w:pStyle w:val="TEXT"/>
         <w:ind w:firstLine="0"/>
         <w:jc w:val="center"/>
         <w:rPr>
@@ -25828,7 +26147,6 @@
         <w:rPr>
           <w:noProof/>
         </w:rPr>
-        <w:lastRenderedPageBreak/>
         <w:drawing>
           <wp:inline distT="0" distB="0" distL="0" distR="0" wp14:anchorId="0BFE1A7C" wp14:editId="18502273">
             <wp:extent cx="5939790" cy="3011889"/>
@@ -25905,20 +26223,43 @@
     <w:p>
       <w:pPr>
         <w:pStyle w:val="TEXT"/>
+        <w:rPr>
+          <w:lang w:eastAsia="ru-RU"/>
+        </w:rPr>
+      </w:pPr>
+      <w:r>
+        <w:rPr>
+          <w:lang w:eastAsia="ru-RU"/>
+        </w:rPr>
+        <w:t xml:space="preserve">Для комплексного тестирования модели целесообразно взять диаграмму, которая содержит некорректности, выявляемые различными методами верификации (рисунок 4.8). </w:t>
+      </w:r>
+    </w:p>
+    <w:p>
+      <w:pPr>
+        <w:pStyle w:val="TEXT"/>
+        <w:rPr>
+          <w:lang w:eastAsia="ru-RU"/>
+        </w:rPr>
+      </w:pPr>
+    </w:p>
+    <w:p>
+      <w:pPr>
+        <w:pStyle w:val="TEXT"/>
         <w:ind w:firstLine="0"/>
         <w:jc w:val="center"/>
         <w:rPr>
           <w:lang w:eastAsia="ru-RU"/>
         </w:rPr>
       </w:pPr>
+      <w:bookmarkStart w:id="77" w:name="_GoBack"/>
       <w:r>
         <w:rPr>
           <w:noProof/>
         </w:rPr>
         <w:drawing>
           <wp:inline distT="0" distB="0" distL="0" distR="0" wp14:anchorId="51CE27FB" wp14:editId="034C93FB">
-            <wp:extent cx="5695950" cy="2847975"/>
-            <wp:effectExtent l="0" t="0" r="0" b="9525"/>
+            <wp:extent cx="5693432" cy="2449901"/>
+            <wp:effectExtent l="0" t="0" r="2540" b="7620"/>
             <wp:docPr id="274" name="Рисунок 274"/>
             <wp:cNvGraphicFramePr>
               <a:graphicFrameLocks xmlns:a="http://schemas.openxmlformats.org/drawingml/2006/main" noChangeAspect="1"/>
@@ -25939,7 +26280,7 @@
                   <pic:spPr>
                     <a:xfrm>
                       <a:off x="0" y="0"/>
-                      <a:ext cx="5695950" cy="2847975"/>
+                      <a:ext cx="5695950" cy="2450984"/>
                     </a:xfrm>
                     <a:prstGeom prst="rect">
                       <a:avLst/>
@@ -25951,6 +26292,7 @@
           </wp:inline>
         </w:drawing>
       </w:r>
+      <w:bookmarkEnd w:id="77"/>
     </w:p>
     <w:p>
       <w:pPr>
@@ -25971,18 +26313,78 @@
     <w:p>
       <w:pPr>
         <w:pStyle w:val="TEXT"/>
+      </w:pPr>
+    </w:p>
+    <w:p>
+      <w:pPr>
+        <w:pStyle w:val="TEXT"/>
+        <w:rPr>
+          <w:lang w:eastAsia="ru-RU"/>
+        </w:rPr>
+      </w:pPr>
+      <w:r>
+        <w:rPr>
+          <w:lang w:eastAsia="ru-RU"/>
+        </w:rPr>
+        <w:t>Первая ошибка на ди</w:t>
+      </w:r>
+      <w:r>
+        <w:rPr>
+          <w:lang w:eastAsia="ru-RU"/>
+        </w:rPr>
+        <w:t xml:space="preserve">аграмме выявлена при помощи метода идентификационного графа (ассоциация </w:t>
+      </w:r>
+      <w:r>
+        <w:rPr>
+          <w:lang w:eastAsia="ru-RU"/>
+        </w:rPr>
+        <w:t>“</w:t>
+      </w:r>
+      <w:proofErr w:type="spellStart"/>
+      <w:r>
+        <w:rPr>
+          <w:lang w:val="en-US" w:eastAsia="ru-RU"/>
+        </w:rPr>
+        <w:t>Assosiation</w:t>
+      </w:r>
+      <w:proofErr w:type="spellEnd"/>
+      <w:r>
+        <w:rPr>
+          <w:lang w:eastAsia="ru-RU"/>
+        </w:rPr>
+        <w:t>3”)</w:t>
+      </w:r>
+      <w:r>
+        <w:rPr>
+          <w:lang w:eastAsia="ru-RU"/>
+        </w:rPr>
+        <w:t>, вторая при помощи тестового драйвера (</w:t>
+      </w:r>
+      <w:r>
+        <w:rPr>
+          <w:lang w:eastAsia="ru-RU"/>
+        </w:rPr>
+        <w:t>не реализованный метод интерфейса), третья методом шаблонов (рисунок 4.9).</w:t>
+      </w:r>
+    </w:p>
+    <w:p>
+      <w:pPr>
+        <w:pStyle w:val="TEXT"/>
+      </w:pPr>
+    </w:p>
+    <w:p>
+      <w:pPr>
+        <w:pStyle w:val="TEXT"/>
         <w:ind w:firstLine="0"/>
         <w:jc w:val="center"/>
         <w:rPr>
           <w:lang w:eastAsia="ru-RU"/>
         </w:rPr>
       </w:pPr>
-      <w:bookmarkStart w:id="77" w:name="_GoBack"/>
       <w:r>
         <w:rPr>
           <w:noProof/>
         </w:rPr>
-        <w:lastRenderedPageBreak/>
         <w:drawing>
           <wp:inline distT="0" distB="0" distL="0" distR="0" wp14:anchorId="21678473" wp14:editId="67E61BEE">
             <wp:extent cx="5939790" cy="2811423"/>
@@ -26035,24 +26437,64 @@
         </w:rPr>
         <w:t>Рисунок 4.9 – Результат комплексной верификации модели</w:t>
       </w:r>
-      <w:bookmarkEnd w:id="77"/>
+    </w:p>
+    <w:p>
+      <w:pPr>
+        <w:pStyle w:val="TEXT"/>
+      </w:pPr>
+    </w:p>
+    <w:p>
+      <w:pPr>
+        <w:pStyle w:val="TEXT"/>
+      </w:pPr>
+      <w:r>
+        <w:t xml:space="preserve">Как видно с рисунка, </w:t>
+      </w:r>
+      <w:r>
+        <w:rPr>
+          <w:lang w:eastAsia="ru-RU"/>
+        </w:rPr>
+        <w:t>«</w:t>
+      </w:r>
+      <w:r>
+        <w:rPr>
+          <w:lang w:val="en-US" w:eastAsia="ru-RU"/>
+        </w:rPr>
+        <w:t>UML</w:t>
+      </w:r>
+      <w:r>
+        <w:rPr>
+          <w:lang w:eastAsia="ru-RU"/>
+        </w:rPr>
+        <w:t xml:space="preserve"> </w:t>
+      </w:r>
+      <w:r>
+        <w:rPr>
+          <w:lang w:val="en-US" w:eastAsia="ru-RU"/>
+        </w:rPr>
+        <w:t>Tester</w:t>
+      </w:r>
+      <w:r>
+        <w:rPr>
+          <w:lang w:eastAsia="ru-RU"/>
+        </w:rPr>
+        <w:t>»</w:t>
+      </w:r>
+      <w:r>
+        <w:rPr>
+          <w:lang w:eastAsia="ru-RU"/>
+        </w:rPr>
+        <w:t xml:space="preserve"> выявил все допущенные некорректности на диаграмме классов, сообщил о них и указал причину некорректности.</w:t>
+      </w:r>
     </w:p>
     <w:p>
       <w:pPr>
         <w:pStyle w:val="A2COKKP"/>
       </w:pPr>
-      <w:proofErr w:type="gramStart"/>
-      <w:r>
-        <w:rPr>
-          <w:lang w:val="en-US"/>
-        </w:rPr>
+      <w:r>
         <w:t>4.3</w:t>
       </w:r>
-      <w:proofErr w:type="gramEnd"/>
-      <w:r>
-        <w:rPr>
-          <w:lang w:val="en-US"/>
-        </w:rPr>
+      <w:r>
         <w:t xml:space="preserve"> </w:t>
       </w:r>
       <w:r>
@@ -31110,7 +31552,7 @@
           <v:shape id="_x0000_i1028" type="#_x0000_t75" style="width:7.45pt;height:14.95pt" o:ole="">
             <v:imagedata r:id="rId79" o:title=""/>
           </v:shape>
-          <o:OLEObject Type="Embed" ProgID="Equation.3" ShapeID="_x0000_i1028" DrawAspect="Content" ObjectID="_1448318636" r:id="rId80"/>
+          <o:OLEObject Type="Embed" ProgID="Equation.3" ShapeID="_x0000_i1028" DrawAspect="Content" ObjectID="_1448320240" r:id="rId80"/>
         </w:object>
       </w:r>
       <w:r>
@@ -31121,7 +31563,7 @@
           <v:shape id="_x0000_i1029" type="#_x0000_t75" style="width:8.15pt;height:16.3pt" o:ole="">
             <v:imagedata r:id="rId81" o:title=""/>
           </v:shape>
-          <o:OLEObject Type="Embed" ProgID="Equation.3" ShapeID="_x0000_i1029" DrawAspect="Content" ObjectID="_1448318637" r:id="rId82"/>
+          <o:OLEObject Type="Embed" ProgID="Equation.3" ShapeID="_x0000_i1029" DrawAspect="Content" ObjectID="_1448320241" r:id="rId82"/>
         </w:object>
       </w:r>
       <w:r>
@@ -31228,7 +31670,7 @@
           <v:shape id="_x0000_i1030" type="#_x0000_t75" style="width:99.85pt;height:38.05pt" o:ole="">
             <v:imagedata r:id="rId83" o:title=""/>
           </v:shape>
-          <o:OLEObject Type="Embed" ProgID="Equation.3" ShapeID="_x0000_i1030" DrawAspect="Content" ObjectID="_1448318638" r:id="rId84"/>
+          <o:OLEObject Type="Embed" ProgID="Equation.3" ShapeID="_x0000_i1030" DrawAspect="Content" ObjectID="_1448320242" r:id="rId84"/>
         </w:object>
       </w:r>
       <w:r>
@@ -31371,7 +31813,7 @@
           <v:shape id="_x0000_i1031" type="#_x0000_t75" style="width:7.45pt;height:14.95pt" o:ole="">
             <v:imagedata r:id="rId85" o:title=""/>
           </v:shape>
-          <o:OLEObject Type="Embed" ProgID="Equation.3" ShapeID="_x0000_i1031" DrawAspect="Content" ObjectID="_1448318639" r:id="rId86"/>
+          <o:OLEObject Type="Embed" ProgID="Equation.3" ShapeID="_x0000_i1031" DrawAspect="Content" ObjectID="_1448320243" r:id="rId86"/>
         </w:object>
       </w:r>
       <w:r>
@@ -31551,7 +31993,7 @@
           <v:shape id="_x0000_i1032" type="#_x0000_t75" style="width:86.25pt;height:38.05pt" o:ole="">
             <v:imagedata r:id="rId87" o:title=""/>
           </v:shape>
-          <o:OLEObject Type="Embed" ProgID="Equation.3" ShapeID="_x0000_i1032" DrawAspect="Content" ObjectID="_1448318640" r:id="rId88"/>
+          <o:OLEObject Type="Embed" ProgID="Equation.3" ShapeID="_x0000_i1032" DrawAspect="Content" ObjectID="_1448320244" r:id="rId88"/>
         </w:object>
       </w:r>
       <w:r>
@@ -31638,7 +32080,7 @@
           <v:shape id="_x0000_i1033" type="#_x0000_t75" style="width:7.45pt;height:14.95pt" o:ole="">
             <v:imagedata r:id="rId89" o:title=""/>
           </v:shape>
-          <o:OLEObject Type="Embed" ProgID="Equation.3" ShapeID="_x0000_i1033" DrawAspect="Content" ObjectID="_1448318641" r:id="rId90"/>
+          <o:OLEObject Type="Embed" ProgID="Equation.3" ShapeID="_x0000_i1033" DrawAspect="Content" ObjectID="_1448320245" r:id="rId90"/>
         </w:object>
       </w:r>
       <w:r>
@@ -31801,7 +32243,7 @@
           <v:shape id="_x0000_i1034" type="#_x0000_t75" style="width:144.7pt;height:38.7pt" o:ole="">
             <v:imagedata r:id="rId91" o:title=""/>
           </v:shape>
-          <o:OLEObject Type="Embed" ProgID="Equation.3" ShapeID="_x0000_i1034" DrawAspect="Content" ObjectID="_1448318642" r:id="rId92"/>
+          <o:OLEObject Type="Embed" ProgID="Equation.3" ShapeID="_x0000_i1034" DrawAspect="Content" ObjectID="_1448320246" r:id="rId92"/>
         </w:object>
       </w:r>
       <w:r>
@@ -31978,7 +32420,7 @@
           <v:shape id="_x0000_i1035" type="#_x0000_t75" style="width:243.85pt;height:42.1pt" o:ole="">
             <v:imagedata r:id="rId93" o:title=""/>
           </v:shape>
-          <o:OLEObject Type="Embed" ProgID="Equation.3" ShapeID="_x0000_i1035" DrawAspect="Content" ObjectID="_1448318643" r:id="rId94"/>
+          <o:OLEObject Type="Embed" ProgID="Equation.3" ShapeID="_x0000_i1035" DrawAspect="Content" ObjectID="_1448320247" r:id="rId94"/>
         </w:object>
       </w:r>
       <w:r>
@@ -32134,7 +32576,7 @@
           <v:shape id="_x0000_i1036" type="#_x0000_t75" style="width:58.4pt;height:46.2pt" o:ole="">
             <v:imagedata r:id="rId95" o:title=""/>
           </v:shape>
-          <o:OLEObject Type="Embed" ProgID="Equation.3" ShapeID="_x0000_i1036" DrawAspect="Content" ObjectID="_1448318644" r:id="rId96"/>
+          <o:OLEObject Type="Embed" ProgID="Equation.3" ShapeID="_x0000_i1036" DrawAspect="Content" ObjectID="_1448320248" r:id="rId96"/>
         </w:object>
       </w:r>
       <w:r>
@@ -32370,7 +32812,7 @@
           <v:shape id="_x0000_i1037" type="#_x0000_t75" style="width:132.45pt;height:37.35pt" o:ole="">
             <v:imagedata r:id="rId97" o:title=""/>
           </v:shape>
-          <o:OLEObject Type="Embed" ProgID="Equation.3" ShapeID="_x0000_i1037" DrawAspect="Content" ObjectID="_1448318645" r:id="rId98"/>
+          <o:OLEObject Type="Embed" ProgID="Equation.3" ShapeID="_x0000_i1037" DrawAspect="Content" ObjectID="_1448320249" r:id="rId98"/>
         </w:object>
       </w:r>
       <w:r>
@@ -32554,7 +32996,7 @@
           <v:shape id="_x0000_i1038" type="#_x0000_t75" style="width:118.2pt;height:41.45pt" o:ole="">
             <v:imagedata r:id="rId99" o:title=""/>
           </v:shape>
-          <o:OLEObject Type="Embed" ProgID="Equation.3" ShapeID="_x0000_i1038" DrawAspect="Content" ObjectID="_1448318646" r:id="rId100"/>
+          <o:OLEObject Type="Embed" ProgID="Equation.3" ShapeID="_x0000_i1038" DrawAspect="Content" ObjectID="_1448320250" r:id="rId100"/>
         </w:object>
       </w:r>
       <w:r>
@@ -32661,7 +33103,7 @@
           <v:shape id="_x0000_i1039" type="#_x0000_t75" style="width:252pt;height:23.75pt" o:ole="">
             <v:imagedata r:id="rId101" o:title=""/>
           </v:shape>
-          <o:OLEObject Type="Embed" ProgID="Equation.3" ShapeID="_x0000_i1039" DrawAspect="Content" ObjectID="_1448318647" r:id="rId102"/>
+          <o:OLEObject Type="Embed" ProgID="Equation.3" ShapeID="_x0000_i1039" DrawAspect="Content" ObjectID="_1448320251" r:id="rId102"/>
         </w:object>
       </w:r>
     </w:p>
@@ -37107,7 +37549,7 @@
           <v:shape id="_x0000_i1040" type="#_x0000_t75" style="width:187.45pt;height:42.8pt" o:ole="">
             <v:imagedata r:id="rId103" o:title=""/>
           </v:shape>
-          <o:OLEObject Type="Embed" ProgID="Equation.3" ShapeID="_x0000_i1040" DrawAspect="Content" ObjectID="_1448318648" r:id="rId104"/>
+          <o:OLEObject Type="Embed" ProgID="Equation.3" ShapeID="_x0000_i1040" DrawAspect="Content" ObjectID="_1448320252" r:id="rId104"/>
         </w:object>
       </w:r>
       <w:r>
@@ -37421,7 +37863,7 @@
           <v:shape id="_x0000_i1041" type="#_x0000_t75" style="width:85.6pt;height:40.75pt" o:ole="">
             <v:imagedata r:id="rId105" o:title=""/>
           </v:shape>
-          <o:OLEObject Type="Embed" ProgID="Equation.3" ShapeID="_x0000_i1041" DrawAspect="Content" ObjectID="_1448318649" r:id="rId106"/>
+          <o:OLEObject Type="Embed" ProgID="Equation.3" ShapeID="_x0000_i1041" DrawAspect="Content" ObjectID="_1448320253" r:id="rId106"/>
         </w:object>
       </w:r>
       <w:r>
@@ -37487,7 +37929,7 @@
           <v:shape id="_x0000_i1042" type="#_x0000_t75" style="width:95.1pt;height:38.05pt" o:ole="">
             <v:imagedata r:id="rId107" o:title=""/>
           </v:shape>
-          <o:OLEObject Type="Embed" ProgID="Equation.3" ShapeID="_x0000_i1042" DrawAspect="Content" ObjectID="_1448318650" r:id="rId108"/>
+          <o:OLEObject Type="Embed" ProgID="Equation.3" ShapeID="_x0000_i1042" DrawAspect="Content" ObjectID="_1448320254" r:id="rId108"/>
         </w:object>
       </w:r>
       <w:r>
@@ -37572,7 +38014,7 @@
           <v:shape id="_x0000_i1043" type="#_x0000_t75" style="width:403.45pt;height:38.05pt" o:ole="">
             <v:imagedata r:id="rId109" o:title=""/>
           </v:shape>
-          <o:OLEObject Type="Embed" ProgID="Equation.3" ShapeID="_x0000_i1043" DrawAspect="Content" ObjectID="_1448318651" r:id="rId110"/>
+          <o:OLEObject Type="Embed" ProgID="Equation.3" ShapeID="_x0000_i1043" DrawAspect="Content" ObjectID="_1448320255" r:id="rId110"/>
         </w:object>
       </w:r>
     </w:p>
@@ -37616,7 +38058,7 @@
           <v:shape id="_x0000_i1044" type="#_x0000_t75" style="width:49.6pt;height:40.1pt" o:ole="">
             <v:imagedata r:id="rId111" o:title=""/>
           </v:shape>
-          <o:OLEObject Type="Embed" ProgID="Equation.3" ShapeID="_x0000_i1044" DrawAspect="Content" ObjectID="_1448318652" r:id="rId112"/>
+          <o:OLEObject Type="Embed" ProgID="Equation.3" ShapeID="_x0000_i1044" DrawAspect="Content" ObjectID="_1448320256" r:id="rId112"/>
         </w:object>
       </w:r>
       <w:r>
@@ -37654,7 +38096,7 @@
           <v:shape id="_x0000_i1045" type="#_x0000_t75" style="width:13.6pt;height:18.35pt" o:ole="">
             <v:imagedata r:id="rId113" o:title=""/>
           </v:shape>
-          <o:OLEObject Type="Embed" ProgID="Equation.3" ShapeID="_x0000_i1045" DrawAspect="Content" ObjectID="_1448318653" r:id="rId114"/>
+          <o:OLEObject Type="Embed" ProgID="Equation.3" ShapeID="_x0000_i1045" DrawAspect="Content" ObjectID="_1448320257" r:id="rId114"/>
         </w:object>
       </w:r>
       <w:r>
@@ -37715,7 +38157,7 @@
           <v:shape id="_x0000_i1046" type="#_x0000_t75" style="width:69.95pt;height:21.05pt" o:ole="">
             <v:imagedata r:id="rId115" o:title=""/>
           </v:shape>
-          <o:OLEObject Type="Embed" ProgID="Equation.3" ShapeID="_x0000_i1046" DrawAspect="Content" ObjectID="_1448318654" r:id="rId116"/>
+          <o:OLEObject Type="Embed" ProgID="Equation.3" ShapeID="_x0000_i1046" DrawAspect="Content" ObjectID="_1448320258" r:id="rId116"/>
         </w:object>
       </w:r>
       <w:r>
@@ -37786,7 +38228,7 @@
           <v:shape id="_x0000_i1047" type="#_x0000_t75" style="width:115.45pt;height:38.05pt" o:ole="">
             <v:imagedata r:id="rId117" o:title=""/>
           </v:shape>
-          <o:OLEObject Type="Embed" ProgID="Equation.3" ShapeID="_x0000_i1047" DrawAspect="Content" ObjectID="_1448318655" r:id="rId118"/>
+          <o:OLEObject Type="Embed" ProgID="Equation.3" ShapeID="_x0000_i1047" DrawAspect="Content" ObjectID="_1448320259" r:id="rId118"/>
         </w:object>
       </w:r>
     </w:p>
@@ -39698,7 +40140,7 @@
           <w:rPr>
             <w:noProof/>
           </w:rPr>
-          <w:t>71</w:t>
+          <w:t>72</w:t>
         </w:r>
         <w:r>
           <w:fldChar w:fldCharType="end"/>
@@ -47636,7 +48078,7 @@
 </file>
 
 <file path=customXml/itemProps1.xml><?xml version="1.0" encoding="utf-8"?>
-<ds:datastoreItem xmlns:ds="http://schemas.openxmlformats.org/officeDocument/2006/customXml" ds:itemID="{08789230-82D5-418A-812E-96B576C38504}">
+<ds:datastoreItem xmlns:ds="http://schemas.openxmlformats.org/officeDocument/2006/customXml" ds:itemID="{B07FAA6D-F937-43ED-A715-A53FE1FB1075}">
   <ds:schemaRefs>
     <ds:schemaRef ds:uri="http://schemas.openxmlformats.org/officeDocument/2006/bibliography"/>
   </ds:schemaRefs>

</xml_diff>

<commit_message>
added "Sucessfull info if positive result."
</commit_message>
<xml_diff>
--- a/src/main/resources/MASTER_WORK.docx
+++ b/src/main/resources/MASTER_WORK.docx
@@ -209,7 +209,22 @@
         <w:rPr>
           <w:szCs w:val="28"/>
         </w:rPr>
-        <w:t>“____” ___________2013г.</w:t>
+        <w:t>“____” ___________201</w:t>
+      </w:r>
+      <w:r>
+        <w:rPr>
+          <w:szCs w:val="28"/>
+          <w:lang w:val="en-US"/>
+        </w:rPr>
+        <w:t>4</w:t>
+      </w:r>
+      <w:bookmarkStart w:id="0" w:name="_GoBack"/>
+      <w:bookmarkEnd w:id="0"/>
+      <w:r>
+        <w:rPr>
+          <w:szCs w:val="28"/>
+        </w:rPr>
+        <w:t>г.</w:t>
       </w:r>
     </w:p>
     <w:p>
@@ -618,24 +633,23 @@
       <w:pPr>
         <w:pStyle w:val="A1COKKP"/>
       </w:pPr>
-      <w:bookmarkStart w:id="0" w:name="_Toc355262666"/>
-      <w:bookmarkStart w:id="1" w:name="_Toc355264379"/>
-      <w:bookmarkStart w:id="2" w:name="_Toc355801298"/>
-      <w:bookmarkStart w:id="3" w:name="_Toc355801421"/>
-      <w:bookmarkStart w:id="4" w:name="_Toc357353406"/>
-      <w:bookmarkStart w:id="5" w:name="_Toc358717821"/>
-      <w:bookmarkStart w:id="6" w:name="_Toc358834159"/>
-      <w:bookmarkStart w:id="7" w:name="_Toc359058387"/>
-      <w:bookmarkStart w:id="8" w:name="_Toc374461980"/>
-      <w:bookmarkStart w:id="9" w:name="_Toc374609144"/>
-      <w:bookmarkStart w:id="10" w:name="_Toc376531552"/>
-      <w:bookmarkStart w:id="11" w:name="_Toc376535470"/>
-      <w:bookmarkStart w:id="12" w:name="_Toc376535643"/>
+      <w:bookmarkStart w:id="1" w:name="_Toc355262666"/>
+      <w:bookmarkStart w:id="2" w:name="_Toc355264379"/>
+      <w:bookmarkStart w:id="3" w:name="_Toc355801298"/>
+      <w:bookmarkStart w:id="4" w:name="_Toc355801421"/>
+      <w:bookmarkStart w:id="5" w:name="_Toc357353406"/>
+      <w:bookmarkStart w:id="6" w:name="_Toc358717821"/>
+      <w:bookmarkStart w:id="7" w:name="_Toc358834159"/>
+      <w:bookmarkStart w:id="8" w:name="_Toc359058387"/>
+      <w:bookmarkStart w:id="9" w:name="_Toc374461980"/>
+      <w:bookmarkStart w:id="10" w:name="_Toc374609144"/>
+      <w:bookmarkStart w:id="11" w:name="_Toc376531552"/>
+      <w:bookmarkStart w:id="12" w:name="_Toc376535470"/>
+      <w:bookmarkStart w:id="13" w:name="_Toc376535643"/>
       <w:r>
         <w:lastRenderedPageBreak/>
         <w:t>РЕФЕРАТ</w:t>
       </w:r>
-      <w:bookmarkEnd w:id="0"/>
       <w:bookmarkEnd w:id="1"/>
       <w:bookmarkEnd w:id="2"/>
       <w:bookmarkEnd w:id="3"/>
@@ -648,6 +662,7 @@
       <w:bookmarkEnd w:id="10"/>
       <w:bookmarkEnd w:id="11"/>
       <w:bookmarkEnd w:id="12"/>
+      <w:bookmarkEnd w:id="13"/>
     </w:p>
     <w:p>
       <w:pPr>
@@ -1039,24 +1054,23 @@
       <w:pPr>
         <w:pStyle w:val="A1COKKP"/>
       </w:pPr>
-      <w:bookmarkStart w:id="13" w:name="_Toc355262667"/>
-      <w:bookmarkStart w:id="14" w:name="_Toc355264380"/>
-      <w:bookmarkStart w:id="15" w:name="_Toc355801299"/>
-      <w:bookmarkStart w:id="16" w:name="_Toc355801422"/>
-      <w:bookmarkStart w:id="17" w:name="_Toc357353407"/>
-      <w:bookmarkStart w:id="18" w:name="_Toc358717822"/>
-      <w:bookmarkStart w:id="19" w:name="_Toc358834160"/>
-      <w:bookmarkStart w:id="20" w:name="_Toc359058388"/>
-      <w:bookmarkStart w:id="21" w:name="_Toc374461981"/>
-      <w:bookmarkStart w:id="22" w:name="_Toc374609145"/>
-      <w:bookmarkStart w:id="23" w:name="_Toc376531553"/>
-      <w:bookmarkStart w:id="24" w:name="_Toc376535471"/>
-      <w:bookmarkStart w:id="25" w:name="_Toc376535644"/>
+      <w:bookmarkStart w:id="14" w:name="_Toc355262667"/>
+      <w:bookmarkStart w:id="15" w:name="_Toc355264380"/>
+      <w:bookmarkStart w:id="16" w:name="_Toc355801299"/>
+      <w:bookmarkStart w:id="17" w:name="_Toc355801422"/>
+      <w:bookmarkStart w:id="18" w:name="_Toc357353407"/>
+      <w:bookmarkStart w:id="19" w:name="_Toc358717822"/>
+      <w:bookmarkStart w:id="20" w:name="_Toc358834160"/>
+      <w:bookmarkStart w:id="21" w:name="_Toc359058388"/>
+      <w:bookmarkStart w:id="22" w:name="_Toc374461981"/>
+      <w:bookmarkStart w:id="23" w:name="_Toc374609145"/>
+      <w:bookmarkStart w:id="24" w:name="_Toc376531553"/>
+      <w:bookmarkStart w:id="25" w:name="_Toc376535471"/>
+      <w:bookmarkStart w:id="26" w:name="_Toc376535644"/>
       <w:r>
         <w:lastRenderedPageBreak/>
         <w:t>РЕФЕРАТ</w:t>
       </w:r>
-      <w:bookmarkEnd w:id="13"/>
       <w:bookmarkEnd w:id="14"/>
       <w:bookmarkEnd w:id="15"/>
       <w:bookmarkEnd w:id="16"/>
@@ -1069,6 +1083,7 @@
       <w:bookmarkEnd w:id="23"/>
       <w:bookmarkEnd w:id="24"/>
       <w:bookmarkEnd w:id="25"/>
+      <w:bookmarkEnd w:id="26"/>
     </w:p>
     <w:p>
       <w:pPr>
@@ -1584,19 +1599,19 @@
           <w:lang w:val="en-US"/>
         </w:rPr>
       </w:pPr>
-      <w:bookmarkStart w:id="26" w:name="_Toc355262668"/>
-      <w:bookmarkStart w:id="27" w:name="_Toc355264381"/>
-      <w:bookmarkStart w:id="28" w:name="_Toc355801300"/>
-      <w:bookmarkStart w:id="29" w:name="_Toc355801423"/>
-      <w:bookmarkStart w:id="30" w:name="_Toc357353408"/>
-      <w:bookmarkStart w:id="31" w:name="_Toc358717823"/>
-      <w:bookmarkStart w:id="32" w:name="_Toc358834161"/>
-      <w:bookmarkStart w:id="33" w:name="_Toc359058389"/>
-      <w:bookmarkStart w:id="34" w:name="_Toc374461982"/>
-      <w:bookmarkStart w:id="35" w:name="_Toc374609146"/>
-      <w:bookmarkStart w:id="36" w:name="_Toc376531554"/>
-      <w:bookmarkStart w:id="37" w:name="_Toc376535472"/>
-      <w:bookmarkStart w:id="38" w:name="_Toc376535645"/>
+      <w:bookmarkStart w:id="27" w:name="_Toc355262668"/>
+      <w:bookmarkStart w:id="28" w:name="_Toc355264381"/>
+      <w:bookmarkStart w:id="29" w:name="_Toc355801300"/>
+      <w:bookmarkStart w:id="30" w:name="_Toc355801423"/>
+      <w:bookmarkStart w:id="31" w:name="_Toc357353408"/>
+      <w:bookmarkStart w:id="32" w:name="_Toc358717823"/>
+      <w:bookmarkStart w:id="33" w:name="_Toc358834161"/>
+      <w:bookmarkStart w:id="34" w:name="_Toc359058389"/>
+      <w:bookmarkStart w:id="35" w:name="_Toc374461982"/>
+      <w:bookmarkStart w:id="36" w:name="_Toc374609146"/>
+      <w:bookmarkStart w:id="37" w:name="_Toc376531554"/>
+      <w:bookmarkStart w:id="38" w:name="_Toc376535472"/>
+      <w:bookmarkStart w:id="39" w:name="_Toc376535645"/>
       <w:r>
         <w:rPr>
           <w:lang w:val="en-US"/>
@@ -1604,7 +1619,6 @@
         <w:lastRenderedPageBreak/>
         <w:t>THE ABSTRACT</w:t>
       </w:r>
-      <w:bookmarkEnd w:id="26"/>
       <w:bookmarkEnd w:id="27"/>
       <w:bookmarkEnd w:id="28"/>
       <w:bookmarkEnd w:id="29"/>
@@ -1617,6 +1631,7 @@
       <w:bookmarkEnd w:id="36"/>
       <w:bookmarkEnd w:id="37"/>
       <w:bookmarkEnd w:id="38"/>
+      <w:bookmarkEnd w:id="39"/>
     </w:p>
     <w:p>
       <w:pPr>
@@ -2110,24 +2125,23 @@
       <w:pPr>
         <w:pStyle w:val="A1COKKP"/>
       </w:pPr>
-      <w:bookmarkStart w:id="39" w:name="_Toc355262669"/>
-      <w:bookmarkStart w:id="40" w:name="_Toc355264382"/>
-      <w:bookmarkStart w:id="41" w:name="_Toc355801301"/>
-      <w:bookmarkStart w:id="42" w:name="_Toc355801424"/>
-      <w:bookmarkStart w:id="43" w:name="_Toc357353409"/>
-      <w:bookmarkStart w:id="44" w:name="_Toc358717824"/>
-      <w:bookmarkStart w:id="45" w:name="_Toc358834162"/>
-      <w:bookmarkStart w:id="46" w:name="_Toc359058390"/>
-      <w:bookmarkStart w:id="47" w:name="_Toc374461983"/>
-      <w:bookmarkStart w:id="48" w:name="_Toc374609147"/>
-      <w:bookmarkStart w:id="49" w:name="_Toc376531555"/>
-      <w:bookmarkStart w:id="50" w:name="_Toc376535473"/>
-      <w:bookmarkStart w:id="51" w:name="_Toc376535646"/>
+      <w:bookmarkStart w:id="40" w:name="_Toc355262669"/>
+      <w:bookmarkStart w:id="41" w:name="_Toc355264382"/>
+      <w:bookmarkStart w:id="42" w:name="_Toc355801301"/>
+      <w:bookmarkStart w:id="43" w:name="_Toc355801424"/>
+      <w:bookmarkStart w:id="44" w:name="_Toc357353409"/>
+      <w:bookmarkStart w:id="45" w:name="_Toc358717824"/>
+      <w:bookmarkStart w:id="46" w:name="_Toc358834162"/>
+      <w:bookmarkStart w:id="47" w:name="_Toc359058390"/>
+      <w:bookmarkStart w:id="48" w:name="_Toc374461983"/>
+      <w:bookmarkStart w:id="49" w:name="_Toc374609147"/>
+      <w:bookmarkStart w:id="50" w:name="_Toc376531555"/>
+      <w:bookmarkStart w:id="51" w:name="_Toc376535473"/>
+      <w:bookmarkStart w:id="52" w:name="_Toc376535646"/>
       <w:r>
         <w:lastRenderedPageBreak/>
         <w:t>СОДЕРЖАНИЕ</w:t>
       </w:r>
-      <w:bookmarkEnd w:id="39"/>
       <w:bookmarkEnd w:id="40"/>
       <w:bookmarkEnd w:id="41"/>
       <w:bookmarkEnd w:id="42"/>
@@ -2140,6 +2154,7 @@
       <w:bookmarkEnd w:id="49"/>
       <w:bookmarkEnd w:id="50"/>
       <w:bookmarkEnd w:id="51"/>
+      <w:bookmarkEnd w:id="52"/>
     </w:p>
     <w:p>
       <w:pPr>
@@ -5770,16 +5785,16 @@
       <w:pPr>
         <w:pStyle w:val="A1COKKP"/>
       </w:pPr>
-      <w:bookmarkStart w:id="52" w:name="_Toc376531556"/>
-      <w:bookmarkStart w:id="53" w:name="_Toc376535474"/>
-      <w:bookmarkStart w:id="54" w:name="_Toc376535647"/>
+      <w:bookmarkStart w:id="53" w:name="_Toc376531556"/>
+      <w:bookmarkStart w:id="54" w:name="_Toc376535474"/>
+      <w:bookmarkStart w:id="55" w:name="_Toc376535647"/>
       <w:r>
         <w:lastRenderedPageBreak/>
         <w:t>ВВЕДЕНИЕ</w:t>
       </w:r>
-      <w:bookmarkEnd w:id="52"/>
       <w:bookmarkEnd w:id="53"/>
       <w:bookmarkEnd w:id="54"/>
+      <w:bookmarkEnd w:id="55"/>
     </w:p>
     <w:p>
       <w:pPr>
@@ -5988,22 +6003,22 @@
       <w:pPr>
         <w:pStyle w:val="A1COKKP"/>
       </w:pPr>
-      <w:bookmarkStart w:id="55" w:name="_Toc376531557"/>
-      <w:bookmarkStart w:id="56" w:name="_Toc376535475"/>
-      <w:bookmarkStart w:id="57" w:name="_Toc376535648"/>
+      <w:bookmarkStart w:id="56" w:name="_Toc376531557"/>
+      <w:bookmarkStart w:id="57" w:name="_Toc376535475"/>
+      <w:bookmarkStart w:id="58" w:name="_Toc376535648"/>
       <w:r>
         <w:lastRenderedPageBreak/>
         <w:t>1 АНАЛИЗ СУЩЕСТВУЮЩИХ СИСТЕМ ВЕРИФИКАЦИИ UML-ДИАГРАММ</w:t>
       </w:r>
-      <w:bookmarkEnd w:id="55"/>
       <w:bookmarkEnd w:id="56"/>
       <w:bookmarkEnd w:id="57"/>
-    </w:p>
-    <w:p>
-      <w:pPr>
-        <w:pStyle w:val="TEXT"/>
-      </w:pPr>
-      <w:bookmarkStart w:id="58" w:name="_Toc302559983"/>
+      <w:bookmarkEnd w:id="58"/>
+    </w:p>
+    <w:p>
+      <w:pPr>
+        <w:pStyle w:val="TEXT"/>
+      </w:pPr>
+      <w:bookmarkStart w:id="59" w:name="_Toc302559983"/>
       <w:r>
         <w:t>Понятие</w:t>
       </w:r>
@@ -6123,34 +6138,34 @@
       <w:pPr>
         <w:pStyle w:val="A2COKKP"/>
       </w:pPr>
-      <w:bookmarkStart w:id="59" w:name="_Toc376531558"/>
-      <w:bookmarkStart w:id="60" w:name="_Toc376535476"/>
+      <w:bookmarkStart w:id="60" w:name="_Toc376531558"/>
+      <w:bookmarkStart w:id="61" w:name="_Toc376535476"/>
       <w:r>
         <w:t xml:space="preserve">1.1 </w:t>
       </w:r>
       <w:r>
         <w:t>Существующие системы верификации UML-диграмм</w:t>
       </w:r>
+      <w:bookmarkEnd w:id="60"/>
+      <w:bookmarkEnd w:id="61"/>
+    </w:p>
+    <w:p>
+      <w:pPr>
+        <w:pStyle w:val="A2COKKP"/>
+      </w:pPr>
+      <w:bookmarkStart w:id="62" w:name="_Toc355262827"/>
+      <w:bookmarkStart w:id="63" w:name="_Toc376531559"/>
+      <w:bookmarkStart w:id="64" w:name="_Toc376535477"/>
+      <w:r>
+        <w:t xml:space="preserve">1.1.1 </w:t>
+      </w:r>
+      <w:r>
+        <w:t>ArgoUML</w:t>
+      </w:r>
       <w:bookmarkEnd w:id="59"/>
-      <w:bookmarkEnd w:id="60"/>
-    </w:p>
-    <w:p>
-      <w:pPr>
-        <w:pStyle w:val="A2COKKP"/>
-      </w:pPr>
-      <w:bookmarkStart w:id="61" w:name="_Toc355262827"/>
-      <w:bookmarkStart w:id="62" w:name="_Toc376531559"/>
-      <w:bookmarkStart w:id="63" w:name="_Toc376535477"/>
-      <w:r>
-        <w:t xml:space="preserve">1.1.1 </w:t>
-      </w:r>
-      <w:r>
-        <w:t>ArgoUML</w:t>
-      </w:r>
-      <w:bookmarkEnd w:id="58"/>
-      <w:bookmarkEnd w:id="61"/>
       <w:bookmarkEnd w:id="62"/>
       <w:bookmarkEnd w:id="63"/>
+      <w:bookmarkEnd w:id="64"/>
       <w:r>
         <w:t xml:space="preserve"> </w:t>
       </w:r>
@@ -6677,9 +6692,9 @@
       <w:pPr>
         <w:pStyle w:val="A2COKKP"/>
       </w:pPr>
-      <w:bookmarkStart w:id="64" w:name="_Toc355262828"/>
       <w:bookmarkStart w:id="65" w:name="_Toc376531560"/>
       <w:bookmarkStart w:id="66" w:name="_Toc376535478"/>
+      <w:bookmarkStart w:id="67" w:name="_Toc355262828"/>
       <w:r>
         <w:lastRenderedPageBreak/>
         <w:t xml:space="preserve">1.1.2 </w:t>
@@ -7777,8 +7792,8 @@
       <w:pPr>
         <w:pStyle w:val="A2COKKP"/>
       </w:pPr>
-      <w:bookmarkStart w:id="67" w:name="_Toc376531561"/>
-      <w:bookmarkStart w:id="68" w:name="_Toc376535479"/>
+      <w:bookmarkStart w:id="68" w:name="_Toc376531561"/>
+      <w:bookmarkStart w:id="69" w:name="_Toc376535479"/>
       <w:r>
         <w:t>1.1.3</w:t>
       </w:r>
@@ -7791,8 +7806,8 @@
         </w:rPr>
         <w:t>UModel</w:t>
       </w:r>
-      <w:bookmarkEnd w:id="67"/>
       <w:bookmarkEnd w:id="68"/>
+      <w:bookmarkEnd w:id="69"/>
     </w:p>
     <w:p>
       <w:pPr>
@@ -8411,10 +8426,10 @@
       <w:pPr>
         <w:pStyle w:val="A2COKKP"/>
       </w:pPr>
-      <w:bookmarkStart w:id="69" w:name="_Toc355262829"/>
-      <w:bookmarkStart w:id="70" w:name="_Toc376531562"/>
-      <w:bookmarkStart w:id="71" w:name="_Toc376535480"/>
-      <w:bookmarkEnd w:id="64"/>
+      <w:bookmarkStart w:id="70" w:name="_Toc355262829"/>
+      <w:bookmarkStart w:id="71" w:name="_Toc376531562"/>
+      <w:bookmarkStart w:id="72" w:name="_Toc376535480"/>
+      <w:bookmarkEnd w:id="67"/>
       <w:r>
         <w:t>1.1.</w:t>
       </w:r>
@@ -8424,12 +8439,12 @@
       <w:r>
         <w:t>Visual Paradigm</w:t>
       </w:r>
-      <w:bookmarkEnd w:id="69"/>
+      <w:bookmarkEnd w:id="70"/>
       <w:r>
         <w:t xml:space="preserve"> for UML</w:t>
       </w:r>
-      <w:bookmarkEnd w:id="70"/>
       <w:bookmarkEnd w:id="71"/>
+      <w:bookmarkEnd w:id="72"/>
     </w:p>
     <w:p>
       <w:pPr>
@@ -9472,9 +9487,9 @@
       <w:pPr>
         <w:pStyle w:val="A2COKKP"/>
       </w:pPr>
-      <w:bookmarkStart w:id="72" w:name="_Toc355262830"/>
-      <w:bookmarkStart w:id="73" w:name="_Toc376531563"/>
-      <w:bookmarkStart w:id="74" w:name="_Toc376535481"/>
+      <w:bookmarkStart w:id="73" w:name="_Toc355262830"/>
+      <w:bookmarkStart w:id="74" w:name="_Toc376531563"/>
+      <w:bookmarkStart w:id="75" w:name="_Toc376535481"/>
       <w:r>
         <w:t>1.1.</w:t>
       </w:r>
@@ -9484,9 +9499,9 @@
       <w:r>
         <w:t xml:space="preserve"> Enterprise Architect</w:t>
       </w:r>
-      <w:bookmarkEnd w:id="72"/>
       <w:bookmarkEnd w:id="73"/>
       <w:bookmarkEnd w:id="74"/>
+      <w:bookmarkEnd w:id="75"/>
       <w:r>
         <w:t xml:space="preserve"> </w:t>
       </w:r>
@@ -10563,19 +10578,19 @@
       <w:pPr>
         <w:pStyle w:val="A2COKKP"/>
       </w:pPr>
-      <w:bookmarkStart w:id="75" w:name="_Toc376531564"/>
-      <w:bookmarkStart w:id="76" w:name="_Toc376535482"/>
+      <w:bookmarkStart w:id="76" w:name="_Toc376531564"/>
+      <w:bookmarkStart w:id="77" w:name="_Toc376535482"/>
       <w:r>
         <w:lastRenderedPageBreak/>
         <w:t xml:space="preserve">1.2 </w:t>
       </w:r>
-      <w:bookmarkStart w:id="77" w:name="_Toc355262831"/>
+      <w:bookmarkStart w:id="78" w:name="_Toc355262831"/>
       <w:r>
         <w:t>Сравнительная характеристика существующих систем верификации диаграмм последовательности</w:t>
       </w:r>
-      <w:bookmarkEnd w:id="75"/>
       <w:bookmarkEnd w:id="76"/>
       <w:bookmarkEnd w:id="77"/>
+      <w:bookmarkEnd w:id="78"/>
       <w:r>
         <w:t xml:space="preserve"> </w:t>
       </w:r>
@@ -10705,7 +10720,7 @@
                 <w:lang w:val="en-US"/>
               </w:rPr>
             </w:pPr>
-            <w:bookmarkStart w:id="78" w:name="_Toc376535483"/>
+            <w:bookmarkStart w:id="79" w:name="_Toc376535483"/>
             <w:r>
               <w:rPr>
                 <w:b w:val="0"/>
@@ -10713,7 +10728,7 @@
               </w:rPr>
               <w:t>Rational Rose</w:t>
             </w:r>
-            <w:bookmarkEnd w:id="78"/>
+            <w:bookmarkEnd w:id="79"/>
           </w:p>
         </w:tc>
         <w:tc>
@@ -11529,9 +11544,9 @@
       <w:pPr>
         <w:pStyle w:val="A1COKKP"/>
       </w:pPr>
-      <w:bookmarkStart w:id="79" w:name="_Toc376531565"/>
-      <w:bookmarkStart w:id="80" w:name="_Toc376535484"/>
-      <w:bookmarkStart w:id="81" w:name="_Toc376535649"/>
+      <w:bookmarkStart w:id="80" w:name="_Toc376531565"/>
+      <w:bookmarkStart w:id="81" w:name="_Toc376535484"/>
+      <w:bookmarkStart w:id="82" w:name="_Toc376535649"/>
       <w:r>
         <w:lastRenderedPageBreak/>
         <w:t xml:space="preserve">2 ОБЩИЕ МОДЕЛИ И МЕТОДОЛОГИИ </w:t>
@@ -11539,21 +11554,21 @@
       <w:r>
         <w:t>РАЗРАБОТКИ ПРОГРАММНОГО ОБЕСПЕЧЕНИЯ И ПРОГРАММНЫХ СИСТЕМ</w:t>
       </w:r>
-      <w:bookmarkEnd w:id="79"/>
       <w:bookmarkEnd w:id="80"/>
       <w:bookmarkEnd w:id="81"/>
+      <w:bookmarkEnd w:id="82"/>
     </w:p>
     <w:p>
       <w:pPr>
         <w:pStyle w:val="A2COKKP"/>
       </w:pPr>
-      <w:bookmarkStart w:id="82" w:name="_Toc376531566"/>
-      <w:bookmarkStart w:id="83" w:name="_Toc376535485"/>
+      <w:bookmarkStart w:id="83" w:name="_Toc376531566"/>
+      <w:bookmarkStart w:id="84" w:name="_Toc376535485"/>
       <w:r>
         <w:t>2.1 Модели разработки</w:t>
       </w:r>
-      <w:bookmarkEnd w:id="82"/>
       <w:bookmarkEnd w:id="83"/>
+      <w:bookmarkEnd w:id="84"/>
     </w:p>
     <w:p>
       <w:pPr>
@@ -11775,14 +11790,14 @@
       <w:pPr>
         <w:pStyle w:val="A2COKKP"/>
       </w:pPr>
-      <w:bookmarkStart w:id="84" w:name="_Toc376531567"/>
-      <w:bookmarkStart w:id="85" w:name="_Toc376535486"/>
+      <w:bookmarkStart w:id="85" w:name="_Toc376531567"/>
+      <w:bookmarkStart w:id="86" w:name="_Toc376535486"/>
       <w:r>
         <w:lastRenderedPageBreak/>
         <w:t>2.1.1 Каскадная модель</w:t>
       </w:r>
-      <w:bookmarkEnd w:id="84"/>
       <w:bookmarkEnd w:id="85"/>
+      <w:bookmarkEnd w:id="86"/>
     </w:p>
     <w:p>
       <w:pPr>
@@ -11981,13 +11996,13 @@
       <w:pPr>
         <w:pStyle w:val="A2COKKP"/>
       </w:pPr>
-      <w:bookmarkStart w:id="86" w:name="_Toc376531568"/>
-      <w:bookmarkStart w:id="87" w:name="_Toc376535487"/>
+      <w:bookmarkStart w:id="87" w:name="_Toc376531568"/>
+      <w:bookmarkStart w:id="88" w:name="_Toc376535487"/>
       <w:r>
         <w:t>2.1.2 Инкрементальная модель</w:t>
       </w:r>
-      <w:bookmarkEnd w:id="86"/>
       <w:bookmarkEnd w:id="87"/>
+      <w:bookmarkEnd w:id="88"/>
     </w:p>
     <w:p>
       <w:pPr>
@@ -12365,13 +12380,13 @@
       <w:pPr>
         <w:pStyle w:val="A2COKKP"/>
       </w:pPr>
-      <w:bookmarkStart w:id="88" w:name="_Toc376531569"/>
-      <w:bookmarkStart w:id="89" w:name="_Toc376535488"/>
+      <w:bookmarkStart w:id="89" w:name="_Toc376531569"/>
+      <w:bookmarkStart w:id="90" w:name="_Toc376535488"/>
       <w:r>
         <w:t>2.1.3 Спиральная модель</w:t>
       </w:r>
-      <w:bookmarkEnd w:id="88"/>
       <w:bookmarkEnd w:id="89"/>
+      <w:bookmarkEnd w:id="90"/>
     </w:p>
     <w:p>
       <w:pPr>
@@ -12558,14 +12573,14 @@
       <w:pPr>
         <w:pStyle w:val="A2COKKP"/>
       </w:pPr>
-      <w:bookmarkStart w:id="90" w:name="_Toc376531570"/>
-      <w:bookmarkStart w:id="91" w:name="_Toc376535489"/>
+      <w:bookmarkStart w:id="91" w:name="_Toc376531570"/>
+      <w:bookmarkStart w:id="92" w:name="_Toc376535489"/>
       <w:r>
         <w:lastRenderedPageBreak/>
         <w:t>2.1.4 Модель прототипирования</w:t>
       </w:r>
-      <w:bookmarkEnd w:id="90"/>
       <w:bookmarkEnd w:id="91"/>
+      <w:bookmarkEnd w:id="92"/>
     </w:p>
     <w:p>
       <w:pPr>
@@ -12805,9 +12820,9 @@
       <w:pPr>
         <w:pStyle w:val="A1COKKP"/>
       </w:pPr>
-      <w:bookmarkStart w:id="92" w:name="_Toc376531571"/>
-      <w:bookmarkStart w:id="93" w:name="_Toc376535490"/>
-      <w:bookmarkStart w:id="94" w:name="_Toc376535650"/>
+      <w:bookmarkStart w:id="93" w:name="_Toc376531571"/>
+      <w:bookmarkStart w:id="94" w:name="_Toc376535490"/>
+      <w:bookmarkStart w:id="95" w:name="_Toc376535650"/>
       <w:r>
         <w:lastRenderedPageBreak/>
         <w:t xml:space="preserve">3 РАЗРАБОТКА </w:t>
@@ -12824,9 +12839,9 @@
       <w:r>
         <w:t>ПОДСИСТЕМЫ ВЕРИФИКАЦИИ ДИАГРАММЫ КЛАССОВ</w:t>
       </w:r>
-      <w:bookmarkEnd w:id="92"/>
       <w:bookmarkEnd w:id="93"/>
       <w:bookmarkEnd w:id="94"/>
+      <w:bookmarkEnd w:id="95"/>
     </w:p>
     <w:p>
       <w:pPr>
@@ -12852,24 +12867,24 @@
       <w:pPr>
         <w:pStyle w:val="A2COKKP"/>
       </w:pPr>
-      <w:bookmarkStart w:id="95" w:name="_Toc325336828"/>
-      <w:bookmarkStart w:id="96" w:name="_Toc355262845"/>
-      <w:bookmarkStart w:id="97" w:name="_Toc376531572"/>
-      <w:bookmarkStart w:id="98" w:name="_Toc376535491"/>
+      <w:bookmarkStart w:id="96" w:name="_Toc325336828"/>
+      <w:bookmarkStart w:id="97" w:name="_Toc355262845"/>
+      <w:bookmarkStart w:id="98" w:name="_Toc376531572"/>
+      <w:bookmarkStart w:id="99" w:name="_Toc376535491"/>
       <w:r>
         <w:t xml:space="preserve">3.1 Задачи, выполняемые </w:t>
       </w:r>
-      <w:bookmarkEnd w:id="95"/>
+      <w:bookmarkEnd w:id="96"/>
       <w:r>
         <w:t xml:space="preserve">подсистемой верификации диаграммы </w:t>
       </w:r>
-      <w:bookmarkEnd w:id="96"/>
+      <w:bookmarkEnd w:id="97"/>
       <w:r>
         <w:t>классов</w:t>
       </w:r>
-      <w:bookmarkStart w:id="99" w:name="_Toc355262852"/>
-      <w:bookmarkEnd w:id="97"/>
+      <w:bookmarkStart w:id="100" w:name="_Toc355262852"/>
       <w:bookmarkEnd w:id="98"/>
+      <w:bookmarkEnd w:id="99"/>
     </w:p>
     <w:p>
       <w:pPr>
@@ -12928,14 +12943,14 @@
       <w:pPr>
         <w:pStyle w:val="A2COKKP"/>
       </w:pPr>
-      <w:bookmarkStart w:id="100" w:name="_Toc376531573"/>
-      <w:bookmarkStart w:id="101" w:name="_Toc376535492"/>
+      <w:bookmarkStart w:id="101" w:name="_Toc376531573"/>
+      <w:bookmarkStart w:id="102" w:name="_Toc376535492"/>
       <w:r>
         <w:t>3.2 Архитектура системы верификации UML-диаграмм «UML Tester»</w:t>
       </w:r>
-      <w:bookmarkEnd w:id="99"/>
       <w:bookmarkEnd w:id="100"/>
       <w:bookmarkEnd w:id="101"/>
+      <w:bookmarkEnd w:id="102"/>
     </w:p>
     <w:p>
       <w:pPr>
@@ -14476,25 +14491,25 @@
       <w:r>
         <w:t xml:space="preserve"> верификации диаграмм используются в комплексе.</w:t>
       </w:r>
-      <w:bookmarkStart w:id="102" w:name="_Toc325336830"/>
-      <w:bookmarkStart w:id="103" w:name="_Toc355262853"/>
+      <w:bookmarkStart w:id="103" w:name="_Toc325336830"/>
+      <w:bookmarkStart w:id="104" w:name="_Toc355262853"/>
     </w:p>
     <w:p>
       <w:pPr>
         <w:pStyle w:val="A2COKKP"/>
       </w:pPr>
-      <w:bookmarkStart w:id="104" w:name="_Toc376531574"/>
-      <w:bookmarkStart w:id="105" w:name="_Toc376535493"/>
+      <w:bookmarkStart w:id="105" w:name="_Toc376531574"/>
+      <w:bookmarkStart w:id="106" w:name="_Toc376535493"/>
       <w:r>
         <w:t xml:space="preserve">3.3 Структура подсистемы верификации диаграммы </w:t>
       </w:r>
-      <w:bookmarkEnd w:id="102"/>
       <w:bookmarkEnd w:id="103"/>
+      <w:bookmarkEnd w:id="104"/>
       <w:r>
         <w:t>классов</w:t>
       </w:r>
-      <w:bookmarkEnd w:id="104"/>
       <w:bookmarkEnd w:id="105"/>
+      <w:bookmarkEnd w:id="106"/>
     </w:p>
     <w:p>
       <w:pPr>
@@ -14530,13 +14545,13 @@
       <w:pPr>
         <w:pStyle w:val="A2COKKP"/>
       </w:pPr>
-      <w:bookmarkStart w:id="106" w:name="_Toc376531575"/>
-      <w:bookmarkStart w:id="107" w:name="_Toc376535494"/>
+      <w:bookmarkStart w:id="107" w:name="_Toc376531575"/>
+      <w:bookmarkStart w:id="108" w:name="_Toc376535494"/>
       <w:r>
         <w:t>3.3.1 Модуль обработки XML данных</w:t>
       </w:r>
-      <w:bookmarkEnd w:id="106"/>
       <w:bookmarkEnd w:id="107"/>
+      <w:bookmarkEnd w:id="108"/>
     </w:p>
     <w:p>
       <w:pPr>
@@ -16773,14 +16788,14 @@
       <w:pPr>
         <w:pStyle w:val="A2COKKP"/>
       </w:pPr>
-      <w:bookmarkStart w:id="108" w:name="_Toc376531576"/>
-      <w:bookmarkStart w:id="109" w:name="_Toc376535495"/>
+      <w:bookmarkStart w:id="109" w:name="_Toc376531576"/>
+      <w:bookmarkStart w:id="110" w:name="_Toc376535495"/>
       <w:r>
         <w:lastRenderedPageBreak/>
         <w:t>3.3.2 Модуль верификации диаграммы классов</w:t>
       </w:r>
-      <w:bookmarkEnd w:id="108"/>
       <w:bookmarkEnd w:id="109"/>
+      <w:bookmarkEnd w:id="110"/>
     </w:p>
     <w:p>
       <w:pPr>
@@ -17039,8 +17054,8 @@
           <w:rFonts w:eastAsiaTheme="minorHAnsi"/>
         </w:rPr>
       </w:pPr>
-      <w:bookmarkStart w:id="110" w:name="_Toc376531577"/>
-      <w:bookmarkStart w:id="111" w:name="_Toc376535496"/>
+      <w:bookmarkStart w:id="111" w:name="_Toc376531577"/>
+      <w:bookmarkStart w:id="112" w:name="_Toc376535496"/>
       <w:r>
         <w:rPr>
           <w:rFonts w:eastAsiaTheme="minorHAnsi"/>
@@ -17059,8 +17074,8 @@
         </w:rPr>
         <w:t>и их реализация</w:t>
       </w:r>
-      <w:bookmarkEnd w:id="110"/>
       <w:bookmarkEnd w:id="111"/>
+      <w:bookmarkEnd w:id="112"/>
     </w:p>
     <w:p>
       <w:pPr>
@@ -17069,8 +17084,8 @@
           <w:rFonts w:eastAsiaTheme="minorHAnsi"/>
         </w:rPr>
       </w:pPr>
-      <w:bookmarkStart w:id="112" w:name="_Toc376531578"/>
-      <w:bookmarkStart w:id="113" w:name="_Toc376535497"/>
+      <w:bookmarkStart w:id="113" w:name="_Toc376531578"/>
+      <w:bookmarkStart w:id="114" w:name="_Toc376535497"/>
       <w:r>
         <w:rPr>
           <w:rFonts w:eastAsiaTheme="minorHAnsi"/>
@@ -17095,8 +17110,8 @@
         </w:rPr>
         <w:t xml:space="preserve"> Метод шаблонов</w:t>
       </w:r>
-      <w:bookmarkEnd w:id="112"/>
       <w:bookmarkEnd w:id="113"/>
+      <w:bookmarkEnd w:id="114"/>
     </w:p>
     <w:p>
       <w:pPr>
@@ -18009,13 +18024,13 @@
       <w:pPr>
         <w:pStyle w:val="A2COKKP"/>
       </w:pPr>
-      <w:bookmarkStart w:id="114" w:name="_Toc376531579"/>
-      <w:bookmarkStart w:id="115" w:name="_Toc376535498"/>
+      <w:bookmarkStart w:id="115" w:name="_Toc376531579"/>
+      <w:bookmarkStart w:id="116" w:name="_Toc376535498"/>
       <w:r>
         <w:t>3.4.1.2 Реализация метода шаблонов</w:t>
       </w:r>
-      <w:bookmarkEnd w:id="114"/>
       <w:bookmarkEnd w:id="115"/>
+      <w:bookmarkEnd w:id="116"/>
     </w:p>
     <w:p>
       <w:pPr>
@@ -18351,8 +18366,8 @@
           <w:rFonts w:eastAsiaTheme="minorHAnsi"/>
         </w:rPr>
       </w:pPr>
-      <w:bookmarkStart w:id="116" w:name="_Toc376531580"/>
-      <w:bookmarkStart w:id="117" w:name="_Toc376535499"/>
+      <w:bookmarkStart w:id="117" w:name="_Toc376531580"/>
+      <w:bookmarkStart w:id="118" w:name="_Toc376535499"/>
       <w:r>
         <w:rPr>
           <w:rFonts w:eastAsiaTheme="minorHAnsi"/>
@@ -18401,8 +18416,8 @@
         </w:rPr>
         <w:t xml:space="preserve"> идентификационного графа</w:t>
       </w:r>
-      <w:bookmarkEnd w:id="116"/>
       <w:bookmarkEnd w:id="117"/>
+      <w:bookmarkEnd w:id="118"/>
     </w:p>
     <w:p>
       <w:pPr>
@@ -18694,10 +18709,29 @@
       </w:pPr>
       <w:r>
         <w:object w:dxaOrig="3720" w:dyaOrig="320">
-          <v:shape id="_x0000_i1025" type="#_x0000_t75" style="width:4in;height:27.15pt" o:ole="">
+          <v:shapetype id="_x0000_t75" coordsize="21600,21600" o:spt="75" o:preferrelative="t" path="m@4@5l@4@11@9@11@9@5xe" filled="f" stroked="f">
+            <v:stroke joinstyle="miter"/>
+            <v:formulas>
+              <v:f eqn="if lineDrawn pixelLineWidth 0"/>
+              <v:f eqn="sum @0 1 0"/>
+              <v:f eqn="sum 0 0 @1"/>
+              <v:f eqn="prod @2 1 2"/>
+              <v:f eqn="prod @3 21600 pixelWidth"/>
+              <v:f eqn="prod @3 21600 pixelHeight"/>
+              <v:f eqn="sum @0 0 1"/>
+              <v:f eqn="prod @6 1 2"/>
+              <v:f eqn="prod @7 21600 pixelWidth"/>
+              <v:f eqn="sum @8 21600 0"/>
+              <v:f eqn="prod @7 21600 pixelHeight"/>
+              <v:f eqn="sum @10 21600 0"/>
+            </v:formulas>
+            <v:path o:extrusionok="f" gradientshapeok="t" o:connecttype="rect"/>
+            <o:lock v:ext="edit" aspectratio="t"/>
+          </v:shapetype>
+          <v:shape id="_x0000_i1025" type="#_x0000_t75" style="width:4in;height:27pt" o:ole="">
             <v:imagedata r:id="rId52" o:title=""/>
           </v:shape>
-          <o:OLEObject Type="Embed" ProgID="Equation.3" ShapeID="_x0000_i1025" DrawAspect="Content" ObjectID="_1450277926" r:id="rId53"/>
+          <o:OLEObject Type="Embed" ProgID="Equation.3" ShapeID="_x0000_i1025" DrawAspect="Content" ObjectID="_1451653709" r:id="rId53"/>
         </w:object>
       </w:r>
       <w:r>
@@ -19002,10 +19036,10 @@
       </w:pPr>
       <w:r>
         <w:object w:dxaOrig="2100" w:dyaOrig="320">
-          <v:shape id="_x0000_i1026" type="#_x0000_t75" style="width:180pt;height:27.15pt" o:ole="">
+          <v:shape id="_x0000_i1026" type="#_x0000_t75" style="width:179.25pt;height:27pt" o:ole="">
             <v:imagedata r:id="rId56" o:title=""/>
           </v:shape>
-          <o:OLEObject Type="Embed" ProgID="Equation.3" ShapeID="_x0000_i1026" DrawAspect="Content" ObjectID="_1450277927" r:id="rId57"/>
+          <o:OLEObject Type="Embed" ProgID="Equation.3" ShapeID="_x0000_i1026" DrawAspect="Content" ObjectID="_1451653710" r:id="rId57"/>
         </w:object>
       </w:r>
       <w:r>
@@ -19036,8 +19070,8 @@
       <w:pPr>
         <w:pStyle w:val="A2COKKP"/>
       </w:pPr>
-      <w:bookmarkStart w:id="118" w:name="_Toc376531581"/>
-      <w:bookmarkStart w:id="119" w:name="_Toc376535500"/>
+      <w:bookmarkStart w:id="119" w:name="_Toc376531581"/>
+      <w:bookmarkStart w:id="120" w:name="_Toc376535500"/>
       <w:r>
         <w:t xml:space="preserve">3.4.2.2 Реализация метода </w:t>
       </w:r>
@@ -19047,8 +19081,8 @@
       <w:r>
         <w:t xml:space="preserve"> графа</w:t>
       </w:r>
-      <w:bookmarkEnd w:id="118"/>
       <w:bookmarkEnd w:id="119"/>
+      <w:bookmarkEnd w:id="120"/>
     </w:p>
     <w:p>
       <w:pPr>
@@ -19229,8 +19263,8 @@
           <w:rFonts w:eastAsiaTheme="minorHAnsi"/>
         </w:rPr>
       </w:pPr>
-      <w:bookmarkStart w:id="120" w:name="_Toc376531582"/>
-      <w:bookmarkStart w:id="121" w:name="_Toc376535501"/>
+      <w:bookmarkStart w:id="121" w:name="_Toc376531582"/>
+      <w:bookmarkStart w:id="122" w:name="_Toc376535501"/>
       <w:r>
         <w:rPr>
           <w:rFonts w:eastAsiaTheme="minorHAnsi"/>
@@ -19274,8 +19308,8 @@
         </w:rPr>
         <w:t>множеств</w:t>
       </w:r>
-      <w:bookmarkEnd w:id="120"/>
       <w:bookmarkEnd w:id="121"/>
+      <w:bookmarkEnd w:id="122"/>
     </w:p>
     <w:p>
       <w:pPr>
@@ -19425,10 +19459,10 @@
       </w:pPr>
       <w:r>
         <w:object w:dxaOrig="1700" w:dyaOrig="1440">
-          <v:shape id="_x0000_i1027" type="#_x0000_t75" style="width:123.6pt;height:105.95pt" o:ole="">
+          <v:shape id="_x0000_i1027" type="#_x0000_t75" style="width:123.75pt;height:106.5pt" o:ole="">
             <v:imagedata r:id="rId60" o:title=""/>
           </v:shape>
-          <o:OLEObject Type="Embed" ProgID="Equation.3" ShapeID="_x0000_i1027" DrawAspect="Content" ObjectID="_1450277928" r:id="rId61"/>
+          <o:OLEObject Type="Embed" ProgID="Equation.3" ShapeID="_x0000_i1027" DrawAspect="Content" ObjectID="_1451653711" r:id="rId61"/>
         </w:object>
       </w:r>
       <w:r>
@@ -19473,8 +19507,8 @@
           <w:rFonts w:eastAsiaTheme="minorHAnsi"/>
         </w:rPr>
       </w:pPr>
-      <w:bookmarkStart w:id="122" w:name="_Toc376531583"/>
-      <w:bookmarkStart w:id="123" w:name="_Toc376535502"/>
+      <w:bookmarkStart w:id="123" w:name="_Toc376531583"/>
+      <w:bookmarkStart w:id="124" w:name="_Toc376535502"/>
       <w:r>
         <w:rPr>
           <w:rFonts w:eastAsiaTheme="minorHAnsi"/>
@@ -19511,8 +19545,8 @@
         </w:rPr>
         <w:t>етод множеств</w:t>
       </w:r>
-      <w:bookmarkEnd w:id="122"/>
       <w:bookmarkEnd w:id="123"/>
+      <w:bookmarkEnd w:id="124"/>
     </w:p>
     <w:p>
       <w:pPr>
@@ -19628,8 +19662,8 @@
           <w:rFonts w:eastAsiaTheme="minorHAnsi"/>
         </w:rPr>
       </w:pPr>
-      <w:bookmarkStart w:id="124" w:name="_Toc376531584"/>
-      <w:bookmarkStart w:id="125" w:name="_Toc376535503"/>
+      <w:bookmarkStart w:id="125" w:name="_Toc376531584"/>
+      <w:bookmarkStart w:id="126" w:name="_Toc376535503"/>
       <w:r>
         <w:rPr>
           <w:rFonts w:eastAsiaTheme="minorHAnsi"/>
@@ -19649,8 +19683,8 @@
         </w:rPr>
         <w:t xml:space="preserve"> Метод тестового драйвера</w:t>
       </w:r>
-      <w:bookmarkEnd w:id="124"/>
       <w:bookmarkEnd w:id="125"/>
+      <w:bookmarkEnd w:id="126"/>
     </w:p>
     <w:p>
       <w:pPr>
@@ -20406,8 +20440,8 @@
           <w:rFonts w:eastAsiaTheme="minorHAnsi"/>
         </w:rPr>
       </w:pPr>
-      <w:bookmarkStart w:id="126" w:name="_Toc376531585"/>
-      <w:bookmarkStart w:id="127" w:name="_Toc376535504"/>
+      <w:bookmarkStart w:id="127" w:name="_Toc376531585"/>
+      <w:bookmarkStart w:id="128" w:name="_Toc376535504"/>
       <w:r>
         <w:rPr>
           <w:rFonts w:eastAsiaTheme="minorHAnsi"/>
@@ -20438,8 +20472,8 @@
         </w:rPr>
         <w:t>етод тестового драйвера</w:t>
       </w:r>
-      <w:bookmarkEnd w:id="126"/>
       <w:bookmarkEnd w:id="127"/>
+      <w:bookmarkEnd w:id="128"/>
     </w:p>
     <w:p>
       <w:pPr>
@@ -20666,16 +20700,16 @@
       <w:pPr>
         <w:pStyle w:val="A1COKKP"/>
       </w:pPr>
-      <w:bookmarkStart w:id="128" w:name="_Toc376531586"/>
-      <w:bookmarkStart w:id="129" w:name="_Toc376535505"/>
-      <w:bookmarkStart w:id="130" w:name="_Toc376535651"/>
+      <w:bookmarkStart w:id="129" w:name="_Toc376531586"/>
+      <w:bookmarkStart w:id="130" w:name="_Toc376535505"/>
+      <w:bookmarkStart w:id="131" w:name="_Toc376535651"/>
       <w:r>
         <w:lastRenderedPageBreak/>
         <w:t>4 ЭКСПЕРЕМЕНТАЛЬНАЯ ЧАСТЬ</w:t>
       </w:r>
-      <w:bookmarkEnd w:id="128"/>
       <w:bookmarkEnd w:id="129"/>
       <w:bookmarkEnd w:id="130"/>
+      <w:bookmarkEnd w:id="131"/>
     </w:p>
     <w:p>
       <w:pPr>
@@ -20695,8 +20729,8 @@
       <w:pPr>
         <w:pStyle w:val="A2COKKP"/>
       </w:pPr>
-      <w:bookmarkStart w:id="131" w:name="_Toc376531587"/>
-      <w:bookmarkStart w:id="132" w:name="_Toc376535506"/>
+      <w:bookmarkStart w:id="132" w:name="_Toc376531587"/>
+      <w:bookmarkStart w:id="133" w:name="_Toc376535506"/>
       <w:r>
         <w:t xml:space="preserve">4.1 </w:t>
       </w:r>
@@ -20721,8 +20755,8 @@
       <w:r>
         <w:t>»</w:t>
       </w:r>
-      <w:bookmarkEnd w:id="131"/>
       <w:bookmarkEnd w:id="132"/>
+      <w:bookmarkEnd w:id="133"/>
     </w:p>
     <w:p>
       <w:pPr>
@@ -20770,6 +20804,7 @@
       <w:r>
         <w:rPr>
           <w:noProof/>
+          <w:lang w:eastAsia="ru-RU"/>
         </w:rPr>
         <w:drawing>
           <wp:inline distT="0" distB="0" distL="0" distR="0" wp14:anchorId="59E2ADBA" wp14:editId="682F8DE9">
@@ -20993,8 +21028,8 @@
       <w:pPr>
         <w:pStyle w:val="A2COKKP"/>
       </w:pPr>
-      <w:bookmarkStart w:id="133" w:name="_Toc376531588"/>
-      <w:bookmarkStart w:id="134" w:name="_Toc376535507"/>
+      <w:bookmarkStart w:id="134" w:name="_Toc376531588"/>
+      <w:bookmarkStart w:id="135" w:name="_Toc376535507"/>
       <w:r>
         <w:t>4.</w:t>
       </w:r>
@@ -21025,15 +21060,15 @@
       <w:r>
         <w:t>»</w:t>
       </w:r>
-      <w:bookmarkEnd w:id="133"/>
       <w:bookmarkEnd w:id="134"/>
+      <w:bookmarkEnd w:id="135"/>
     </w:p>
     <w:p>
       <w:pPr>
         <w:pStyle w:val="A2COKKP"/>
       </w:pPr>
-      <w:bookmarkStart w:id="135" w:name="_Toc376531589"/>
-      <w:bookmarkStart w:id="136" w:name="_Toc376535508"/>
+      <w:bookmarkStart w:id="136" w:name="_Toc376531589"/>
+      <w:bookmarkStart w:id="137" w:name="_Toc376535508"/>
       <w:r>
         <w:t>4.</w:t>
       </w:r>
@@ -21043,8 +21078,8 @@
       <w:r>
         <w:t>Тестирование метода шаблонов</w:t>
       </w:r>
-      <w:bookmarkEnd w:id="135"/>
       <w:bookmarkEnd w:id="136"/>
+      <w:bookmarkEnd w:id="137"/>
     </w:p>
     <w:p>
       <w:pPr>
@@ -21312,8 +21347,8 @@
       <w:pPr>
         <w:pStyle w:val="A2COKKP"/>
       </w:pPr>
-      <w:bookmarkStart w:id="137" w:name="_Toc376531590"/>
-      <w:bookmarkStart w:id="138" w:name="_Toc376535509"/>
+      <w:bookmarkStart w:id="138" w:name="_Toc376531590"/>
+      <w:bookmarkStart w:id="139" w:name="_Toc376535509"/>
       <w:r>
         <w:t>4.2.2</w:t>
       </w:r>
@@ -21323,8 +21358,8 @@
       <w:r>
         <w:t>Тестирование метода идентификационного графа</w:t>
       </w:r>
-      <w:bookmarkEnd w:id="137"/>
       <w:bookmarkEnd w:id="138"/>
+      <w:bookmarkEnd w:id="139"/>
     </w:p>
     <w:p>
       <w:pPr>
@@ -21638,8 +21673,8 @@
       <w:pPr>
         <w:pStyle w:val="A2COKKP"/>
       </w:pPr>
-      <w:bookmarkStart w:id="139" w:name="_Toc376531591"/>
-      <w:bookmarkStart w:id="140" w:name="_Toc376535510"/>
+      <w:bookmarkStart w:id="140" w:name="_Toc376531591"/>
+      <w:bookmarkStart w:id="141" w:name="_Toc376535510"/>
       <w:r>
         <w:t>4.</w:t>
       </w:r>
@@ -21655,8 +21690,8 @@
       <w:r>
         <w:t>Тестирование метода тестового драйвера</w:t>
       </w:r>
-      <w:bookmarkEnd w:id="139"/>
       <w:bookmarkEnd w:id="140"/>
+      <w:bookmarkEnd w:id="141"/>
     </w:p>
     <w:p>
       <w:pPr>
@@ -21930,8 +21965,8 @@
       <w:pPr>
         <w:pStyle w:val="A2COKKP"/>
       </w:pPr>
-      <w:bookmarkStart w:id="141" w:name="_Toc376531592"/>
-      <w:bookmarkStart w:id="142" w:name="_Toc376535511"/>
+      <w:bookmarkStart w:id="142" w:name="_Toc376531592"/>
+      <w:bookmarkStart w:id="143" w:name="_Toc376535511"/>
       <w:r>
         <w:t>4.</w:t>
       </w:r>
@@ -21947,8 +21982,8 @@
       <w:r>
         <w:t>Тестирование работы методов в комплексе</w:t>
       </w:r>
-      <w:bookmarkEnd w:id="141"/>
       <w:bookmarkEnd w:id="142"/>
+      <w:bookmarkEnd w:id="143"/>
     </w:p>
     <w:p>
       <w:pPr>
@@ -22215,8 +22250,8 @@
       <w:pPr>
         <w:pStyle w:val="A2COKKP"/>
       </w:pPr>
-      <w:bookmarkStart w:id="143" w:name="_Toc376531593"/>
-      <w:bookmarkStart w:id="144" w:name="_Toc376535512"/>
+      <w:bookmarkStart w:id="144" w:name="_Toc376531593"/>
+      <w:bookmarkStart w:id="145" w:name="_Toc376535512"/>
       <w:r>
         <w:t>4.3</w:t>
       </w:r>
@@ -22226,8 +22261,8 @@
       <w:r>
         <w:t>Выводы</w:t>
       </w:r>
-      <w:bookmarkEnd w:id="143"/>
       <w:bookmarkEnd w:id="144"/>
+      <w:bookmarkEnd w:id="145"/>
     </w:p>
     <w:p>
       <w:pPr>
@@ -22341,9 +22376,9 @@
       <w:pPr>
         <w:pStyle w:val="A1COKKP"/>
       </w:pPr>
-      <w:bookmarkStart w:id="145" w:name="_Toc376531594"/>
-      <w:bookmarkStart w:id="146" w:name="_Toc376535513"/>
-      <w:bookmarkStart w:id="147" w:name="_Toc376535652"/>
+      <w:bookmarkStart w:id="146" w:name="_Toc376531594"/>
+      <w:bookmarkStart w:id="147" w:name="_Toc376535513"/>
+      <w:bookmarkStart w:id="148" w:name="_Toc376535652"/>
       <w:r>
         <w:lastRenderedPageBreak/>
         <w:t xml:space="preserve">5 </w:t>
@@ -22358,9 +22393,9 @@
         <w:br/>
         <w:t>В ЧРЕЗВЫЧАЙНЫХ СИТУАЦИЯХ</w:t>
       </w:r>
-      <w:bookmarkEnd w:id="145"/>
       <w:bookmarkEnd w:id="146"/>
       <w:bookmarkEnd w:id="147"/>
+      <w:bookmarkEnd w:id="148"/>
     </w:p>
     <w:p>
       <w:pPr>
@@ -22535,15 +22570,15 @@
       <w:pPr>
         <w:pStyle w:val="A2COKKP"/>
       </w:pPr>
-      <w:bookmarkStart w:id="148" w:name="_Toc349266933"/>
-      <w:bookmarkStart w:id="149" w:name="_Toc376531595"/>
-      <w:bookmarkStart w:id="150" w:name="_Toc376535514"/>
+      <w:bookmarkStart w:id="149" w:name="_Toc349266933"/>
+      <w:bookmarkStart w:id="150" w:name="_Toc376531595"/>
+      <w:bookmarkStart w:id="151" w:name="_Toc376535514"/>
       <w:r>
         <w:t>5.1 Характеристика системы управления охраной труда в учреждении</w:t>
       </w:r>
-      <w:bookmarkEnd w:id="148"/>
       <w:bookmarkEnd w:id="149"/>
       <w:bookmarkEnd w:id="150"/>
+      <w:bookmarkEnd w:id="151"/>
     </w:p>
     <w:p>
       <w:pPr>
@@ -27047,22 +27082,22 @@
       <w:pPr>
         <w:pStyle w:val="A2COKKP"/>
       </w:pPr>
-      <w:bookmarkStart w:id="151" w:name="_Toc349266934"/>
-      <w:bookmarkStart w:id="152" w:name="_Toc376531596"/>
-      <w:bookmarkStart w:id="153" w:name="_Toc376535515"/>
+      <w:bookmarkStart w:id="152" w:name="_Toc349266934"/>
+      <w:bookmarkStart w:id="153" w:name="_Toc376531596"/>
+      <w:bookmarkStart w:id="154" w:name="_Toc376535515"/>
       <w:r>
         <w:lastRenderedPageBreak/>
         <w:t>5.2 Анализ условий труда на рабочем месте</w:t>
       </w:r>
-      <w:bookmarkEnd w:id="151"/>
       <w:bookmarkEnd w:id="152"/>
       <w:bookmarkEnd w:id="153"/>
-    </w:p>
-    <w:p>
-      <w:pPr>
-        <w:pStyle w:val="TEXT"/>
-      </w:pPr>
-      <w:bookmarkStart w:id="154" w:name="_Toc349266935"/>
+      <w:bookmarkEnd w:id="154"/>
+    </w:p>
+    <w:p>
+      <w:pPr>
+        <w:pStyle w:val="TEXT"/>
+      </w:pPr>
+      <w:bookmarkStart w:id="155" w:name="_Toc349266935"/>
       <w:r>
         <w:t xml:space="preserve">Здание имеет как </w:t>
       </w:r>
@@ -27111,10 +27146,10 @@
       </w:r>
       <w:r>
         <w:object w:dxaOrig="160" w:dyaOrig="300">
-          <v:shape id="_x0000_i1028" type="#_x0000_t75" style="width:7.45pt;height:14.95pt" o:ole="">
+          <v:shape id="_x0000_i1028" type="#_x0000_t75" style="width:7.5pt;height:15pt" o:ole="">
             <v:imagedata r:id="rId79" o:title=""/>
           </v:shape>
-          <o:OLEObject Type="Embed" ProgID="Equation.3" ShapeID="_x0000_i1028" DrawAspect="Content" ObjectID="_1450277929" r:id="rId80"/>
+          <o:OLEObject Type="Embed" ProgID="Equation.3" ShapeID="_x0000_i1028" DrawAspect="Content" ObjectID="_1451653712" r:id="rId80"/>
         </w:object>
       </w:r>
       <w:r>
@@ -27122,10 +27157,10 @@
       </w:r>
       <w:r>
         <w:object w:dxaOrig="180" w:dyaOrig="340">
-          <v:shape id="_x0000_i1029" type="#_x0000_t75" style="width:8.15pt;height:16.3pt" o:ole="">
+          <v:shape id="_x0000_i1029" type="#_x0000_t75" style="width:8.25pt;height:15.75pt" o:ole="">
             <v:imagedata r:id="rId81" o:title=""/>
           </v:shape>
-          <o:OLEObject Type="Embed" ProgID="Equation.3" ShapeID="_x0000_i1029" DrawAspect="Content" ObjectID="_1450277930" r:id="rId82"/>
+          <o:OLEObject Type="Embed" ProgID="Equation.3" ShapeID="_x0000_i1029" DrawAspect="Content" ObjectID="_1451653713" r:id="rId82"/>
         </w:object>
       </w:r>
       <w:r>
@@ -27229,10 +27264,10 @@
           <w:szCs w:val="28"/>
         </w:rPr>
         <w:object w:dxaOrig="1740" w:dyaOrig="660">
-          <v:shape id="_x0000_i1030" type="#_x0000_t75" style="width:99.85pt;height:38.05pt" o:ole="">
+          <v:shape id="_x0000_i1030" type="#_x0000_t75" style="width:99.75pt;height:37.5pt" o:ole="">
             <v:imagedata r:id="rId83" o:title=""/>
           </v:shape>
-          <o:OLEObject Type="Embed" ProgID="Equation.3" ShapeID="_x0000_i1030" DrawAspect="Content" ObjectID="_1450277931" r:id="rId84"/>
+          <o:OLEObject Type="Embed" ProgID="Equation.3" ShapeID="_x0000_i1030" DrawAspect="Content" ObjectID="_1451653714" r:id="rId84"/>
         </w:object>
       </w:r>
       <w:r>
@@ -27344,10 +27379,10 @@
           <w:rFonts w:eastAsia="Times New Roman" w:cs="Times New Roman"/>
         </w:rPr>
         <w:object w:dxaOrig="160" w:dyaOrig="300">
-          <v:shape id="_x0000_i1031" type="#_x0000_t75" style="width:7.45pt;height:14.95pt" o:ole="">
+          <v:shape id="_x0000_i1031" type="#_x0000_t75" style="width:7.5pt;height:15pt" o:ole="">
             <v:imagedata r:id="rId85" o:title=""/>
           </v:shape>
-          <o:OLEObject Type="Embed" ProgID="Equation.3" ShapeID="_x0000_i1031" DrawAspect="Content" ObjectID="_1450277932" r:id="rId86"/>
+          <o:OLEObject Type="Embed" ProgID="Equation.3" ShapeID="_x0000_i1031" DrawAspect="Content" ObjectID="_1451653715" r:id="rId86"/>
         </w:object>
       </w:r>
       <w:r>
@@ -27504,10 +27539,10 @@
           <w:szCs w:val="28"/>
         </w:rPr>
         <w:object w:dxaOrig="1480" w:dyaOrig="660">
-          <v:shape id="_x0000_i1032" type="#_x0000_t75" style="width:86.25pt;height:38.05pt" o:ole="">
+          <v:shape id="_x0000_i1032" type="#_x0000_t75" style="width:86.25pt;height:37.5pt" o:ole="">
             <v:imagedata r:id="rId87" o:title=""/>
           </v:shape>
-          <o:OLEObject Type="Embed" ProgID="Equation.3" ShapeID="_x0000_i1032" DrawAspect="Content" ObjectID="_1450277933" r:id="rId88"/>
+          <o:OLEObject Type="Embed" ProgID="Equation.3" ShapeID="_x0000_i1032" DrawAspect="Content" ObjectID="_1451653716" r:id="rId88"/>
         </w:object>
       </w:r>
       <w:r>
@@ -27591,10 +27626,10 @@
           <w:rFonts w:eastAsia="Times New Roman" w:cs="Times New Roman"/>
         </w:rPr>
         <w:object w:dxaOrig="160" w:dyaOrig="300">
-          <v:shape id="_x0000_i1033" type="#_x0000_t75" style="width:7.45pt;height:14.95pt" o:ole="">
+          <v:shape id="_x0000_i1033" type="#_x0000_t75" style="width:7.5pt;height:15pt" o:ole="">
             <v:imagedata r:id="rId89" o:title=""/>
           </v:shape>
-          <o:OLEObject Type="Embed" ProgID="Equation.3" ShapeID="_x0000_i1033" DrawAspect="Content" ObjectID="_1450277934" r:id="rId90"/>
+          <o:OLEObject Type="Embed" ProgID="Equation.3" ShapeID="_x0000_i1033" DrawAspect="Content" ObjectID="_1451653717" r:id="rId90"/>
         </w:object>
       </w:r>
       <w:r>
@@ -27754,10 +27789,10 @@
           <w:szCs w:val="28"/>
         </w:rPr>
         <w:object w:dxaOrig="2439" w:dyaOrig="660">
-          <v:shape id="_x0000_i1034" type="#_x0000_t75" style="width:144.7pt;height:38.7pt" o:ole="">
+          <v:shape id="_x0000_i1034" type="#_x0000_t75" style="width:144.75pt;height:39pt" o:ole="">
             <v:imagedata r:id="rId91" o:title=""/>
           </v:shape>
-          <o:OLEObject Type="Embed" ProgID="Equation.3" ShapeID="_x0000_i1034" DrawAspect="Content" ObjectID="_1450277935" r:id="rId92"/>
+          <o:OLEObject Type="Embed" ProgID="Equation.3" ShapeID="_x0000_i1034" DrawAspect="Content" ObjectID="_1451653718" r:id="rId92"/>
         </w:object>
       </w:r>
       <w:r>
@@ -27917,10 +27952,10 @@
           <w:lang w:val="en-US"/>
         </w:rPr>
         <w:object w:dxaOrig="3900" w:dyaOrig="660">
-          <v:shape id="_x0000_i1035" type="#_x0000_t75" style="width:243.85pt;height:42.1pt" o:ole="">
+          <v:shape id="_x0000_i1035" type="#_x0000_t75" style="width:243.75pt;height:42pt" o:ole="">
             <v:imagedata r:id="rId93" o:title=""/>
           </v:shape>
-          <o:OLEObject Type="Embed" ProgID="Equation.3" ShapeID="_x0000_i1035" DrawAspect="Content" ObjectID="_1450277936" r:id="rId94"/>
+          <o:OLEObject Type="Embed" ProgID="Equation.3" ShapeID="_x0000_i1035" DrawAspect="Content" ObjectID="_1451653719" r:id="rId94"/>
         </w:object>
       </w:r>
       <w:r>
@@ -28081,10 +28116,10 @@
           <w:szCs w:val="28"/>
         </w:rPr>
         <w:object w:dxaOrig="859" w:dyaOrig="680">
-          <v:shape id="_x0000_i1036" type="#_x0000_t75" style="width:58.4pt;height:46.2pt" o:ole="">
+          <v:shape id="_x0000_i1036" type="#_x0000_t75" style="width:57.75pt;height:46.5pt" o:ole="">
             <v:imagedata r:id="rId95" o:title=""/>
           </v:shape>
-          <o:OLEObject Type="Embed" ProgID="Equation.3" ShapeID="_x0000_i1036" DrawAspect="Content" ObjectID="_1450277937" r:id="rId96"/>
+          <o:OLEObject Type="Embed" ProgID="Equation.3" ShapeID="_x0000_i1036" DrawAspect="Content" ObjectID="_1451653720" r:id="rId96"/>
         </w:object>
       </w:r>
       <w:r>
@@ -28302,10 +28337,10 @@
           <w:szCs w:val="28"/>
         </w:rPr>
         <w:object w:dxaOrig="2200" w:dyaOrig="620">
-          <v:shape id="_x0000_i1037" type="#_x0000_t75" style="width:132.45pt;height:37.35pt" o:ole="">
+          <v:shape id="_x0000_i1037" type="#_x0000_t75" style="width:132pt;height:37.5pt" o:ole="">
             <v:imagedata r:id="rId97" o:title=""/>
           </v:shape>
-          <o:OLEObject Type="Embed" ProgID="Equation.3" ShapeID="_x0000_i1037" DrawAspect="Content" ObjectID="_1450277938" r:id="rId98"/>
+          <o:OLEObject Type="Embed" ProgID="Equation.3" ShapeID="_x0000_i1037" DrawAspect="Content" ObjectID="_1451653721" r:id="rId98"/>
         </w:object>
       </w:r>
       <w:r>
@@ -28474,10 +28509,10 @@
           <w:position w:val="-28"/>
         </w:rPr>
         <w:object w:dxaOrig="1960" w:dyaOrig="680">
-          <v:shape id="_x0000_i1038" type="#_x0000_t75" style="width:118.2pt;height:41.45pt" o:ole="">
+          <v:shape id="_x0000_i1038" type="#_x0000_t75" style="width:118.5pt;height:42pt" o:ole="">
             <v:imagedata r:id="rId99" o:title=""/>
           </v:shape>
-          <o:OLEObject Type="Embed" ProgID="Equation.3" ShapeID="_x0000_i1038" DrawAspect="Content" ObjectID="_1450277939" r:id="rId100"/>
+          <o:OLEObject Type="Embed" ProgID="Equation.3" ShapeID="_x0000_i1038" DrawAspect="Content" ObjectID="_1451653722" r:id="rId100"/>
         </w:object>
       </w:r>
       <w:r>
@@ -28553,10 +28588,10 @@
           <w:position w:val="-14"/>
         </w:rPr>
         <w:object w:dxaOrig="4180" w:dyaOrig="400">
-          <v:shape id="_x0000_i1039" type="#_x0000_t75" style="width:252pt;height:23.75pt" o:ole="">
+          <v:shape id="_x0000_i1039" type="#_x0000_t75" style="width:252.75pt;height:24pt" o:ole="">
             <v:imagedata r:id="rId101" o:title=""/>
           </v:shape>
-          <o:OLEObject Type="Embed" ProgID="Equation.3" ShapeID="_x0000_i1039" DrawAspect="Content" ObjectID="_1450277940" r:id="rId102"/>
+          <o:OLEObject Type="Embed" ProgID="Equation.3" ShapeID="_x0000_i1039" DrawAspect="Content" ObjectID="_1451653723" r:id="rId102"/>
         </w:object>
       </w:r>
     </w:p>
@@ -32358,8 +32393,8 @@
       <w:pPr>
         <w:pStyle w:val="TEXT"/>
       </w:pPr>
-      <w:bookmarkStart w:id="155" w:name="_Toc349266937"/>
-      <w:bookmarkEnd w:id="154"/>
+      <w:bookmarkStart w:id="156" w:name="_Toc349266937"/>
+      <w:bookmarkEnd w:id="155"/>
       <w:r>
         <w:t>В результате анализа условий труда определено, что самыми неблагоприятно влияющими факторами производственной среды являются сложность и напряженность работы</w:t>
       </w:r>
@@ -32475,8 +32510,8 @@
       <w:pPr>
         <w:pStyle w:val="A2COKKP"/>
       </w:pPr>
-      <w:bookmarkStart w:id="156" w:name="_Toc376531597"/>
-      <w:bookmarkStart w:id="157" w:name="_Toc376535516"/>
+      <w:bookmarkStart w:id="157" w:name="_Toc376531597"/>
+      <w:bookmarkStart w:id="158" w:name="_Toc376535516"/>
       <w:r>
         <w:t>5.</w:t>
       </w:r>
@@ -32489,9 +32524,9 @@
       <w:r>
         <w:t>Обеспечение производственной санитарии в условиях производства</w:t>
       </w:r>
-      <w:bookmarkEnd w:id="155"/>
       <w:bookmarkEnd w:id="156"/>
       <w:bookmarkEnd w:id="157"/>
+      <w:bookmarkEnd w:id="158"/>
       <w:r>
         <w:t xml:space="preserve"> </w:t>
       </w:r>
@@ -32500,13 +32535,13 @@
       <w:pPr>
         <w:pStyle w:val="A2COKKP"/>
       </w:pPr>
-      <w:bookmarkStart w:id="158" w:name="_Toc376531598"/>
-      <w:bookmarkStart w:id="159" w:name="_Toc376535517"/>
+      <w:bookmarkStart w:id="159" w:name="_Toc376531598"/>
+      <w:bookmarkStart w:id="160" w:name="_Toc376535517"/>
       <w:r>
         <w:t>5.3.1 Предложения по улучшению условий труда</w:t>
       </w:r>
-      <w:bookmarkEnd w:id="158"/>
       <w:bookmarkEnd w:id="159"/>
+      <w:bookmarkEnd w:id="160"/>
     </w:p>
     <w:p>
       <w:pPr>
@@ -32605,14 +32640,14 @@
       <w:pPr>
         <w:pStyle w:val="A2COKKP"/>
       </w:pPr>
-      <w:bookmarkStart w:id="160" w:name="_Toc376531599"/>
-      <w:bookmarkStart w:id="161" w:name="_Toc376535518"/>
+      <w:bookmarkStart w:id="161" w:name="_Toc376531599"/>
+      <w:bookmarkStart w:id="162" w:name="_Toc376535518"/>
       <w:r>
         <w:t>5.3.2 Расчет  требуемого воздухообмена в помещении за опасными веществами</w:t>
       </w:r>
-      <w:bookmarkStart w:id="162" w:name="_Toc349266938"/>
-      <w:bookmarkEnd w:id="160"/>
+      <w:bookmarkStart w:id="163" w:name="_Toc349266938"/>
       <w:bookmarkEnd w:id="161"/>
+      <w:bookmarkEnd w:id="162"/>
     </w:p>
     <w:p>
       <w:pPr>
@@ -33280,10 +33315,10 @@
           <w:szCs w:val="28"/>
         </w:rPr>
         <w:object w:dxaOrig="3280" w:dyaOrig="740">
-          <v:shape id="_x0000_i1040" type="#_x0000_t75" style="width:187.45pt;height:42.8pt" o:ole="">
+          <v:shape id="_x0000_i1040" type="#_x0000_t75" style="width:186.75pt;height:42.75pt" o:ole="">
             <v:imagedata r:id="rId105" o:title=""/>
           </v:shape>
-          <o:OLEObject Type="Embed" ProgID="Equation.3" ShapeID="_x0000_i1040" DrawAspect="Content" ObjectID="_1450277941" r:id="rId106"/>
+          <o:OLEObject Type="Embed" ProgID="Equation.3" ShapeID="_x0000_i1040" DrawAspect="Content" ObjectID="_1451653724" r:id="rId106"/>
         </w:object>
       </w:r>
       <w:r>
@@ -33552,10 +33587,10 @@
           <w:position w:val="-32"/>
         </w:rPr>
         <w:object w:dxaOrig="1480" w:dyaOrig="700">
-          <v:shape id="_x0000_i1041" type="#_x0000_t75" style="width:85.6pt;height:40.75pt" o:ole="">
+          <v:shape id="_x0000_i1041" type="#_x0000_t75" style="width:86.25pt;height:40.5pt" o:ole="">
             <v:imagedata r:id="rId107" o:title=""/>
           </v:shape>
-          <o:OLEObject Type="Embed" ProgID="Equation.3" ShapeID="_x0000_i1041" DrawAspect="Content" ObjectID="_1450277942" r:id="rId108"/>
+          <o:OLEObject Type="Embed" ProgID="Equation.3" ShapeID="_x0000_i1041" DrawAspect="Content" ObjectID="_1451653725" r:id="rId108"/>
         </w:object>
       </w:r>
       <w:r>
@@ -33623,10 +33658,10 @@
           <w:position w:val="-28"/>
         </w:rPr>
         <w:object w:dxaOrig="1660" w:dyaOrig="660">
-          <v:shape id="_x0000_i1042" type="#_x0000_t75" style="width:95.1pt;height:38.05pt" o:ole="">
+          <v:shape id="_x0000_i1042" type="#_x0000_t75" style="width:95.25pt;height:37.5pt" o:ole="">
             <v:imagedata r:id="rId109" o:title=""/>
           </v:shape>
-          <o:OLEObject Type="Embed" ProgID="Equation.3" ShapeID="_x0000_i1042" DrawAspect="Content" ObjectID="_1450277943" r:id="rId110"/>
+          <o:OLEObject Type="Embed" ProgID="Equation.3" ShapeID="_x0000_i1042" DrawAspect="Content" ObjectID="_1451653726" r:id="rId110"/>
         </w:object>
       </w:r>
       <w:r>
@@ -33720,10 +33755,10 @@
           <w:position w:val="-28"/>
         </w:rPr>
         <w:object w:dxaOrig="7040" w:dyaOrig="660">
-          <v:shape id="_x0000_i1043" type="#_x0000_t75" style="width:403.45pt;height:38.05pt" o:ole="">
+          <v:shape id="_x0000_i1043" type="#_x0000_t75" style="width:402.75pt;height:37.5pt" o:ole="">
             <v:imagedata r:id="rId111" o:title=""/>
           </v:shape>
-          <o:OLEObject Type="Embed" ProgID="Equation.3" ShapeID="_x0000_i1043" DrawAspect="Content" ObjectID="_1450277944" r:id="rId112"/>
+          <o:OLEObject Type="Embed" ProgID="Equation.3" ShapeID="_x0000_i1043" DrawAspect="Content" ObjectID="_1451653727" r:id="rId112"/>
         </w:object>
       </w:r>
     </w:p>
@@ -33777,10 +33812,10 @@
           <w:position w:val="-30"/>
         </w:rPr>
         <w:object w:dxaOrig="859" w:dyaOrig="680">
-          <v:shape id="_x0000_i1044" type="#_x0000_t75" style="width:49.6pt;height:40.1pt" o:ole="">
+          <v:shape id="_x0000_i1044" type="#_x0000_t75" style="width:49.5pt;height:39.75pt" o:ole="">
             <v:imagedata r:id="rId113" o:title=""/>
           </v:shape>
-          <o:OLEObject Type="Embed" ProgID="Equation.3" ShapeID="_x0000_i1044" DrawAspect="Content" ObjectID="_1450277945" r:id="rId114"/>
+          <o:OLEObject Type="Embed" ProgID="Equation.3" ShapeID="_x0000_i1044" DrawAspect="Content" ObjectID="_1451653728" r:id="rId114"/>
         </w:object>
       </w:r>
       <w:r>
@@ -33821,10 +33856,10 @@
           <w:position w:val="-12"/>
         </w:rPr>
         <w:object w:dxaOrig="279" w:dyaOrig="360">
-          <v:shape id="_x0000_i1045" type="#_x0000_t75" style="width:13.6pt;height:18.35pt" o:ole="">
+          <v:shape id="_x0000_i1045" type="#_x0000_t75" style="width:14.25pt;height:18pt" o:ole="">
             <v:imagedata r:id="rId115" o:title=""/>
           </v:shape>
-          <o:OLEObject Type="Embed" ProgID="Equation.3" ShapeID="_x0000_i1045" DrawAspect="Content" ObjectID="_1450277946" r:id="rId116"/>
+          <o:OLEObject Type="Embed" ProgID="Equation.3" ShapeID="_x0000_i1045" DrawAspect="Content" ObjectID="_1451653729" r:id="rId116"/>
         </w:object>
       </w:r>
       <w:r>
@@ -33883,10 +33918,10 @@
           <w:position w:val="-12"/>
         </w:rPr>
         <w:object w:dxaOrig="1219" w:dyaOrig="360">
-          <v:shape id="_x0000_i1046" type="#_x0000_t75" style="width:69.95pt;height:21.05pt" o:ole="">
+          <v:shape id="_x0000_i1046" type="#_x0000_t75" style="width:69.75pt;height:21.75pt" o:ole="">
             <v:imagedata r:id="rId117" o:title=""/>
           </v:shape>
-          <o:OLEObject Type="Embed" ProgID="Equation.3" ShapeID="_x0000_i1046" DrawAspect="Content" ObjectID="_1450277947" r:id="rId118"/>
+          <o:OLEObject Type="Embed" ProgID="Equation.3" ShapeID="_x0000_i1046" DrawAspect="Content" ObjectID="_1451653730" r:id="rId118"/>
         </w:object>
       </w:r>
       <w:r>
@@ -33965,10 +34000,10 @@
           <w:position w:val="-28"/>
         </w:rPr>
         <w:object w:dxaOrig="2020" w:dyaOrig="660">
-          <v:shape id="_x0000_i1047" type="#_x0000_t75" style="width:115.45pt;height:38.05pt" o:ole="">
+          <v:shape id="_x0000_i1047" type="#_x0000_t75" style="width:114.75pt;height:37.5pt" o:ole="">
             <v:imagedata r:id="rId119" o:title=""/>
           </v:shape>
-          <o:OLEObject Type="Embed" ProgID="Equation.3" ShapeID="_x0000_i1047" DrawAspect="Content" ObjectID="_1450277948" r:id="rId120"/>
+          <o:OLEObject Type="Embed" ProgID="Equation.3" ShapeID="_x0000_i1047" DrawAspect="Content" ObjectID="_1451653731" r:id="rId120"/>
         </w:object>
       </w:r>
     </w:p>
@@ -34005,8 +34040,8 @@
       <w:pPr>
         <w:pStyle w:val="A2COKKP"/>
       </w:pPr>
-      <w:bookmarkStart w:id="163" w:name="_Toc376531600"/>
-      <w:bookmarkStart w:id="164" w:name="_Toc376535519"/>
+      <w:bookmarkStart w:id="164" w:name="_Toc376531600"/>
+      <w:bookmarkStart w:id="165" w:name="_Toc376535519"/>
       <w:r>
         <w:t>5.</w:t>
       </w:r>
@@ -34019,12 +34054,12 @@
       <w:r>
         <w:t xml:space="preserve">езопасность </w:t>
       </w:r>
-      <w:bookmarkEnd w:id="162"/>
+      <w:bookmarkEnd w:id="163"/>
       <w:r>
         <w:t>в чрезвычайных ситуациях</w:t>
       </w:r>
-      <w:bookmarkEnd w:id="163"/>
       <w:bookmarkEnd w:id="164"/>
+      <w:bookmarkEnd w:id="165"/>
     </w:p>
     <w:p>
       <w:pPr>
@@ -34657,16 +34692,16 @@
       <w:pPr>
         <w:pStyle w:val="A1COKKP"/>
       </w:pPr>
-      <w:bookmarkStart w:id="165" w:name="_Toc376531601"/>
-      <w:bookmarkStart w:id="166" w:name="_Toc376535520"/>
-      <w:bookmarkStart w:id="167" w:name="_Toc376535653"/>
+      <w:bookmarkStart w:id="166" w:name="_Toc376531601"/>
+      <w:bookmarkStart w:id="167" w:name="_Toc376535520"/>
+      <w:bookmarkStart w:id="168" w:name="_Toc376535653"/>
       <w:r>
         <w:lastRenderedPageBreak/>
         <w:t>ВЫВОДЫ</w:t>
       </w:r>
-      <w:bookmarkEnd w:id="165"/>
       <w:bookmarkEnd w:id="166"/>
       <w:bookmarkEnd w:id="167"/>
+      <w:bookmarkEnd w:id="168"/>
     </w:p>
     <w:p>
       <w:pPr>
@@ -34778,16 +34813,16 @@
       <w:pPr>
         <w:pStyle w:val="A1COKKP"/>
       </w:pPr>
-      <w:bookmarkStart w:id="168" w:name="_Toc376531602"/>
-      <w:bookmarkStart w:id="169" w:name="_Toc376535521"/>
-      <w:bookmarkStart w:id="170" w:name="_Toc376535654"/>
+      <w:bookmarkStart w:id="169" w:name="_Toc376531602"/>
+      <w:bookmarkStart w:id="170" w:name="_Toc376535521"/>
+      <w:bookmarkStart w:id="171" w:name="_Toc376535654"/>
       <w:r>
         <w:lastRenderedPageBreak/>
         <w:t>ПЕРЕЧЕНЬ ИСПОЛЬЗОВАНЫХ ИСТОЧНИКОВ</w:t>
       </w:r>
-      <w:bookmarkEnd w:id="168"/>
       <w:bookmarkEnd w:id="169"/>
       <w:bookmarkEnd w:id="170"/>
+      <w:bookmarkEnd w:id="171"/>
     </w:p>
     <w:p>
       <w:pPr>
@@ -35647,24 +35682,24 @@
         </w:rPr>
         <w:br/>
       </w:r>
-      <w:bookmarkStart w:id="171" w:name="_Toc376531603"/>
-      <w:bookmarkStart w:id="172" w:name="_Toc376535522"/>
-      <w:bookmarkStart w:id="173" w:name="_Toc376535655"/>
+      <w:bookmarkStart w:id="172" w:name="_Toc376531603"/>
+      <w:bookmarkStart w:id="173" w:name="_Toc376535522"/>
+      <w:bookmarkStart w:id="174" w:name="_Toc376535655"/>
       <w:r>
         <w:rPr>
           <w:noProof/>
         </w:rPr>
         <w:t>ПРИЛОЖЕНИ</w:t>
       </w:r>
-      <w:bookmarkEnd w:id="171"/>
+      <w:bookmarkEnd w:id="172"/>
       <w:r>
         <w:rPr>
           <w:noProof/>
         </w:rPr>
         <w:t>Я</w:t>
       </w:r>
-      <w:bookmarkEnd w:id="172"/>
       <w:bookmarkEnd w:id="173"/>
+      <w:bookmarkEnd w:id="174"/>
       <w:r>
         <w:rPr>
           <w:noProof/>
@@ -35678,16 +35713,16 @@
         <w:pStyle w:val="A1COKKP"/>
         <w:ind w:left="6381"/>
       </w:pPr>
-      <w:bookmarkStart w:id="174" w:name="_Toc376531604"/>
-      <w:bookmarkStart w:id="175" w:name="_Toc376535523"/>
-      <w:bookmarkStart w:id="176" w:name="_Toc376535656"/>
+      <w:bookmarkStart w:id="175" w:name="_Toc376531604"/>
+      <w:bookmarkStart w:id="176" w:name="_Toc376535523"/>
+      <w:bookmarkStart w:id="177" w:name="_Toc376535656"/>
       <w:r>
         <w:lastRenderedPageBreak/>
         <w:t>ПРИЛОЖЕНИЕ А</w:t>
       </w:r>
-      <w:bookmarkEnd w:id="174"/>
       <w:bookmarkEnd w:id="175"/>
       <w:bookmarkEnd w:id="176"/>
+      <w:bookmarkEnd w:id="177"/>
     </w:p>
     <w:p/>
     <w:p/>
@@ -35722,22 +35757,22 @@
           <w:docGrid w:linePitch="360"/>
         </w:sectPr>
       </w:pPr>
-      <w:bookmarkStart w:id="177" w:name="_Toc294470128"/>
-      <w:bookmarkStart w:id="178" w:name="_Toc294470235"/>
-      <w:bookmarkStart w:id="179" w:name="_Toc352616536"/>
-      <w:bookmarkStart w:id="180" w:name="_Toc353463836"/>
-      <w:bookmarkStart w:id="181" w:name="_Toc376531605"/>
-      <w:bookmarkStart w:id="182" w:name="_Toc376535524"/>
+      <w:bookmarkStart w:id="178" w:name="_Toc294470128"/>
+      <w:bookmarkStart w:id="179" w:name="_Toc294470235"/>
+      <w:bookmarkStart w:id="180" w:name="_Toc352616536"/>
+      <w:bookmarkStart w:id="181" w:name="_Toc353463836"/>
+      <w:bookmarkStart w:id="182" w:name="_Toc376531605"/>
+      <w:bookmarkStart w:id="183" w:name="_Toc376535524"/>
       <w:r>
         <w:t>Программный проект</w:t>
       </w:r>
       <w:r>
         <w:br/>
       </w:r>
-      <w:bookmarkEnd w:id="177"/>
       <w:bookmarkEnd w:id="178"/>
       <w:bookmarkEnd w:id="179"/>
       <w:bookmarkEnd w:id="180"/>
+      <w:bookmarkEnd w:id="181"/>
       <w:r>
         <w:rPr>
           <w:shd w:val="clear" w:color="auto" w:fill="FFFFFF"/>
@@ -35783,8 +35818,8 @@
         </w:rPr>
         <w:t>»</w:t>
       </w:r>
-      <w:bookmarkEnd w:id="181"/>
       <w:bookmarkEnd w:id="182"/>
+      <w:bookmarkEnd w:id="183"/>
     </w:p>
     <w:p>
       <w:pPr>
@@ -35798,14 +35833,14 @@
       <w:pPr>
         <w:pStyle w:val="A1COKKP"/>
       </w:pPr>
-      <w:bookmarkStart w:id="183" w:name="_Toc376535525"/>
-      <w:bookmarkStart w:id="184" w:name="_Toc376535657"/>
+      <w:bookmarkStart w:id="184" w:name="_Toc376535525"/>
+      <w:bookmarkStart w:id="185" w:name="_Toc376535657"/>
       <w:r>
         <w:lastRenderedPageBreak/>
         <w:t>СОДЕРЖАНИЕ</w:t>
       </w:r>
-      <w:bookmarkEnd w:id="183"/>
       <w:bookmarkEnd w:id="184"/>
+      <w:bookmarkEnd w:id="185"/>
     </w:p>
     <w:p>
       <w:pPr>
@@ -36177,8 +36212,8 @@
       <w:pPr>
         <w:pStyle w:val="A1COKKP"/>
       </w:pPr>
-      <w:bookmarkStart w:id="185" w:name="_Toc376535526"/>
-      <w:bookmarkStart w:id="186" w:name="_Toc376535658"/>
+      <w:bookmarkStart w:id="186" w:name="_Toc376535526"/>
+      <w:bookmarkStart w:id="187" w:name="_Toc376535658"/>
       <w:r>
         <w:lastRenderedPageBreak/>
         <w:t xml:space="preserve">1 </w:t>
@@ -36186,8 +36221,8 @@
       <w:r>
         <w:t>Модуль обработки XML данных</w:t>
       </w:r>
-      <w:bookmarkEnd w:id="185"/>
       <w:bookmarkEnd w:id="186"/>
+      <w:bookmarkEnd w:id="187"/>
     </w:p>
     <w:p>
       <w:pPr>
@@ -36581,8 +36616,6 @@
         </w:rPr>
         <w:t xml:space="preserve"> * Time: 11:06</w:t>
       </w:r>
-      <w:bookmarkStart w:id="187" w:name="_GoBack"/>
-      <w:bookmarkEnd w:id="187"/>
     </w:p>
     <w:p>
       <w:pPr>
@@ -43789,66 +43822,6 @@
         <w:rPr>
           <w:lang w:val="en-US" w:eastAsia="ru-RU"/>
         </w:rPr>
-        <w:t>/**</w:t>
-      </w:r>
-    </w:p>
-    <w:p>
-      <w:pPr>
-        <w:pStyle w:val="TEXT"/>
-        <w:jc w:val="left"/>
-        <w:rPr>
-          <w:lang w:val="en-US" w:eastAsia="ru-RU"/>
-        </w:rPr>
-      </w:pPr>
-      <w:r>
-        <w:rPr>
-          <w:lang w:val="en-US" w:eastAsia="ru-RU"/>
-        </w:rPr>
-        <w:t xml:space="preserve"> * User: d.ulanovych</w:t>
-      </w:r>
-    </w:p>
-    <w:p>
-      <w:pPr>
-        <w:pStyle w:val="TEXT"/>
-        <w:jc w:val="left"/>
-        <w:rPr>
-          <w:lang w:val="en-US" w:eastAsia="ru-RU"/>
-        </w:rPr>
-      </w:pPr>
-      <w:r>
-        <w:rPr>
-          <w:lang w:val="en-US" w:eastAsia="ru-RU"/>
-        </w:rPr>
-        <w:t xml:space="preserve"> * Date: 11/16/13</w:t>
-      </w:r>
-    </w:p>
-    <w:p>
-      <w:pPr>
-        <w:pStyle w:val="TEXT"/>
-        <w:jc w:val="left"/>
-        <w:rPr>
-          <w:lang w:val="en-US" w:eastAsia="ru-RU"/>
-        </w:rPr>
-      </w:pPr>
-      <w:r>
-        <w:rPr>
-          <w:lang w:val="en-US" w:eastAsia="ru-RU"/>
-        </w:rPr>
-        <w:t xml:space="preserve"> */</w:t>
-      </w:r>
-    </w:p>
-    <w:p>
-      <w:pPr>
-        <w:pStyle w:val="TEXT"/>
-        <w:jc w:val="left"/>
-        <w:rPr>
-          <w:lang w:val="en-US" w:eastAsia="ru-RU"/>
-        </w:rPr>
-      </w:pPr>
-      <w:r>
-        <w:rPr>
-          <w:lang w:val="en-US" w:eastAsia="ru-RU"/>
-        </w:rPr>
         <w:t>public class UMLParserException extends Exception {</w:t>
       </w:r>
     </w:p>
@@ -44080,7 +44053,6 @@
         <w:rPr>
           <w:lang w:val="en-US" w:eastAsia="ru-RU"/>
         </w:rPr>
-        <w:lastRenderedPageBreak/>
         <w:t xml:space="preserve">    protected UMLParserException(String message, Throwable cause, boolean enableSuppression, boolean writableStackTrace) {</w:t>
       </w:r>
     </w:p>
@@ -62406,15 +62378,6 @@
           <w:lang w:val="en-US"/>
         </w:rPr>
       </w:pPr>
-    </w:p>
-    <w:p>
-      <w:pPr>
-        <w:pStyle w:val="TEXT"/>
-        <w:jc w:val="left"/>
-        <w:rPr>
-          <w:lang w:val="en-US"/>
-        </w:rPr>
-      </w:pPr>
       <w:r>
         <w:rPr>
           <w:lang w:val="en-US"/>
@@ -62430,75 +62393,6 @@
           <w:lang w:val="en-US"/>
         </w:rPr>
       </w:pPr>
-    </w:p>
-    <w:p>
-      <w:pPr>
-        <w:pStyle w:val="TEXT"/>
-        <w:jc w:val="left"/>
-        <w:rPr>
-          <w:lang w:val="en-US"/>
-        </w:rPr>
-      </w:pPr>
-      <w:r>
-        <w:rPr>
-          <w:lang w:val="en-US"/>
-        </w:rPr>
-        <w:t>/**</w:t>
-      </w:r>
-    </w:p>
-    <w:p>
-      <w:pPr>
-        <w:pStyle w:val="TEXT"/>
-        <w:jc w:val="left"/>
-        <w:rPr>
-          <w:lang w:val="en-US"/>
-        </w:rPr>
-      </w:pPr>
-      <w:r>
-        <w:rPr>
-          <w:lang w:val="en-US"/>
-        </w:rPr>
-        <w:t xml:space="preserve"> * Date: 11.12.13</w:t>
-      </w:r>
-    </w:p>
-    <w:p>
-      <w:pPr>
-        <w:pStyle w:val="TEXT"/>
-        <w:jc w:val="left"/>
-        <w:rPr>
-          <w:lang w:val="en-US"/>
-        </w:rPr>
-      </w:pPr>
-      <w:r>
-        <w:rPr>
-          <w:lang w:val="en-US"/>
-        </w:rPr>
-        <w:t xml:space="preserve"> * Time: 10:04</w:t>
-      </w:r>
-    </w:p>
-    <w:p>
-      <w:pPr>
-        <w:pStyle w:val="TEXT"/>
-        <w:jc w:val="left"/>
-        <w:rPr>
-          <w:lang w:val="en-US"/>
-        </w:rPr>
-      </w:pPr>
-      <w:r>
-        <w:rPr>
-          <w:lang w:val="en-US"/>
-        </w:rPr>
-        <w:t xml:space="preserve"> */</w:t>
-      </w:r>
-    </w:p>
-    <w:p>
-      <w:pPr>
-        <w:pStyle w:val="TEXT"/>
-        <w:jc w:val="left"/>
-        <w:rPr>
-          <w:lang w:val="en-US"/>
-        </w:rPr>
-      </w:pPr>
       <w:r>
         <w:rPr>
           <w:lang w:val="en-US"/>
@@ -62923,136 +62817,82 @@
         <w:rPr>
           <w:lang w:val="en-US"/>
         </w:rPr>
+        <w:t>import java.awt.event.ActionListener;</w:t>
+      </w:r>
+    </w:p>
+    <w:p>
+      <w:pPr>
+        <w:pStyle w:val="TEXT"/>
+        <w:jc w:val="left"/>
+        <w:rPr>
+          <w:lang w:val="en-US"/>
+        </w:rPr>
+      </w:pPr>
+      <w:r>
+        <w:rPr>
+          <w:lang w:val="en-US"/>
+        </w:rPr>
+        <w:t>import java.io.File;</w:t>
+      </w:r>
+    </w:p>
+    <w:p>
+      <w:pPr>
+        <w:pStyle w:val="TEXT"/>
+        <w:jc w:val="left"/>
+        <w:rPr>
+          <w:lang w:val="en-US"/>
+        </w:rPr>
+      </w:pPr>
+    </w:p>
+    <w:p>
+      <w:pPr>
+        <w:pStyle w:val="TEXT"/>
+        <w:jc w:val="left"/>
+      </w:pPr>
+    </w:p>
+    <w:p>
+      <w:pPr>
+        <w:pStyle w:val="TEXT"/>
+        <w:jc w:val="left"/>
+        <w:rPr>
+          <w:lang w:val="en-US"/>
+        </w:rPr>
+      </w:pPr>
+      <w:r>
+        <w:rPr>
+          <w:lang w:val="en-US"/>
+        </w:rPr>
+        <w:t>public class ClassTester {</w:t>
+      </w:r>
+    </w:p>
+    <w:p>
+      <w:pPr>
+        <w:pStyle w:val="TEXT"/>
+        <w:jc w:val="left"/>
+        <w:rPr>
+          <w:lang w:val="en-US"/>
+        </w:rPr>
+      </w:pPr>
+      <w:r>
+        <w:rPr>
+          <w:lang w:val="en-US"/>
+        </w:rPr>
+        <w:t xml:space="preserve">    private JPanel panel1;</w:t>
+      </w:r>
+    </w:p>
+    <w:p>
+      <w:pPr>
+        <w:pStyle w:val="TEXT"/>
+        <w:jc w:val="left"/>
+        <w:rPr>
+          <w:lang w:val="en-US"/>
+        </w:rPr>
+      </w:pPr>
+      <w:r>
+        <w:rPr>
+          <w:lang w:val="en-US"/>
+        </w:rPr>
         <w:lastRenderedPageBreak/>
-        <w:t>import java.awt.event.ActionListener;</w:t>
-      </w:r>
-    </w:p>
-    <w:p>
-      <w:pPr>
-        <w:pStyle w:val="TEXT"/>
-        <w:jc w:val="left"/>
-        <w:rPr>
-          <w:lang w:val="en-US"/>
-        </w:rPr>
-      </w:pPr>
-      <w:r>
-        <w:rPr>
-          <w:lang w:val="en-US"/>
-        </w:rPr>
-        <w:t>import java.io.File;</w:t>
-      </w:r>
-    </w:p>
-    <w:p>
-      <w:pPr>
-        <w:pStyle w:val="TEXT"/>
-        <w:jc w:val="left"/>
-        <w:rPr>
-          <w:lang w:val="en-US"/>
-        </w:rPr>
-      </w:pPr>
-    </w:p>
-    <w:p>
-      <w:pPr>
-        <w:pStyle w:val="TEXT"/>
-        <w:jc w:val="left"/>
-        <w:rPr>
-          <w:lang w:val="en-US"/>
-        </w:rPr>
-      </w:pPr>
-      <w:r>
-        <w:rPr>
-          <w:lang w:val="en-US"/>
-        </w:rPr>
-        <w:t>/**</w:t>
-      </w:r>
-    </w:p>
-    <w:p>
-      <w:pPr>
-        <w:pStyle w:val="TEXT"/>
-        <w:jc w:val="left"/>
-        <w:rPr>
-          <w:lang w:val="en-US"/>
-        </w:rPr>
-      </w:pPr>
-      <w:r>
-        <w:rPr>
-          <w:lang w:val="en-US"/>
-        </w:rPr>
-        <w:t xml:space="preserve"> * User: d.ulanovych</w:t>
-      </w:r>
-    </w:p>
-    <w:p>
-      <w:pPr>
-        <w:pStyle w:val="TEXT"/>
-        <w:jc w:val="left"/>
-        <w:rPr>
-          <w:lang w:val="en-US"/>
-        </w:rPr>
-      </w:pPr>
-      <w:r>
-        <w:rPr>
-          <w:lang w:val="en-US"/>
-        </w:rPr>
-        <w:t xml:space="preserve"> * Date: 11/16/13</w:t>
-      </w:r>
-    </w:p>
-    <w:p>
-      <w:pPr>
-        <w:pStyle w:val="TEXT"/>
-        <w:jc w:val="left"/>
-        <w:rPr>
-          <w:lang w:val="en-US"/>
-        </w:rPr>
-      </w:pPr>
-      <w:r>
-        <w:rPr>
-          <w:lang w:val="en-US"/>
-        </w:rPr>
-        <w:t xml:space="preserve"> */</w:t>
-      </w:r>
-    </w:p>
-    <w:p>
-      <w:pPr>
-        <w:pStyle w:val="TEXT"/>
-        <w:jc w:val="left"/>
-        <w:rPr>
-          <w:lang w:val="en-US"/>
-        </w:rPr>
-      </w:pPr>
-      <w:r>
-        <w:rPr>
-          <w:lang w:val="en-US"/>
-        </w:rPr>
-        <w:t>public class ClassTester {</w:t>
-      </w:r>
-    </w:p>
-    <w:p>
-      <w:pPr>
-        <w:pStyle w:val="TEXT"/>
-        <w:jc w:val="left"/>
-        <w:rPr>
-          <w:lang w:val="en-US"/>
-        </w:rPr>
-      </w:pPr>
-      <w:r>
-        <w:rPr>
-          <w:lang w:val="en-US"/>
-        </w:rPr>
-        <w:t xml:space="preserve">    private JPanel panel1;</w:t>
-      </w:r>
-    </w:p>
-    <w:p>
-      <w:pPr>
-        <w:pStyle w:val="TEXT"/>
-        <w:jc w:val="left"/>
-        <w:rPr>
-          <w:lang w:val="en-US"/>
-        </w:rPr>
-      </w:pPr>
-      <w:r>
-        <w:rPr>
-          <w:lang w:val="en-US"/>
-        </w:rPr>
         <w:t xml:space="preserve">    private JRadioButton graphRadioButton;</w:t>
       </w:r>
     </w:p>
@@ -63587,7 +63427,157 @@
         <w:rPr>
           <w:lang w:val="en-US"/>
         </w:rPr>
+        <w:t xml:space="preserve">            public void actionPerformed(ActionEvent e) {</w:t>
+      </w:r>
+    </w:p>
+    <w:p>
+      <w:pPr>
+        <w:pStyle w:val="TEXT"/>
+        <w:jc w:val="left"/>
+        <w:rPr>
+          <w:lang w:val="en-US"/>
+        </w:rPr>
+      </w:pPr>
+      <w:r>
+        <w:rPr>
+          <w:lang w:val="en-US"/>
+        </w:rPr>
+        <w:t xml:space="preserve">                setRadioButton.setSelected(true);</w:t>
+      </w:r>
+    </w:p>
+    <w:p>
+      <w:pPr>
+        <w:pStyle w:val="TEXT"/>
+        <w:jc w:val="left"/>
+        <w:rPr>
+          <w:lang w:val="en-US"/>
+        </w:rPr>
+      </w:pPr>
+      <w:r>
+        <w:rPr>
+          <w:lang w:val="en-US"/>
+        </w:rPr>
+        <w:t xml:space="preserve">                graphRadioButton.setSelected(false);</w:t>
+      </w:r>
+    </w:p>
+    <w:p>
+      <w:pPr>
+        <w:pStyle w:val="TEXT"/>
+        <w:jc w:val="left"/>
+        <w:rPr>
+          <w:lang w:val="en-US"/>
+        </w:rPr>
+      </w:pPr>
+      <w:r>
+        <w:rPr>
+          <w:lang w:val="en-US"/>
+        </w:rPr>
+        <w:t xml:space="preserve">                testDriverRadioButton.setSelected(false);</w:t>
+      </w:r>
+    </w:p>
+    <w:p>
+      <w:pPr>
+        <w:pStyle w:val="TEXT"/>
+        <w:jc w:val="left"/>
+        <w:rPr>
+          <w:lang w:val="en-US"/>
+        </w:rPr>
+      </w:pPr>
+      <w:r>
+        <w:rPr>
+          <w:lang w:val="en-US"/>
+        </w:rPr>
+        <w:t xml:space="preserve">                patternsRadioButton.setSelected(false);</w:t>
+      </w:r>
+    </w:p>
+    <w:p>
+      <w:pPr>
+        <w:pStyle w:val="TEXT"/>
+        <w:jc w:val="left"/>
+        <w:rPr>
+          <w:lang w:val="en-US"/>
+        </w:rPr>
+      </w:pPr>
+      <w:r>
+        <w:rPr>
+          <w:lang w:val="en-US"/>
+        </w:rPr>
+        <w:t xml:space="preserve">                complexRadioButton.setSelected(false);</w:t>
+      </w:r>
+    </w:p>
+    <w:p>
+      <w:pPr>
+        <w:pStyle w:val="TEXT"/>
+        <w:jc w:val="left"/>
+        <w:rPr>
+          <w:lang w:val="en-US"/>
+        </w:rPr>
+      </w:pPr>
+      <w:r>
+        <w:rPr>
+          <w:lang w:val="en-US"/>
+        </w:rPr>
+        <w:t xml:space="preserve">            }</w:t>
+      </w:r>
+    </w:p>
+    <w:p>
+      <w:pPr>
+        <w:pStyle w:val="TEXT"/>
+        <w:jc w:val="left"/>
+        <w:rPr>
+          <w:lang w:val="en-US"/>
+        </w:rPr>
+      </w:pPr>
+      <w:r>
+        <w:rPr>
+          <w:lang w:val="en-US"/>
+        </w:rPr>
+        <w:t xml:space="preserve">        });</w:t>
+      </w:r>
+    </w:p>
+    <w:p>
+      <w:pPr>
+        <w:pStyle w:val="TEXT"/>
+        <w:jc w:val="left"/>
+        <w:rPr>
+          <w:lang w:val="en-US"/>
+        </w:rPr>
+      </w:pPr>
+      <w:r>
+        <w:rPr>
+          <w:lang w:val="en-US"/>
+        </w:rPr>
+        <w:t xml:space="preserve">        patternsRadioButton.addActionListener(new ActionListener() {</w:t>
+      </w:r>
+    </w:p>
+    <w:p>
+      <w:pPr>
+        <w:pStyle w:val="TEXT"/>
+        <w:jc w:val="left"/>
+        <w:rPr>
+          <w:lang w:val="en-US"/>
+        </w:rPr>
+      </w:pPr>
+      <w:r>
+        <w:rPr>
+          <w:lang w:val="en-US"/>
+        </w:rPr>
         <w:lastRenderedPageBreak/>
+        <w:t xml:space="preserve">            @Override</w:t>
+      </w:r>
+    </w:p>
+    <w:p>
+      <w:pPr>
+        <w:pStyle w:val="TEXT"/>
+        <w:jc w:val="left"/>
+        <w:rPr>
+          <w:lang w:val="en-US"/>
+        </w:rPr>
+      </w:pPr>
+      <w:r>
+        <w:rPr>
+          <w:lang w:val="en-US"/>
+        </w:rPr>
         <w:t xml:space="preserve">            public void actionPerformed(ActionEvent e) {</w:t>
       </w:r>
     </w:p>
@@ -63603,7 +63593,7 @@
         <w:rPr>
           <w:lang w:val="en-US"/>
         </w:rPr>
-        <w:t xml:space="preserve">                setRadioButton.setSelected(true);</w:t>
+        <w:t xml:space="preserve">                patternsRadioButton.setSelected(true);</w:t>
       </w:r>
     </w:p>
     <w:p>
@@ -63633,6 +63623,21 @@
         <w:rPr>
           <w:lang w:val="en-US"/>
         </w:rPr>
+        <w:t xml:space="preserve">                setRadioButton.setSelected(false);</w:t>
+      </w:r>
+    </w:p>
+    <w:p>
+      <w:pPr>
+        <w:pStyle w:val="TEXT"/>
+        <w:jc w:val="left"/>
+        <w:rPr>
+          <w:lang w:val="en-US"/>
+        </w:rPr>
+      </w:pPr>
+      <w:r>
+        <w:rPr>
+          <w:lang w:val="en-US"/>
+        </w:rPr>
         <w:t xml:space="preserve">                testDriverRadioButton.setSelected(false);</w:t>
       </w:r>
     </w:p>
@@ -63648,6 +63653,141 @@
         <w:rPr>
           <w:lang w:val="en-US"/>
         </w:rPr>
+        <w:t xml:space="preserve">                complexRadioButton.setSelected(false);</w:t>
+      </w:r>
+    </w:p>
+    <w:p>
+      <w:pPr>
+        <w:pStyle w:val="TEXT"/>
+        <w:jc w:val="left"/>
+        <w:rPr>
+          <w:lang w:val="en-US"/>
+        </w:rPr>
+      </w:pPr>
+      <w:r>
+        <w:rPr>
+          <w:lang w:val="en-US"/>
+        </w:rPr>
+        <w:t xml:space="preserve">            }</w:t>
+      </w:r>
+    </w:p>
+    <w:p>
+      <w:pPr>
+        <w:pStyle w:val="TEXT"/>
+        <w:jc w:val="left"/>
+        <w:rPr>
+          <w:lang w:val="en-US"/>
+        </w:rPr>
+      </w:pPr>
+      <w:r>
+        <w:rPr>
+          <w:lang w:val="en-US"/>
+        </w:rPr>
+        <w:t xml:space="preserve">        });</w:t>
+      </w:r>
+    </w:p>
+    <w:p>
+      <w:pPr>
+        <w:pStyle w:val="TEXT"/>
+        <w:jc w:val="left"/>
+        <w:rPr>
+          <w:lang w:val="en-US"/>
+        </w:rPr>
+      </w:pPr>
+      <w:r>
+        <w:rPr>
+          <w:lang w:val="en-US"/>
+        </w:rPr>
+        <w:t xml:space="preserve">        complexRadioButton.addActionListener(new ActionListener() {</w:t>
+      </w:r>
+    </w:p>
+    <w:p>
+      <w:pPr>
+        <w:pStyle w:val="TEXT"/>
+        <w:jc w:val="left"/>
+        <w:rPr>
+          <w:lang w:val="en-US"/>
+        </w:rPr>
+      </w:pPr>
+      <w:r>
+        <w:rPr>
+          <w:lang w:val="en-US"/>
+        </w:rPr>
+        <w:t xml:space="preserve">            @Override</w:t>
+      </w:r>
+    </w:p>
+    <w:p>
+      <w:pPr>
+        <w:pStyle w:val="TEXT"/>
+        <w:jc w:val="left"/>
+        <w:rPr>
+          <w:lang w:val="en-US"/>
+        </w:rPr>
+      </w:pPr>
+      <w:r>
+        <w:rPr>
+          <w:lang w:val="en-US"/>
+        </w:rPr>
+        <w:t xml:space="preserve">            public void actionPerformed(ActionEvent e) {</w:t>
+      </w:r>
+    </w:p>
+    <w:p>
+      <w:pPr>
+        <w:pStyle w:val="TEXT"/>
+        <w:jc w:val="left"/>
+        <w:rPr>
+          <w:lang w:val="en-US"/>
+        </w:rPr>
+      </w:pPr>
+      <w:r>
+        <w:rPr>
+          <w:lang w:val="en-US"/>
+        </w:rPr>
+        <w:t xml:space="preserve">                complexRadioButton.setSelected(true);</w:t>
+      </w:r>
+    </w:p>
+    <w:p>
+      <w:pPr>
+        <w:pStyle w:val="TEXT"/>
+        <w:jc w:val="left"/>
+        <w:rPr>
+          <w:lang w:val="en-US"/>
+        </w:rPr>
+      </w:pPr>
+      <w:r>
+        <w:rPr>
+          <w:lang w:val="en-US"/>
+        </w:rPr>
+        <w:t xml:space="preserve">                graphRadioButton.setSelected(false);</w:t>
+      </w:r>
+    </w:p>
+    <w:p>
+      <w:pPr>
+        <w:pStyle w:val="TEXT"/>
+        <w:jc w:val="left"/>
+        <w:rPr>
+          <w:lang w:val="en-US"/>
+        </w:rPr>
+      </w:pPr>
+      <w:r>
+        <w:rPr>
+          <w:lang w:val="en-US"/>
+        </w:rPr>
+        <w:t xml:space="preserve">                setRadioButton.setSelected(false);</w:t>
+      </w:r>
+    </w:p>
+    <w:p>
+      <w:pPr>
+        <w:pStyle w:val="TEXT"/>
+        <w:jc w:val="left"/>
+        <w:rPr>
+          <w:lang w:val="en-US"/>
+        </w:rPr>
+      </w:pPr>
+      <w:r>
+        <w:rPr>
+          <w:lang w:val="en-US"/>
+        </w:rPr>
         <w:t xml:space="preserve">                patternsRadioButton.setSelected(false);</w:t>
       </w:r>
     </w:p>
@@ -63663,7 +63803,7 @@
         <w:rPr>
           <w:lang w:val="en-US"/>
         </w:rPr>
-        <w:t xml:space="preserve">                complexRadioButton.setSelected(false);</w:t>
+        <w:t xml:space="preserve">                testDriverRadioButton.setSelected(false);</w:t>
       </w:r>
     </w:p>
     <w:p>
@@ -63708,7 +63848,7 @@
         <w:rPr>
           <w:lang w:val="en-US"/>
         </w:rPr>
-        <w:t xml:space="preserve">        patternsRadioButton.addActionListener(new ActionListener() {</w:t>
+        <w:t xml:space="preserve">        fileSelector.addActionListener(new ActionListener() {</w:t>
       </w:r>
     </w:p>
     <w:p>
@@ -63753,67 +63893,91 @@
         <w:rPr>
           <w:lang w:val="en-US"/>
         </w:rPr>
-        <w:t xml:space="preserve">                patternsRadioButton.setSelected(true);</w:t>
-      </w:r>
-    </w:p>
-    <w:p>
-      <w:pPr>
-        <w:pStyle w:val="TEXT"/>
-        <w:jc w:val="left"/>
-        <w:rPr>
-          <w:lang w:val="en-US"/>
-        </w:rPr>
-      </w:pPr>
-      <w:r>
-        <w:rPr>
-          <w:lang w:val="en-US"/>
-        </w:rPr>
-        <w:t xml:space="preserve">                graphRadioButton.setSelected(false);</w:t>
-      </w:r>
-    </w:p>
-    <w:p>
-      <w:pPr>
-        <w:pStyle w:val="TEXT"/>
-        <w:jc w:val="left"/>
-        <w:rPr>
-          <w:lang w:val="en-US"/>
-        </w:rPr>
-      </w:pPr>
-      <w:r>
-        <w:rPr>
-          <w:lang w:val="en-US"/>
-        </w:rPr>
-        <w:t xml:space="preserve">                setRadioButton.setSelected(false);</w:t>
-      </w:r>
-    </w:p>
-    <w:p>
-      <w:pPr>
-        <w:pStyle w:val="TEXT"/>
-        <w:jc w:val="left"/>
-        <w:rPr>
-          <w:lang w:val="en-US"/>
-        </w:rPr>
-      </w:pPr>
-      <w:r>
-        <w:rPr>
-          <w:lang w:val="en-US"/>
-        </w:rPr>
-        <w:t xml:space="preserve">                testDriverRadioButton.setSelected(false);</w:t>
-      </w:r>
-    </w:p>
-    <w:p>
-      <w:pPr>
-        <w:pStyle w:val="TEXT"/>
-        <w:jc w:val="left"/>
-        <w:rPr>
-          <w:lang w:val="en-US"/>
-        </w:rPr>
-      </w:pPr>
-      <w:r>
-        <w:rPr>
-          <w:lang w:val="en-US"/>
-        </w:rPr>
-        <w:t xml:space="preserve">                complexRadioButton.setSelected(false);</w:t>
+        <w:t xml:space="preserve">                fileChooser.setCurrentDirectory(currentDiagram);</w:t>
+      </w:r>
+    </w:p>
+    <w:p>
+      <w:pPr>
+        <w:pStyle w:val="TEXT"/>
+        <w:jc w:val="left"/>
+        <w:rPr>
+          <w:lang w:val="en-US"/>
+        </w:rPr>
+      </w:pPr>
+      <w:r>
+        <w:rPr>
+          <w:lang w:val="en-US"/>
+        </w:rPr>
+        <w:t xml:space="preserve">                int returnVal = fileChooser.showOpenDialog(null);</w:t>
+      </w:r>
+    </w:p>
+    <w:p>
+      <w:pPr>
+        <w:pStyle w:val="TEXT"/>
+        <w:jc w:val="left"/>
+        <w:rPr>
+          <w:lang w:val="en-US"/>
+        </w:rPr>
+      </w:pPr>
+    </w:p>
+    <w:p>
+      <w:pPr>
+        <w:pStyle w:val="TEXT"/>
+        <w:jc w:val="left"/>
+        <w:rPr>
+          <w:lang w:val="en-US"/>
+        </w:rPr>
+      </w:pPr>
+      <w:r>
+        <w:rPr>
+          <w:lang w:val="en-US"/>
+        </w:rPr>
+        <w:t xml:space="preserve">                if (returnVal == JFileChooser.APPROVE_OPTION) {</w:t>
+      </w:r>
+    </w:p>
+    <w:p>
+      <w:pPr>
+        <w:pStyle w:val="TEXT"/>
+        <w:jc w:val="left"/>
+        <w:rPr>
+          <w:lang w:val="en-US"/>
+        </w:rPr>
+      </w:pPr>
+      <w:r>
+        <w:rPr>
+          <w:lang w:val="en-US"/>
+        </w:rPr>
+        <w:t xml:space="preserve">                    currentDiagram = fileChooser.getSelectedFile();</w:t>
+      </w:r>
+    </w:p>
+    <w:p>
+      <w:pPr>
+        <w:pStyle w:val="TEXT"/>
+        <w:jc w:val="left"/>
+        <w:rPr>
+          <w:lang w:val="en-US"/>
+        </w:rPr>
+      </w:pPr>
+      <w:r>
+        <w:rPr>
+          <w:lang w:val="en-US"/>
+        </w:rPr>
+        <w:t xml:space="preserve">                    log.append("Selected diagram :"+currentDiagram.getAbsolutePath() + "\n\n");</w:t>
+      </w:r>
+    </w:p>
+    <w:p>
+      <w:pPr>
+        <w:pStyle w:val="TEXT"/>
+        <w:jc w:val="left"/>
+        <w:rPr>
+          <w:lang w:val="en-US"/>
+        </w:rPr>
+      </w:pPr>
+      <w:r>
+        <w:rPr>
+          <w:lang w:val="en-US"/>
+        </w:rPr>
+        <w:t xml:space="preserve">                }</w:t>
       </w:r>
     </w:p>
     <w:p>
@@ -63858,7 +64022,7 @@
         <w:rPr>
           <w:lang w:val="en-US"/>
         </w:rPr>
-        <w:t xml:space="preserve">        complexRadioButton.addActionListener(new ActionListener() {</w:t>
+        <w:t xml:space="preserve">        verifyButton.addActionListener(new ActionListener() {</w:t>
       </w:r>
     </w:p>
     <w:p>
@@ -63903,67 +64067,7 @@
         <w:rPr>
           <w:lang w:val="en-US"/>
         </w:rPr>
-        <w:t xml:space="preserve">                complexRadioButton.setSelected(true);</w:t>
-      </w:r>
-    </w:p>
-    <w:p>
-      <w:pPr>
-        <w:pStyle w:val="TEXT"/>
-        <w:jc w:val="left"/>
-        <w:rPr>
-          <w:lang w:val="en-US"/>
-        </w:rPr>
-      </w:pPr>
-      <w:r>
-        <w:rPr>
-          <w:lang w:val="en-US"/>
-        </w:rPr>
-        <w:t xml:space="preserve">                graphRadioButton.setSelected(false);</w:t>
-      </w:r>
-    </w:p>
-    <w:p>
-      <w:pPr>
-        <w:pStyle w:val="TEXT"/>
-        <w:jc w:val="left"/>
-        <w:rPr>
-          <w:lang w:val="en-US"/>
-        </w:rPr>
-      </w:pPr>
-      <w:r>
-        <w:rPr>
-          <w:lang w:val="en-US"/>
-        </w:rPr>
-        <w:t xml:space="preserve">                setRadioButton.setSelected(false);</w:t>
-      </w:r>
-    </w:p>
-    <w:p>
-      <w:pPr>
-        <w:pStyle w:val="TEXT"/>
-        <w:jc w:val="left"/>
-        <w:rPr>
-          <w:lang w:val="en-US"/>
-        </w:rPr>
-      </w:pPr>
-      <w:r>
-        <w:rPr>
-          <w:lang w:val="en-US"/>
-        </w:rPr>
-        <w:t xml:space="preserve">                patternsRadioButton.setSelected(false);</w:t>
-      </w:r>
-    </w:p>
-    <w:p>
-      <w:pPr>
-        <w:pStyle w:val="TEXT"/>
-        <w:jc w:val="left"/>
-        <w:rPr>
-          <w:lang w:val="en-US"/>
-        </w:rPr>
-      </w:pPr>
-      <w:r>
-        <w:rPr>
-          <w:lang w:val="en-US"/>
-        </w:rPr>
-        <w:t xml:space="preserve">                testDriverRadioButton.setSelected(false);</w:t>
+        <w:t xml:space="preserve">                verify();</w:t>
       </w:r>
     </w:p>
     <w:p>
@@ -64008,136 +64112,317 @@
         <w:rPr>
           <w:lang w:val="en-US"/>
         </w:rPr>
-        <w:t xml:space="preserve">        fileSelector.addActionListener(new ActionListener() {</w:t>
-      </w:r>
-    </w:p>
-    <w:p>
-      <w:pPr>
-        <w:pStyle w:val="TEXT"/>
-        <w:jc w:val="left"/>
-        <w:rPr>
-          <w:lang w:val="en-US"/>
-        </w:rPr>
-      </w:pPr>
-      <w:r>
-        <w:rPr>
-          <w:lang w:val="en-US"/>
-        </w:rPr>
-        <w:t xml:space="preserve">            @Override</w:t>
-      </w:r>
-    </w:p>
-    <w:p>
-      <w:pPr>
-        <w:pStyle w:val="TEXT"/>
-        <w:jc w:val="left"/>
-        <w:rPr>
-          <w:lang w:val="en-US"/>
-        </w:rPr>
-      </w:pPr>
-      <w:r>
-        <w:rPr>
-          <w:lang w:val="en-US"/>
-        </w:rPr>
-        <w:t xml:space="preserve">            public void actionPerformed(ActionEvent e) {</w:t>
-      </w:r>
-    </w:p>
-    <w:p>
-      <w:pPr>
-        <w:pStyle w:val="TEXT"/>
-        <w:jc w:val="left"/>
-        <w:rPr>
-          <w:lang w:val="en-US"/>
-        </w:rPr>
-      </w:pPr>
-      <w:r>
-        <w:rPr>
-          <w:lang w:val="en-US"/>
-        </w:rPr>
-        <w:t xml:space="preserve">                fileChooser.setCurrentDirectory(currentDiagram);</w:t>
-      </w:r>
-    </w:p>
-    <w:p>
-      <w:pPr>
-        <w:pStyle w:val="TEXT"/>
-        <w:jc w:val="left"/>
-        <w:rPr>
-          <w:lang w:val="en-US"/>
-        </w:rPr>
-      </w:pPr>
-      <w:r>
-        <w:rPr>
-          <w:lang w:val="en-US"/>
-        </w:rPr>
-        <w:t xml:space="preserve">                int returnVal = fileChooser.showOpenDialog(null);</w:t>
-      </w:r>
-    </w:p>
-    <w:p>
-      <w:pPr>
-        <w:pStyle w:val="TEXT"/>
-        <w:jc w:val="left"/>
-        <w:rPr>
-          <w:lang w:val="en-US"/>
-        </w:rPr>
-      </w:pPr>
-    </w:p>
-    <w:p>
-      <w:pPr>
-        <w:pStyle w:val="TEXT"/>
-        <w:jc w:val="left"/>
-        <w:rPr>
-          <w:lang w:val="en-US"/>
-        </w:rPr>
-      </w:pPr>
-      <w:r>
-        <w:rPr>
-          <w:lang w:val="en-US"/>
-        </w:rPr>
-        <w:t xml:space="preserve">                if (returnVal == JFileChooser.APPROVE_OPTION) {</w:t>
-      </w:r>
-    </w:p>
-    <w:p>
-      <w:pPr>
-        <w:pStyle w:val="TEXT"/>
-        <w:jc w:val="left"/>
-        <w:rPr>
-          <w:lang w:val="en-US"/>
-        </w:rPr>
-      </w:pPr>
-      <w:r>
-        <w:rPr>
-          <w:lang w:val="en-US"/>
-        </w:rPr>
-        <w:t xml:space="preserve">                    currentDiagram = fileChooser.getSelectedFile();</w:t>
-      </w:r>
-    </w:p>
-    <w:p>
-      <w:pPr>
-        <w:pStyle w:val="TEXT"/>
-        <w:jc w:val="left"/>
-        <w:rPr>
-          <w:lang w:val="en-US"/>
-        </w:rPr>
-      </w:pPr>
-      <w:r>
-        <w:rPr>
-          <w:lang w:val="en-US"/>
-        </w:rPr>
-        <w:t xml:space="preserve">                    log.append("Selected diagram :"+currentDiagram.getAbsolutePath() + "\n\n");</w:t>
-      </w:r>
-    </w:p>
-    <w:p>
-      <w:pPr>
-        <w:pStyle w:val="TEXT"/>
-        <w:jc w:val="left"/>
-        <w:rPr>
-          <w:lang w:val="en-US"/>
-        </w:rPr>
-      </w:pPr>
-      <w:r>
-        <w:rPr>
-          <w:lang w:val="en-US"/>
-        </w:rPr>
-        <w:t xml:space="preserve">                }</w:t>
+        <w:t xml:space="preserve">    }</w:t>
+      </w:r>
+    </w:p>
+    <w:p>
+      <w:pPr>
+        <w:pStyle w:val="TEXT"/>
+        <w:jc w:val="left"/>
+        <w:rPr>
+          <w:lang w:val="en-US"/>
+        </w:rPr>
+      </w:pPr>
+    </w:p>
+    <w:p>
+      <w:pPr>
+        <w:pStyle w:val="TEXT"/>
+        <w:jc w:val="left"/>
+        <w:rPr>
+          <w:lang w:val="en-US"/>
+        </w:rPr>
+      </w:pPr>
+      <w:r>
+        <w:rPr>
+          <w:lang w:val="en-US"/>
+        </w:rPr>
+        <w:t xml:space="preserve">    public static void main(String[] args) {</w:t>
+      </w:r>
+    </w:p>
+    <w:p>
+      <w:pPr>
+        <w:pStyle w:val="TEXT"/>
+        <w:jc w:val="left"/>
+        <w:rPr>
+          <w:lang w:val="en-US"/>
+        </w:rPr>
+      </w:pPr>
+      <w:r>
+        <w:rPr>
+          <w:lang w:val="en-US"/>
+        </w:rPr>
+        <w:t xml:space="preserve">        JFrame frame = new JFrame("UML Tester");</w:t>
+      </w:r>
+    </w:p>
+    <w:p>
+      <w:pPr>
+        <w:pStyle w:val="TEXT"/>
+        <w:jc w:val="left"/>
+        <w:rPr>
+          <w:lang w:val="en-US"/>
+        </w:rPr>
+      </w:pPr>
+      <w:r>
+        <w:rPr>
+          <w:lang w:val="en-US"/>
+        </w:rPr>
+        <w:t xml:space="preserve">        frame.setContentPane(new ClassTester().panel1);</w:t>
+      </w:r>
+    </w:p>
+    <w:p>
+      <w:pPr>
+        <w:pStyle w:val="TEXT"/>
+        <w:jc w:val="left"/>
+        <w:rPr>
+          <w:lang w:val="en-US"/>
+        </w:rPr>
+      </w:pPr>
+      <w:r>
+        <w:rPr>
+          <w:lang w:val="en-US"/>
+        </w:rPr>
+        <w:t xml:space="preserve">        frame.setDefaultCloseOperation(JFrame.EXIT_ON_CLOSE);</w:t>
+      </w:r>
+    </w:p>
+    <w:p>
+      <w:pPr>
+        <w:pStyle w:val="TEXT"/>
+        <w:jc w:val="left"/>
+        <w:rPr>
+          <w:lang w:val="en-US"/>
+        </w:rPr>
+      </w:pPr>
+      <w:r>
+        <w:rPr>
+          <w:lang w:val="en-US"/>
+        </w:rPr>
+        <w:t xml:space="preserve">        frame.pack();</w:t>
+      </w:r>
+    </w:p>
+    <w:p>
+      <w:pPr>
+        <w:pStyle w:val="TEXT"/>
+        <w:jc w:val="left"/>
+        <w:rPr>
+          <w:lang w:val="en-US"/>
+        </w:rPr>
+      </w:pPr>
+      <w:r>
+        <w:rPr>
+          <w:lang w:val="en-US"/>
+        </w:rPr>
+        <w:lastRenderedPageBreak/>
+        <w:t xml:space="preserve">        frame.setVisible(true);</w:t>
+      </w:r>
+    </w:p>
+    <w:p>
+      <w:pPr>
+        <w:pStyle w:val="TEXT"/>
+        <w:jc w:val="left"/>
+        <w:rPr>
+          <w:lang w:val="en-US"/>
+        </w:rPr>
+      </w:pPr>
+      <w:r>
+        <w:rPr>
+          <w:lang w:val="en-US"/>
+        </w:rPr>
+        <w:t xml:space="preserve">    }</w:t>
+      </w:r>
+    </w:p>
+    <w:p>
+      <w:pPr>
+        <w:pStyle w:val="TEXT"/>
+        <w:jc w:val="left"/>
+        <w:rPr>
+          <w:lang w:val="en-US"/>
+        </w:rPr>
+      </w:pPr>
+    </w:p>
+    <w:p>
+      <w:pPr>
+        <w:pStyle w:val="TEXT"/>
+        <w:jc w:val="left"/>
+        <w:rPr>
+          <w:lang w:val="en-US"/>
+        </w:rPr>
+      </w:pPr>
+      <w:r>
+        <w:rPr>
+          <w:lang w:val="en-US"/>
+        </w:rPr>
+        <w:t xml:space="preserve">    private void verify() {</w:t>
+      </w:r>
+    </w:p>
+    <w:p>
+      <w:pPr>
+        <w:pStyle w:val="TEXT"/>
+        <w:jc w:val="left"/>
+        <w:rPr>
+          <w:lang w:val="en-US"/>
+        </w:rPr>
+      </w:pPr>
+      <w:r>
+        <w:rPr>
+          <w:lang w:val="en-US"/>
+        </w:rPr>
+        <w:t xml:space="preserve">        if (null != currentDiagram) {</w:t>
+      </w:r>
+    </w:p>
+    <w:p>
+      <w:pPr>
+        <w:pStyle w:val="TEXT"/>
+        <w:jc w:val="left"/>
+        <w:rPr>
+          <w:lang w:val="en-US"/>
+        </w:rPr>
+      </w:pPr>
+      <w:r>
+        <w:rPr>
+          <w:lang w:val="en-US"/>
+        </w:rPr>
+        <w:t xml:space="preserve">            ClassParser parser = new ClassParser();</w:t>
+      </w:r>
+    </w:p>
+    <w:p>
+      <w:pPr>
+        <w:pStyle w:val="TEXT"/>
+        <w:jc w:val="left"/>
+        <w:rPr>
+          <w:lang w:val="en-US"/>
+        </w:rPr>
+      </w:pPr>
+      <w:r>
+        <w:rPr>
+          <w:lang w:val="en-US"/>
+        </w:rPr>
+        <w:t xml:space="preserve">            Verification verification = null;</w:t>
+      </w:r>
+    </w:p>
+    <w:p>
+      <w:pPr>
+        <w:pStyle w:val="TEXT"/>
+        <w:jc w:val="left"/>
+        <w:rPr>
+          <w:lang w:val="en-US"/>
+        </w:rPr>
+      </w:pPr>
+      <w:r>
+        <w:rPr>
+          <w:lang w:val="en-US"/>
+        </w:rPr>
+        <w:t xml:space="preserve">            try {</w:t>
+      </w:r>
+    </w:p>
+    <w:p>
+      <w:pPr>
+        <w:pStyle w:val="TEXT"/>
+        <w:jc w:val="left"/>
+        <w:rPr>
+          <w:lang w:val="en-US"/>
+        </w:rPr>
+      </w:pPr>
+      <w:r>
+        <w:rPr>
+          <w:lang w:val="en-US"/>
+        </w:rPr>
+        <w:t xml:space="preserve">                parser.parse(currentDiagram.getAbsolutePath());</w:t>
+      </w:r>
+    </w:p>
+    <w:p>
+      <w:pPr>
+        <w:pStyle w:val="TEXT"/>
+        <w:jc w:val="left"/>
+        <w:rPr>
+          <w:lang w:val="en-US"/>
+        </w:rPr>
+      </w:pPr>
+      <w:r>
+        <w:rPr>
+          <w:lang w:val="en-US"/>
+        </w:rPr>
+        <w:t xml:space="preserve">            } catch (UMLParserException e) {</w:t>
+      </w:r>
+    </w:p>
+    <w:p>
+      <w:pPr>
+        <w:pStyle w:val="TEXT"/>
+        <w:jc w:val="left"/>
+        <w:rPr>
+          <w:lang w:val="en-US"/>
+        </w:rPr>
+      </w:pPr>
+      <w:r>
+        <w:rPr>
+          <w:lang w:val="en-US"/>
+        </w:rPr>
+        <w:t xml:space="preserve">                for (StackTraceElement element : e.getStackTrace()) {</w:t>
+      </w:r>
+    </w:p>
+    <w:p>
+      <w:pPr>
+        <w:pStyle w:val="TEXT"/>
+        <w:jc w:val="left"/>
+        <w:rPr>
+          <w:lang w:val="en-US"/>
+        </w:rPr>
+      </w:pPr>
+      <w:r>
+        <w:rPr>
+          <w:lang w:val="en-US"/>
+        </w:rPr>
+        <w:t xml:space="preserve">                    log.append(element.toString());</w:t>
+      </w:r>
+    </w:p>
+    <w:p>
+      <w:pPr>
+        <w:pStyle w:val="TEXT"/>
+        <w:jc w:val="left"/>
+        <w:rPr>
+          <w:lang w:val="en-US"/>
+        </w:rPr>
+      </w:pPr>
+      <w:r>
+        <w:rPr>
+          <w:lang w:val="en-US"/>
+        </w:rPr>
+        <w:t xml:space="preserve">                    log.append("\n");</w:t>
+      </w:r>
+    </w:p>
+    <w:p>
+      <w:pPr>
+        <w:pStyle w:val="TEXT"/>
+        <w:jc w:val="left"/>
+        <w:rPr>
+          <w:lang w:val="en-US"/>
+        </w:rPr>
+      </w:pPr>
+      <w:r>
+        <w:rPr>
+          <w:lang w:val="en-US"/>
+        </w:rPr>
+        <w:t xml:space="preserve">                </w:t>
+      </w:r>
+      <w:r>
+        <w:rPr>
+          <w:lang w:val="en-US"/>
+        </w:rPr>
+        <w:t>}</w:t>
+      </w:r>
+    </w:p>
+    <w:p>
+      <w:pPr>
+        <w:pStyle w:val="TEXT"/>
+        <w:jc w:val="left"/>
+        <w:rPr>
+          <w:lang w:val="en-US"/>
+        </w:rPr>
+      </w:pPr>
+      <w:r>
+        <w:rPr>
+          <w:lang w:val="en-US"/>
+        </w:rPr>
+        <w:t xml:space="preserve">                return;</w:t>
       </w:r>
     </w:p>
     <w:p>
@@ -64167,82 +64452,132 @@
         <w:rPr>
           <w:lang w:val="en-US"/>
         </w:rPr>
-        <w:t xml:space="preserve">        });</w:t>
-      </w:r>
-    </w:p>
-    <w:p>
-      <w:pPr>
-        <w:pStyle w:val="TEXT"/>
-        <w:jc w:val="left"/>
-        <w:rPr>
-          <w:lang w:val="en-US"/>
-        </w:rPr>
-      </w:pPr>
-      <w:r>
-        <w:rPr>
-          <w:lang w:val="en-US"/>
-        </w:rPr>
-        <w:t xml:space="preserve">        verifyButton.addActionListener(new ActionListener() {</w:t>
-      </w:r>
-    </w:p>
-    <w:p>
-      <w:pPr>
-        <w:pStyle w:val="TEXT"/>
-        <w:jc w:val="left"/>
-        <w:rPr>
-          <w:lang w:val="en-US"/>
-        </w:rPr>
-      </w:pPr>
-      <w:r>
-        <w:rPr>
-          <w:lang w:val="en-US"/>
-        </w:rPr>
-        <w:t xml:space="preserve">            @Override</w:t>
-      </w:r>
-    </w:p>
-    <w:p>
-      <w:pPr>
-        <w:pStyle w:val="TEXT"/>
-        <w:jc w:val="left"/>
-        <w:rPr>
-          <w:lang w:val="en-US"/>
-        </w:rPr>
-      </w:pPr>
-      <w:r>
-        <w:rPr>
-          <w:lang w:val="en-US"/>
-        </w:rPr>
-        <w:t xml:space="preserve">            public void actionPerformed(ActionEvent e) {</w:t>
-      </w:r>
-    </w:p>
-    <w:p>
-      <w:pPr>
-        <w:pStyle w:val="TEXT"/>
-        <w:jc w:val="left"/>
-        <w:rPr>
-          <w:lang w:val="en-US"/>
-        </w:rPr>
-      </w:pPr>
-      <w:r>
-        <w:rPr>
-          <w:lang w:val="en-US"/>
-        </w:rPr>
-        <w:t xml:space="preserve">                verify();</w:t>
-      </w:r>
-    </w:p>
-    <w:p>
-      <w:pPr>
-        <w:pStyle w:val="TEXT"/>
-        <w:jc w:val="left"/>
-        <w:rPr>
-          <w:lang w:val="en-US"/>
-        </w:rPr>
-      </w:pPr>
-      <w:r>
-        <w:rPr>
-          <w:lang w:val="en-US"/>
-        </w:rPr>
-        <w:lastRenderedPageBreak/>
+        <w:t xml:space="preserve">            if (testDriverRadioButton.isSelected()) {</w:t>
+      </w:r>
+    </w:p>
+    <w:p>
+      <w:pPr>
+        <w:pStyle w:val="TEXT"/>
+        <w:jc w:val="left"/>
+        <w:rPr>
+          <w:lang w:val="en-US"/>
+        </w:rPr>
+      </w:pPr>
+      <w:r>
+        <w:rPr>
+          <w:lang w:val="en-US"/>
+        </w:rPr>
+        <w:t xml:space="preserve">                </w:t>
+      </w:r>
+      <w:r>
+        <w:rPr>
+          <w:lang w:val="en-US"/>
+        </w:rPr>
+        <w:t>verification = new DriverVerification(parser.getParsedClasses(), parser.getParsedRelationships());</w:t>
+      </w:r>
+    </w:p>
+    <w:p>
+      <w:pPr>
+        <w:pStyle w:val="TEXT"/>
+        <w:jc w:val="left"/>
+        <w:rPr>
+          <w:lang w:val="en-US"/>
+        </w:rPr>
+      </w:pPr>
+      <w:r>
+        <w:rPr>
+          <w:lang w:val="en-US"/>
+        </w:rPr>
+        <w:t xml:space="preserve">            } else if (setRadioButton.isSelected()) {</w:t>
+      </w:r>
+    </w:p>
+    <w:p>
+      <w:pPr>
+        <w:pStyle w:val="TEXT"/>
+        <w:jc w:val="left"/>
+        <w:rPr>
+          <w:lang w:val="en-US"/>
+        </w:rPr>
+      </w:pPr>
+      <w:r>
+        <w:rPr>
+          <w:lang w:val="en-US"/>
+        </w:rPr>
+        <w:t xml:space="preserve">                verification = new SetVerification();</w:t>
+      </w:r>
+    </w:p>
+    <w:p>
+      <w:pPr>
+        <w:pStyle w:val="TEXT"/>
+        <w:jc w:val="left"/>
+        <w:rPr>
+          <w:lang w:val="en-US"/>
+        </w:rPr>
+      </w:pPr>
+      <w:r>
+        <w:rPr>
+          <w:lang w:val="en-US"/>
+        </w:rPr>
+        <w:t xml:space="preserve">            } else if (patternsRadioButton.isSelected()) {</w:t>
+      </w:r>
+    </w:p>
+    <w:p>
+      <w:pPr>
+        <w:pStyle w:val="TEXT"/>
+        <w:jc w:val="left"/>
+        <w:rPr>
+          <w:lang w:val="en-US"/>
+        </w:rPr>
+      </w:pPr>
+      <w:r>
+        <w:rPr>
+          <w:lang w:val="en-US"/>
+        </w:rPr>
+        <w:t xml:space="preserve">                verification = new PatternVerification(parser.getParsedClasses(), parser.getParsedRelationships());</w:t>
+      </w:r>
+    </w:p>
+    <w:p>
+      <w:pPr>
+        <w:pStyle w:val="TEXT"/>
+        <w:jc w:val="left"/>
+        <w:rPr>
+          <w:lang w:val="en-US"/>
+        </w:rPr>
+      </w:pPr>
+      <w:r>
+        <w:rPr>
+          <w:lang w:val="en-US"/>
+        </w:rPr>
+        <w:t xml:space="preserve">            } else if (graphRadioButton.isSelected()) {</w:t>
+      </w:r>
+    </w:p>
+    <w:p>
+      <w:pPr>
+        <w:pStyle w:val="TEXT"/>
+        <w:jc w:val="left"/>
+        <w:rPr>
+          <w:lang w:val="en-US"/>
+        </w:rPr>
+      </w:pPr>
+      <w:r>
+        <w:rPr>
+          <w:lang w:val="en-US"/>
+        </w:rPr>
+        <w:t xml:space="preserve">                verification = new GraphVerification(parser.getParsedClasses(), parser.getParsedRelationships());</w:t>
+      </w:r>
+    </w:p>
+    <w:p>
+      <w:pPr>
+        <w:pStyle w:val="TEXT"/>
+        <w:jc w:val="left"/>
+        <w:rPr>
+          <w:lang w:val="en-US"/>
+        </w:rPr>
+      </w:pPr>
+      <w:r>
+        <w:rPr>
+          <w:lang w:val="en-US"/>
+        </w:rPr>
         <w:t xml:space="preserve">            }</w:t>
       </w:r>
     </w:p>
@@ -64258,304 +64593,148 @@
         <w:rPr>
           <w:lang w:val="en-US"/>
         </w:rPr>
-        <w:t xml:space="preserve">        });</w:t>
-      </w:r>
-    </w:p>
-    <w:p>
-      <w:pPr>
-        <w:pStyle w:val="TEXT"/>
-        <w:jc w:val="left"/>
-        <w:rPr>
-          <w:lang w:val="en-US"/>
-        </w:rPr>
-      </w:pPr>
-      <w:r>
-        <w:rPr>
-          <w:lang w:val="en-US"/>
-        </w:rPr>
-        <w:t xml:space="preserve">    }</w:t>
-      </w:r>
-    </w:p>
-    <w:p>
-      <w:pPr>
-        <w:pStyle w:val="TEXT"/>
-        <w:jc w:val="left"/>
-        <w:rPr>
-          <w:lang w:val="en-US"/>
-        </w:rPr>
-      </w:pPr>
-    </w:p>
-    <w:p>
-      <w:pPr>
-        <w:pStyle w:val="TEXT"/>
-        <w:jc w:val="left"/>
-        <w:rPr>
-          <w:lang w:val="en-US"/>
-        </w:rPr>
-      </w:pPr>
-      <w:r>
-        <w:rPr>
-          <w:lang w:val="en-US"/>
-        </w:rPr>
-        <w:t xml:space="preserve">    public static void main(String[] args) {</w:t>
-      </w:r>
-    </w:p>
-    <w:p>
-      <w:pPr>
-        <w:pStyle w:val="TEXT"/>
-        <w:jc w:val="left"/>
-        <w:rPr>
-          <w:lang w:val="en-US"/>
-        </w:rPr>
-      </w:pPr>
-      <w:r>
-        <w:rPr>
-          <w:lang w:val="en-US"/>
-        </w:rPr>
-        <w:t xml:space="preserve">        JFrame frame = new JFrame("UML Tester");</w:t>
-      </w:r>
-    </w:p>
-    <w:p>
-      <w:pPr>
-        <w:pStyle w:val="TEXT"/>
-        <w:jc w:val="left"/>
-        <w:rPr>
-          <w:lang w:val="en-US"/>
-        </w:rPr>
-      </w:pPr>
-      <w:r>
-        <w:rPr>
-          <w:lang w:val="en-US"/>
-        </w:rPr>
-        <w:t xml:space="preserve">        frame.setContentPane(new ClassTester().panel1);</w:t>
-      </w:r>
-    </w:p>
-    <w:p>
-      <w:pPr>
-        <w:pStyle w:val="TEXT"/>
-        <w:jc w:val="left"/>
-        <w:rPr>
-          <w:lang w:val="en-US"/>
-        </w:rPr>
-      </w:pPr>
-      <w:r>
-        <w:rPr>
-          <w:lang w:val="en-US"/>
-        </w:rPr>
-        <w:t xml:space="preserve">        frame.setDefaultCloseOperation(JFrame.EXIT_ON_CLOSE);</w:t>
-      </w:r>
-    </w:p>
-    <w:p>
-      <w:pPr>
-        <w:pStyle w:val="TEXT"/>
-        <w:jc w:val="left"/>
-        <w:rPr>
-          <w:lang w:val="en-US"/>
-        </w:rPr>
-      </w:pPr>
-      <w:r>
-        <w:rPr>
-          <w:lang w:val="en-US"/>
-        </w:rPr>
-        <w:t xml:space="preserve">        frame.pack();</w:t>
-      </w:r>
-    </w:p>
-    <w:p>
-      <w:pPr>
-        <w:pStyle w:val="TEXT"/>
-        <w:jc w:val="left"/>
-        <w:rPr>
-          <w:lang w:val="en-US"/>
-        </w:rPr>
-      </w:pPr>
-      <w:r>
-        <w:rPr>
-          <w:lang w:val="en-US"/>
-        </w:rPr>
-        <w:t xml:space="preserve">        frame.setVisible(true);</w:t>
-      </w:r>
-    </w:p>
-    <w:p>
-      <w:pPr>
-        <w:pStyle w:val="TEXT"/>
-        <w:jc w:val="left"/>
-        <w:rPr>
-          <w:lang w:val="en-US"/>
-        </w:rPr>
-      </w:pPr>
-      <w:r>
-        <w:rPr>
-          <w:lang w:val="en-US"/>
-        </w:rPr>
-        <w:t xml:space="preserve">    }</w:t>
-      </w:r>
-    </w:p>
-    <w:p>
-      <w:pPr>
-        <w:pStyle w:val="TEXT"/>
-        <w:jc w:val="left"/>
-        <w:rPr>
-          <w:lang w:val="en-US"/>
-        </w:rPr>
-      </w:pPr>
-    </w:p>
-    <w:p>
-      <w:pPr>
-        <w:pStyle w:val="TEXT"/>
-        <w:jc w:val="left"/>
-        <w:rPr>
-          <w:lang w:val="en-US"/>
-        </w:rPr>
-      </w:pPr>
-      <w:r>
-        <w:rPr>
-          <w:lang w:val="en-US"/>
-        </w:rPr>
-        <w:t xml:space="preserve">    private void verify() {</w:t>
-      </w:r>
-    </w:p>
-    <w:p>
-      <w:pPr>
-        <w:pStyle w:val="TEXT"/>
-        <w:jc w:val="left"/>
-        <w:rPr>
-          <w:lang w:val="en-US"/>
-        </w:rPr>
-      </w:pPr>
-      <w:r>
-        <w:rPr>
-          <w:lang w:val="en-US"/>
-        </w:rPr>
-        <w:t xml:space="preserve">        if (null != currentDiagram) {</w:t>
-      </w:r>
-    </w:p>
-    <w:p>
-      <w:pPr>
-        <w:pStyle w:val="TEXT"/>
-        <w:jc w:val="left"/>
-        <w:rPr>
-          <w:lang w:val="en-US"/>
-        </w:rPr>
-      </w:pPr>
-      <w:r>
-        <w:rPr>
-          <w:lang w:val="en-US"/>
-        </w:rPr>
-        <w:t xml:space="preserve">            ClassParser parser = new ClassParser();</w:t>
-      </w:r>
-    </w:p>
-    <w:p>
-      <w:pPr>
-        <w:pStyle w:val="TEXT"/>
-        <w:jc w:val="left"/>
-        <w:rPr>
-          <w:lang w:val="en-US"/>
-        </w:rPr>
-      </w:pPr>
-      <w:r>
-        <w:rPr>
-          <w:lang w:val="en-US"/>
-        </w:rPr>
-        <w:t xml:space="preserve">            Verification verification = null;</w:t>
-      </w:r>
-    </w:p>
-    <w:p>
-      <w:pPr>
-        <w:pStyle w:val="TEXT"/>
-        <w:jc w:val="left"/>
-        <w:rPr>
-          <w:lang w:val="en-US"/>
-        </w:rPr>
-      </w:pPr>
-      <w:r>
-        <w:rPr>
-          <w:lang w:val="en-US"/>
-        </w:rPr>
-        <w:t xml:space="preserve">            try {</w:t>
-      </w:r>
-    </w:p>
-    <w:p>
-      <w:pPr>
-        <w:pStyle w:val="TEXT"/>
-        <w:jc w:val="left"/>
-        <w:rPr>
-          <w:lang w:val="en-US"/>
-        </w:rPr>
-      </w:pPr>
-      <w:r>
-        <w:rPr>
-          <w:lang w:val="en-US"/>
-        </w:rPr>
-        <w:t xml:space="preserve">                parser.parse(currentDiagram.getAbsolutePath());</w:t>
-      </w:r>
-    </w:p>
-    <w:p>
-      <w:pPr>
-        <w:pStyle w:val="TEXT"/>
-        <w:jc w:val="left"/>
-        <w:rPr>
-          <w:lang w:val="en-US"/>
-        </w:rPr>
-      </w:pPr>
-      <w:r>
-        <w:rPr>
-          <w:lang w:val="en-US"/>
-        </w:rPr>
-        <w:t xml:space="preserve">            } catch (UMLParserException e) {</w:t>
-      </w:r>
-    </w:p>
-    <w:p>
-      <w:pPr>
-        <w:pStyle w:val="TEXT"/>
-        <w:jc w:val="left"/>
-        <w:rPr>
-          <w:lang w:val="en-US"/>
-        </w:rPr>
-      </w:pPr>
-      <w:r>
-        <w:rPr>
-          <w:lang w:val="en-US"/>
-        </w:rPr>
-        <w:t xml:space="preserve">                for (StackTraceElement element : e.getStackTrace()) {</w:t>
-      </w:r>
-    </w:p>
-    <w:p>
-      <w:pPr>
-        <w:pStyle w:val="TEXT"/>
-        <w:jc w:val="left"/>
-        <w:rPr>
-          <w:lang w:val="en-US"/>
-        </w:rPr>
-      </w:pPr>
-      <w:r>
-        <w:rPr>
-          <w:lang w:val="en-US"/>
-        </w:rPr>
-        <w:t xml:space="preserve">                    log.append(element.toString());</w:t>
-      </w:r>
-    </w:p>
-    <w:p>
-      <w:pPr>
-        <w:pStyle w:val="TEXT"/>
-        <w:jc w:val="left"/>
-        <w:rPr>
-          <w:lang w:val="en-US"/>
-        </w:rPr>
-      </w:pPr>
-      <w:r>
-        <w:rPr>
-          <w:lang w:val="en-US"/>
-        </w:rPr>
-        <w:t xml:space="preserve">                    log.append("\n");</w:t>
-      </w:r>
-    </w:p>
-    <w:p>
-      <w:pPr>
-        <w:pStyle w:val="TEXT"/>
-        <w:jc w:val="left"/>
-        <w:rPr>
-          <w:lang w:val="en-US"/>
-        </w:rPr>
+        <w:t xml:space="preserve">            if (null != verification) {</w:t>
+      </w:r>
+    </w:p>
+    <w:p>
+      <w:pPr>
+        <w:pStyle w:val="TEXT"/>
+        <w:jc w:val="left"/>
+        <w:rPr>
+          <w:lang w:val="en-US"/>
+        </w:rPr>
+      </w:pPr>
+      <w:r>
+        <w:rPr>
+          <w:lang w:val="en-US"/>
+        </w:rPr>
+        <w:t xml:space="preserve">                verification.verify();</w:t>
+      </w:r>
+    </w:p>
+    <w:p>
+      <w:pPr>
+        <w:pStyle w:val="TEXT"/>
+        <w:jc w:val="left"/>
+        <w:rPr>
+          <w:lang w:val="en-US"/>
+        </w:rPr>
+      </w:pPr>
+      <w:r>
+        <w:rPr>
+          <w:lang w:val="en-US"/>
+        </w:rPr>
+        <w:t xml:space="preserve">            } else if (complexRadioButton.isSelected()) {</w:t>
+      </w:r>
+    </w:p>
+    <w:p>
+      <w:pPr>
+        <w:pStyle w:val="TEXT"/>
+        <w:jc w:val="left"/>
+        <w:rPr>
+          <w:lang w:val="en-US"/>
+        </w:rPr>
+      </w:pPr>
+      <w:r>
+        <w:rPr>
+          <w:lang w:val="en-US"/>
+        </w:rPr>
+        <w:t xml:space="preserve">                verification = new DriverVerification(parser.getParsedClasses(), parser.getParsedRelationships());</w:t>
+      </w:r>
+    </w:p>
+    <w:p>
+      <w:pPr>
+        <w:pStyle w:val="TEXT"/>
+        <w:jc w:val="left"/>
+        <w:rPr>
+          <w:lang w:val="en-US"/>
+        </w:rPr>
+      </w:pPr>
+      <w:r>
+        <w:rPr>
+          <w:lang w:val="en-US"/>
+        </w:rPr>
+        <w:t xml:space="preserve">                verification.verify();</w:t>
+      </w:r>
+    </w:p>
+    <w:p>
+      <w:pPr>
+        <w:pStyle w:val="TEXT"/>
+        <w:jc w:val="left"/>
+        <w:rPr>
+          <w:lang w:val="en-US"/>
+        </w:rPr>
+      </w:pPr>
+      <w:r>
+        <w:rPr>
+          <w:lang w:val="en-US"/>
+        </w:rPr>
+        <w:t xml:space="preserve">                verification = new SetVerification();</w:t>
+      </w:r>
+    </w:p>
+    <w:p>
+      <w:pPr>
+        <w:pStyle w:val="TEXT"/>
+        <w:jc w:val="left"/>
+        <w:rPr>
+          <w:lang w:val="en-US"/>
+        </w:rPr>
+      </w:pPr>
+      <w:r>
+        <w:rPr>
+          <w:lang w:val="en-US"/>
+        </w:rPr>
+        <w:t xml:space="preserve">                verification.verify();</w:t>
+      </w:r>
+    </w:p>
+    <w:p>
+      <w:pPr>
+        <w:pStyle w:val="TEXT"/>
+        <w:jc w:val="left"/>
+        <w:rPr>
+          <w:lang w:val="en-US"/>
+        </w:rPr>
+      </w:pPr>
+      <w:r>
+        <w:rPr>
+          <w:lang w:val="en-US"/>
+        </w:rPr>
+        <w:t xml:space="preserve">                verification = new PatternVerification(parser.getParsedClasses(), parser.getParsedRelationships());</w:t>
+      </w:r>
+    </w:p>
+    <w:p>
+      <w:pPr>
+        <w:pStyle w:val="TEXT"/>
+        <w:jc w:val="left"/>
+        <w:rPr>
+          <w:lang w:val="en-US"/>
+        </w:rPr>
+      </w:pPr>
+      <w:r>
+        <w:rPr>
+          <w:lang w:val="en-US"/>
+        </w:rPr>
+        <w:t xml:space="preserve">                verification.verify();</w:t>
+      </w:r>
+    </w:p>
+    <w:p>
+      <w:pPr>
+        <w:pStyle w:val="TEXT"/>
+        <w:jc w:val="left"/>
+        <w:rPr>
+          <w:lang w:val="en-US"/>
+        </w:rPr>
+      </w:pPr>
+      <w:r>
+        <w:rPr>
+          <w:lang w:val="en-US"/>
+        </w:rPr>
+        <w:t xml:space="preserve">                verification = new GraphVerification(parser.getParsedClasses(), parser.getParsedRelationships());</w:t>
+      </w:r>
+    </w:p>
+    <w:p>
+      <w:pPr>
+        <w:pStyle w:val="TEXT"/>
+        <w:jc w:val="left"/>
       </w:pPr>
       <w:r>
         <w:rPr>
@@ -64564,39 +64743,15 @@
         <w:t xml:space="preserve">                </w:t>
       </w:r>
       <w:r>
-        <w:rPr>
-          <w:lang w:val="en-US"/>
-        </w:rPr>
-        <w:t>}</w:t>
-      </w:r>
-    </w:p>
-    <w:p>
-      <w:pPr>
-        <w:pStyle w:val="TEXT"/>
-        <w:jc w:val="left"/>
-        <w:rPr>
-          <w:lang w:val="en-US"/>
-        </w:rPr>
-      </w:pPr>
-      <w:r>
-        <w:rPr>
-          <w:lang w:val="en-US"/>
-        </w:rPr>
-        <w:t xml:space="preserve">                return;</w:t>
-      </w:r>
-    </w:p>
-    <w:p>
-      <w:pPr>
-        <w:pStyle w:val="TEXT"/>
-        <w:jc w:val="left"/>
-        <w:rPr>
-          <w:lang w:val="en-US"/>
-        </w:rPr>
-      </w:pPr>
-      <w:r>
-        <w:rPr>
-          <w:lang w:val="en-US"/>
-        </w:rPr>
+        <w:t>verification.verify();</w:t>
+      </w:r>
+    </w:p>
+    <w:p>
+      <w:pPr>
+        <w:pStyle w:val="TEXT"/>
+        <w:jc w:val="left"/>
+      </w:pPr>
+      <w:r>
         <w:t xml:space="preserve">            }</w:t>
       </w:r>
     </w:p>
@@ -64604,322 +64759,6 @@
       <w:pPr>
         <w:pStyle w:val="TEXT"/>
         <w:jc w:val="left"/>
-        <w:rPr>
-          <w:lang w:val="en-US"/>
-        </w:rPr>
-      </w:pPr>
-      <w:r>
-        <w:rPr>
-          <w:lang w:val="en-US"/>
-        </w:rPr>
-        <w:t xml:space="preserve">            if (testDriverRadioButton.isSelected()) {</w:t>
-      </w:r>
-    </w:p>
-    <w:p>
-      <w:pPr>
-        <w:pStyle w:val="TEXT"/>
-        <w:jc w:val="left"/>
-        <w:rPr>
-          <w:lang w:val="en-US"/>
-        </w:rPr>
-      </w:pPr>
-      <w:r>
-        <w:rPr>
-          <w:lang w:val="en-US"/>
-        </w:rPr>
-        <w:t xml:space="preserve">                </w:t>
-      </w:r>
-      <w:r>
-        <w:rPr>
-          <w:lang w:val="en-US"/>
-        </w:rPr>
-        <w:t>verification = new DriverVerification(parser.getParsedClasses(), parser.getParsedRelationships());</w:t>
-      </w:r>
-    </w:p>
-    <w:p>
-      <w:pPr>
-        <w:pStyle w:val="TEXT"/>
-        <w:jc w:val="left"/>
-        <w:rPr>
-          <w:lang w:val="en-US"/>
-        </w:rPr>
-      </w:pPr>
-      <w:r>
-        <w:rPr>
-          <w:lang w:val="en-US"/>
-        </w:rPr>
-        <w:t xml:space="preserve">            } else if (setRadioButton.isSelected()) {</w:t>
-      </w:r>
-    </w:p>
-    <w:p>
-      <w:pPr>
-        <w:pStyle w:val="TEXT"/>
-        <w:jc w:val="left"/>
-        <w:rPr>
-          <w:lang w:val="en-US"/>
-        </w:rPr>
-      </w:pPr>
-      <w:r>
-        <w:rPr>
-          <w:lang w:val="en-US"/>
-        </w:rPr>
-        <w:t xml:space="preserve">                verification = new SetVerification();</w:t>
-      </w:r>
-    </w:p>
-    <w:p>
-      <w:pPr>
-        <w:pStyle w:val="TEXT"/>
-        <w:jc w:val="left"/>
-        <w:rPr>
-          <w:lang w:val="en-US"/>
-        </w:rPr>
-      </w:pPr>
-      <w:r>
-        <w:rPr>
-          <w:lang w:val="en-US"/>
-        </w:rPr>
-        <w:t xml:space="preserve">            } else if (patternsRadioButton.isSelected()) {</w:t>
-      </w:r>
-    </w:p>
-    <w:p>
-      <w:pPr>
-        <w:pStyle w:val="TEXT"/>
-        <w:jc w:val="left"/>
-        <w:rPr>
-          <w:lang w:val="en-US"/>
-        </w:rPr>
-      </w:pPr>
-      <w:r>
-        <w:rPr>
-          <w:lang w:val="en-US"/>
-        </w:rPr>
-        <w:t xml:space="preserve">                verification = new PatternVerification(parser.getParsedClasses(), parser.getParsedRelationships());</w:t>
-      </w:r>
-    </w:p>
-    <w:p>
-      <w:pPr>
-        <w:pStyle w:val="TEXT"/>
-        <w:jc w:val="left"/>
-        <w:rPr>
-          <w:lang w:val="en-US"/>
-        </w:rPr>
-      </w:pPr>
-      <w:r>
-        <w:rPr>
-          <w:lang w:val="en-US"/>
-        </w:rPr>
-        <w:t xml:space="preserve">            } else if (graphRadioButton.isSelected()) {</w:t>
-      </w:r>
-    </w:p>
-    <w:p>
-      <w:pPr>
-        <w:pStyle w:val="TEXT"/>
-        <w:jc w:val="left"/>
-        <w:rPr>
-          <w:lang w:val="en-US"/>
-        </w:rPr>
-      </w:pPr>
-      <w:r>
-        <w:rPr>
-          <w:lang w:val="en-US"/>
-        </w:rPr>
-        <w:t xml:space="preserve">                verification = new GraphVerification(parser.getParsedClasses(), parser.getParsedRelationships());</w:t>
-      </w:r>
-    </w:p>
-    <w:p>
-      <w:pPr>
-        <w:pStyle w:val="TEXT"/>
-        <w:jc w:val="left"/>
-        <w:rPr>
-          <w:lang w:val="en-US"/>
-        </w:rPr>
-      </w:pPr>
-      <w:r>
-        <w:rPr>
-          <w:lang w:val="en-US"/>
-        </w:rPr>
-        <w:t xml:space="preserve">            }</w:t>
-      </w:r>
-    </w:p>
-    <w:p>
-      <w:pPr>
-        <w:pStyle w:val="TEXT"/>
-        <w:jc w:val="left"/>
-        <w:rPr>
-          <w:lang w:val="en-US"/>
-        </w:rPr>
-      </w:pPr>
-      <w:r>
-        <w:rPr>
-          <w:lang w:val="en-US"/>
-        </w:rPr>
-        <w:t xml:space="preserve">            if (null != verification) {</w:t>
-      </w:r>
-    </w:p>
-    <w:p>
-      <w:pPr>
-        <w:pStyle w:val="TEXT"/>
-        <w:jc w:val="left"/>
-        <w:rPr>
-          <w:lang w:val="en-US"/>
-        </w:rPr>
-      </w:pPr>
-      <w:r>
-        <w:rPr>
-          <w:lang w:val="en-US"/>
-        </w:rPr>
-        <w:t xml:space="preserve">                verification.verify();</w:t>
-      </w:r>
-    </w:p>
-    <w:p>
-      <w:pPr>
-        <w:pStyle w:val="TEXT"/>
-        <w:jc w:val="left"/>
-        <w:rPr>
-          <w:lang w:val="en-US"/>
-        </w:rPr>
-      </w:pPr>
-      <w:r>
-        <w:rPr>
-          <w:lang w:val="en-US"/>
-        </w:rPr>
-        <w:t xml:space="preserve">            } else if (complexRadioButton.isSelected()) {</w:t>
-      </w:r>
-    </w:p>
-    <w:p>
-      <w:pPr>
-        <w:pStyle w:val="TEXT"/>
-        <w:jc w:val="left"/>
-        <w:rPr>
-          <w:lang w:val="en-US"/>
-        </w:rPr>
-      </w:pPr>
-      <w:r>
-        <w:rPr>
-          <w:lang w:val="en-US"/>
-        </w:rPr>
-        <w:t xml:space="preserve">                verification = new DriverVerification(parser.getParsedClasses(), parser.getParsedRelationships());</w:t>
-      </w:r>
-    </w:p>
-    <w:p>
-      <w:pPr>
-        <w:pStyle w:val="TEXT"/>
-        <w:jc w:val="left"/>
-        <w:rPr>
-          <w:lang w:val="en-US"/>
-        </w:rPr>
-      </w:pPr>
-      <w:r>
-        <w:rPr>
-          <w:lang w:val="en-US"/>
-        </w:rPr>
-        <w:t xml:space="preserve">                verification.verify();</w:t>
-      </w:r>
-    </w:p>
-    <w:p>
-      <w:pPr>
-        <w:pStyle w:val="TEXT"/>
-        <w:jc w:val="left"/>
-        <w:rPr>
-          <w:lang w:val="en-US"/>
-        </w:rPr>
-      </w:pPr>
-      <w:r>
-        <w:rPr>
-          <w:lang w:val="en-US"/>
-        </w:rPr>
-        <w:t xml:space="preserve">                verification = new SetVerification();</w:t>
-      </w:r>
-    </w:p>
-    <w:p>
-      <w:pPr>
-        <w:pStyle w:val="TEXT"/>
-        <w:jc w:val="left"/>
-        <w:rPr>
-          <w:lang w:val="en-US"/>
-        </w:rPr>
-      </w:pPr>
-      <w:r>
-        <w:rPr>
-          <w:lang w:val="en-US"/>
-        </w:rPr>
-        <w:t xml:space="preserve">                verification.verify();</w:t>
-      </w:r>
-    </w:p>
-    <w:p>
-      <w:pPr>
-        <w:pStyle w:val="TEXT"/>
-        <w:jc w:val="left"/>
-        <w:rPr>
-          <w:lang w:val="en-US"/>
-        </w:rPr>
-      </w:pPr>
-      <w:r>
-        <w:rPr>
-          <w:lang w:val="en-US"/>
-        </w:rPr>
-        <w:lastRenderedPageBreak/>
-        <w:t xml:space="preserve">                verification = new PatternVerification(parser.getParsedClasses(), parser.getParsedRelationships());</w:t>
-      </w:r>
-    </w:p>
-    <w:p>
-      <w:pPr>
-        <w:pStyle w:val="TEXT"/>
-        <w:jc w:val="left"/>
-        <w:rPr>
-          <w:lang w:val="en-US"/>
-        </w:rPr>
-      </w:pPr>
-      <w:r>
-        <w:rPr>
-          <w:lang w:val="en-US"/>
-        </w:rPr>
-        <w:t xml:space="preserve">                verification.verify();</w:t>
-      </w:r>
-    </w:p>
-    <w:p>
-      <w:pPr>
-        <w:pStyle w:val="TEXT"/>
-        <w:jc w:val="left"/>
-        <w:rPr>
-          <w:lang w:val="en-US"/>
-        </w:rPr>
-      </w:pPr>
-      <w:r>
-        <w:rPr>
-          <w:lang w:val="en-US"/>
-        </w:rPr>
-        <w:t xml:space="preserve">                verification = new GraphVerification(parser.getParsedClasses(), parser.getParsedRelationships());</w:t>
-      </w:r>
-    </w:p>
-    <w:p>
-      <w:pPr>
-        <w:pStyle w:val="TEXT"/>
-        <w:jc w:val="left"/>
-      </w:pPr>
-      <w:r>
-        <w:rPr>
-          <w:lang w:val="en-US"/>
-        </w:rPr>
-        <w:t xml:space="preserve">                </w:t>
-      </w:r>
-      <w:r>
-        <w:t>verification.verify();</w:t>
-      </w:r>
-    </w:p>
-    <w:p>
-      <w:pPr>
-        <w:pStyle w:val="TEXT"/>
-        <w:jc w:val="left"/>
-      </w:pPr>
-      <w:r>
-        <w:t xml:space="preserve">            }</w:t>
-      </w:r>
-    </w:p>
-    <w:p>
-      <w:pPr>
-        <w:pStyle w:val="TEXT"/>
-        <w:jc w:val="left"/>
       </w:pPr>
       <w:r>
         <w:t xml:space="preserve">        }</w:t>
@@ -64931,16 +64770,7 @@
         <w:jc w:val="left"/>
       </w:pPr>
       <w:r>
-        <w:t xml:space="preserve">    }</w:t>
-      </w:r>
-    </w:p>
-    <w:p>
-      <w:pPr>
-        <w:pStyle w:val="TEXT"/>
-        <w:jc w:val="left"/>
-      </w:pPr>
-      <w:r>
-        <w:t>}</w:t>
+        <w:t xml:space="preserve">    }}</w:t>
       </w:r>
     </w:p>
     <w:sectPr>
@@ -65015,6 +64845,7 @@
         <w:docPartUnique/>
       </w:docPartObj>
     </w:sdtPr>
+    <w:sdtEndPr/>
     <w:sdtContent>
       <w:p>
         <w:pPr>
@@ -65058,6 +64889,7 @@
         <w:docPartUnique/>
       </w:docPartObj>
     </w:sdtPr>
+    <w:sdtEndPr/>
     <w:sdtContent>
       <w:p>
         <w:pPr>
@@ -65104,6 +64936,7 @@
         <w:docPartUnique/>
       </w:docPartObj>
     </w:sdtPr>
+    <w:sdtEndPr/>
     <w:sdtContent>
       <w:p>
         <w:pPr>
@@ -65144,6 +64977,7 @@
         <w:docPartUnique/>
       </w:docPartObj>
     </w:sdtPr>
+    <w:sdtEndPr/>
     <w:sdtContent>
       <w:p>
         <w:pPr>
@@ -65199,6 +65033,7 @@
         <w:docPartUnique/>
       </w:docPartObj>
     </w:sdtPr>
+    <w:sdtEndPr/>
     <w:sdtContent>
       <w:p>
         <w:pPr>
@@ -65266,6 +65101,7 @@
         <w:docPartUnique/>
       </w:docPartObj>
     </w:sdtPr>
+    <w:sdtEndPr/>
     <w:sdtContent>
       <w:p>
         <w:pPr>
@@ -68353,526 +68189,6 @@
 </w:styles>
 </file>
 
-<file path=word/glossary/document.xml><?xml version="1.0" encoding="utf-8"?>
-<w:glossaryDocument xmlns:wpc="http://schemas.microsoft.com/office/word/2010/wordprocessingCanvas" xmlns:mc="http://schemas.openxmlformats.org/markup-compatibility/2006" xmlns:o="urn:schemas-microsoft-com:office:office" xmlns:r="http://schemas.openxmlformats.org/officeDocument/2006/relationships" xmlns:m="http://schemas.openxmlformats.org/officeDocument/2006/math" xmlns:v="urn:schemas-microsoft-com:vml" xmlns:wp14="http://schemas.microsoft.com/office/word/2010/wordprocessingDrawing" xmlns:wp="http://schemas.openxmlformats.org/drawingml/2006/wordprocessingDrawing" xmlns:w10="urn:schemas-microsoft-com:office:word" xmlns:w="http://schemas.openxmlformats.org/wordprocessingml/2006/main" xmlns:w14="http://schemas.microsoft.com/office/word/2010/wordml" xmlns:wpg="http://schemas.microsoft.com/office/word/2010/wordprocessingGroup" xmlns:wpi="http://schemas.microsoft.com/office/word/2010/wordprocessingInk" xmlns:wne="http://schemas.microsoft.com/office/word/2006/wordml" xmlns:wps="http://schemas.microsoft.com/office/word/2010/wordprocessingShape" mc:Ignorable="w14 wp14"/>
-</file>
-
-<file path=word/glossary/fontTable.xml><?xml version="1.0" encoding="utf-8"?>
-<w:fonts xmlns:mc="http://schemas.openxmlformats.org/markup-compatibility/2006" xmlns:r="http://schemas.openxmlformats.org/officeDocument/2006/relationships" xmlns:w="http://schemas.openxmlformats.org/wordprocessingml/2006/main" xmlns:w14="http://schemas.microsoft.com/office/word/2010/wordml" mc:Ignorable="w14">
-  <w:font w:name="Symbol">
-    <w:panose1 w:val="05050102010706020507"/>
-    <w:charset w:val="02"/>
-    <w:family w:val="roman"/>
-    <w:pitch w:val="variable"/>
-    <w:sig w:usb0="00000000" w:usb1="10000000" w:usb2="00000000" w:usb3="00000000" w:csb0="80000000" w:csb1="00000000"/>
-  </w:font>
-  <w:font w:name="Times New Roman">
-    <w:panose1 w:val="02020603050405020304"/>
-    <w:charset w:val="CC"/>
-    <w:family w:val="roman"/>
-    <w:pitch w:val="variable"/>
-    <w:sig w:usb0="20002A87" w:usb1="80000000" w:usb2="00000008" w:usb3="00000000" w:csb0="000001FF" w:csb1="00000000"/>
-  </w:font>
-  <w:font w:name="Wingdings">
-    <w:panose1 w:val="05000000000000000000"/>
-    <w:charset w:val="02"/>
-    <w:family w:val="auto"/>
-    <w:pitch w:val="variable"/>
-    <w:sig w:usb0="00000000" w:usb1="10000000" w:usb2="00000000" w:usb3="00000000" w:csb0="80000000" w:csb1="00000000"/>
-  </w:font>
-  <w:font w:name="Calibri">
-    <w:panose1 w:val="020F0502020204030204"/>
-    <w:charset w:val="CC"/>
-    <w:family w:val="swiss"/>
-    <w:pitch w:val="variable"/>
-    <w:sig w:usb0="E10002FF" w:usb1="4000ACFF" w:usb2="00000009" w:usb3="00000000" w:csb0="0000019F" w:csb1="00000000"/>
-  </w:font>
-  <w:font w:name="Courier New">
-    <w:panose1 w:val="02070309020205020404"/>
-    <w:charset w:val="CC"/>
-    <w:family w:val="modern"/>
-    <w:pitch w:val="fixed"/>
-    <w:sig w:usb0="20002A87" w:usb1="80000000" w:usb2="00000008" w:usb3="00000000" w:csb0="000001FF" w:csb1="00000000"/>
-  </w:font>
-  <w:font w:name="Cambria">
-    <w:panose1 w:val="02040503050406030204"/>
-    <w:charset w:val="CC"/>
-    <w:family w:val="roman"/>
-    <w:pitch w:val="variable"/>
-    <w:sig w:usb0="E00002FF" w:usb1="400004FF" w:usb2="00000000" w:usb3="00000000" w:csb0="0000019F" w:csb1="00000000"/>
-  </w:font>
-  <w:font w:name="Tahoma">
-    <w:panose1 w:val="020B0604030504040204"/>
-    <w:charset w:val="CC"/>
-    <w:family w:val="swiss"/>
-    <w:pitch w:val="variable"/>
-    <w:sig w:usb0="61002A87" w:usb1="80000000" w:usb2="00000008" w:usb3="00000000" w:csb0="000101FF" w:csb1="00000000"/>
-  </w:font>
-  <w:font w:name="Arial">
-    <w:panose1 w:val="020B0604020202020204"/>
-    <w:charset w:val="CC"/>
-    <w:family w:val="swiss"/>
-    <w:pitch w:val="variable"/>
-    <w:sig w:usb0="20002A87" w:usb1="80000000" w:usb2="00000008" w:usb3="00000000" w:csb0="000001FF" w:csb1="00000000"/>
-  </w:font>
-  <w:font w:name="Cambria Math">
-    <w:panose1 w:val="02040503050406030204"/>
-    <w:charset w:val="CC"/>
-    <w:family w:val="roman"/>
-    <w:pitch w:val="variable"/>
-    <w:sig w:usb0="E00002FF" w:usb1="420024FF" w:usb2="00000000" w:usb3="00000000" w:csb0="0000019F" w:csb1="00000000"/>
-  </w:font>
-</w:fonts>
-</file>
-
-<file path=word/glossary/settings.xml><?xml version="1.0" encoding="utf-8"?>
-<w:settings xmlns:mc="http://schemas.openxmlformats.org/markup-compatibility/2006" xmlns:o="urn:schemas-microsoft-com:office:office" xmlns:r="http://schemas.openxmlformats.org/officeDocument/2006/relationships" xmlns:m="http://schemas.openxmlformats.org/officeDocument/2006/math" xmlns:v="urn:schemas-microsoft-com:vml" xmlns:w10="urn:schemas-microsoft-com:office:word" xmlns:w="http://schemas.openxmlformats.org/wordprocessingml/2006/main" xmlns:w14="http://schemas.microsoft.com/office/word/2010/wordml" xmlns:sl="http://schemas.openxmlformats.org/schemaLibrary/2006/main" mc:Ignorable="w14">
-  <w:view w:val="normal"/>
-  <w:defaultTabStop w:val="708"/>
-  <w:characterSpacingControl w:val="doNotCompress"/>
-  <w:compat>
-    <w:useFELayout/>
-    <w:compatSetting w:name="compatibilityMode" w:uri="http://schemas.microsoft.com/office/word" w:val="14"/>
-    <w:compatSetting w:name="overrideTableStyleFontSizeAndJustification" w:uri="http://schemas.microsoft.com/office/word" w:val="1"/>
-    <w:compatSetting w:name="enableOpenTypeFeatures" w:uri="http://schemas.microsoft.com/office/word" w:val="1"/>
-    <w:compatSetting w:name="doNotFlipMirrorIndents" w:uri="http://schemas.microsoft.com/office/word" w:val="1"/>
-  </w:compat>
-  <w:rsids>
-    <w:rsidRoot w:val="00A34F41"/>
-    <w:rsid w:val="00A34F41"/>
-    <w:rsid w:val="00BD6855"/>
-  </w:rsids>
-  <m:mathPr>
-    <m:mathFont m:val="Cambria Math"/>
-    <m:brkBin m:val="before"/>
-    <m:brkBinSub m:val="--"/>
-    <m:smallFrac m:val="0"/>
-    <m:dispDef/>
-    <m:lMargin m:val="0"/>
-    <m:rMargin m:val="0"/>
-    <m:defJc m:val="centerGroup"/>
-    <m:wrapIndent m:val="1440"/>
-    <m:intLim m:val="subSup"/>
-    <m:naryLim m:val="undOvr"/>
-  </m:mathPr>
-  <w:themeFontLang w:val="ru-RU"/>
-  <w:clrSchemeMapping w:bg1="light1" w:t1="dark1" w:bg2="light2" w:t2="dark2" w:accent1="accent1" w:accent2="accent2" w:accent3="accent3" w:accent4="accent4" w:accent5="accent5" w:accent6="accent6" w:hyperlink="hyperlink" w:followedHyperlink="followedHyperlink"/>
-  <w:decimalSymbol w:val=","/>
-  <w:listSeparator w:val=";"/>
-</w:settings>
-</file>
-
-<file path=word/glossary/styles.xml><?xml version="1.0" encoding="utf-8"?>
-<w:styles xmlns:mc="http://schemas.openxmlformats.org/markup-compatibility/2006" xmlns:r="http://schemas.openxmlformats.org/officeDocument/2006/relationships" xmlns:w="http://schemas.openxmlformats.org/wordprocessingml/2006/main" xmlns:w14="http://schemas.microsoft.com/office/word/2010/wordml" mc:Ignorable="w14">
-  <w:docDefaults>
-    <w:rPrDefault>
-      <w:rPr>
-        <w:rFonts w:asciiTheme="minorHAnsi" w:eastAsiaTheme="minorEastAsia" w:hAnsiTheme="minorHAnsi" w:cstheme="minorBidi"/>
-        <w:sz w:val="22"/>
-        <w:szCs w:val="22"/>
-        <w:lang w:val="ru-RU" w:eastAsia="ru-RU" w:bidi="ar-SA"/>
-      </w:rPr>
-    </w:rPrDefault>
-    <w:pPrDefault>
-      <w:pPr>
-        <w:spacing w:after="200" w:line="276" w:lineRule="auto"/>
-      </w:pPr>
-    </w:pPrDefault>
-  </w:docDefaults>
-  <w:latentStyles w:defLockedState="0" w:defUIPriority="99" w:defSemiHidden="1" w:defUnhideWhenUsed="1" w:defQFormat="0" w:count="267">
-    <w:lsdException w:name="Normal" w:semiHidden="0" w:uiPriority="0" w:unhideWhenUsed="0" w:qFormat="1"/>
-    <w:lsdException w:name="heading 1" w:semiHidden="0" w:uiPriority="9" w:unhideWhenUsed="0" w:qFormat="1"/>
-    <w:lsdException w:name="heading 2" w:uiPriority="9" w:qFormat="1"/>
-    <w:lsdException w:name="heading 3" w:uiPriority="9" w:qFormat="1"/>
-    <w:lsdException w:name="heading 4" w:uiPriority="9" w:qFormat="1"/>
-    <w:lsdException w:name="heading 5" w:uiPriority="9" w:qFormat="1"/>
-    <w:lsdException w:name="heading 6" w:uiPriority="9" w:qFormat="1"/>
-    <w:lsdException w:name="heading 7" w:uiPriority="9" w:qFormat="1"/>
-    <w:lsdException w:name="heading 8" w:uiPriority="9" w:qFormat="1"/>
-    <w:lsdException w:name="heading 9" w:uiPriority="9" w:qFormat="1"/>
-    <w:lsdException w:name="toc 1" w:uiPriority="39"/>
-    <w:lsdException w:name="toc 2" w:uiPriority="39"/>
-    <w:lsdException w:name="toc 3" w:uiPriority="39"/>
-    <w:lsdException w:name="toc 4" w:uiPriority="39"/>
-    <w:lsdException w:name="toc 5" w:uiPriority="39"/>
-    <w:lsdException w:name="toc 6" w:uiPriority="39"/>
-    <w:lsdException w:name="toc 7" w:uiPriority="39"/>
-    <w:lsdException w:name="toc 8" w:uiPriority="39"/>
-    <w:lsdException w:name="toc 9" w:uiPriority="39"/>
-    <w:lsdException w:name="caption" w:uiPriority="35" w:qFormat="1"/>
-    <w:lsdException w:name="Title" w:semiHidden="0" w:uiPriority="10" w:unhideWhenUsed="0" w:qFormat="1"/>
-    <w:lsdException w:name="Default Paragraph Font" w:uiPriority="1"/>
-    <w:lsdException w:name="Subtitle" w:semiHidden="0" w:uiPriority="11" w:unhideWhenUsed="0" w:qFormat="1"/>
-    <w:lsdException w:name="Strong" w:semiHidden="0" w:uiPriority="22" w:unhideWhenUsed="0" w:qFormat="1"/>
-    <w:lsdException w:name="Emphasis" w:semiHidden="0" w:uiPriority="20" w:unhideWhenUsed="0" w:qFormat="1"/>
-    <w:lsdException w:name="Table Grid" w:semiHidden="0" w:uiPriority="59" w:unhideWhenUsed="0"/>
-    <w:lsdException w:name="Placeholder Text" w:unhideWhenUsed="0"/>
-    <w:lsdException w:name="No Spacing" w:semiHidden="0" w:uiPriority="1" w:unhideWhenUsed="0" w:qFormat="1"/>
-    <w:lsdException w:name="Light Shading" w:semiHidden="0" w:uiPriority="60" w:unhideWhenUsed="0"/>
-    <w:lsdException w:name="Light List" w:semiHidden="0" w:uiPriority="61" w:unhideWhenUsed="0"/>
-    <w:lsdException w:name="Light Grid" w:semiHidden="0" w:uiPriority="62" w:unhideWhenUsed="0"/>
-    <w:lsdException w:name="Medium Shading 1" w:semiHidden="0" w:uiPriority="63" w:unhideWhenUsed="0"/>
-    <w:lsdException w:name="Medium Shading 2" w:semiHidden="0" w:uiPriority="64" w:unhideWhenUsed="0"/>
-    <w:lsdException w:name="Medium List 1" w:semiHidden="0" w:uiPriority="65" w:unhideWhenUsed="0"/>
-    <w:lsdException w:name="Medium List 2" w:semiHidden="0" w:uiPriority="66" w:unhideWhenUsed="0"/>
-    <w:lsdException w:name="Medium Grid 1" w:semiHidden="0" w:uiPriority="67" w:unhideWhenUsed="0"/>
-    <w:lsdException w:name="Medium Grid 2" w:semiHidden="0" w:uiPriority="68" w:unhideWhenUsed="0"/>
-    <w:lsdException w:name="Medium Grid 3" w:semiHidden="0" w:uiPriority="69" w:unhideWhenUsed="0"/>
-    <w:lsdException w:name="Dark List" w:semiHidden="0" w:uiPriority="70" w:unhideWhenUsed="0"/>
-    <w:lsdException w:name="Colorful Shading" w:semiHidden="0" w:uiPriority="71" w:unhideWhenUsed="0"/>
-    <w:lsdException w:name="Colorful List" w:semiHidden="0" w:uiPriority="72" w:unhideWhenUsed="0"/>
-    <w:lsdException w:name="Colorful Grid" w:semiHidden="0" w:uiPriority="73" w:unhideWhenUsed="0"/>
-    <w:lsdException w:name="Light Shading Accent 1" w:semiHidden="0" w:uiPriority="60" w:unhideWhenUsed="0"/>
-    <w:lsdException w:name="Light List Accent 1" w:semiHidden="0" w:uiPriority="61" w:unhideWhenUsed="0"/>
-    <w:lsdException w:name="Light Grid Accent 1" w:semiHidden="0" w:uiPriority="62" w:unhideWhenUsed="0"/>
-    <w:lsdException w:name="Medium Shading 1 Accent 1" w:semiHidden="0" w:uiPriority="63" w:unhideWhenUsed="0"/>
-    <w:lsdException w:name="Medium Shading 2 Accent 1" w:semiHidden="0" w:uiPriority="64" w:unhideWhenUsed="0"/>
-    <w:lsdException w:name="Medium List 1 Accent 1" w:semiHidden="0" w:uiPriority="65" w:unhideWhenUsed="0"/>
-    <w:lsdException w:name="Revision" w:unhideWhenUsed="0"/>
-    <w:lsdException w:name="List Paragraph" w:semiHidden="0" w:uiPriority="34" w:unhideWhenUsed="0" w:qFormat="1"/>
-    <w:lsdException w:name="Quote" w:semiHidden="0" w:uiPriority="29" w:unhideWhenUsed="0" w:qFormat="1"/>
-    <w:lsdException w:name="Intense Quote" w:semiHidden="0" w:uiPriority="30" w:unhideWhenUsed="0" w:qFormat="1"/>
-    <w:lsdException w:name="Medium List 2 Accent 1" w:semiHidden="0" w:uiPriority="66" w:unhideWhenUsed="0"/>
-    <w:lsdException w:name="Medium Grid 1 Accent 1" w:semiHidden="0" w:uiPriority="67" w:unhideWhenUsed="0"/>
-    <w:lsdException w:name="Medium Grid 2 Accent 1" w:semiHidden="0" w:uiPriority="68" w:unhideWhenUsed="0"/>
-    <w:lsdException w:name="Medium Grid 3 Accent 1" w:semiHidden="0" w:uiPriority="69" w:unhideWhenUsed="0"/>
-    <w:lsdException w:name="Dark List Accent 1" w:semiHidden="0" w:uiPriority="70" w:unhideWhenUsed="0"/>
-    <w:lsdException w:name="Colorful Shading Accent 1" w:semiHidden="0" w:uiPriority="71" w:unhideWhenUsed="0"/>
-    <w:lsdException w:name="Colorful List Accent 1" w:semiHidden="0" w:uiPriority="72" w:unhideWhenUsed="0"/>
-    <w:lsdException w:name="Colorful Grid Accent 1" w:semiHidden="0" w:uiPriority="73" w:unhideWhenUsed="0"/>
-    <w:lsdException w:name="Light Shading Accent 2" w:semiHidden="0" w:uiPriority="60" w:unhideWhenUsed="0"/>
-    <w:lsdException w:name="Light List Accent 2" w:semiHidden="0" w:uiPriority="61" w:unhideWhenUsed="0"/>
-    <w:lsdException w:name="Light Grid Accent 2" w:semiHidden="0" w:uiPriority="62" w:unhideWhenUsed="0"/>
-    <w:lsdException w:name="Medium Shading 1 Accent 2" w:semiHidden="0" w:uiPriority="63" w:unhideWhenUsed="0"/>
-    <w:lsdException w:name="Medium Shading 2 Accent 2" w:semiHidden="0" w:uiPriority="64" w:unhideWhenUsed="0"/>
-    <w:lsdException w:name="Medium List 1 Accent 2" w:semiHidden="0" w:uiPriority="65" w:unhideWhenUsed="0"/>
-    <w:lsdException w:name="Medium List 2 Accent 2" w:semiHidden="0" w:uiPriority="66" w:unhideWhenUsed="0"/>
-    <w:lsdException w:name="Medium Grid 1 Accent 2" w:semiHidden="0" w:uiPriority="67" w:unhideWhenUsed="0"/>
-    <w:lsdException w:name="Medium Grid 2 Accent 2" w:semiHidden="0" w:uiPriority="68" w:unhideWhenUsed="0"/>
-    <w:lsdException w:name="Medium Grid 3 Accent 2" w:semiHidden="0" w:uiPriority="69" w:unhideWhenUsed="0"/>
-    <w:lsdException w:name="Dark List Accent 2" w:semiHidden="0" w:uiPriority="70" w:unhideWhenUsed="0"/>
-    <w:lsdException w:name="Colorful Shading Accent 2" w:semiHidden="0" w:uiPriority="71" w:unhideWhenUsed="0"/>
-    <w:lsdException w:name="Colorful List Accent 2" w:semiHidden="0" w:uiPriority="72" w:unhideWhenUsed="0"/>
-    <w:lsdException w:name="Colorful Grid Accent 2" w:semiHidden="0" w:uiPriority="73" w:unhideWhenUsed="0"/>
-    <w:lsdException w:name="Light Shading Accent 3" w:semiHidden="0" w:uiPriority="60" w:unhideWhenUsed="0"/>
-    <w:lsdException w:name="Light List Accent 3" w:semiHidden="0" w:uiPriority="61" w:unhideWhenUsed="0"/>
-    <w:lsdException w:name="Light Grid Accent 3" w:semiHidden="0" w:uiPriority="62" w:unhideWhenUsed="0"/>
-    <w:lsdException w:name="Medium Shading 1 Accent 3" w:semiHidden="0" w:uiPriority="63" w:unhideWhenUsed="0"/>
-    <w:lsdException w:name="Medium Shading 2 Accent 3" w:semiHidden="0" w:uiPriority="64" w:unhideWhenUsed="0"/>
-    <w:lsdException w:name="Medium List 1 Accent 3" w:semiHidden="0" w:uiPriority="65" w:unhideWhenUsed="0"/>
-    <w:lsdException w:name="Medium List 2 Accent 3" w:semiHidden="0" w:uiPriority="66" w:unhideWhenUsed="0"/>
-    <w:lsdException w:name="Medium Grid 1 Accent 3" w:semiHidden="0" w:uiPriority="67" w:unhideWhenUsed="0"/>
-    <w:lsdException w:name="Medium Grid 2 Accent 3" w:semiHidden="0" w:uiPriority="68" w:unhideWhenUsed="0"/>
-    <w:lsdException w:name="Medium Grid 3 Accent 3" w:semiHidden="0" w:uiPriority="69" w:unhideWhenUsed="0"/>
-    <w:lsdException w:name="Dark List Accent 3" w:semiHidden="0" w:uiPriority="70" w:unhideWhenUsed="0"/>
-    <w:lsdException w:name="Colorful Shading Accent 3" w:semiHidden="0" w:uiPriority="71" w:unhideWhenUsed="0"/>
-    <w:lsdException w:name="Colorful List Accent 3" w:semiHidden="0" w:uiPriority="72" w:unhideWhenUsed="0"/>
-    <w:lsdException w:name="Colorful Grid Accent 3" w:semiHidden="0" w:uiPriority="73" w:unhideWhenUsed="0"/>
-    <w:lsdException w:name="Light Shading Accent 4" w:semiHidden="0" w:uiPriority="60" w:unhideWhenUsed="0"/>
-    <w:lsdException w:name="Light List Accent 4" w:semiHidden="0" w:uiPriority="61" w:unhideWhenUsed="0"/>
-    <w:lsdException w:name="Light Grid Accent 4" w:semiHidden="0" w:uiPriority="62" w:unhideWhenUsed="0"/>
-    <w:lsdException w:name="Medium Shading 1 Accent 4" w:semiHidden="0" w:uiPriority="63" w:unhideWhenUsed="0"/>
-    <w:lsdException w:name="Medium Shading 2 Accent 4" w:semiHidden="0" w:uiPriority="64" w:unhideWhenUsed="0"/>
-    <w:lsdException w:name="Medium List 1 Accent 4" w:semiHidden="0" w:uiPriority="65" w:unhideWhenUsed="0"/>
-    <w:lsdException w:name="Medium List 2 Accent 4" w:semiHidden="0" w:uiPriority="66" w:unhideWhenUsed="0"/>
-    <w:lsdException w:name="Medium Grid 1 Accent 4" w:semiHidden="0" w:uiPriority="67" w:unhideWhenUsed="0"/>
-    <w:lsdException w:name="Medium Grid 2 Accent 4" w:semiHidden="0" w:uiPriority="68" w:unhideWhenUsed="0"/>
-    <w:lsdException w:name="Medium Grid 3 Accent 4" w:semiHidden="0" w:uiPriority="69" w:unhideWhenUsed="0"/>
-    <w:lsdException w:name="Dark List Accent 4" w:semiHidden="0" w:uiPriority="70" w:unhideWhenUsed="0"/>
-    <w:lsdException w:name="Colorful Shading Accent 4" w:semiHidden="0" w:uiPriority="71" w:unhideWhenUsed="0"/>
-    <w:lsdException w:name="Colorful List Accent 4" w:semiHidden="0" w:uiPriority="72" w:unhideWhenUsed="0"/>
-    <w:lsdException w:name="Colorful Grid Accent 4" w:semiHidden="0" w:uiPriority="73" w:unhideWhenUsed="0"/>
-    <w:lsdException w:name="Light Shading Accent 5" w:semiHidden="0" w:uiPriority="60" w:unhideWhenUsed="0"/>
-    <w:lsdException w:name="Light List Accent 5" w:semiHidden="0" w:uiPriority="61" w:unhideWhenUsed="0"/>
-    <w:lsdException w:name="Light Grid Accent 5" w:semiHidden="0" w:uiPriority="62" w:unhideWhenUsed="0"/>
-    <w:lsdException w:name="Medium Shading 1 Accent 5" w:semiHidden="0" w:uiPriority="63" w:unhideWhenUsed="0"/>
-    <w:lsdException w:name="Medium Shading 2 Accent 5" w:semiHidden="0" w:uiPriority="64" w:unhideWhenUsed="0"/>
-    <w:lsdException w:name="Medium List 1 Accent 5" w:semiHidden="0" w:uiPriority="65" w:unhideWhenUsed="0"/>
-    <w:lsdException w:name="Medium List 2 Accent 5" w:semiHidden="0" w:uiPriority="66" w:unhideWhenUsed="0"/>
-    <w:lsdException w:name="Medium Grid 1 Accent 5" w:semiHidden="0" w:uiPriority="67" w:unhideWhenUsed="0"/>
-    <w:lsdException w:name="Medium Grid 2 Accent 5" w:semiHidden="0" w:uiPriority="68" w:unhideWhenUsed="0"/>
-    <w:lsdException w:name="Medium Grid 3 Accent 5" w:semiHidden="0" w:uiPriority="69" w:unhideWhenUsed="0"/>
-    <w:lsdException w:name="Dark List Accent 5" w:semiHidden="0" w:uiPriority="70" w:unhideWhenUsed="0"/>
-    <w:lsdException w:name="Colorful Shading Accent 5" w:semiHidden="0" w:uiPriority="71" w:unhideWhenUsed="0"/>
-    <w:lsdException w:name="Colorful List Accent 5" w:semiHidden="0" w:uiPriority="72" w:unhideWhenUsed="0"/>
-    <w:lsdException w:name="Colorful Grid Accent 5" w:semiHidden="0" w:uiPriority="73" w:unhideWhenUsed="0"/>
-    <w:lsdException w:name="Light Shading Accent 6" w:semiHidden="0" w:uiPriority="60" w:unhideWhenUsed="0"/>
-    <w:lsdException w:name="Light List Accent 6" w:semiHidden="0" w:uiPriority="61" w:unhideWhenUsed="0"/>
-    <w:lsdException w:name="Light Grid Accent 6" w:semiHidden="0" w:uiPriority="62" w:unhideWhenUsed="0"/>
-    <w:lsdException w:name="Medium Shading 1 Accent 6" w:semiHidden="0" w:uiPriority="63" w:unhideWhenUsed="0"/>
-    <w:lsdException w:name="Medium Shading 2 Accent 6" w:semiHidden="0" w:uiPriority="64" w:unhideWhenUsed="0"/>
-    <w:lsdException w:name="Medium List 1 Accent 6" w:semiHidden="0" w:uiPriority="65" w:unhideWhenUsed="0"/>
-    <w:lsdException w:name="Medium List 2 Accent 6" w:semiHidden="0" w:uiPriority="66" w:unhideWhenUsed="0"/>
-    <w:lsdException w:name="Medium Grid 1 Accent 6" w:semiHidden="0" w:uiPriority="67" w:unhideWhenUsed="0"/>
-    <w:lsdException w:name="Medium Grid 2 Accent 6" w:semiHidden="0" w:uiPriority="68" w:unhideWhenUsed="0"/>
-    <w:lsdException w:name="Medium Grid 3 Accent 6" w:semiHidden="0" w:uiPriority="69" w:unhideWhenUsed="0"/>
-    <w:lsdException w:name="Dark List Accent 6" w:semiHidden="0" w:uiPriority="70" w:unhideWhenUsed="0"/>
-    <w:lsdException w:name="Colorful Shading Accent 6" w:semiHidden="0" w:uiPriority="71" w:unhideWhenUsed="0"/>
-    <w:lsdException w:name="Colorful List Accent 6" w:semiHidden="0" w:uiPriority="72" w:unhideWhenUsed="0"/>
-    <w:lsdException w:name="Colorful Grid Accent 6" w:semiHidden="0" w:uiPriority="73" w:unhideWhenUsed="0"/>
-    <w:lsdException w:name="Subtle Emphasis" w:semiHidden="0" w:uiPriority="19" w:unhideWhenUsed="0" w:qFormat="1"/>
-    <w:lsdException w:name="Intense Emphasis" w:semiHidden="0" w:uiPriority="21" w:unhideWhenUsed="0" w:qFormat="1"/>
-    <w:lsdException w:name="Subtle Reference" w:semiHidden="0" w:uiPriority="31" w:unhideWhenUsed="0" w:qFormat="1"/>
-    <w:lsdException w:name="Intense Reference" w:semiHidden="0" w:uiPriority="32" w:unhideWhenUsed="0" w:qFormat="1"/>
-    <w:lsdException w:name="Book Title" w:semiHidden="0" w:uiPriority="33" w:unhideWhenUsed="0" w:qFormat="1"/>
-    <w:lsdException w:name="Bibliography" w:uiPriority="37"/>
-    <w:lsdException w:name="TOC Heading" w:uiPriority="39" w:qFormat="1"/>
-  </w:latentStyles>
-  <w:style w:type="paragraph" w:default="1" w:styleId="a">
-    <w:name w:val="Normal"/>
-    <w:qFormat/>
-  </w:style>
-  <w:style w:type="character" w:default="1" w:styleId="a0">
-    <w:name w:val="Default Paragraph Font"/>
-    <w:uiPriority w:val="1"/>
-    <w:semiHidden/>
-    <w:unhideWhenUsed/>
-  </w:style>
-  <w:style w:type="table" w:default="1" w:styleId="a1">
-    <w:name w:val="Normal Table"/>
-    <w:uiPriority w:val="99"/>
-    <w:semiHidden/>
-    <w:unhideWhenUsed/>
-    <w:tblPr>
-      <w:tblInd w:w="0" w:type="dxa"/>
-      <w:tblCellMar>
-        <w:top w:w="0" w:type="dxa"/>
-        <w:left w:w="108" w:type="dxa"/>
-        <w:bottom w:w="0" w:type="dxa"/>
-        <w:right w:w="108" w:type="dxa"/>
-      </w:tblCellMar>
-    </w:tblPr>
-  </w:style>
-  <w:style w:type="numbering" w:default="1" w:styleId="a2">
-    <w:name w:val="No List"/>
-    <w:uiPriority w:val="99"/>
-    <w:semiHidden/>
-    <w:unhideWhenUsed/>
-  </w:style>
-  <w:style w:type="paragraph" w:customStyle="1" w:styleId="C73F715C63C542E38032D548B654081B">
-    <w:name w:val="C73F715C63C542E38032D548B654081B"/>
-    <w:rsid w:val="00A34F41"/>
-  </w:style>
-  <w:style w:type="paragraph" w:customStyle="1" w:styleId="103D3CEE25664CBDAFB2E0B10A44F5B6">
-    <w:name w:val="103D3CEE25664CBDAFB2E0B10A44F5B6"/>
-    <w:rsid w:val="00A34F41"/>
-  </w:style>
-  <w:style w:type="paragraph" w:customStyle="1" w:styleId="718A7750ECED4A97B6E99120E66B764D">
-    <w:name w:val="718A7750ECED4A97B6E99120E66B764D"/>
-    <w:rsid w:val="00A34F41"/>
-  </w:style>
-</w:styles>
-</file>
-
-<file path=word/glossary/stylesWithEffects.xml><?xml version="1.0" encoding="utf-8"?>
-<w:styles xmlns:wpc="http://schemas.microsoft.com/office/word/2010/wordprocessingCanvas" xmlns:mc="http://schemas.openxmlformats.org/markup-compatibility/2006" xmlns:o="urn:schemas-microsoft-com:office:office" xmlns:r="http://schemas.openxmlformats.org/officeDocument/2006/relationships" xmlns:m="http://schemas.openxmlformats.org/officeDocument/2006/math" xmlns:v="urn:schemas-microsoft-com:vml" xmlns:wp14="http://schemas.microsoft.com/office/word/2010/wordprocessingDrawing" xmlns:wp="http://schemas.openxmlformats.org/drawingml/2006/wordprocessingDrawing" xmlns:w10="urn:schemas-microsoft-com:office:word" xmlns:w="http://schemas.openxmlformats.org/wordprocessingml/2006/main" xmlns:w14="http://schemas.microsoft.com/office/word/2010/wordml" xmlns:wpg="http://schemas.microsoft.com/office/word/2010/wordprocessingGroup" xmlns:wpi="http://schemas.microsoft.com/office/word/2010/wordprocessingInk" xmlns:wne="http://schemas.microsoft.com/office/word/2006/wordml" xmlns:wps="http://schemas.microsoft.com/office/word/2010/wordprocessingShape" mc:Ignorable="w14 wp14">
-  <w:docDefaults>
-    <w:rPrDefault>
-      <w:rPr>
-        <w:rFonts w:asciiTheme="minorHAnsi" w:eastAsiaTheme="minorEastAsia" w:hAnsiTheme="minorHAnsi" w:cstheme="minorBidi"/>
-        <w:sz w:val="22"/>
-        <w:szCs w:val="22"/>
-        <w:lang w:val="ru-RU" w:eastAsia="ru-RU" w:bidi="ar-SA"/>
-      </w:rPr>
-    </w:rPrDefault>
-    <w:pPrDefault>
-      <w:pPr>
-        <w:spacing w:after="200" w:line="276" w:lineRule="auto"/>
-      </w:pPr>
-    </w:pPrDefault>
-  </w:docDefaults>
-  <w:latentStyles w:defLockedState="0" w:defUIPriority="99" w:defSemiHidden="1" w:defUnhideWhenUsed="1" w:defQFormat="0" w:count="267">
-    <w:lsdException w:name="Normal" w:semiHidden="0" w:uiPriority="0" w:unhideWhenUsed="0" w:qFormat="1"/>
-    <w:lsdException w:name="heading 1" w:semiHidden="0" w:uiPriority="9" w:unhideWhenUsed="0" w:qFormat="1"/>
-    <w:lsdException w:name="heading 2" w:uiPriority="9" w:qFormat="1"/>
-    <w:lsdException w:name="heading 3" w:uiPriority="9" w:qFormat="1"/>
-    <w:lsdException w:name="heading 4" w:uiPriority="9" w:qFormat="1"/>
-    <w:lsdException w:name="heading 5" w:uiPriority="9" w:qFormat="1"/>
-    <w:lsdException w:name="heading 6" w:uiPriority="9" w:qFormat="1"/>
-    <w:lsdException w:name="heading 7" w:uiPriority="9" w:qFormat="1"/>
-    <w:lsdException w:name="heading 8" w:uiPriority="9" w:qFormat="1"/>
-    <w:lsdException w:name="heading 9" w:uiPriority="9" w:qFormat="1"/>
-    <w:lsdException w:name="toc 1" w:uiPriority="39"/>
-    <w:lsdException w:name="toc 2" w:uiPriority="39"/>
-    <w:lsdException w:name="toc 3" w:uiPriority="39"/>
-    <w:lsdException w:name="toc 4" w:uiPriority="39"/>
-    <w:lsdException w:name="toc 5" w:uiPriority="39"/>
-    <w:lsdException w:name="toc 6" w:uiPriority="39"/>
-    <w:lsdException w:name="toc 7" w:uiPriority="39"/>
-    <w:lsdException w:name="toc 8" w:uiPriority="39"/>
-    <w:lsdException w:name="toc 9" w:uiPriority="39"/>
-    <w:lsdException w:name="caption" w:uiPriority="35" w:qFormat="1"/>
-    <w:lsdException w:name="Title" w:semiHidden="0" w:uiPriority="10" w:unhideWhenUsed="0" w:qFormat="1"/>
-    <w:lsdException w:name="Default Paragraph Font" w:uiPriority="1"/>
-    <w:lsdException w:name="Subtitle" w:semiHidden="0" w:uiPriority="11" w:unhideWhenUsed="0" w:qFormat="1"/>
-    <w:lsdException w:name="Strong" w:semiHidden="0" w:uiPriority="22" w:unhideWhenUsed="0" w:qFormat="1"/>
-    <w:lsdException w:name="Emphasis" w:semiHidden="0" w:uiPriority="20" w:unhideWhenUsed="0" w:qFormat="1"/>
-    <w:lsdException w:name="Table Grid" w:semiHidden="0" w:uiPriority="59" w:unhideWhenUsed="0"/>
-    <w:lsdException w:name="Placeholder Text" w:unhideWhenUsed="0"/>
-    <w:lsdException w:name="No Spacing" w:semiHidden="0" w:uiPriority="1" w:unhideWhenUsed="0" w:qFormat="1"/>
-    <w:lsdException w:name="Light Shading" w:semiHidden="0" w:uiPriority="60" w:unhideWhenUsed="0"/>
-    <w:lsdException w:name="Light List" w:semiHidden="0" w:uiPriority="61" w:unhideWhenUsed="0"/>
-    <w:lsdException w:name="Light Grid" w:semiHidden="0" w:uiPriority="62" w:unhideWhenUsed="0"/>
-    <w:lsdException w:name="Medium Shading 1" w:semiHidden="0" w:uiPriority="63" w:unhideWhenUsed="0"/>
-    <w:lsdException w:name="Medium Shading 2" w:semiHidden="0" w:uiPriority="64" w:unhideWhenUsed="0"/>
-    <w:lsdException w:name="Medium List 1" w:semiHidden="0" w:uiPriority="65" w:unhideWhenUsed="0"/>
-    <w:lsdException w:name="Medium List 2" w:semiHidden="0" w:uiPriority="66" w:unhideWhenUsed="0"/>
-    <w:lsdException w:name="Medium Grid 1" w:semiHidden="0" w:uiPriority="67" w:unhideWhenUsed="0"/>
-    <w:lsdException w:name="Medium Grid 2" w:semiHidden="0" w:uiPriority="68" w:unhideWhenUsed="0"/>
-    <w:lsdException w:name="Medium Grid 3" w:semiHidden="0" w:uiPriority="69" w:unhideWhenUsed="0"/>
-    <w:lsdException w:name="Dark List" w:semiHidden="0" w:uiPriority="70" w:unhideWhenUsed="0"/>
-    <w:lsdException w:name="Colorful Shading" w:semiHidden="0" w:uiPriority="71" w:unhideWhenUsed="0"/>
-    <w:lsdException w:name="Colorful List" w:semiHidden="0" w:uiPriority="72" w:unhideWhenUsed="0"/>
-    <w:lsdException w:name="Colorful Grid" w:semiHidden="0" w:uiPriority="73" w:unhideWhenUsed="0"/>
-    <w:lsdException w:name="Light Shading Accent 1" w:semiHidden="0" w:uiPriority="60" w:unhideWhenUsed="0"/>
-    <w:lsdException w:name="Light List Accent 1" w:semiHidden="0" w:uiPriority="61" w:unhideWhenUsed="0"/>
-    <w:lsdException w:name="Light Grid Accent 1" w:semiHidden="0" w:uiPriority="62" w:unhideWhenUsed="0"/>
-    <w:lsdException w:name="Medium Shading 1 Accent 1" w:semiHidden="0" w:uiPriority="63" w:unhideWhenUsed="0"/>
-    <w:lsdException w:name="Medium Shading 2 Accent 1" w:semiHidden="0" w:uiPriority="64" w:unhideWhenUsed="0"/>
-    <w:lsdException w:name="Medium List 1 Accent 1" w:semiHidden="0" w:uiPriority="65" w:unhideWhenUsed="0"/>
-    <w:lsdException w:name="Revision" w:unhideWhenUsed="0"/>
-    <w:lsdException w:name="List Paragraph" w:semiHidden="0" w:uiPriority="34" w:unhideWhenUsed="0" w:qFormat="1"/>
-    <w:lsdException w:name="Quote" w:semiHidden="0" w:uiPriority="29" w:unhideWhenUsed="0" w:qFormat="1"/>
-    <w:lsdException w:name="Intense Quote" w:semiHidden="0" w:uiPriority="30" w:unhideWhenUsed="0" w:qFormat="1"/>
-    <w:lsdException w:name="Medium List 2 Accent 1" w:semiHidden="0" w:uiPriority="66" w:unhideWhenUsed="0"/>
-    <w:lsdException w:name="Medium Grid 1 Accent 1" w:semiHidden="0" w:uiPriority="67" w:unhideWhenUsed="0"/>
-    <w:lsdException w:name="Medium Grid 2 Accent 1" w:semiHidden="0" w:uiPriority="68" w:unhideWhenUsed="0"/>
-    <w:lsdException w:name="Medium Grid 3 Accent 1" w:semiHidden="0" w:uiPriority="69" w:unhideWhenUsed="0"/>
-    <w:lsdException w:name="Dark List Accent 1" w:semiHidden="0" w:uiPriority="70" w:unhideWhenUsed="0"/>
-    <w:lsdException w:name="Colorful Shading Accent 1" w:semiHidden="0" w:uiPriority="71" w:unhideWhenUsed="0"/>
-    <w:lsdException w:name="Colorful List Accent 1" w:semiHidden="0" w:uiPriority="72" w:unhideWhenUsed="0"/>
-    <w:lsdException w:name="Colorful Grid Accent 1" w:semiHidden="0" w:uiPriority="73" w:unhideWhenUsed="0"/>
-    <w:lsdException w:name="Light Shading Accent 2" w:semiHidden="0" w:uiPriority="60" w:unhideWhenUsed="0"/>
-    <w:lsdException w:name="Light List Accent 2" w:semiHidden="0" w:uiPriority="61" w:unhideWhenUsed="0"/>
-    <w:lsdException w:name="Light Grid Accent 2" w:semiHidden="0" w:uiPriority="62" w:unhideWhenUsed="0"/>
-    <w:lsdException w:name="Medium Shading 1 Accent 2" w:semiHidden="0" w:uiPriority="63" w:unhideWhenUsed="0"/>
-    <w:lsdException w:name="Medium Shading 2 Accent 2" w:semiHidden="0" w:uiPriority="64" w:unhideWhenUsed="0"/>
-    <w:lsdException w:name="Medium List 1 Accent 2" w:semiHidden="0" w:uiPriority="65" w:unhideWhenUsed="0"/>
-    <w:lsdException w:name="Medium List 2 Accent 2" w:semiHidden="0" w:uiPriority="66" w:unhideWhenUsed="0"/>
-    <w:lsdException w:name="Medium Grid 1 Accent 2" w:semiHidden="0" w:uiPriority="67" w:unhideWhenUsed="0"/>
-    <w:lsdException w:name="Medium Grid 2 Accent 2" w:semiHidden="0" w:uiPriority="68" w:unhideWhenUsed="0"/>
-    <w:lsdException w:name="Medium Grid 3 Accent 2" w:semiHidden="0" w:uiPriority="69" w:unhideWhenUsed="0"/>
-    <w:lsdException w:name="Dark List Accent 2" w:semiHidden="0" w:uiPriority="70" w:unhideWhenUsed="0"/>
-    <w:lsdException w:name="Colorful Shading Accent 2" w:semiHidden="0" w:uiPriority="71" w:unhideWhenUsed="0"/>
-    <w:lsdException w:name="Colorful List Accent 2" w:semiHidden="0" w:uiPriority="72" w:unhideWhenUsed="0"/>
-    <w:lsdException w:name="Colorful Grid Accent 2" w:semiHidden="0" w:uiPriority="73" w:unhideWhenUsed="0"/>
-    <w:lsdException w:name="Light Shading Accent 3" w:semiHidden="0" w:uiPriority="60" w:unhideWhenUsed="0"/>
-    <w:lsdException w:name="Light List Accent 3" w:semiHidden="0" w:uiPriority="61" w:unhideWhenUsed="0"/>
-    <w:lsdException w:name="Light Grid Accent 3" w:semiHidden="0" w:uiPriority="62" w:unhideWhenUsed="0"/>
-    <w:lsdException w:name="Medium Shading 1 Accent 3" w:semiHidden="0" w:uiPriority="63" w:unhideWhenUsed="0"/>
-    <w:lsdException w:name="Medium Shading 2 Accent 3" w:semiHidden="0" w:uiPriority="64" w:unhideWhenUsed="0"/>
-    <w:lsdException w:name="Medium List 1 Accent 3" w:semiHidden="0" w:uiPriority="65" w:unhideWhenUsed="0"/>
-    <w:lsdException w:name="Medium List 2 Accent 3" w:semiHidden="0" w:uiPriority="66" w:unhideWhenUsed="0"/>
-    <w:lsdException w:name="Medium Grid 1 Accent 3" w:semiHidden="0" w:uiPriority="67" w:unhideWhenUsed="0"/>
-    <w:lsdException w:name="Medium Grid 2 Accent 3" w:semiHidden="0" w:uiPriority="68" w:unhideWhenUsed="0"/>
-    <w:lsdException w:name="Medium Grid 3 Accent 3" w:semiHidden="0" w:uiPriority="69" w:unhideWhenUsed="0"/>
-    <w:lsdException w:name="Dark List Accent 3" w:semiHidden="0" w:uiPriority="70" w:unhideWhenUsed="0"/>
-    <w:lsdException w:name="Colorful Shading Accent 3" w:semiHidden="0" w:uiPriority="71" w:unhideWhenUsed="0"/>
-    <w:lsdException w:name="Colorful List Accent 3" w:semiHidden="0" w:uiPriority="72" w:unhideWhenUsed="0"/>
-    <w:lsdException w:name="Colorful Grid Accent 3" w:semiHidden="0" w:uiPriority="73" w:unhideWhenUsed="0"/>
-    <w:lsdException w:name="Light Shading Accent 4" w:semiHidden="0" w:uiPriority="60" w:unhideWhenUsed="0"/>
-    <w:lsdException w:name="Light List Accent 4" w:semiHidden="0" w:uiPriority="61" w:unhideWhenUsed="0"/>
-    <w:lsdException w:name="Light Grid Accent 4" w:semiHidden="0" w:uiPriority="62" w:unhideWhenUsed="0"/>
-    <w:lsdException w:name="Medium Shading 1 Accent 4" w:semiHidden="0" w:uiPriority="63" w:unhideWhenUsed="0"/>
-    <w:lsdException w:name="Medium Shading 2 Accent 4" w:semiHidden="0" w:uiPriority="64" w:unhideWhenUsed="0"/>
-    <w:lsdException w:name="Medium List 1 Accent 4" w:semiHidden="0" w:uiPriority="65" w:unhideWhenUsed="0"/>
-    <w:lsdException w:name="Medium List 2 Accent 4" w:semiHidden="0" w:uiPriority="66" w:unhideWhenUsed="0"/>
-    <w:lsdException w:name="Medium Grid 1 Accent 4" w:semiHidden="0" w:uiPriority="67" w:unhideWhenUsed="0"/>
-    <w:lsdException w:name="Medium Grid 2 Accent 4" w:semiHidden="0" w:uiPriority="68" w:unhideWhenUsed="0"/>
-    <w:lsdException w:name="Medium Grid 3 Accent 4" w:semiHidden="0" w:uiPriority="69" w:unhideWhenUsed="0"/>
-    <w:lsdException w:name="Dark List Accent 4" w:semiHidden="0" w:uiPriority="70" w:unhideWhenUsed="0"/>
-    <w:lsdException w:name="Colorful Shading Accent 4" w:semiHidden="0" w:uiPriority="71" w:unhideWhenUsed="0"/>
-    <w:lsdException w:name="Colorful List Accent 4" w:semiHidden="0" w:uiPriority="72" w:unhideWhenUsed="0"/>
-    <w:lsdException w:name="Colorful Grid Accent 4" w:semiHidden="0" w:uiPriority="73" w:unhideWhenUsed="0"/>
-    <w:lsdException w:name="Light Shading Accent 5" w:semiHidden="0" w:uiPriority="60" w:unhideWhenUsed="0"/>
-    <w:lsdException w:name="Light List Accent 5" w:semiHidden="0" w:uiPriority="61" w:unhideWhenUsed="0"/>
-    <w:lsdException w:name="Light Grid Accent 5" w:semiHidden="0" w:uiPriority="62" w:unhideWhenUsed="0"/>
-    <w:lsdException w:name="Medium Shading 1 Accent 5" w:semiHidden="0" w:uiPriority="63" w:unhideWhenUsed="0"/>
-    <w:lsdException w:name="Medium Shading 2 Accent 5" w:semiHidden="0" w:uiPriority="64" w:unhideWhenUsed="0"/>
-    <w:lsdException w:name="Medium List 1 Accent 5" w:semiHidden="0" w:uiPriority="65" w:unhideWhenUsed="0"/>
-    <w:lsdException w:name="Medium List 2 Accent 5" w:semiHidden="0" w:uiPriority="66" w:unhideWhenUsed="0"/>
-    <w:lsdException w:name="Medium Grid 1 Accent 5" w:semiHidden="0" w:uiPriority="67" w:unhideWhenUsed="0"/>
-    <w:lsdException w:name="Medium Grid 2 Accent 5" w:semiHidden="0" w:uiPriority="68" w:unhideWhenUsed="0"/>
-    <w:lsdException w:name="Medium Grid 3 Accent 5" w:semiHidden="0" w:uiPriority="69" w:unhideWhenUsed="0"/>
-    <w:lsdException w:name="Dark List Accent 5" w:semiHidden="0" w:uiPriority="70" w:unhideWhenUsed="0"/>
-    <w:lsdException w:name="Colorful Shading Accent 5" w:semiHidden="0" w:uiPriority="71" w:unhideWhenUsed="0"/>
-    <w:lsdException w:name="Colorful List Accent 5" w:semiHidden="0" w:uiPriority="72" w:unhideWhenUsed="0"/>
-    <w:lsdException w:name="Colorful Grid Accent 5" w:semiHidden="0" w:uiPriority="73" w:unhideWhenUsed="0"/>
-    <w:lsdException w:name="Light Shading Accent 6" w:semiHidden="0" w:uiPriority="60" w:unhideWhenUsed="0"/>
-    <w:lsdException w:name="Light List Accent 6" w:semiHidden="0" w:uiPriority="61" w:unhideWhenUsed="0"/>
-    <w:lsdException w:name="Light Grid Accent 6" w:semiHidden="0" w:uiPriority="62" w:unhideWhenUsed="0"/>
-    <w:lsdException w:name="Medium Shading 1 Accent 6" w:semiHidden="0" w:uiPriority="63" w:unhideWhenUsed="0"/>
-    <w:lsdException w:name="Medium Shading 2 Accent 6" w:semiHidden="0" w:uiPriority="64" w:unhideWhenUsed="0"/>
-    <w:lsdException w:name="Medium List 1 Accent 6" w:semiHidden="0" w:uiPriority="65" w:unhideWhenUsed="0"/>
-    <w:lsdException w:name="Medium List 2 Accent 6" w:semiHidden="0" w:uiPriority="66" w:unhideWhenUsed="0"/>
-    <w:lsdException w:name="Medium Grid 1 Accent 6" w:semiHidden="0" w:uiPriority="67" w:unhideWhenUsed="0"/>
-    <w:lsdException w:name="Medium Grid 2 Accent 6" w:semiHidden="0" w:uiPriority="68" w:unhideWhenUsed="0"/>
-    <w:lsdException w:name="Medium Grid 3 Accent 6" w:semiHidden="0" w:uiPriority="69" w:unhideWhenUsed="0"/>
-    <w:lsdException w:name="Dark List Accent 6" w:semiHidden="0" w:uiPriority="70" w:unhideWhenUsed="0"/>
-    <w:lsdException w:name="Colorful Shading Accent 6" w:semiHidden="0" w:uiPriority="71" w:unhideWhenUsed="0"/>
-    <w:lsdException w:name="Colorful List Accent 6" w:semiHidden="0" w:uiPriority="72" w:unhideWhenUsed="0"/>
-    <w:lsdException w:name="Colorful Grid Accent 6" w:semiHidden="0" w:uiPriority="73" w:unhideWhenUsed="0"/>
-    <w:lsdException w:name="Subtle Emphasis" w:semiHidden="0" w:uiPriority="19" w:unhideWhenUsed="0" w:qFormat="1"/>
-    <w:lsdException w:name="Intense Emphasis" w:semiHidden="0" w:uiPriority="21" w:unhideWhenUsed="0" w:qFormat="1"/>
-    <w:lsdException w:name="Subtle Reference" w:semiHidden="0" w:uiPriority="31" w:unhideWhenUsed="0" w:qFormat="1"/>
-    <w:lsdException w:name="Intense Reference" w:semiHidden="0" w:uiPriority="32" w:unhideWhenUsed="0" w:qFormat="1"/>
-    <w:lsdException w:name="Book Title" w:semiHidden="0" w:uiPriority="33" w:unhideWhenUsed="0" w:qFormat="1"/>
-    <w:lsdException w:name="Bibliography" w:uiPriority="37"/>
-    <w:lsdException w:name="TOC Heading" w:uiPriority="39" w:qFormat="1"/>
-  </w:latentStyles>
-  <w:style w:type="paragraph" w:default="1" w:styleId="a">
-    <w:name w:val="Normal"/>
-    <w:qFormat/>
-  </w:style>
-  <w:style w:type="character" w:default="1" w:styleId="a0">
-    <w:name w:val="Default Paragraph Font"/>
-    <w:uiPriority w:val="1"/>
-    <w:semiHidden/>
-    <w:unhideWhenUsed/>
-  </w:style>
-  <w:style w:type="table" w:default="1" w:styleId="a1">
-    <w:name w:val="Normal Table"/>
-    <w:uiPriority w:val="99"/>
-    <w:semiHidden/>
-    <w:unhideWhenUsed/>
-    <w:tblPr>
-      <w:tblInd w:w="0" w:type="dxa"/>
-      <w:tblCellMar>
-        <w:top w:w="0" w:type="dxa"/>
-        <w:left w:w="108" w:type="dxa"/>
-        <w:bottom w:w="0" w:type="dxa"/>
-        <w:right w:w="108" w:type="dxa"/>
-      </w:tblCellMar>
-    </w:tblPr>
-  </w:style>
-  <w:style w:type="numbering" w:default="1" w:styleId="a2">
-    <w:name w:val="No List"/>
-    <w:uiPriority w:val="99"/>
-    <w:semiHidden/>
-    <w:unhideWhenUsed/>
-  </w:style>
-  <w:style w:type="paragraph" w:customStyle="1" w:styleId="C73F715C63C542E38032D548B654081B">
-    <w:name w:val="C73F715C63C542E38032D548B654081B"/>
-    <w:rsid w:val="00A34F41"/>
-  </w:style>
-  <w:style w:type="paragraph" w:customStyle="1" w:styleId="103D3CEE25664CBDAFB2E0B10A44F5B6">
-    <w:name w:val="103D3CEE25664CBDAFB2E0B10A44F5B6"/>
-    <w:rsid w:val="00A34F41"/>
-  </w:style>
-  <w:style w:type="paragraph" w:customStyle="1" w:styleId="718A7750ECED4A97B6E99120E66B764D">
-    <w:name w:val="718A7750ECED4A97B6E99120E66B764D"/>
-    <w:rsid w:val="00A34F41"/>
-  </w:style>
-</w:styles>
-</file>
-
-<file path=word/glossary/webSettings.xml><?xml version="1.0" encoding="utf-8"?>
-<w:webSettings xmlns:mc="http://schemas.openxmlformats.org/markup-compatibility/2006" xmlns:r="http://schemas.openxmlformats.org/officeDocument/2006/relationships" xmlns:w="http://schemas.openxmlformats.org/wordprocessingml/2006/main" xmlns:w14="http://schemas.microsoft.com/office/word/2010/wordml" mc:Ignorable="w14">
-  <w:optimizeForBrowser/>
-  <w:allowPNG/>
-</w:webSettings>
-</file>
-
 <file path=word/theme/theme1.xml><?xml version="1.0" encoding="utf-8"?>
 <a:theme xmlns:a="http://schemas.openxmlformats.org/drawingml/2006/main" name="Тема Office">
   <a:themeElements>
@@ -69163,7 +68479,7 @@
 </file>
 
 <file path=customXml/itemProps1.xml><?xml version="1.0" encoding="utf-8"?>
-<ds:datastoreItem xmlns:ds="http://schemas.openxmlformats.org/officeDocument/2006/customXml" ds:itemID="{8EBFE1D6-42F4-4E4C-80F6-58ADC7C9CC46}">
+<ds:datastoreItem xmlns:ds="http://schemas.openxmlformats.org/officeDocument/2006/customXml" ds:itemID="{AE2C345E-17DD-47D7-B129-099A24585ACE}">
   <ds:schemaRefs>
     <ds:schemaRef ds:uri="http://schemas.openxmlformats.org/officeDocument/2006/bibliography"/>
   </ds:schemaRefs>

</xml_diff>